<commit_message>
Modificacion de la metodologia
</commit_message>
<xml_diff>
--- a/DOCUMENTACION/Anteproyecto-Martinez-Travel-Tours-penultima-entrega.docx
+++ b/DOCUMENTACION/Anteproyecto-Martinez-Travel-Tours-penultima-entrega.docx
@@ -1,6 +1,6 @@
 
 <file path=word/document.xml><?xml version="1.0" encoding="utf-8"?>
-<w:document xmlns:wpc="http://schemas.microsoft.com/office/word/2010/wordprocessingCanvas" xmlns:cx="http://schemas.microsoft.com/office/drawing/2014/chartex" xmlns:mc="http://schemas.openxmlformats.org/markup-compatibility/2006" xmlns:o="urn:schemas-microsoft-com:office:office" xmlns:r="http://schemas.openxmlformats.org/officeDocument/2006/relationships" xmlns:m="http://schemas.openxmlformats.org/officeDocument/2006/math" xmlns:v="urn:schemas-microsoft-com:vml" xmlns:wp14="http://schemas.microsoft.com/office/word/2010/wordprocessingDrawing" xmlns:wp="http://schemas.openxmlformats.org/drawingml/2006/wordprocessingDrawing" xmlns:w10="urn:schemas-microsoft-com:office:word" xmlns:w="http://schemas.openxmlformats.org/wordprocessingml/2006/main" xmlns:w14="http://schemas.microsoft.com/office/word/2010/wordml" xmlns:w15="http://schemas.microsoft.com/office/word/2012/wordml" xmlns:w16se="http://schemas.microsoft.com/office/word/2015/wordml/symex" xmlns:wpg="http://schemas.microsoft.com/office/word/2010/wordprocessingGroup" xmlns:wpi="http://schemas.microsoft.com/office/word/2010/wordprocessingInk" xmlns:wne="http://schemas.microsoft.com/office/word/2006/wordml" xmlns:wps="http://schemas.microsoft.com/office/word/2010/wordprocessingShape" mc:Ignorable="w14 w15 w16se wp14">
+<w:document xmlns:wpc="http://schemas.microsoft.com/office/word/2010/wordprocessingCanvas" xmlns:cx="http://schemas.microsoft.com/office/drawing/2014/chartex" xmlns:cx1="http://schemas.microsoft.com/office/drawing/2015/9/8/chartex" xmlns:cx2="http://schemas.microsoft.com/office/drawing/2015/10/21/chartex" xmlns:cx3="http://schemas.microsoft.com/office/drawing/2016/5/9/chartex" xmlns:cx4="http://schemas.microsoft.com/office/drawing/2016/5/10/chartex" xmlns:cx5="http://schemas.microsoft.com/office/drawing/2016/5/11/chartex" xmlns:cx6="http://schemas.microsoft.com/office/drawing/2016/5/12/chartex" xmlns:cx7="http://schemas.microsoft.com/office/drawing/2016/5/13/chartex" xmlns:cx8="http://schemas.microsoft.com/office/drawing/2016/5/14/chartex" xmlns:mc="http://schemas.openxmlformats.org/markup-compatibility/2006" xmlns:aink="http://schemas.microsoft.com/office/drawing/2016/ink" xmlns:am3d="http://schemas.microsoft.com/office/drawing/2017/model3d" xmlns:o="urn:schemas-microsoft-com:office:office" xmlns:r="http://schemas.openxmlformats.org/officeDocument/2006/relationships" xmlns:m="http://schemas.openxmlformats.org/officeDocument/2006/math" xmlns:v="urn:schemas-microsoft-com:vml" xmlns:wp14="http://schemas.microsoft.com/office/word/2010/wordprocessingDrawing" xmlns:wp="http://schemas.openxmlformats.org/drawingml/2006/wordprocessingDrawing" xmlns:w10="urn:schemas-microsoft-com:office:word" xmlns:w="http://schemas.openxmlformats.org/wordprocessingml/2006/main" xmlns:w14="http://schemas.microsoft.com/office/word/2010/wordml" xmlns:w15="http://schemas.microsoft.com/office/word/2012/wordml" xmlns:w16cid="http://schemas.microsoft.com/office/word/2016/wordml/cid" xmlns:w16se="http://schemas.microsoft.com/office/word/2015/wordml/symex" xmlns:wpg="http://schemas.microsoft.com/office/word/2010/wordprocessingGroup" xmlns:wpi="http://schemas.microsoft.com/office/word/2010/wordprocessingInk" xmlns:wne="http://schemas.microsoft.com/office/word/2006/wordml" xmlns:wps="http://schemas.microsoft.com/office/word/2010/wordprocessingShape" mc:Ignorable="w14 w15 w16se w16cid wp14">
   <w:body>
     <w:p>
       <w:pPr>
@@ -69,8 +69,6 @@
           <w:b/>
         </w:rPr>
       </w:pPr>
-      <w:bookmarkStart w:id="0" w:name="_GoBack"/>
-      <w:bookmarkEnd w:id="0"/>
     </w:p>
     <w:p>
       <w:pPr>
@@ -442,8 +440,8 @@
           <w:b/>
         </w:rPr>
       </w:pPr>
-      <w:bookmarkStart w:id="1" w:name="_heading=h.gjdgxs" w:colFirst="0" w:colLast="0"/>
-      <w:bookmarkEnd w:id="1"/>
+      <w:bookmarkStart w:id="0" w:name="_heading=h.gjdgxs" w:colFirst="0" w:colLast="0"/>
+      <w:bookmarkEnd w:id="0"/>
     </w:p>
     <w:p>
       <w:pPr>
@@ -3328,9 +3326,9 @@
           <w:szCs w:val="24"/>
         </w:rPr>
       </w:pPr>
-      <w:bookmarkStart w:id="2" w:name="_heading=h.30j0zll" w:colFirst="0" w:colLast="0"/>
-      <w:bookmarkStart w:id="3" w:name="_Toc29047240"/>
-      <w:bookmarkEnd w:id="2"/>
+      <w:bookmarkStart w:id="1" w:name="_heading=h.30j0zll" w:colFirst="0" w:colLast="0"/>
+      <w:bookmarkStart w:id="2" w:name="_Toc29047240"/>
+      <w:bookmarkEnd w:id="1"/>
       <w:r>
         <w:rPr>
           <w:rFonts w:ascii="Times New Roman" w:eastAsia="Times New Roman" w:hAnsi="Times New Roman" w:cs="Times New Roman"/>
@@ -3341,7 +3339,7 @@
         <w:lastRenderedPageBreak/>
         <w:t>ÍNDICE DE FIGURAS</w:t>
       </w:r>
-      <w:bookmarkEnd w:id="3"/>
+      <w:bookmarkEnd w:id="2"/>
       <w:r>
         <w:rPr>
           <w:rFonts w:ascii="Times New Roman" w:eastAsia="Times New Roman" w:hAnsi="Times New Roman" w:cs="Times New Roman"/>
@@ -3369,6 +3367,7 @@
           <w:docPartUnique/>
         </w:docPartObj>
       </w:sdtPr>
+      <w:sdtEndPr/>
       <w:sdtContent>
         <w:p>
           <w:pPr>
@@ -3567,8 +3566,8 @@
           <w:sz w:val="24"/>
         </w:rPr>
       </w:pPr>
-      <w:bookmarkStart w:id="4" w:name="_Toc25914313"/>
-      <w:bookmarkStart w:id="5" w:name="_Toc29047241"/>
+      <w:bookmarkStart w:id="3" w:name="_Toc25914313"/>
+      <w:bookmarkStart w:id="4" w:name="_Toc29047241"/>
       <w:r>
         <w:rPr>
           <w:rFonts w:ascii="Times New Roman" w:hAnsi="Times New Roman" w:cs="Times New Roman"/>
@@ -3578,8 +3577,8 @@
         <w:lastRenderedPageBreak/>
         <w:t>ÍNDICE DE TABLAS</w:t>
       </w:r>
+      <w:bookmarkEnd w:id="3"/>
       <w:bookmarkEnd w:id="4"/>
-      <w:bookmarkEnd w:id="5"/>
     </w:p>
     <w:sdt>
       <w:sdtPr>
@@ -3589,6 +3588,7 @@
           <w:docPartUnique/>
         </w:docPartObj>
       </w:sdtPr>
+      <w:sdtEndPr/>
       <w:sdtContent>
         <w:p>
           <w:pPr>
@@ -3617,21 +3617,7 @@
                 <w:rFonts w:ascii="Times New Roman" w:hAnsi="Times New Roman" w:cs="Times New Roman"/>
                 <w:sz w:val="24"/>
               </w:rPr>
-              <w:t>Tabla 1 Recursos Hu</w:t>
-            </w:r>
-            <w:r>
-              <w:rPr>
-                <w:rFonts w:ascii="Times New Roman" w:hAnsi="Times New Roman" w:cs="Times New Roman"/>
-                <w:sz w:val="24"/>
-              </w:rPr>
-              <w:t>m</w:t>
-            </w:r>
-            <w:r>
-              <w:rPr>
-                <w:rFonts w:ascii="Times New Roman" w:hAnsi="Times New Roman" w:cs="Times New Roman"/>
-                <w:sz w:val="24"/>
-              </w:rPr>
-              <w:t>anos</w:t>
+              <w:t>Tabla 1 Recursos Humanos</w:t>
             </w:r>
             <w:r>
               <w:rPr>
@@ -4319,6 +4305,7 @@
           <w:docPartUnique/>
         </w:docPartObj>
       </w:sdtPr>
+      <w:sdtEndPr/>
       <w:sdtContent>
         <w:p>
           <w:pPr>
@@ -4401,7 +4388,7 @@
           <w:szCs w:val="24"/>
         </w:rPr>
       </w:pPr>
-      <w:bookmarkStart w:id="6" w:name="_Toc29047242"/>
+      <w:bookmarkStart w:id="5" w:name="_Toc29047242"/>
       <w:r>
         <w:rPr>
           <w:rFonts w:ascii="Times New Roman" w:eastAsia="Times New Roman" w:hAnsi="Times New Roman" w:cs="Times New Roman"/>
@@ -4412,7 +4399,7 @@
         <w:lastRenderedPageBreak/>
         <w:t>INTRODUCCIÓN</w:t>
       </w:r>
-      <w:bookmarkEnd w:id="6"/>
+      <w:bookmarkEnd w:id="5"/>
     </w:p>
     <w:p>
       <w:pPr>
@@ -4571,7 +4558,7 @@
           <w:szCs w:val="24"/>
         </w:rPr>
       </w:pPr>
-      <w:bookmarkStart w:id="7" w:name="_Toc29047243"/>
+      <w:bookmarkStart w:id="6" w:name="_Toc29047243"/>
       <w:r>
         <w:rPr>
           <w:rFonts w:ascii="Times New Roman" w:eastAsia="Times New Roman" w:hAnsi="Times New Roman" w:cs="Times New Roman"/>
@@ -4581,7 +4568,7 @@
         </w:rPr>
         <w:t>OBJETIVOS</w:t>
       </w:r>
-      <w:bookmarkEnd w:id="7"/>
+      <w:bookmarkEnd w:id="6"/>
     </w:p>
     <w:p>
       <w:pPr>
@@ -4594,7 +4581,7 @@
           <w:szCs w:val="24"/>
         </w:rPr>
       </w:pPr>
-      <w:bookmarkStart w:id="8" w:name="_Toc29047244"/>
+      <w:bookmarkStart w:id="7" w:name="_Toc29047244"/>
       <w:r>
         <w:rPr>
           <w:rFonts w:ascii="Times New Roman" w:eastAsia="Times New Roman" w:hAnsi="Times New Roman" w:cs="Times New Roman"/>
@@ -4604,7 +4591,7 @@
         </w:rPr>
         <w:t>OBJETIVO GENERAL</w:t>
       </w:r>
-      <w:bookmarkEnd w:id="8"/>
+      <w:bookmarkEnd w:id="7"/>
     </w:p>
     <w:p>
       <w:pPr>
@@ -4626,25 +4613,7 @@
           <w:sz w:val="24"/>
           <w:szCs w:val="24"/>
         </w:rPr>
-        <w:t xml:space="preserve">Desarrollar un sistema informático en ambiente web para la gestión de los servicios turísticos en la agencia de viajes Martínez </w:t>
-      </w:r>
-      <w:proofErr w:type="spellStart"/>
-      <w:r>
-        <w:rPr>
-          <w:rFonts w:ascii="Times New Roman" w:eastAsia="Times New Roman" w:hAnsi="Times New Roman" w:cs="Times New Roman"/>
-          <w:sz w:val="24"/>
-          <w:szCs w:val="24"/>
-        </w:rPr>
-        <w:t>Travel</w:t>
-      </w:r>
-      <w:proofErr w:type="spellEnd"/>
-      <w:r>
-        <w:rPr>
-          <w:rFonts w:ascii="Times New Roman" w:eastAsia="Times New Roman" w:hAnsi="Times New Roman" w:cs="Times New Roman"/>
-          <w:sz w:val="24"/>
-          <w:szCs w:val="24"/>
-        </w:rPr>
-        <w:t xml:space="preserve"> &amp; Tours del municipio de San Vicente, con el fin de agilizar los procesos comerciales y administrativos.</w:t>
+        <w:t>Desarrollar un sistema informático en ambiente web para la gestión de los servicios turísticos en la agencia de viajes Martínez Travel &amp; Tours del municipio de San Vicente, con el fin de agilizar los procesos comerciales y administrativos.</w:t>
       </w:r>
     </w:p>
     <w:p>
@@ -4670,7 +4639,7 @@
           <w:szCs w:val="24"/>
         </w:rPr>
       </w:pPr>
-      <w:bookmarkStart w:id="9" w:name="_Toc29047245"/>
+      <w:bookmarkStart w:id="8" w:name="_Toc29047245"/>
       <w:r>
         <w:rPr>
           <w:rFonts w:ascii="Times New Roman" w:eastAsia="Times New Roman" w:hAnsi="Times New Roman" w:cs="Times New Roman"/>
@@ -4680,7 +4649,7 @@
         </w:rPr>
         <w:t>OBJETIVOS ESPECÍFICOS</w:t>
       </w:r>
-      <w:bookmarkEnd w:id="9"/>
+      <w:bookmarkEnd w:id="8"/>
     </w:p>
     <w:p>
       <w:pPr>
@@ -4797,7 +4766,7 @@
           <w:szCs w:val="24"/>
         </w:rPr>
       </w:pPr>
-      <w:bookmarkStart w:id="10" w:name="_Toc29047246"/>
+      <w:bookmarkStart w:id="9" w:name="_Toc29047246"/>
       <w:r>
         <w:rPr>
           <w:rFonts w:ascii="Times New Roman" w:eastAsia="Times New Roman" w:hAnsi="Times New Roman" w:cs="Times New Roman"/>
@@ -4807,7 +4776,7 @@
         </w:rPr>
         <w:t>JUSTIFICACIÓN</w:t>
       </w:r>
-      <w:bookmarkEnd w:id="10"/>
+      <w:bookmarkEnd w:id="9"/>
     </w:p>
     <w:p>
       <w:pPr>
@@ -4863,25 +4832,7 @@
           <w:sz w:val="24"/>
           <w:szCs w:val="24"/>
         </w:rPr>
-        <w:t xml:space="preserve">La tecnología es una de muchas herramientas con la que cuentan los administradores para enfrentar el cambio, actualmente la agencia de viajes Martínez </w:t>
-      </w:r>
-      <w:proofErr w:type="spellStart"/>
-      <w:r>
-        <w:rPr>
-          <w:rFonts w:ascii="Times New Roman" w:eastAsia="Times New Roman" w:hAnsi="Times New Roman" w:cs="Times New Roman"/>
-          <w:sz w:val="24"/>
-          <w:szCs w:val="24"/>
-        </w:rPr>
-        <w:t>Travel</w:t>
-      </w:r>
-      <w:proofErr w:type="spellEnd"/>
-      <w:r>
-        <w:rPr>
-          <w:rFonts w:ascii="Times New Roman" w:eastAsia="Times New Roman" w:hAnsi="Times New Roman" w:cs="Times New Roman"/>
-          <w:sz w:val="24"/>
-          <w:szCs w:val="24"/>
-        </w:rPr>
-        <w:t xml:space="preserve"> &amp; Tours no cuentan con un Sistema Informático que le permita gestionar de manera eficiente los distintos servicios que ofrecen como lo son: paquetes turísticos dentro y fuera del país, asesoría migratorias, venta de boletos aéreos y renta de vehículos, en la actualidad únicamente cuentan con una página web estática en la cual solo se publica información básica de la agencia.</w:t>
+        <w:t>La tecnología es una de muchas herramientas con la que cuentan los administradores para enfrentar el cambio, actualmente la agencia de viajes Martínez Travel &amp; Tours no cuentan con un Sistema Informático que le permita gestionar de manera eficiente los distintos servicios que ofrecen como lo son: paquetes turísticos dentro y fuera del país, asesoría migratorias, venta de boletos aéreos y renta de vehículos, en la actualidad únicamente cuentan con una página web estática en la cual solo se publica información básica de la agencia.</w:t>
       </w:r>
     </w:p>
     <w:p>
@@ -5103,7 +5054,7 @@
           <w:szCs w:val="24"/>
         </w:rPr>
       </w:pPr>
-      <w:bookmarkStart w:id="11" w:name="_Toc29047247"/>
+      <w:bookmarkStart w:id="10" w:name="_Toc29047247"/>
       <w:r>
         <w:rPr>
           <w:rFonts w:ascii="Times New Roman" w:eastAsia="Times New Roman" w:hAnsi="Times New Roman" w:cs="Times New Roman"/>
@@ -5114,7 +5065,7 @@
         <w:lastRenderedPageBreak/>
         <w:t>ALCANCES</w:t>
       </w:r>
-      <w:bookmarkEnd w:id="11"/>
+      <w:bookmarkEnd w:id="10"/>
     </w:p>
     <w:p>
       <w:pPr>
@@ -5180,7 +5131,6 @@
           <w:sz w:val="24"/>
           <w:szCs w:val="24"/>
         </w:rPr>
-        <w:lastRenderedPageBreak/>
         <w:t>Control de Cotizaciones:</w:t>
       </w:r>
     </w:p>
@@ -5493,7 +5443,6 @@
           <w:sz w:val="24"/>
           <w:szCs w:val="24"/>
         </w:rPr>
-        <w:lastRenderedPageBreak/>
         <w:t>Control de Contactos:</w:t>
       </w:r>
     </w:p>
@@ -5708,7 +5657,6 @@
           <w:sz w:val="24"/>
           <w:szCs w:val="24"/>
         </w:rPr>
-        <w:lastRenderedPageBreak/>
         <w:t>Control de Paquetes:</w:t>
       </w:r>
     </w:p>
@@ -6484,7 +6432,7 @@
           <w:szCs w:val="24"/>
         </w:rPr>
       </w:pPr>
-      <w:bookmarkStart w:id="12" w:name="_Toc29047248"/>
+      <w:bookmarkStart w:id="11" w:name="_Toc29047248"/>
       <w:r>
         <w:rPr>
           <w:rFonts w:ascii="Times New Roman" w:eastAsia="Times New Roman" w:hAnsi="Times New Roman" w:cs="Times New Roman"/>
@@ -6494,7 +6442,7 @@
         </w:rPr>
         <w:t>LIMITACIONES</w:t>
       </w:r>
-      <w:bookmarkEnd w:id="12"/>
+      <w:bookmarkEnd w:id="11"/>
     </w:p>
     <w:p>
       <w:pPr>
@@ -6513,25 +6461,7 @@
           <w:sz w:val="24"/>
           <w:szCs w:val="24"/>
         </w:rPr>
-        <w:t xml:space="preserve">Dada la naturaleza de la empresa, el sistema deberá estar disponible en todo momento, tanto por el personal administrativo como por los clientes, por lo que se deberá incurrir en gastos de servicios web, dominio, hosting, certificados </w:t>
-      </w:r>
-      <w:proofErr w:type="spellStart"/>
-      <w:r>
-        <w:rPr>
-          <w:rFonts w:ascii="Times New Roman" w:eastAsia="Times New Roman" w:hAnsi="Times New Roman" w:cs="Times New Roman"/>
-          <w:sz w:val="24"/>
-          <w:szCs w:val="24"/>
-        </w:rPr>
-        <w:t>ssl</w:t>
-      </w:r>
-      <w:proofErr w:type="spellEnd"/>
-      <w:r>
-        <w:rPr>
-          <w:rFonts w:ascii="Times New Roman" w:eastAsia="Times New Roman" w:hAnsi="Times New Roman" w:cs="Times New Roman"/>
-          <w:sz w:val="24"/>
-          <w:szCs w:val="24"/>
-        </w:rPr>
-        <w:t>, base de datos etc.</w:t>
+        <w:t>Dada la naturaleza de la empresa, el sistema deberá estar disponible en todo momento, tanto por el personal administrativo como por los clientes, por lo que se deberá incurrir en gastos de servicios web, dominio, hosting, certificados ssl, base de datos etc.</w:t>
       </w:r>
     </w:p>
     <w:p>
@@ -6545,7 +6475,7 @@
           <w:szCs w:val="24"/>
         </w:rPr>
       </w:pPr>
-      <w:bookmarkStart w:id="13" w:name="_Toc29047249"/>
+      <w:bookmarkStart w:id="12" w:name="_Toc29047249"/>
       <w:r>
         <w:rPr>
           <w:rFonts w:ascii="Times New Roman" w:eastAsia="Times New Roman" w:hAnsi="Times New Roman" w:cs="Times New Roman"/>
@@ -6555,7 +6485,7 @@
         </w:rPr>
         <w:t>CAPITULO I: ANTEPROYECTO.</w:t>
       </w:r>
-      <w:bookmarkEnd w:id="13"/>
+      <w:bookmarkEnd w:id="12"/>
     </w:p>
     <w:p>
       <w:pPr>
@@ -6583,25 +6513,7 @@
           <w:sz w:val="24"/>
           <w:szCs w:val="24"/>
         </w:rPr>
-        <w:t xml:space="preserve">En este capítulo se describe la problemática que existe en la Agencia de viajes Martínez </w:t>
-      </w:r>
-      <w:proofErr w:type="spellStart"/>
-      <w:r>
-        <w:rPr>
-          <w:rFonts w:ascii="Times New Roman" w:eastAsia="Times New Roman" w:hAnsi="Times New Roman" w:cs="Times New Roman"/>
-          <w:sz w:val="24"/>
-          <w:szCs w:val="24"/>
-        </w:rPr>
-        <w:t>Travel</w:t>
-      </w:r>
-      <w:proofErr w:type="spellEnd"/>
-      <w:r>
-        <w:rPr>
-          <w:rFonts w:ascii="Times New Roman" w:eastAsia="Times New Roman" w:hAnsi="Times New Roman" w:cs="Times New Roman"/>
-          <w:sz w:val="24"/>
-          <w:szCs w:val="24"/>
-        </w:rPr>
-        <w:t xml:space="preserve"> &amp; Tours y cómo se llevan a cabo cada uno de sus procesos. En este documento se redacta una propuesta para solventar dicha problemática.</w:t>
+        <w:t>En este capítulo se describe la problemática que existe en la Agencia de viajes Martínez Travel &amp; Tours y cómo se llevan a cabo cada uno de sus procesos. En este documento se redacta una propuesta para solventar dicha problemática.</w:t>
       </w:r>
     </w:p>
     <w:p>
@@ -6615,7 +6527,7 @@
           <w:szCs w:val="24"/>
         </w:rPr>
       </w:pPr>
-      <w:bookmarkStart w:id="14" w:name="_Toc29047250"/>
+      <w:bookmarkStart w:id="13" w:name="_Toc29047250"/>
       <w:r>
         <w:rPr>
           <w:rFonts w:ascii="Times New Roman" w:eastAsia="Times New Roman" w:hAnsi="Times New Roman" w:cs="Times New Roman"/>
@@ -6625,7 +6537,7 @@
         </w:rPr>
         <w:t>1.1 ANTECEDENTES</w:t>
       </w:r>
-      <w:bookmarkEnd w:id="14"/>
+      <w:bookmarkEnd w:id="13"/>
     </w:p>
     <w:p>
       <w:pPr>
@@ -6682,25 +6594,7 @@
           <w:szCs w:val="24"/>
         </w:rPr>
         <w:lastRenderedPageBreak/>
-        <w:t xml:space="preserve">La agencia de viajes promociona </w:t>
-      </w:r>
-      <w:proofErr w:type="gramStart"/>
-      <w:r>
-        <w:rPr>
-          <w:rFonts w:ascii="Times New Roman" w:eastAsia="Times New Roman" w:hAnsi="Times New Roman" w:cs="Times New Roman"/>
-          <w:sz w:val="24"/>
-          <w:szCs w:val="24"/>
-        </w:rPr>
-        <w:t>sus servicio</w:t>
-      </w:r>
-      <w:proofErr w:type="gramEnd"/>
-      <w:r>
-        <w:rPr>
-          <w:rFonts w:ascii="Times New Roman" w:eastAsia="Times New Roman" w:hAnsi="Times New Roman" w:cs="Times New Roman"/>
-          <w:sz w:val="24"/>
-          <w:szCs w:val="24"/>
-        </w:rPr>
-        <w:t xml:space="preserve"> a través de boletines, trípticos, página web, Facebook y contactando a sus clientes a través de llamadas telefónicas, las cuales son realizadas por tres personas que han sido contratadas para brindar atención al cliente en horas hábiles, además cuenta con el equipo informático necesario para almacenar y difundir la información que el cliente solicite.</w:t>
+        <w:t>La agencia de viajes promociona sus servicio a través de boletines, trípticos, página web, Facebook y contactando a sus clientes a través de llamadas telefónicas, las cuales son realizadas por tres personas que han sido contratadas para brindar atención al cliente en horas hábiles, además cuenta con el equipo informático necesario para almacenar y difundir la información que el cliente solicite.</w:t>
       </w:r>
     </w:p>
     <w:p>
@@ -6733,7 +6627,7 @@
           <w:szCs w:val="24"/>
         </w:rPr>
       </w:pPr>
-      <w:bookmarkStart w:id="15" w:name="_Toc29047251"/>
+      <w:bookmarkStart w:id="14" w:name="_Toc29047251"/>
       <w:r>
         <w:rPr>
           <w:rFonts w:ascii="Times New Roman" w:eastAsia="Times New Roman" w:hAnsi="Times New Roman" w:cs="Times New Roman"/>
@@ -6743,7 +6637,7 @@
         </w:rPr>
         <w:t>1.2 ESTADO DEL ARTE</w:t>
       </w:r>
-      <w:bookmarkEnd w:id="15"/>
+      <w:bookmarkEnd w:id="14"/>
       <w:r>
         <w:rPr>
           <w:rFonts w:ascii="Times New Roman" w:eastAsia="Times New Roman" w:hAnsi="Times New Roman" w:cs="Times New Roman"/>
@@ -6965,79 +6859,7 @@
           <w:sz w:val="24"/>
           <w:szCs w:val="24"/>
         </w:rPr>
-        <w:t xml:space="preserve">La tecnología usada para el desarrollo del sistema informático mencionado en los dos párrafos anteriores es, lenguaje de programación </w:t>
-      </w:r>
-      <w:proofErr w:type="spellStart"/>
-      <w:r>
-        <w:rPr>
-          <w:rFonts w:ascii="Times New Roman" w:eastAsia="Times New Roman" w:hAnsi="Times New Roman" w:cs="Times New Roman"/>
-          <w:sz w:val="24"/>
-          <w:szCs w:val="24"/>
-        </w:rPr>
-        <w:t>php</w:t>
-      </w:r>
-      <w:proofErr w:type="spellEnd"/>
-      <w:r>
-        <w:rPr>
-          <w:rFonts w:ascii="Times New Roman" w:eastAsia="Times New Roman" w:hAnsi="Times New Roman" w:cs="Times New Roman"/>
-          <w:sz w:val="24"/>
-          <w:szCs w:val="24"/>
-        </w:rPr>
-        <w:t xml:space="preserve">, gestor de bases de datos </w:t>
-      </w:r>
-      <w:proofErr w:type="spellStart"/>
-      <w:r>
-        <w:rPr>
-          <w:rFonts w:ascii="Times New Roman" w:eastAsia="Times New Roman" w:hAnsi="Times New Roman" w:cs="Times New Roman"/>
-          <w:sz w:val="24"/>
-          <w:szCs w:val="24"/>
-        </w:rPr>
-        <w:t>MySql</w:t>
-      </w:r>
-      <w:proofErr w:type="spellEnd"/>
-      <w:r>
-        <w:rPr>
-          <w:rFonts w:ascii="Times New Roman" w:eastAsia="Times New Roman" w:hAnsi="Times New Roman" w:cs="Times New Roman"/>
-          <w:sz w:val="24"/>
-          <w:szCs w:val="24"/>
-        </w:rPr>
-        <w:t xml:space="preserve">, </w:t>
-      </w:r>
-      <w:proofErr w:type="spellStart"/>
-      <w:r>
-        <w:rPr>
-          <w:rFonts w:ascii="Times New Roman" w:eastAsia="Times New Roman" w:hAnsi="Times New Roman" w:cs="Times New Roman"/>
-          <w:sz w:val="24"/>
-          <w:szCs w:val="24"/>
-        </w:rPr>
-        <w:t>framework</w:t>
-      </w:r>
-      <w:proofErr w:type="spellEnd"/>
-      <w:r>
-        <w:rPr>
-          <w:rFonts w:ascii="Times New Roman" w:eastAsia="Times New Roman" w:hAnsi="Times New Roman" w:cs="Times New Roman"/>
-          <w:sz w:val="24"/>
-          <w:szCs w:val="24"/>
-        </w:rPr>
-        <w:t xml:space="preserve"> </w:t>
-      </w:r>
-      <w:proofErr w:type="spellStart"/>
-      <w:r>
-        <w:rPr>
-          <w:rFonts w:ascii="Times New Roman" w:eastAsia="Times New Roman" w:hAnsi="Times New Roman" w:cs="Times New Roman"/>
-          <w:sz w:val="24"/>
-          <w:szCs w:val="24"/>
-        </w:rPr>
-        <w:t>Bootstrap</w:t>
-      </w:r>
-      <w:proofErr w:type="spellEnd"/>
-      <w:r>
-        <w:rPr>
-          <w:rFonts w:ascii="Times New Roman" w:eastAsia="Times New Roman" w:hAnsi="Times New Roman" w:cs="Times New Roman"/>
-          <w:sz w:val="24"/>
-          <w:szCs w:val="24"/>
-        </w:rPr>
-        <w:t>, JavaScript, Ajax.</w:t>
+        <w:t>La tecnología usada para el desarrollo del sistema informático mencionado en los dos párrafos anteriores es, lenguaje de programación php, gestor de bases de datos MySql, framework Bootstrap, JavaScript, Ajax.</w:t>
       </w:r>
       <w:r>
         <w:rPr>
@@ -7136,19 +6958,19 @@
           <w:szCs w:val="24"/>
         </w:rPr>
       </w:pPr>
-      <w:bookmarkStart w:id="16" w:name="_heading=h.m05zcdiufybv" w:colFirst="0" w:colLast="0"/>
-      <w:bookmarkStart w:id="17" w:name="_Toc29047252"/>
+      <w:bookmarkStart w:id="15" w:name="_heading=h.m05zcdiufybv" w:colFirst="0" w:colLast="0"/>
+      <w:bookmarkStart w:id="16" w:name="_Toc29047252"/>
+      <w:bookmarkEnd w:id="15"/>
+      <w:r>
+        <w:rPr>
+          <w:rFonts w:ascii="Times New Roman" w:eastAsia="Times New Roman" w:hAnsi="Times New Roman" w:cs="Times New Roman"/>
+          <w:color w:val="000000"/>
+          <w:sz w:val="24"/>
+          <w:szCs w:val="24"/>
+        </w:rPr>
+        <w:t>1.3 PROCESOS ACTUALES</w:t>
+      </w:r>
       <w:bookmarkEnd w:id="16"/>
-      <w:r>
-        <w:rPr>
-          <w:rFonts w:ascii="Times New Roman" w:eastAsia="Times New Roman" w:hAnsi="Times New Roman" w:cs="Times New Roman"/>
-          <w:color w:val="000000"/>
-          <w:sz w:val="24"/>
-          <w:szCs w:val="24"/>
-        </w:rPr>
-        <w:t>1.3 PROCESOS ACTUALES</w:t>
-      </w:r>
-      <w:bookmarkEnd w:id="17"/>
       <w:r>
         <w:rPr>
           <w:rFonts w:ascii="Times New Roman" w:eastAsia="Times New Roman" w:hAnsi="Times New Roman" w:cs="Times New Roman"/>
@@ -7174,43 +6996,7 @@
           <w:color w:val="FF0000"/>
           <w:sz w:val="24"/>
         </w:rPr>
-        <w:t xml:space="preserve">A </w:t>
-      </w:r>
-      <w:proofErr w:type="gramStart"/>
-      <w:r>
-        <w:rPr>
-          <w:rFonts w:ascii="Times New Roman" w:hAnsi="Times New Roman" w:cs="Times New Roman"/>
-          <w:color w:val="FF0000"/>
-          <w:sz w:val="24"/>
-        </w:rPr>
-        <w:t>continuación</w:t>
-      </w:r>
-      <w:proofErr w:type="gramEnd"/>
-      <w:r>
-        <w:rPr>
-          <w:rFonts w:ascii="Times New Roman" w:hAnsi="Times New Roman" w:cs="Times New Roman"/>
-          <w:color w:val="FF0000"/>
-          <w:sz w:val="24"/>
-        </w:rPr>
-        <w:t xml:space="preserve"> se describe a través de una narrativa los procesos actuales del funcionamiento administrativo de la Agencia de Viajes Martínez </w:t>
-      </w:r>
-      <w:proofErr w:type="spellStart"/>
-      <w:r>
-        <w:rPr>
-          <w:rFonts w:ascii="Times New Roman" w:hAnsi="Times New Roman" w:cs="Times New Roman"/>
-          <w:color w:val="FF0000"/>
-          <w:sz w:val="24"/>
-        </w:rPr>
-        <w:t>Travel</w:t>
-      </w:r>
-      <w:proofErr w:type="spellEnd"/>
-      <w:r>
-        <w:rPr>
-          <w:rFonts w:ascii="Times New Roman" w:hAnsi="Times New Roman" w:cs="Times New Roman"/>
-          <w:color w:val="FF0000"/>
-          <w:sz w:val="24"/>
-        </w:rPr>
-        <w:t xml:space="preserve"> &amp; Tours:</w:t>
+        <w:t>A continuación se describe a través de una narrativa los procesos actuales del funcionamiento administrativo de la Agencia de Viajes Martínez Travel &amp; Tours:</w:t>
       </w:r>
     </w:p>
     <w:p>
@@ -7223,7 +7009,7 @@
           <w:szCs w:val="24"/>
         </w:rPr>
       </w:pPr>
-      <w:bookmarkStart w:id="18" w:name="_Toc29047253"/>
+      <w:bookmarkStart w:id="17" w:name="_Toc29047253"/>
       <w:r>
         <w:rPr>
           <w:rFonts w:ascii="Times New Roman" w:eastAsia="Times New Roman" w:hAnsi="Times New Roman" w:cs="Times New Roman"/>
@@ -7232,7 +7018,7 @@
         </w:rPr>
         <w:t>1.3.1 Descripción de los Procesos Actuales</w:t>
       </w:r>
-      <w:bookmarkEnd w:id="18"/>
+      <w:bookmarkEnd w:id="17"/>
     </w:p>
     <w:p>
       <w:pPr>
@@ -7261,25 +7047,7 @@
           <w:sz w:val="24"/>
           <w:szCs w:val="24"/>
         </w:rPr>
-        <w:t xml:space="preserve">En la Agencia de Viajes Martínez </w:t>
-      </w:r>
-      <w:proofErr w:type="spellStart"/>
-      <w:r>
-        <w:rPr>
-          <w:rFonts w:ascii="Times New Roman" w:eastAsia="Times New Roman" w:hAnsi="Times New Roman" w:cs="Times New Roman"/>
-          <w:sz w:val="24"/>
-          <w:szCs w:val="24"/>
-        </w:rPr>
-        <w:t>Travel</w:t>
-      </w:r>
-      <w:proofErr w:type="spellEnd"/>
-      <w:r>
-        <w:rPr>
-          <w:rFonts w:ascii="Times New Roman" w:eastAsia="Times New Roman" w:hAnsi="Times New Roman" w:cs="Times New Roman"/>
-          <w:sz w:val="24"/>
-          <w:szCs w:val="24"/>
-        </w:rPr>
-        <w:t xml:space="preserve"> &amp; Tours del Municipio de San Vicente se encontró con diversos procesos, todos relacionados con la contratación de servicios.</w:t>
+        <w:t>En la Agencia de Viajes Martínez Travel &amp; Tours del Municipio de San Vicente se encontró con diversos procesos, todos relacionados con la contratación de servicios.</w:t>
       </w:r>
     </w:p>
     <w:p>
@@ -7709,8 +7477,8 @@
           <w:szCs w:val="24"/>
         </w:rPr>
       </w:pPr>
-      <w:bookmarkStart w:id="19" w:name="_heading=h.35nkun2" w:colFirst="0" w:colLast="0"/>
-      <w:bookmarkEnd w:id="19"/>
+      <w:bookmarkStart w:id="18" w:name="_heading=h.35nkun2" w:colFirst="0" w:colLast="0"/>
+      <w:bookmarkEnd w:id="18"/>
       <w:r>
         <w:rPr>
           <w:noProof/>
@@ -7779,7 +7547,7 @@
           <w:szCs w:val="24"/>
         </w:rPr>
       </w:pPr>
-      <w:bookmarkStart w:id="20" w:name="_Toc29047254"/>
+      <w:bookmarkStart w:id="19" w:name="_Toc29047254"/>
       <w:r>
         <w:rPr>
           <w:rFonts w:ascii="Times New Roman" w:eastAsia="Times New Roman" w:hAnsi="Times New Roman" w:cs="Times New Roman"/>
@@ -7788,7 +7556,7 @@
         </w:rPr>
         <w:t>1.3.3 Descripción de los Elementos del Sistema.</w:t>
       </w:r>
-      <w:bookmarkEnd w:id="20"/>
+      <w:bookmarkEnd w:id="19"/>
     </w:p>
     <w:p>
       <w:pPr>
@@ -8013,43 +7781,7 @@
           <w:szCs w:val="24"/>
         </w:rPr>
         <w:lastRenderedPageBreak/>
-        <w:t xml:space="preserve">Datos de personal de servicio al cliente: Es la información general de los empleados que están en servicio </w:t>
-      </w:r>
-      <w:proofErr w:type="spellStart"/>
-      <w:r>
-        <w:rPr>
-          <w:rFonts w:ascii="Times New Roman" w:eastAsia="Times New Roman" w:hAnsi="Times New Roman" w:cs="Times New Roman"/>
-          <w:sz w:val="24"/>
-          <w:szCs w:val="24"/>
-        </w:rPr>
-        <w:t>a</w:t>
-      </w:r>
-      <w:proofErr w:type="spellEnd"/>
-      <w:r>
-        <w:rPr>
-          <w:rFonts w:ascii="Times New Roman" w:eastAsia="Times New Roman" w:hAnsi="Times New Roman" w:cs="Times New Roman"/>
-          <w:sz w:val="24"/>
-          <w:szCs w:val="24"/>
-        </w:rPr>
-        <w:t xml:space="preserve"> cliente, entre esta información está, nombre, teléfono, </w:t>
-      </w:r>
-      <w:proofErr w:type="spellStart"/>
-      <w:r>
-        <w:rPr>
-          <w:rFonts w:ascii="Times New Roman" w:eastAsia="Times New Roman" w:hAnsi="Times New Roman" w:cs="Times New Roman"/>
-          <w:sz w:val="24"/>
-          <w:szCs w:val="24"/>
-        </w:rPr>
-        <w:t>dui</w:t>
-      </w:r>
-      <w:proofErr w:type="spellEnd"/>
-      <w:r>
-        <w:rPr>
-          <w:rFonts w:ascii="Times New Roman" w:eastAsia="Times New Roman" w:hAnsi="Times New Roman" w:cs="Times New Roman"/>
-          <w:sz w:val="24"/>
-          <w:szCs w:val="24"/>
-        </w:rPr>
-        <w:t>, etc.</w:t>
+        <w:t>Datos de personal de servicio al cliente: Es la información general de los empleados que están en servicio a cliente, entre esta información está, nombre, teléfono, dui, etc.</w:t>
       </w:r>
     </w:p>
     <w:p>
@@ -8493,7 +8225,7 @@
           <w:szCs w:val="24"/>
         </w:rPr>
       </w:pPr>
-      <w:bookmarkStart w:id="21" w:name="_Toc29047255"/>
+      <w:bookmarkStart w:id="20" w:name="_Toc29047255"/>
       <w:r>
         <w:rPr>
           <w:rFonts w:ascii="Times New Roman" w:eastAsia="Times New Roman" w:hAnsi="Times New Roman" w:cs="Times New Roman"/>
@@ -8504,7 +8236,7 @@
         <w:lastRenderedPageBreak/>
         <w:t>1.4 PLANTEAMIENTO DEL PROBLEMA</w:t>
       </w:r>
-      <w:bookmarkEnd w:id="21"/>
+      <w:bookmarkEnd w:id="20"/>
     </w:p>
     <w:p>
       <w:pPr>
@@ -8521,43 +8253,7 @@
           <w:sz w:val="24"/>
           <w:szCs w:val="24"/>
         </w:rPr>
-        <w:t xml:space="preserve">A </w:t>
-      </w:r>
-      <w:proofErr w:type="gramStart"/>
-      <w:r>
-        <w:rPr>
-          <w:rFonts w:ascii="Times New Roman" w:eastAsia="Times New Roman" w:hAnsi="Times New Roman" w:cs="Times New Roman"/>
-          <w:sz w:val="24"/>
-          <w:szCs w:val="24"/>
-        </w:rPr>
-        <w:t>continuación</w:t>
-      </w:r>
-      <w:proofErr w:type="gramEnd"/>
-      <w:r>
-        <w:rPr>
-          <w:rFonts w:ascii="Times New Roman" w:eastAsia="Times New Roman" w:hAnsi="Times New Roman" w:cs="Times New Roman"/>
-          <w:sz w:val="24"/>
-          <w:szCs w:val="24"/>
-        </w:rPr>
-        <w:t xml:space="preserve"> se describe la problemática encontrada en la Agencia de Viajes Martínez </w:t>
-      </w:r>
-      <w:proofErr w:type="spellStart"/>
-      <w:r>
-        <w:rPr>
-          <w:rFonts w:ascii="Times New Roman" w:eastAsia="Times New Roman" w:hAnsi="Times New Roman" w:cs="Times New Roman"/>
-          <w:sz w:val="24"/>
-          <w:szCs w:val="24"/>
-        </w:rPr>
-        <w:t>Travel</w:t>
-      </w:r>
-      <w:proofErr w:type="spellEnd"/>
-      <w:r>
-        <w:rPr>
-          <w:rFonts w:ascii="Times New Roman" w:eastAsia="Times New Roman" w:hAnsi="Times New Roman" w:cs="Times New Roman"/>
-          <w:sz w:val="24"/>
-          <w:szCs w:val="24"/>
-        </w:rPr>
-        <w:t xml:space="preserve"> &amp; Tours de San Vicente, utilizando como herramienta el árbol de problemas y árbol de objetivos. </w:t>
+        <w:t xml:space="preserve">A continuación se describe la problemática encontrada en la Agencia de Viajes Martínez Travel &amp; Tours de San Vicente, utilizando como herramienta el árbol de problemas y árbol de objetivos. </w:t>
       </w:r>
     </w:p>
     <w:p>
@@ -8570,7 +8266,7 @@
           <w:szCs w:val="24"/>
         </w:rPr>
       </w:pPr>
-      <w:bookmarkStart w:id="22" w:name="_Toc29047256"/>
+      <w:bookmarkStart w:id="21" w:name="_Toc29047256"/>
       <w:r>
         <w:rPr>
           <w:rFonts w:ascii="Times New Roman" w:eastAsia="Times New Roman" w:hAnsi="Times New Roman" w:cs="Times New Roman"/>
@@ -8579,7 +8275,7 @@
         </w:rPr>
         <w:t>1.4.1 Definición de Árbol de Problemas</w:t>
       </w:r>
-      <w:bookmarkEnd w:id="22"/>
+      <w:bookmarkEnd w:id="21"/>
     </w:p>
     <w:p>
       <w:pPr>
@@ -8658,25 +8354,7 @@
           <w:sz w:val="24"/>
           <w:szCs w:val="24"/>
         </w:rPr>
-        <w:t xml:space="preserve">Esta técnica facilita la identificación y organización de las causas y consecuencias de un problema. Por </w:t>
-      </w:r>
-      <w:proofErr w:type="gramStart"/>
-      <w:r>
-        <w:rPr>
-          <w:rFonts w:ascii="Times New Roman" w:eastAsia="Times New Roman" w:hAnsi="Times New Roman" w:cs="Times New Roman"/>
-          <w:sz w:val="24"/>
-          <w:szCs w:val="24"/>
-        </w:rPr>
-        <w:t>tanto</w:t>
-      </w:r>
-      <w:proofErr w:type="gramEnd"/>
-      <w:r>
-        <w:rPr>
-          <w:rFonts w:ascii="Times New Roman" w:eastAsia="Times New Roman" w:hAnsi="Times New Roman" w:cs="Times New Roman"/>
-          <w:sz w:val="24"/>
-          <w:szCs w:val="24"/>
-        </w:rPr>
-        <w:t xml:space="preserve"> es complementaria, y no sustituye, a la información de base.</w:t>
+        <w:t>Esta técnica facilita la identificación y organización de las causas y consecuencias de un problema. Por tanto es complementaria, y no sustituye, a la información de base.</w:t>
       </w:r>
     </w:p>
     <w:p>
@@ -8736,6 +8414,7 @@
           </w:rPr>
           <w:id w:val="-552543874"/>
         </w:sdtPr>
+        <w:sdtEndPr/>
         <w:sdtContent>
           <w:r>
             <w:rPr>
@@ -8961,25 +8640,7 @@
           <w:sz w:val="24"/>
           <w:szCs w:val="24"/>
         </w:rPr>
-        <w:t xml:space="preserve">Es </w:t>
-      </w:r>
-      <w:proofErr w:type="gramStart"/>
-      <w:r>
-        <w:rPr>
-          <w:rFonts w:ascii="Times New Roman" w:eastAsia="Times New Roman" w:hAnsi="Times New Roman" w:cs="Times New Roman"/>
-          <w:sz w:val="24"/>
-          <w:szCs w:val="24"/>
-        </w:rPr>
-        <w:t>un situación</w:t>
-      </w:r>
-      <w:proofErr w:type="gramEnd"/>
-      <w:r>
-        <w:rPr>
-          <w:rFonts w:ascii="Times New Roman" w:eastAsia="Times New Roman" w:hAnsi="Times New Roman" w:cs="Times New Roman"/>
-          <w:sz w:val="24"/>
-          <w:szCs w:val="24"/>
-        </w:rPr>
-        <w:t xml:space="preserve"> real no teórica</w:t>
+        <w:t>Es un situación real no teórica</w:t>
       </w:r>
     </w:p>
     <w:p>
@@ -9002,25 +8663,7 @@
           <w:sz w:val="24"/>
           <w:szCs w:val="24"/>
         </w:rPr>
-        <w:t xml:space="preserve">Se localiza en </w:t>
-      </w:r>
-      <w:proofErr w:type="gramStart"/>
-      <w:r>
-        <w:rPr>
-          <w:rFonts w:ascii="Times New Roman" w:eastAsia="Times New Roman" w:hAnsi="Times New Roman" w:cs="Times New Roman"/>
-          <w:sz w:val="24"/>
-          <w:szCs w:val="24"/>
-        </w:rPr>
-        <w:t>un población</w:t>
-      </w:r>
-      <w:proofErr w:type="gramEnd"/>
-      <w:r>
-        <w:rPr>
-          <w:rFonts w:ascii="Times New Roman" w:eastAsia="Times New Roman" w:hAnsi="Times New Roman" w:cs="Times New Roman"/>
-          <w:sz w:val="24"/>
-          <w:szCs w:val="24"/>
-        </w:rPr>
-        <w:t xml:space="preserve"> objetivo bien definida</w:t>
+        <w:t>Se localiza en un población objetivo bien definida</w:t>
       </w:r>
     </w:p>
     <w:p>
@@ -9488,30 +9131,13 @@
           <w:sz w:val="24"/>
           <w:szCs w:val="24"/>
         </w:rPr>
-        <w:t xml:space="preserve">El proyecto se debe concentrar en las raíces (causas). La idea es </w:t>
-      </w:r>
-      <w:proofErr w:type="gramStart"/>
-      <w:r>
-        <w:rPr>
-          <w:rFonts w:ascii="Times New Roman" w:eastAsia="Times New Roman" w:hAnsi="Times New Roman" w:cs="Times New Roman"/>
-          <w:sz w:val="24"/>
-          <w:szCs w:val="24"/>
-        </w:rPr>
-        <w:t>que</w:t>
-      </w:r>
-      <w:proofErr w:type="gramEnd"/>
-      <w:r>
-        <w:rPr>
-          <w:rFonts w:ascii="Times New Roman" w:eastAsia="Times New Roman" w:hAnsi="Times New Roman" w:cs="Times New Roman"/>
-          <w:sz w:val="24"/>
-          <w:szCs w:val="24"/>
-        </w:rPr>
-        <w:t xml:space="preserve"> si se encuentra solución para éstas, se resuelven los efectos negativos que producen. </w:t>
+        <w:t xml:space="preserve">El proyecto se debe concentrar en las raíces (causas). La idea es que si se encuentra solución para éstas, se resuelven los efectos negativos que producen. </w:t>
       </w:r>
       <w:sdt>
         <w:sdtPr>
           <w:id w:val="41498331"/>
         </w:sdtPr>
+        <w:sdtEndPr/>
         <w:sdtContent>
           <w:r>
             <w:rPr>
@@ -9624,8 +9250,8 @@
           <w:szCs w:val="16"/>
         </w:rPr>
       </w:pPr>
-      <w:bookmarkStart w:id="23" w:name="_heading=h.z337ya" w:colFirst="0" w:colLast="0"/>
-      <w:bookmarkEnd w:id="23"/>
+      <w:bookmarkStart w:id="22" w:name="_heading=h.z337ya" w:colFirst="0" w:colLast="0"/>
+      <w:bookmarkEnd w:id="22"/>
       <w:r>
         <w:rPr>
           <w:rFonts w:ascii="Cambria" w:eastAsia="Cambria" w:hAnsi="Cambria" w:cs="Cambria"/>
@@ -9916,10 +9542,10 @@
           <w:szCs w:val="16"/>
         </w:rPr>
       </w:pPr>
-      <w:bookmarkStart w:id="24" w:name="_heading=h.1y810tw" w:colFirst="0" w:colLast="0"/>
-      <w:bookmarkStart w:id="25" w:name="bookmark=kix.5mjnr505nh" w:colFirst="0" w:colLast="0"/>
+      <w:bookmarkStart w:id="23" w:name="_heading=h.1y810tw" w:colFirst="0" w:colLast="0"/>
+      <w:bookmarkStart w:id="24" w:name="bookmark=kix.5mjnr505nh" w:colFirst="0" w:colLast="0"/>
+      <w:bookmarkEnd w:id="23"/>
       <w:bookmarkEnd w:id="24"/>
-      <w:bookmarkEnd w:id="25"/>
       <w:r>
         <w:rPr>
           <w:rFonts w:ascii="Cambria" w:eastAsia="Cambria" w:hAnsi="Cambria" w:cs="Cambria"/>
@@ -9941,7 +9567,7 @@
           <w:szCs w:val="24"/>
         </w:rPr>
       </w:pPr>
-      <w:bookmarkStart w:id="26" w:name="_Toc29047257"/>
+      <w:bookmarkStart w:id="25" w:name="_Toc29047257"/>
       <w:r>
         <w:rPr>
           <w:rFonts w:ascii="Times New Roman" w:eastAsia="Times New Roman" w:hAnsi="Times New Roman" w:cs="Times New Roman"/>
@@ -9950,7 +9576,7 @@
         </w:rPr>
         <w:t>1.4.2 Descripción de Árbol de Problemas</w:t>
       </w:r>
-      <w:bookmarkEnd w:id="26"/>
+      <w:bookmarkEnd w:id="25"/>
     </w:p>
     <w:p>
       <w:pPr>
@@ -10287,25 +9913,7 @@
           <w:sz w:val="24"/>
           <w:szCs w:val="24"/>
         </w:rPr>
-        <w:t xml:space="preserve">Como todos los procesos son realizados de forma manual existe un alto consumo en papelería (papel bond, folders, clip, </w:t>
-      </w:r>
-      <w:proofErr w:type="spellStart"/>
-      <w:r>
-        <w:rPr>
-          <w:rFonts w:ascii="Times New Roman" w:eastAsia="Times New Roman" w:hAnsi="Times New Roman" w:cs="Times New Roman"/>
-          <w:sz w:val="24"/>
-          <w:szCs w:val="24"/>
-        </w:rPr>
-        <w:t>fastener</w:t>
-      </w:r>
-      <w:proofErr w:type="spellEnd"/>
-      <w:r>
-        <w:rPr>
-          <w:rFonts w:ascii="Times New Roman" w:eastAsia="Times New Roman" w:hAnsi="Times New Roman" w:cs="Times New Roman"/>
-          <w:sz w:val="24"/>
-          <w:szCs w:val="24"/>
-        </w:rPr>
-        <w:t>, lapiceros).</w:t>
+        <w:t>Como todos los procesos son realizados de forma manual existe un alto consumo en papelería (papel bond, folders, clip, fastener, lapiceros).</w:t>
       </w:r>
     </w:p>
     <w:p>
@@ -10424,7 +10032,7 @@
           <w:szCs w:val="24"/>
         </w:rPr>
       </w:pPr>
-      <w:bookmarkStart w:id="27" w:name="_Toc29047258"/>
+      <w:bookmarkStart w:id="26" w:name="_Toc29047258"/>
       <w:r>
         <w:rPr>
           <w:rFonts w:ascii="Times New Roman" w:eastAsia="Times New Roman" w:hAnsi="Times New Roman" w:cs="Times New Roman"/>
@@ -10434,7 +10042,7 @@
         <w:lastRenderedPageBreak/>
         <w:t>1.4.3 Descripción de Árbol de Objetivos</w:t>
       </w:r>
-      <w:bookmarkEnd w:id="27"/>
+      <w:bookmarkEnd w:id="26"/>
       <w:r>
         <w:rPr>
           <w:rFonts w:ascii="Times New Roman" w:eastAsia="Times New Roman" w:hAnsi="Times New Roman" w:cs="Times New Roman"/>
@@ -10554,25 +10162,7 @@
           <w:sz w:val="24"/>
           <w:szCs w:val="24"/>
         </w:rPr>
-        <w:t xml:space="preserve">Se realizará la creación de una página web la cual estará constantemente actualizada y con un diseño grato a la vista del usuario. El cliente podrá visualizar todas las promociones de tours, paquetes, cargo expreso y renta de </w:t>
-      </w:r>
-      <w:proofErr w:type="gramStart"/>
-      <w:r>
-        <w:rPr>
-          <w:rFonts w:ascii="Times New Roman" w:eastAsia="Times New Roman" w:hAnsi="Times New Roman" w:cs="Times New Roman"/>
-          <w:sz w:val="24"/>
-          <w:szCs w:val="24"/>
-        </w:rPr>
-        <w:t>vehículos</w:t>
-      </w:r>
-      <w:proofErr w:type="gramEnd"/>
-      <w:r>
-        <w:rPr>
-          <w:rFonts w:ascii="Times New Roman" w:eastAsia="Times New Roman" w:hAnsi="Times New Roman" w:cs="Times New Roman"/>
-          <w:sz w:val="24"/>
-          <w:szCs w:val="24"/>
-        </w:rPr>
-        <w:t xml:space="preserve"> así como también realizar su reserva mediante la página web y aplicación móvil. En caso de tener dudas sobre cotizaciones o reservas podrá contactarse con el administrador de la página por medio de un chat privado, vía correo electrónico o por llamada telefónica.</w:t>
+        <w:t>Se realizará la creación de una página web la cual estará constantemente actualizada y con un diseño grato a la vista del usuario. El cliente podrá visualizar todas las promociones de tours, paquetes, cargo expreso y renta de vehículos así como también realizar su reserva mediante la página web y aplicación móvil. En caso de tener dudas sobre cotizaciones o reservas podrá contactarse con el administrador de la página por medio de un chat privado, vía correo electrónico o por llamada telefónica.</w:t>
       </w:r>
     </w:p>
     <w:p>
@@ -10604,43 +10194,7 @@
           <w:sz w:val="24"/>
           <w:szCs w:val="24"/>
         </w:rPr>
-        <w:t xml:space="preserve">Según la naturaleza </w:t>
-      </w:r>
-      <w:proofErr w:type="spellStart"/>
-      <w:r>
-        <w:rPr>
-          <w:rFonts w:ascii="Times New Roman" w:eastAsia="Times New Roman" w:hAnsi="Times New Roman" w:cs="Times New Roman"/>
-          <w:sz w:val="24"/>
-          <w:szCs w:val="24"/>
-        </w:rPr>
-        <w:t>ó</w:t>
-      </w:r>
-      <w:proofErr w:type="spellEnd"/>
-      <w:r>
-        <w:rPr>
-          <w:rFonts w:ascii="Times New Roman" w:eastAsia="Times New Roman" w:hAnsi="Times New Roman" w:cs="Times New Roman"/>
-          <w:sz w:val="24"/>
-          <w:szCs w:val="24"/>
-        </w:rPr>
-        <w:t xml:space="preserve"> magnitud de la información que maneja el sistema, la agencia implementará medidas de seguridad física y control ambiental en sus instalaciones, para reducir los riesgos relacionados con: accesos no autorizados, daños, amenazas ambientales sobre el equipo informático y el almacenamiento de los soportes de información. Se contará con respaldos de los archivos de datos (</w:t>
-      </w:r>
-      <w:proofErr w:type="spellStart"/>
-      <w:r>
-        <w:rPr>
-          <w:rFonts w:ascii="Times New Roman" w:eastAsia="Times New Roman" w:hAnsi="Times New Roman" w:cs="Times New Roman"/>
-          <w:sz w:val="24"/>
-          <w:szCs w:val="24"/>
-        </w:rPr>
-        <w:t>backups</w:t>
-      </w:r>
-      <w:proofErr w:type="spellEnd"/>
-      <w:r>
-        <w:rPr>
-          <w:rFonts w:ascii="Times New Roman" w:eastAsia="Times New Roman" w:hAnsi="Times New Roman" w:cs="Times New Roman"/>
-          <w:sz w:val="24"/>
-          <w:szCs w:val="24"/>
-        </w:rPr>
-        <w:t>), así como credenciales con alta seguridad (conjunto de caracteres alfanuméricos) para cada tipo de usuario con el fin de proteger su privacidad.</w:t>
+        <w:t>Según la naturaleza ó magnitud de la información que maneja el sistema, la agencia implementará medidas de seguridad física y control ambiental en sus instalaciones, para reducir los riesgos relacionados con: accesos no autorizados, daños, amenazas ambientales sobre el equipo informático y el almacenamiento de los soportes de información. Se contará con respaldos de los archivos de datos (backups), así como credenciales con alta seguridad (conjunto de caracteres alfanuméricos) para cada tipo de usuario con el fin de proteger su privacidad.</w:t>
       </w:r>
     </w:p>
     <w:p>
@@ -10921,7 +10475,7 @@
           <w:szCs w:val="24"/>
         </w:rPr>
       </w:pPr>
-      <w:bookmarkStart w:id="28" w:name="_Toc29047259"/>
+      <w:bookmarkStart w:id="27" w:name="_Toc29047259"/>
       <w:r>
         <w:rPr>
           <w:rFonts w:ascii="Times New Roman" w:eastAsia="Times New Roman" w:hAnsi="Times New Roman" w:cs="Times New Roman"/>
@@ -10931,7 +10485,7 @@
         </w:rPr>
         <w:t>1.5 METODOLOGÍA PARA EL DESARROLLO DEL PROYECTO.</w:t>
       </w:r>
-      <w:bookmarkEnd w:id="28"/>
+      <w:bookmarkEnd w:id="27"/>
       <w:r>
         <w:rPr>
           <w:rFonts w:ascii="Times New Roman" w:eastAsia="Times New Roman" w:hAnsi="Times New Roman" w:cs="Times New Roman"/>
@@ -10977,43 +10531,7 @@
           <w:sz w:val="24"/>
           <w:szCs w:val="24"/>
         </w:rPr>
-        <w:t xml:space="preserve">Como grupo se optó por el marco de trabajo </w:t>
-      </w:r>
-      <w:proofErr w:type="spellStart"/>
-      <w:r>
-        <w:rPr>
-          <w:rFonts w:ascii="Times New Roman" w:eastAsia="Times New Roman" w:hAnsi="Times New Roman" w:cs="Times New Roman"/>
-          <w:sz w:val="24"/>
-          <w:szCs w:val="24"/>
-        </w:rPr>
-        <w:t>scrum</w:t>
-      </w:r>
-      <w:proofErr w:type="spellEnd"/>
-      <w:r>
-        <w:rPr>
-          <w:rFonts w:ascii="Times New Roman" w:eastAsia="Times New Roman" w:hAnsi="Times New Roman" w:cs="Times New Roman"/>
-          <w:sz w:val="24"/>
-          <w:szCs w:val="24"/>
-        </w:rPr>
-        <w:t xml:space="preserve">, ya que suele ser una metodología ágil, la cual permite desarrollar software rápidamente; y a la vez, responde a los cambios que puedan surgir durante el desarrollo del proyecto por parte del cliente, por tal razón se eligió </w:t>
-      </w:r>
-      <w:proofErr w:type="spellStart"/>
-      <w:r>
-        <w:rPr>
-          <w:rFonts w:ascii="Times New Roman" w:eastAsia="Times New Roman" w:hAnsi="Times New Roman" w:cs="Times New Roman"/>
-          <w:sz w:val="24"/>
-          <w:szCs w:val="24"/>
-        </w:rPr>
-        <w:t>Scrum</w:t>
-      </w:r>
-      <w:proofErr w:type="spellEnd"/>
-      <w:r>
-        <w:rPr>
-          <w:rFonts w:ascii="Times New Roman" w:eastAsia="Times New Roman" w:hAnsi="Times New Roman" w:cs="Times New Roman"/>
-          <w:sz w:val="24"/>
-          <w:szCs w:val="24"/>
-        </w:rPr>
-        <w:t>.</w:t>
+        <w:t>Como grupo se optó por el marco de trabajo scrum, ya que suele ser una metodología ágil, la cual permite desarrollar software rápidamente; y a la vez, responde a los cambios que puedan surgir durante el desarrollo del proyecto por parte del cliente, por tal razón se eligió Scrum.</w:t>
       </w:r>
     </w:p>
     <w:p>
@@ -11026,23 +10544,13 @@
           <w:szCs w:val="24"/>
         </w:rPr>
       </w:pPr>
-      <w:proofErr w:type="spellStart"/>
-      <w:r>
-        <w:rPr>
-          <w:rFonts w:ascii="Times New Roman" w:eastAsia="Times New Roman" w:hAnsi="Times New Roman" w:cs="Times New Roman"/>
-          <w:sz w:val="24"/>
-          <w:szCs w:val="24"/>
-        </w:rPr>
-        <w:t>Scrum</w:t>
-      </w:r>
-      <w:proofErr w:type="spellEnd"/>
-      <w:r>
-        <w:rPr>
-          <w:rFonts w:ascii="Times New Roman" w:eastAsia="Times New Roman" w:hAnsi="Times New Roman" w:cs="Times New Roman"/>
-          <w:sz w:val="24"/>
-          <w:szCs w:val="24"/>
-        </w:rPr>
-        <w:t xml:space="preserve"> es un método para trabajar a partir de iteraciones o Sprint. Es además un medio donde se aplican un conjunto de prácticas y herramientas para trabajar en equipos auto dirigidos cooperativos con el fin de obtener el mejor resultado de un proyecto.</w:t>
+      <w:r>
+        <w:rPr>
+          <w:rFonts w:ascii="Times New Roman" w:eastAsia="Times New Roman" w:hAnsi="Times New Roman" w:cs="Times New Roman"/>
+          <w:sz w:val="24"/>
+          <w:szCs w:val="24"/>
+        </w:rPr>
+        <w:t>Scrum es un método para trabajar a partir de iteraciones o Sprint. Es además un medio donde se aplican un conjunto de prácticas y herramientas para trabajar en equipos auto dirigidos cooperativos con el fin de obtener el mejor resultado de un proyecto.</w:t>
       </w:r>
     </w:p>
     <w:p>
@@ -11061,25 +10569,15 @@
           <w:sz w:val="24"/>
           <w:szCs w:val="24"/>
         </w:rPr>
-        <w:t xml:space="preserve">El corazón del método </w:t>
-      </w:r>
-      <w:proofErr w:type="spellStart"/>
-      <w:r>
-        <w:rPr>
-          <w:rFonts w:ascii="Times New Roman" w:eastAsia="Times New Roman" w:hAnsi="Times New Roman" w:cs="Times New Roman"/>
-          <w:sz w:val="24"/>
-          <w:szCs w:val="24"/>
-        </w:rPr>
-        <w:t>scrum</w:t>
-      </w:r>
-      <w:proofErr w:type="spellEnd"/>
-      <w:r>
-        <w:rPr>
-          <w:rFonts w:ascii="Times New Roman" w:eastAsia="Times New Roman" w:hAnsi="Times New Roman" w:cs="Times New Roman"/>
-          <w:sz w:val="24"/>
-          <w:szCs w:val="24"/>
-        </w:rPr>
-        <w:t xml:space="preserve"> es el sprint, el cual puede definir como un periodo de tiempo de un mes o de acuerdo a la complejidad del software, en el que se crea un producto, utilizable y finalizado. Normalmente tienen una duración consistente durante un periodo de desarrollo. Cada Sprint se ejecuta en bloques temporales cortos y fijos.</w:t>
+        <w:t>“</w:t>
+      </w:r>
+      <w:r>
+        <w:rPr>
+          <w:rFonts w:ascii="Times New Roman" w:eastAsia="Times New Roman" w:hAnsi="Times New Roman" w:cs="Times New Roman"/>
+          <w:sz w:val="24"/>
+          <w:szCs w:val="24"/>
+        </w:rPr>
+        <w:t>El corazón del método scrum es el sprint, el cual puede definir como un periodo de tiempo de un mes o de acuerdo a la complejidad del software, en el que se crea un producto, utilizable y finalizado. Normalmente tienen una duración consistente durante un periodo de desarrollo. Cada Sprint se ejecuta en bloques temporales cortos y fijos.</w:t>
       </w:r>
     </w:p>
     <w:p>
@@ -11100,19 +10598,8 @@
           <w:sz w:val="24"/>
           <w:szCs w:val="24"/>
         </w:rPr>
-        <w:t xml:space="preserve">Elementos de </w:t>
-      </w:r>
-      <w:proofErr w:type="spellStart"/>
-      <w:r>
-        <w:rPr>
-          <w:rFonts w:ascii="Times New Roman" w:eastAsia="Times New Roman" w:hAnsi="Times New Roman" w:cs="Times New Roman"/>
-          <w:b/>
-          <w:sz w:val="24"/>
-          <w:szCs w:val="24"/>
-        </w:rPr>
-        <w:t>Scrum</w:t>
-      </w:r>
-      <w:proofErr w:type="spellEnd"/>
+        <w:t>Elementos de Scrum</w:t>
+      </w:r>
     </w:p>
     <w:p>
       <w:pPr>
@@ -11132,19 +10619,8 @@
           <w:sz w:val="24"/>
           <w:szCs w:val="24"/>
         </w:rPr>
-        <w:t xml:space="preserve">El </w:t>
-      </w:r>
-      <w:proofErr w:type="spellStart"/>
-      <w:r>
-        <w:rPr>
-          <w:rFonts w:ascii="Times New Roman" w:eastAsia="Times New Roman" w:hAnsi="Times New Roman" w:cs="Times New Roman"/>
-          <w:b/>
-          <w:sz w:val="24"/>
-          <w:szCs w:val="24"/>
-        </w:rPr>
-        <w:t>Backlog</w:t>
-      </w:r>
-      <w:proofErr w:type="spellEnd"/>
+        <w:t>El Backlog</w:t>
+      </w:r>
     </w:p>
     <w:p>
       <w:pPr>
@@ -11181,25 +10657,7 @@
           <w:sz w:val="24"/>
           <w:szCs w:val="24"/>
         </w:rPr>
-        <w:t xml:space="preserve">Contiene una lista de todas las funciones, requisitos, características, mejoras y arreglos, que constituyen los cambios que tienen que realizarse al producto. Los elementos del </w:t>
-      </w:r>
-      <w:proofErr w:type="spellStart"/>
-      <w:r>
-        <w:rPr>
-          <w:rFonts w:ascii="Times New Roman" w:eastAsia="Times New Roman" w:hAnsi="Times New Roman" w:cs="Times New Roman"/>
-          <w:sz w:val="24"/>
-          <w:szCs w:val="24"/>
-        </w:rPr>
-        <w:t>backlog</w:t>
-      </w:r>
-      <w:proofErr w:type="spellEnd"/>
-      <w:r>
-        <w:rPr>
-          <w:rFonts w:ascii="Times New Roman" w:eastAsia="Times New Roman" w:hAnsi="Times New Roman" w:cs="Times New Roman"/>
-          <w:sz w:val="24"/>
-          <w:szCs w:val="24"/>
-        </w:rPr>
-        <w:t xml:space="preserve"> del producto tienen una descripción, orden, estimación y valor.</w:t>
+        <w:t>Contiene una lista de todas las funciones, requisitos, características, mejoras y arreglos, que constituyen los cambios que tienen que realizarse al producto. Los elementos del backlog del producto tienen una descripción, orden, estimación y valor.</w:t>
       </w:r>
     </w:p>
     <w:p>
@@ -11213,7 +10671,6 @@
           <w:szCs w:val="24"/>
         </w:rPr>
       </w:pPr>
-      <w:proofErr w:type="spellStart"/>
       <w:r>
         <w:rPr>
           <w:rFonts w:ascii="Times New Roman" w:eastAsia="Times New Roman" w:hAnsi="Times New Roman" w:cs="Times New Roman"/>
@@ -11221,17 +10678,7 @@
           <w:sz w:val="24"/>
           <w:szCs w:val="24"/>
         </w:rPr>
-        <w:t>Backlog</w:t>
-      </w:r>
-      <w:proofErr w:type="spellEnd"/>
-      <w:r>
-        <w:rPr>
-          <w:rFonts w:ascii="Times New Roman" w:eastAsia="Times New Roman" w:hAnsi="Times New Roman" w:cs="Times New Roman"/>
-          <w:b/>
-          <w:sz w:val="24"/>
-          <w:szCs w:val="24"/>
-        </w:rPr>
-        <w:t xml:space="preserve"> del Sprint</w:t>
+        <w:t>Backlog del Sprint</w:t>
       </w:r>
     </w:p>
     <w:p>
@@ -11242,169 +10689,6 @@
           <w:rFonts w:ascii="Times New Roman" w:eastAsia="Times New Roman" w:hAnsi="Times New Roman" w:cs="Times New Roman"/>
           <w:sz w:val="24"/>
           <w:szCs w:val="24"/>
-        </w:rPr>
-      </w:pPr>
-      <w:r>
-        <w:rPr>
-          <w:rFonts w:ascii="Times New Roman" w:eastAsia="Times New Roman" w:hAnsi="Times New Roman" w:cs="Times New Roman"/>
-          <w:sz w:val="24"/>
-          <w:szCs w:val="24"/>
-        </w:rPr>
-        <w:t xml:space="preserve">Se conoce a los elementos del </w:t>
-      </w:r>
-      <w:proofErr w:type="spellStart"/>
-      <w:r>
-        <w:rPr>
-          <w:rFonts w:ascii="Times New Roman" w:eastAsia="Times New Roman" w:hAnsi="Times New Roman" w:cs="Times New Roman"/>
-          <w:sz w:val="24"/>
-          <w:szCs w:val="24"/>
-        </w:rPr>
-        <w:t>backlog</w:t>
-      </w:r>
-      <w:proofErr w:type="spellEnd"/>
-      <w:r>
-        <w:rPr>
-          <w:rFonts w:ascii="Times New Roman" w:eastAsia="Times New Roman" w:hAnsi="Times New Roman" w:cs="Times New Roman"/>
-          <w:sz w:val="24"/>
-          <w:szCs w:val="24"/>
-        </w:rPr>
-        <w:t xml:space="preserve"> de producto que se han seleccionado para el sprint. El </w:t>
-      </w:r>
-      <w:proofErr w:type="spellStart"/>
-      <w:r>
-        <w:rPr>
-          <w:rFonts w:ascii="Times New Roman" w:eastAsia="Times New Roman" w:hAnsi="Times New Roman" w:cs="Times New Roman"/>
-          <w:sz w:val="24"/>
-          <w:szCs w:val="24"/>
-        </w:rPr>
-        <w:t>backlog</w:t>
-      </w:r>
-      <w:proofErr w:type="spellEnd"/>
-      <w:r>
-        <w:rPr>
-          <w:rFonts w:ascii="Times New Roman" w:eastAsia="Times New Roman" w:hAnsi="Times New Roman" w:cs="Times New Roman"/>
-          <w:sz w:val="24"/>
-          <w:szCs w:val="24"/>
-        </w:rPr>
-        <w:t xml:space="preserve"> del sprint asegura que todo el trabajo realizado por el equipo de desarrollo es visible y que se puede alcanzar el objetivo del sprint.</w:t>
-      </w:r>
-    </w:p>
-    <w:p>
-      <w:pPr>
-        <w:spacing w:before="240" w:after="240"/>
-        <w:jc w:val="both"/>
-        <w:rPr>
-          <w:rFonts w:ascii="Times New Roman" w:eastAsia="Times New Roman" w:hAnsi="Times New Roman" w:cs="Times New Roman"/>
-          <w:b/>
-          <w:sz w:val="24"/>
-          <w:szCs w:val="24"/>
-        </w:rPr>
-      </w:pPr>
-      <w:r>
-        <w:rPr>
-          <w:rFonts w:ascii="Times New Roman" w:eastAsia="Times New Roman" w:hAnsi="Times New Roman" w:cs="Times New Roman"/>
-          <w:b/>
-          <w:sz w:val="24"/>
-          <w:szCs w:val="24"/>
-        </w:rPr>
-        <w:t xml:space="preserve">Fases de la metodología </w:t>
-      </w:r>
-      <w:proofErr w:type="spellStart"/>
-      <w:r>
-        <w:rPr>
-          <w:rFonts w:ascii="Times New Roman" w:eastAsia="Times New Roman" w:hAnsi="Times New Roman" w:cs="Times New Roman"/>
-          <w:b/>
-          <w:sz w:val="24"/>
-          <w:szCs w:val="24"/>
-        </w:rPr>
-        <w:t>Scrum</w:t>
-      </w:r>
-      <w:proofErr w:type="spellEnd"/>
-    </w:p>
-    <w:p>
-      <w:pPr>
-        <w:spacing w:before="240" w:after="240"/>
-        <w:jc w:val="both"/>
-        <w:rPr>
-          <w:rFonts w:ascii="Times New Roman" w:eastAsia="Times New Roman" w:hAnsi="Times New Roman" w:cs="Times New Roman"/>
-          <w:sz w:val="24"/>
-          <w:szCs w:val="24"/>
-        </w:rPr>
-      </w:pPr>
-      <w:r>
-        <w:rPr>
-          <w:rFonts w:ascii="Times New Roman" w:eastAsia="Times New Roman" w:hAnsi="Times New Roman" w:cs="Times New Roman"/>
-          <w:sz w:val="24"/>
-          <w:szCs w:val="24"/>
-        </w:rPr>
-        <w:lastRenderedPageBreak/>
-        <w:t xml:space="preserve">Estas son fases en las que se divide un proceso </w:t>
-      </w:r>
-      <w:proofErr w:type="spellStart"/>
-      <w:r>
-        <w:rPr>
-          <w:rFonts w:ascii="Times New Roman" w:eastAsia="Times New Roman" w:hAnsi="Times New Roman" w:cs="Times New Roman"/>
-          <w:sz w:val="24"/>
-          <w:szCs w:val="24"/>
-        </w:rPr>
-        <w:t>Scrum</w:t>
-      </w:r>
-      <w:proofErr w:type="spellEnd"/>
-      <w:r>
-        <w:rPr>
-          <w:rFonts w:ascii="Times New Roman" w:eastAsia="Times New Roman" w:hAnsi="Times New Roman" w:cs="Times New Roman"/>
-          <w:sz w:val="24"/>
-          <w:szCs w:val="24"/>
-        </w:rPr>
-        <w:t>:</w:t>
-      </w:r>
-    </w:p>
-    <w:p>
-      <w:pPr>
-        <w:spacing w:before="240" w:after="240"/>
-        <w:jc w:val="both"/>
-        <w:rPr>
-          <w:rFonts w:ascii="Times New Roman" w:eastAsia="Times New Roman" w:hAnsi="Times New Roman" w:cs="Times New Roman"/>
-          <w:sz w:val="24"/>
-          <w:szCs w:val="24"/>
-        </w:rPr>
-      </w:pPr>
-      <w:r>
-        <w:rPr>
-          <w:rFonts w:ascii="Times New Roman" w:eastAsia="Times New Roman" w:hAnsi="Times New Roman" w:cs="Times New Roman"/>
-          <w:sz w:val="24"/>
-          <w:szCs w:val="24"/>
-        </w:rPr>
-        <w:t>¿Qué y quién? El producto resultante una vez terminado el sprint, y los roles de equipo con sus respectivas tareas asignadas.</w:t>
-      </w:r>
-    </w:p>
-    <w:p>
-      <w:pPr>
-        <w:spacing w:before="240" w:after="240"/>
-        <w:jc w:val="both"/>
-        <w:rPr>
-          <w:rFonts w:ascii="Times New Roman" w:eastAsia="Times New Roman" w:hAnsi="Times New Roman" w:cs="Times New Roman"/>
-          <w:sz w:val="24"/>
-          <w:szCs w:val="24"/>
-        </w:rPr>
-      </w:pPr>
-      <w:r>
-        <w:rPr>
-          <w:rFonts w:ascii="Times New Roman" w:eastAsia="Times New Roman" w:hAnsi="Times New Roman" w:cs="Times New Roman"/>
-          <w:sz w:val="24"/>
-          <w:szCs w:val="24"/>
-        </w:rPr>
-        <w:t>¿Dónde y cuándo? El plazo y el contenido del sprint.</w:t>
-      </w:r>
-    </w:p>
-    <w:p>
-      <w:pPr>
-        <w:spacing w:before="240" w:after="240"/>
-        <w:jc w:val="both"/>
-        <w:rPr>
-          <w:rFonts w:ascii="Times New Roman" w:eastAsia="Times New Roman" w:hAnsi="Times New Roman" w:cs="Times New Roman"/>
-          <w:sz w:val="24"/>
-          <w:szCs w:val="24"/>
           <w:u w:val="single"/>
           <w:lang w:val="es-MX"/>
         </w:rPr>
@@ -11415,11 +10699,19 @@
           <w:sz w:val="24"/>
           <w:szCs w:val="24"/>
         </w:rPr>
-        <w:t>¿Por qué y cómo? Las distintas herramientas para aplicar esta metodología ágil.</w:t>
-      </w:r>
-      <w:r>
-        <w:rPr>
-          <w:rFonts w:ascii="Times New Roman" w:hAnsi="Times New Roman" w:cs="Times New Roman"/>
+        <w:t>Se conoce a los elementos del backlog de producto que se han seleccionado para el sprint. El backlog del sprint asegura que todo el trabajo realizado por el equipo de desarrollo es visible y que se puede alcanzar el objetivo del sprint</w:t>
+      </w:r>
+      <w:r>
+        <w:rPr>
+          <w:rFonts w:ascii="Times New Roman" w:eastAsia="Times New Roman" w:hAnsi="Times New Roman" w:cs="Times New Roman"/>
+          <w:sz w:val="24"/>
+          <w:szCs w:val="24"/>
+        </w:rPr>
+        <w:t>”.</w:t>
+      </w:r>
+      <w:r>
+        <w:rPr>
+          <w:rFonts w:ascii="Times New Roman" w:eastAsia="Times New Roman" w:hAnsi="Times New Roman" w:cs="Times New Roman"/>
           <w:sz w:val="24"/>
           <w:szCs w:val="24"/>
         </w:rPr>
@@ -11470,56 +10762,11 @@
           <w:sz w:val="24"/>
           <w:szCs w:val="24"/>
         </w:rPr>
-        <w:t xml:space="preserve">En definitiva, </w:t>
-      </w:r>
-      <w:proofErr w:type="spellStart"/>
-      <w:r>
-        <w:rPr>
-          <w:rFonts w:ascii="Times New Roman" w:eastAsia="Times New Roman" w:hAnsi="Times New Roman" w:cs="Times New Roman"/>
-          <w:sz w:val="24"/>
-          <w:szCs w:val="24"/>
-        </w:rPr>
-        <w:t>scrum</w:t>
-      </w:r>
-      <w:proofErr w:type="spellEnd"/>
-      <w:r>
-        <w:rPr>
-          <w:rFonts w:ascii="Times New Roman" w:eastAsia="Times New Roman" w:hAnsi="Times New Roman" w:cs="Times New Roman"/>
-          <w:sz w:val="24"/>
-          <w:szCs w:val="24"/>
-        </w:rPr>
-        <w:t xml:space="preserve"> es una de las metodologías de desarrollo más populares en la actualidad, además permite la planificación detallada en cualquier proyecto; muestra también los avances del mismo, permite verificar el nivel de cumplimiento de los objetivos de acuerdo a lo establecido en la planificación. Es de vital importancia hacer el bosquejo general de lo que se va a realizar, es por eso precisamente que se seleccionó este marco de trabajo.</w:t>
-      </w:r>
-    </w:p>
-    <w:p>
-      <w:pPr>
-        <w:spacing w:before="240" w:after="240"/>
-        <w:jc w:val="both"/>
-        <w:rPr>
-          <w:rFonts w:ascii="Times New Roman" w:eastAsia="Times New Roman" w:hAnsi="Times New Roman" w:cs="Times New Roman"/>
-          <w:sz w:val="24"/>
-          <w:szCs w:val="24"/>
-        </w:rPr>
-      </w:pPr>
-      <w:r>
-        <w:rPr>
-          <w:rFonts w:ascii="Times New Roman" w:eastAsia="Times New Roman" w:hAnsi="Times New Roman" w:cs="Times New Roman"/>
-          <w:sz w:val="24"/>
-          <w:szCs w:val="24"/>
-        </w:rPr>
-        <w:t>Una de las ventajas de la metodología es que permite organizar en un cronograma, todas las actividades que se van a realizar para la creación del sistema informático, junto con el tiempo de duración de cada una. Esto permite mayor control de la situación en que se encuentra el proyecto para la toma de decisiones que puedan surgir.</w:t>
-      </w:r>
-    </w:p>
-    <w:p>
-      <w:pPr>
-        <w:spacing w:before="240" w:after="240"/>
-        <w:jc w:val="both"/>
-        <w:rPr>
-          <w:rFonts w:ascii="Times New Roman" w:eastAsia="Times New Roman" w:hAnsi="Times New Roman" w:cs="Times New Roman"/>
-          <w:sz w:val="24"/>
-          <w:szCs w:val="24"/>
-        </w:rPr>
-      </w:pPr>
+        <w:lastRenderedPageBreak/>
+        <w:t>“</w:t>
+      </w:r>
+      <w:bookmarkStart w:id="28" w:name="_GoBack"/>
+      <w:bookmarkEnd w:id="28"/>
       <w:r>
         <w:rPr>
           <w:rFonts w:ascii="Times New Roman" w:eastAsia="Times New Roman" w:hAnsi="Times New Roman" w:cs="Times New Roman"/>
@@ -11547,19 +10794,8 @@
           <w:sz w:val="24"/>
           <w:szCs w:val="24"/>
         </w:rPr>
-        <w:t xml:space="preserve">Roles en </w:t>
-      </w:r>
-      <w:proofErr w:type="spellStart"/>
-      <w:r>
-        <w:rPr>
-          <w:rFonts w:ascii="Times New Roman" w:eastAsia="Times New Roman" w:hAnsi="Times New Roman" w:cs="Times New Roman"/>
-          <w:b/>
-          <w:sz w:val="24"/>
-          <w:szCs w:val="24"/>
-        </w:rPr>
-        <w:t>Scrum</w:t>
-      </w:r>
-      <w:proofErr w:type="spellEnd"/>
+        <w:t>Roles en Scrum</w:t>
+      </w:r>
     </w:p>
     <w:p>
       <w:pPr>
@@ -11576,34 +10812,14 @@
           <w:szCs w:val="24"/>
         </w:rPr>
       </w:pPr>
-      <w:proofErr w:type="spellStart"/>
-      <w:r>
-        <w:rPr>
-          <w:rFonts w:ascii="Times New Roman" w:eastAsia="Times New Roman" w:hAnsi="Times New Roman" w:cs="Times New Roman"/>
-          <w:sz w:val="24"/>
-          <w:szCs w:val="24"/>
-        </w:rPr>
-        <w:t>Product</w:t>
-      </w:r>
-      <w:proofErr w:type="spellEnd"/>
-      <w:r>
-        <w:rPr>
-          <w:rFonts w:ascii="Times New Roman" w:eastAsia="Times New Roman" w:hAnsi="Times New Roman" w:cs="Times New Roman"/>
-          <w:sz w:val="24"/>
-          <w:szCs w:val="24"/>
-        </w:rPr>
-        <w:t xml:space="preserve"> </w:t>
-      </w:r>
-      <w:proofErr w:type="spellStart"/>
-      <w:r>
-        <w:rPr>
-          <w:rFonts w:ascii="Times New Roman" w:eastAsia="Times New Roman" w:hAnsi="Times New Roman" w:cs="Times New Roman"/>
-          <w:sz w:val="24"/>
-          <w:szCs w:val="24"/>
-        </w:rPr>
-        <w:t>Owner</w:t>
-      </w:r>
-      <w:proofErr w:type="spellEnd"/>
+      <w:r>
+        <w:rPr>
+          <w:rFonts w:ascii="Times New Roman" w:eastAsia="Times New Roman" w:hAnsi="Times New Roman" w:cs="Times New Roman"/>
+          <w:sz w:val="24"/>
+          <w:szCs w:val="24"/>
+        </w:rPr>
+        <w:t>Product Owner</w:t>
+      </w:r>
     </w:p>
     <w:p>
       <w:pPr>
@@ -11621,61 +10837,7 @@
           <w:sz w:val="24"/>
           <w:szCs w:val="24"/>
         </w:rPr>
-        <w:t xml:space="preserve">El </w:t>
-      </w:r>
-      <w:proofErr w:type="spellStart"/>
-      <w:r>
-        <w:rPr>
-          <w:rFonts w:ascii="Times New Roman" w:eastAsia="Times New Roman" w:hAnsi="Times New Roman" w:cs="Times New Roman"/>
-          <w:sz w:val="24"/>
-          <w:szCs w:val="24"/>
-        </w:rPr>
-        <w:t>Product</w:t>
-      </w:r>
-      <w:proofErr w:type="spellEnd"/>
-      <w:r>
-        <w:rPr>
-          <w:rFonts w:ascii="Times New Roman" w:eastAsia="Times New Roman" w:hAnsi="Times New Roman" w:cs="Times New Roman"/>
-          <w:sz w:val="24"/>
-          <w:szCs w:val="24"/>
-        </w:rPr>
-        <w:t xml:space="preserve"> </w:t>
-      </w:r>
-      <w:proofErr w:type="spellStart"/>
-      <w:r>
-        <w:rPr>
-          <w:rFonts w:ascii="Times New Roman" w:eastAsia="Times New Roman" w:hAnsi="Times New Roman" w:cs="Times New Roman"/>
-          <w:sz w:val="24"/>
-          <w:szCs w:val="24"/>
-        </w:rPr>
-        <w:t>Owner</w:t>
-      </w:r>
-      <w:proofErr w:type="spellEnd"/>
-      <w:r>
-        <w:rPr>
-          <w:rFonts w:ascii="Times New Roman" w:eastAsia="Times New Roman" w:hAnsi="Times New Roman" w:cs="Times New Roman"/>
-          <w:sz w:val="24"/>
-          <w:szCs w:val="24"/>
-        </w:rPr>
-        <w:t xml:space="preserve"> representa la voz del cliente para este caso el rol lo desempeña el administrador de la agencia de viajes. Él asegurará que el equipo </w:t>
-      </w:r>
-      <w:proofErr w:type="spellStart"/>
-      <w:r>
-        <w:rPr>
-          <w:rFonts w:ascii="Times New Roman" w:eastAsia="Times New Roman" w:hAnsi="Times New Roman" w:cs="Times New Roman"/>
-          <w:sz w:val="24"/>
-          <w:szCs w:val="24"/>
-        </w:rPr>
-        <w:t>Scrum</w:t>
-      </w:r>
-      <w:proofErr w:type="spellEnd"/>
-      <w:r>
-        <w:rPr>
-          <w:rFonts w:ascii="Times New Roman" w:eastAsia="Times New Roman" w:hAnsi="Times New Roman" w:cs="Times New Roman"/>
-          <w:sz w:val="24"/>
-          <w:szCs w:val="24"/>
-        </w:rPr>
-        <w:t xml:space="preserve"> trabaje de forma adecuada desde la perspectiva del negocio.</w:t>
+        <w:t>El Product Owner representa la voz del cliente para este caso el rol lo desempeña el administrador de la agencia de viajes. Él asegurará que el equipo Scrum trabaje de forma adecuada desde la perspectiva del negocio.</w:t>
       </w:r>
     </w:p>
     <w:p>
@@ -11704,23 +10866,13 @@
           <w:szCs w:val="24"/>
         </w:rPr>
       </w:pPr>
-      <w:proofErr w:type="spellStart"/>
-      <w:r>
-        <w:rPr>
-          <w:rFonts w:ascii="Times New Roman" w:eastAsia="Times New Roman" w:hAnsi="Times New Roman" w:cs="Times New Roman"/>
-          <w:sz w:val="24"/>
-          <w:szCs w:val="24"/>
-        </w:rPr>
-        <w:t>Scrum</w:t>
-      </w:r>
-      <w:proofErr w:type="spellEnd"/>
-      <w:r>
-        <w:rPr>
-          <w:rFonts w:ascii="Times New Roman" w:eastAsia="Times New Roman" w:hAnsi="Times New Roman" w:cs="Times New Roman"/>
-          <w:sz w:val="24"/>
-          <w:szCs w:val="24"/>
-        </w:rPr>
-        <w:t xml:space="preserve"> Master (o Facilitador)</w:t>
+      <w:r>
+        <w:rPr>
+          <w:rFonts w:ascii="Times New Roman" w:eastAsia="Times New Roman" w:hAnsi="Times New Roman" w:cs="Times New Roman"/>
+          <w:sz w:val="24"/>
+          <w:szCs w:val="24"/>
+        </w:rPr>
+        <w:t>Scrum Master (o Facilitador)</w:t>
       </w:r>
     </w:p>
     <w:p>
@@ -11739,61 +10891,7 @@
           <w:sz w:val="24"/>
           <w:szCs w:val="24"/>
         </w:rPr>
-        <w:t xml:space="preserve">El </w:t>
-      </w:r>
-      <w:proofErr w:type="spellStart"/>
-      <w:r>
-        <w:rPr>
-          <w:rFonts w:ascii="Times New Roman" w:eastAsia="Times New Roman" w:hAnsi="Times New Roman" w:cs="Times New Roman"/>
-          <w:sz w:val="24"/>
-          <w:szCs w:val="24"/>
-        </w:rPr>
-        <w:t>Scrum</w:t>
-      </w:r>
-      <w:proofErr w:type="spellEnd"/>
-      <w:r>
-        <w:rPr>
-          <w:rFonts w:ascii="Times New Roman" w:eastAsia="Times New Roman" w:hAnsi="Times New Roman" w:cs="Times New Roman"/>
-          <w:sz w:val="24"/>
-          <w:szCs w:val="24"/>
-        </w:rPr>
-        <w:t xml:space="preserve"> es facilitado por un </w:t>
-      </w:r>
-      <w:proofErr w:type="spellStart"/>
-      <w:r>
-        <w:rPr>
-          <w:rFonts w:ascii="Times New Roman" w:eastAsia="Times New Roman" w:hAnsi="Times New Roman" w:cs="Times New Roman"/>
-          <w:sz w:val="24"/>
-          <w:szCs w:val="24"/>
-        </w:rPr>
-        <w:t>Scrum</w:t>
-      </w:r>
-      <w:proofErr w:type="spellEnd"/>
-      <w:r>
-        <w:rPr>
-          <w:rFonts w:ascii="Times New Roman" w:eastAsia="Times New Roman" w:hAnsi="Times New Roman" w:cs="Times New Roman"/>
-          <w:sz w:val="24"/>
-          <w:szCs w:val="24"/>
-        </w:rPr>
-        <w:t xml:space="preserve"> Master, cuyo trabajo primario es eliminar los obstáculos que impiden que el equipo alcance el objetivo del sprint. El </w:t>
-      </w:r>
-      <w:proofErr w:type="spellStart"/>
-      <w:r>
-        <w:rPr>
-          <w:rFonts w:ascii="Times New Roman" w:eastAsia="Times New Roman" w:hAnsi="Times New Roman" w:cs="Times New Roman"/>
-          <w:sz w:val="24"/>
-          <w:szCs w:val="24"/>
-        </w:rPr>
-        <w:t>Scrum</w:t>
-      </w:r>
-      <w:proofErr w:type="spellEnd"/>
-      <w:r>
-        <w:rPr>
-          <w:rFonts w:ascii="Times New Roman" w:eastAsia="Times New Roman" w:hAnsi="Times New Roman" w:cs="Times New Roman"/>
-          <w:sz w:val="24"/>
-          <w:szCs w:val="24"/>
-        </w:rPr>
-        <w:t xml:space="preserve"> Master para este proyecto lo representara el coordinador del grupo de tesis.</w:t>
+        <w:t>El Scrum es facilitado por un Scrum Master, cuyo trabajo primario es eliminar los obstáculos que impiden que el equipo alcance el objetivo del sprint. El Scrum Master para este proyecto lo representara el coordinador del grupo de tesis.</w:t>
       </w:r>
     </w:p>
     <w:p>
@@ -11828,18 +10926,8 @@
           <w:sz w:val="24"/>
           <w:szCs w:val="24"/>
         </w:rPr>
-        <w:t xml:space="preserve">Equipo </w:t>
-      </w:r>
-      <w:proofErr w:type="spellStart"/>
-      <w:r>
-        <w:rPr>
-          <w:rFonts w:ascii="Times New Roman" w:eastAsia="Times New Roman" w:hAnsi="Times New Roman" w:cs="Times New Roman"/>
-          <w:sz w:val="24"/>
-          <w:szCs w:val="24"/>
-        </w:rPr>
-        <w:t>Scrum</w:t>
-      </w:r>
-      <w:proofErr w:type="spellEnd"/>
+        <w:t>Equipo Scrum</w:t>
+      </w:r>
     </w:p>
     <w:p>
       <w:pPr>
@@ -11911,7 +10999,6 @@
           <w:sz w:val="24"/>
           <w:szCs w:val="24"/>
         </w:rPr>
-        <w:lastRenderedPageBreak/>
         <w:t xml:space="preserve">La reunión iniciará puntualmente a la hora (El lugar y hora serán definidos por el equipo de trabajo). </w:t>
       </w:r>
     </w:p>
@@ -12059,43 +11146,7 @@
           <w:sz w:val="24"/>
           <w:szCs w:val="24"/>
         </w:rPr>
-        <w:t xml:space="preserve">Se preparará, con el equipo </w:t>
-      </w:r>
-      <w:proofErr w:type="spellStart"/>
-      <w:r>
-        <w:rPr>
-          <w:rFonts w:ascii="Times New Roman" w:eastAsia="Times New Roman" w:hAnsi="Times New Roman" w:cs="Times New Roman"/>
-          <w:sz w:val="24"/>
-          <w:szCs w:val="24"/>
-        </w:rPr>
-        <w:t>Scrum</w:t>
-      </w:r>
-      <w:proofErr w:type="spellEnd"/>
-      <w:r>
-        <w:rPr>
-          <w:rFonts w:ascii="Times New Roman" w:eastAsia="Times New Roman" w:hAnsi="Times New Roman" w:cs="Times New Roman"/>
-          <w:sz w:val="24"/>
-          <w:szCs w:val="24"/>
-        </w:rPr>
-        <w:t xml:space="preserve">, el Sprint </w:t>
-      </w:r>
-      <w:proofErr w:type="spellStart"/>
-      <w:r>
-        <w:rPr>
-          <w:rFonts w:ascii="Times New Roman" w:eastAsia="Times New Roman" w:hAnsi="Times New Roman" w:cs="Times New Roman"/>
-          <w:sz w:val="24"/>
-          <w:szCs w:val="24"/>
-        </w:rPr>
-        <w:t>Backlog</w:t>
-      </w:r>
-      <w:proofErr w:type="spellEnd"/>
-      <w:r>
-        <w:rPr>
-          <w:rFonts w:ascii="Times New Roman" w:eastAsia="Times New Roman" w:hAnsi="Times New Roman" w:cs="Times New Roman"/>
-          <w:sz w:val="24"/>
-          <w:szCs w:val="24"/>
-        </w:rPr>
-        <w:t xml:space="preserve"> que detalla el tiempo y el esfuerzo que se llevará hacer cada parte del sprint.</w:t>
+        <w:t>Se preparará, con el equipo Scrum, el Sprint Backlog que detalla el tiempo y el esfuerzo que se llevará hacer cada parte del sprint.</w:t>
       </w:r>
     </w:p>
     <w:p>
@@ -12119,43 +11170,7 @@
           <w:sz w:val="24"/>
           <w:szCs w:val="24"/>
         </w:rPr>
-        <w:t xml:space="preserve">Se comunicará al </w:t>
-      </w:r>
-      <w:proofErr w:type="spellStart"/>
-      <w:r>
-        <w:rPr>
-          <w:rFonts w:ascii="Times New Roman" w:eastAsia="Times New Roman" w:hAnsi="Times New Roman" w:cs="Times New Roman"/>
-          <w:sz w:val="24"/>
-          <w:szCs w:val="24"/>
-        </w:rPr>
-        <w:t>Product</w:t>
-      </w:r>
-      <w:proofErr w:type="spellEnd"/>
-      <w:r>
-        <w:rPr>
-          <w:rFonts w:ascii="Times New Roman" w:eastAsia="Times New Roman" w:hAnsi="Times New Roman" w:cs="Times New Roman"/>
-          <w:sz w:val="24"/>
-          <w:szCs w:val="24"/>
-        </w:rPr>
-        <w:t xml:space="preserve"> </w:t>
-      </w:r>
-      <w:proofErr w:type="spellStart"/>
-      <w:r>
-        <w:rPr>
-          <w:rFonts w:ascii="Times New Roman" w:eastAsia="Times New Roman" w:hAnsi="Times New Roman" w:cs="Times New Roman"/>
-          <w:sz w:val="24"/>
-          <w:szCs w:val="24"/>
-        </w:rPr>
-        <w:t>Owner</w:t>
-      </w:r>
-      <w:proofErr w:type="spellEnd"/>
-      <w:r>
-        <w:rPr>
-          <w:rFonts w:ascii="Times New Roman" w:eastAsia="Times New Roman" w:hAnsi="Times New Roman" w:cs="Times New Roman"/>
-          <w:sz w:val="24"/>
-          <w:szCs w:val="24"/>
-        </w:rPr>
-        <w:t xml:space="preserve"> cuánto trabajo es probable que se realice durante cada Sprint.</w:t>
+        <w:t>Se comunicará al Product Owner cuánto trabajo es probable que se realice durante cada Sprint.</w:t>
       </w:r>
     </w:p>
     <w:p>
@@ -12295,7 +11310,24 @@
           <w:sz w:val="24"/>
           <w:szCs w:val="24"/>
         </w:rPr>
-        <w:t xml:space="preserve">Después de cada sprint, se realizará una retrospectiva del propio sprint, en la cual todos los miembros del equipo dejaran plasmado sus impresiones sobre el sprint recién superado. El propósito de esto será realizar una mejora continua del proceso. </w:t>
+        <w:lastRenderedPageBreak/>
+        <w:t>Después de cada sprint, se realizará una retrospectiva del propio sprint, en la cual todos los miembros del equipo dejaran plasmado sus impresiones sobre el sprint recién superado. El propósito de esto será realizar una mejora continua del proceso.</w:t>
+      </w:r>
+      <w:r>
+        <w:rPr>
+          <w:rFonts w:ascii="Times New Roman" w:eastAsia="Times New Roman" w:hAnsi="Times New Roman" w:cs="Times New Roman"/>
+          <w:sz w:val="24"/>
+          <w:szCs w:val="24"/>
+        </w:rPr>
+        <w:t>”</w:t>
+      </w:r>
+      <w:r>
+        <w:rPr>
+          <w:rFonts w:ascii="Times New Roman" w:eastAsia="Times New Roman" w:hAnsi="Times New Roman" w:cs="Times New Roman"/>
+          <w:sz w:val="24"/>
+          <w:szCs w:val="24"/>
+        </w:rPr>
+        <w:t xml:space="preserve"> </w:t>
       </w:r>
       <w:sdt>
         <w:sdtPr>
@@ -12306,6 +11338,7 @@
           </w:rPr>
           <w:id w:val="328029152"/>
         </w:sdtPr>
+        <w:sdtEndPr/>
         <w:sdtContent>
           <w:r>
             <w:rPr>
@@ -12337,7 +11370,23 @@
               <w:sz w:val="24"/>
               <w:szCs w:val="24"/>
             </w:rPr>
-            <w:t>(AGUSTÍN ALVAYERO MIGUEL ENRIQUE, 2018)</w:t>
+            <w:t>(ALVAYERO</w:t>
+          </w:r>
+          <w:r>
+            <w:rPr>
+              <w:rFonts w:ascii="Times New Roman" w:eastAsia="Times New Roman" w:hAnsi="Times New Roman" w:cs="Times New Roman"/>
+              <w:sz w:val="24"/>
+              <w:szCs w:val="24"/>
+            </w:rPr>
+            <w:t xml:space="preserve"> y </w:t>
+          </w:r>
+          <w:r>
+            <w:rPr>
+              <w:rFonts w:ascii="Times New Roman" w:eastAsia="Times New Roman" w:hAnsi="Times New Roman" w:cs="Times New Roman"/>
+              <w:sz w:val="24"/>
+              <w:szCs w:val="24"/>
+            </w:rPr>
+            <w:t>ENRIQUE, 2018)</w:t>
           </w:r>
           <w:r>
             <w:rPr>
@@ -12347,6 +11396,14 @@
             </w:rPr>
             <w:fldChar w:fldCharType="end"/>
           </w:r>
+          <w:r>
+            <w:rPr>
+              <w:rFonts w:ascii="Times New Roman" w:eastAsia="Times New Roman" w:hAnsi="Times New Roman" w:cs="Times New Roman"/>
+              <w:sz w:val="24"/>
+              <w:szCs w:val="24"/>
+            </w:rPr>
+            <w:t>.</w:t>
+          </w:r>
         </w:sdtContent>
       </w:sdt>
     </w:p>
@@ -12403,25 +11460,7 @@
           <w:sz w:val="24"/>
           <w:szCs w:val="24"/>
         </w:rPr>
-        <w:t xml:space="preserve">Análisis de requerimientos: Se utilizarán las historias de usuario de </w:t>
-      </w:r>
-      <w:proofErr w:type="spellStart"/>
-      <w:r>
-        <w:rPr>
-          <w:rFonts w:ascii="Times New Roman" w:eastAsia="Times New Roman" w:hAnsi="Times New Roman" w:cs="Times New Roman"/>
-          <w:sz w:val="24"/>
-          <w:szCs w:val="24"/>
-        </w:rPr>
-        <w:t>Scrum</w:t>
-      </w:r>
-      <w:proofErr w:type="spellEnd"/>
-      <w:r>
-        <w:rPr>
-          <w:rFonts w:ascii="Times New Roman" w:eastAsia="Times New Roman" w:hAnsi="Times New Roman" w:cs="Times New Roman"/>
-          <w:sz w:val="24"/>
-          <w:szCs w:val="24"/>
-        </w:rPr>
-        <w:t xml:space="preserve"> para describir los requerimientos del cliente.</w:t>
+        <w:t>Análisis de requerimientos: Se utilizarán las historias de usuario de Scrum para describir los requerimientos del cliente.</w:t>
       </w:r>
     </w:p>
     <w:p>
@@ -12509,25 +11548,7 @@
           <w:sz w:val="24"/>
           <w:szCs w:val="24"/>
         </w:rPr>
-        <w:t xml:space="preserve">Codificación: Se utilizará como lenguaje de programación PHP para desarrollar los módulos del proyecto y </w:t>
-      </w:r>
-      <w:proofErr w:type="spellStart"/>
-      <w:r>
-        <w:rPr>
-          <w:rFonts w:ascii="Times New Roman" w:eastAsia="Times New Roman" w:hAnsi="Times New Roman" w:cs="Times New Roman"/>
-          <w:sz w:val="24"/>
-          <w:szCs w:val="24"/>
-        </w:rPr>
-        <w:t>MySql</w:t>
-      </w:r>
-      <w:proofErr w:type="spellEnd"/>
-      <w:r>
-        <w:rPr>
-          <w:rFonts w:ascii="Times New Roman" w:eastAsia="Times New Roman" w:hAnsi="Times New Roman" w:cs="Times New Roman"/>
-          <w:sz w:val="24"/>
-          <w:szCs w:val="24"/>
-        </w:rPr>
-        <w:t xml:space="preserve"> como gestor de Bases de Datos, los cuales son gratuitos.</w:t>
+        <w:t>Codificación: Se utilizará como lenguaje de programación PHP para desarrollar los módulos del proyecto y MySql como gestor de Bases de Datos, los cuales son gratuitos.</w:t>
       </w:r>
     </w:p>
     <w:p>
@@ -12629,7 +11650,6 @@
           <w:sz w:val="24"/>
           <w:szCs w:val="24"/>
         </w:rPr>
-        <w:lastRenderedPageBreak/>
         <w:t>Codificación:</w:t>
       </w:r>
     </w:p>
@@ -12648,24 +11668,13 @@
           <w:szCs w:val="24"/>
         </w:rPr>
       </w:pPr>
-      <w:proofErr w:type="spellStart"/>
-      <w:r>
-        <w:rPr>
-          <w:rFonts w:ascii="Times New Roman" w:eastAsia="Times New Roman" w:hAnsi="Times New Roman" w:cs="Times New Roman"/>
-          <w:sz w:val="24"/>
-          <w:szCs w:val="24"/>
-        </w:rPr>
-        <w:lastRenderedPageBreak/>
-        <w:t>Netbeans</w:t>
-      </w:r>
-      <w:proofErr w:type="spellEnd"/>
-      <w:r>
-        <w:rPr>
-          <w:rFonts w:ascii="Times New Roman" w:eastAsia="Times New Roman" w:hAnsi="Times New Roman" w:cs="Times New Roman"/>
-          <w:sz w:val="24"/>
-          <w:szCs w:val="24"/>
-        </w:rPr>
-        <w:t xml:space="preserve"> (Editor de texto)</w:t>
+      <w:r>
+        <w:rPr>
+          <w:rFonts w:ascii="Times New Roman" w:eastAsia="Times New Roman" w:hAnsi="Times New Roman" w:cs="Times New Roman"/>
+          <w:sz w:val="24"/>
+          <w:szCs w:val="24"/>
+        </w:rPr>
+        <w:t>Netbeans (Editor de texto)</w:t>
       </w:r>
     </w:p>
     <w:p>
@@ -12731,7 +11740,6 @@
           <w:szCs w:val="24"/>
         </w:rPr>
       </w:pPr>
-      <w:proofErr w:type="spellStart"/>
       <w:r>
         <w:rPr>
           <w:rFonts w:ascii="Times New Roman" w:eastAsia="Times New Roman" w:hAnsi="Times New Roman" w:cs="Times New Roman"/>
@@ -12740,7 +11748,6 @@
         </w:rPr>
         <w:t>Bootstrap</w:t>
       </w:r>
-      <w:proofErr w:type="spellEnd"/>
     </w:p>
     <w:p>
       <w:pPr>
@@ -12781,7 +11788,6 @@
           <w:sz w:val="24"/>
           <w:szCs w:val="24"/>
         </w:rPr>
-        <w:lastRenderedPageBreak/>
         <w:t>Implementación:</w:t>
       </w:r>
     </w:p>
@@ -12824,24 +11830,74 @@
           <w:szCs w:val="24"/>
         </w:rPr>
       </w:pPr>
-      <w:proofErr w:type="spellStart"/>
-      <w:r>
-        <w:rPr>
-          <w:rFonts w:ascii="Times New Roman" w:eastAsia="Times New Roman" w:hAnsi="Times New Roman" w:cs="Times New Roman"/>
-          <w:sz w:val="24"/>
-          <w:szCs w:val="24"/>
-        </w:rPr>
-        <w:t>Xampp</w:t>
-      </w:r>
-      <w:proofErr w:type="spellEnd"/>
-      <w:r>
-        <w:rPr>
-          <w:rFonts w:ascii="Times New Roman" w:eastAsia="Times New Roman" w:hAnsi="Times New Roman" w:cs="Times New Roman"/>
-          <w:sz w:val="24"/>
-          <w:szCs w:val="24"/>
-        </w:rPr>
-        <w:t>.</w:t>
-      </w:r>
+      <w:r>
+        <w:rPr>
+          <w:rFonts w:ascii="Times New Roman" w:eastAsia="Times New Roman" w:hAnsi="Times New Roman" w:cs="Times New Roman"/>
+          <w:sz w:val="24"/>
+          <w:szCs w:val="24"/>
+        </w:rPr>
+        <w:t>Xampp.</w:t>
+      </w:r>
+    </w:p>
+    <w:p>
+      <w:pPr>
+        <w:spacing w:after="0"/>
+        <w:jc w:val="both"/>
+        <w:rPr>
+          <w:rFonts w:ascii="Times New Roman" w:eastAsia="Times New Roman" w:hAnsi="Times New Roman" w:cs="Times New Roman"/>
+          <w:sz w:val="24"/>
+          <w:szCs w:val="24"/>
+        </w:rPr>
+      </w:pPr>
+    </w:p>
+    <w:p>
+      <w:pPr>
+        <w:spacing w:before="240" w:after="240"/>
+        <w:jc w:val="both"/>
+        <w:rPr>
+          <w:rFonts w:ascii="Times New Roman" w:eastAsia="Times New Roman" w:hAnsi="Times New Roman" w:cs="Times New Roman"/>
+          <w:sz w:val="24"/>
+          <w:szCs w:val="24"/>
+        </w:rPr>
+      </w:pPr>
+      <w:r>
+        <w:rPr>
+          <w:rFonts w:ascii="Times New Roman" w:eastAsia="Times New Roman" w:hAnsi="Times New Roman" w:cs="Times New Roman"/>
+          <w:sz w:val="24"/>
+          <w:szCs w:val="24"/>
+        </w:rPr>
+        <w:t>En definitiva, scrum es una de las metodologías de desarrollo más populares en la actualidad, además permite la planificación detallada en cualquier proyecto; muestra también los avances del mismo, permite verificar el nivel de cumplimiento de los objetivos de acuerdo a lo establecido en la planificación. Es de vital importancia hacer el bosquejo general de lo que se va a realizar, es por eso precisamente que se seleccionó este marco de trabajo.</w:t>
+      </w:r>
+    </w:p>
+    <w:p>
+      <w:pPr>
+        <w:spacing w:before="240" w:after="240"/>
+        <w:jc w:val="both"/>
+        <w:rPr>
+          <w:rFonts w:ascii="Times New Roman" w:eastAsia="Times New Roman" w:hAnsi="Times New Roman" w:cs="Times New Roman"/>
+          <w:sz w:val="24"/>
+          <w:szCs w:val="24"/>
+        </w:rPr>
+      </w:pPr>
+      <w:r>
+        <w:rPr>
+          <w:rFonts w:ascii="Times New Roman" w:eastAsia="Times New Roman" w:hAnsi="Times New Roman" w:cs="Times New Roman"/>
+          <w:sz w:val="24"/>
+          <w:szCs w:val="24"/>
+        </w:rPr>
+        <w:t>Una de las ventajas de la metodología es que permite organizar en un cronograma, todas las actividades que se van a realizar para la creación del sistema informático, junto con el tiempo de duración de cada una. Esto permite mayor control de la situación en que se encuentra el proyecto para la toma de decisiones que puedan surgir.</w:t>
+      </w:r>
+    </w:p>
+    <w:p>
+      <w:pPr>
+        <w:spacing w:after="0"/>
+        <w:jc w:val="both"/>
+        <w:rPr>
+          <w:rFonts w:ascii="Times New Roman" w:eastAsia="Times New Roman" w:hAnsi="Times New Roman" w:cs="Times New Roman"/>
+          <w:sz w:val="24"/>
+          <w:szCs w:val="24"/>
+        </w:rPr>
+      </w:pPr>
     </w:p>
     <w:p>
       <w:pPr>
@@ -14751,6 +13807,7 @@
                 <w:sz w:val="24"/>
                 <w:szCs w:val="24"/>
               </w:rPr>
+              <w:lastRenderedPageBreak/>
               <w:t>Realización de las generalidades, Capítulo I del anteproyecto</w:t>
             </w:r>
           </w:p>
@@ -17885,7 +16942,6 @@
           <w:sz w:val="24"/>
           <w:szCs w:val="24"/>
         </w:rPr>
-        <w:lastRenderedPageBreak/>
         <w:t>1.6.2 Equipo Informático de Desarrollo</w:t>
       </w:r>
       <w:bookmarkEnd w:id="46"/>
@@ -18263,7 +17319,17 @@
                 <w:sz w:val="24"/>
                 <w:szCs w:val="24"/>
               </w:rPr>
-              <w:t>Sistema Operativo</w:t>
+              <w:t xml:space="preserve">Sistema </w:t>
+            </w:r>
+            <w:r>
+              <w:rPr>
+                <w:rFonts w:ascii="Times New Roman" w:eastAsia="Times New Roman" w:hAnsi="Times New Roman" w:cs="Times New Roman"/>
+                <w:i/>
+                <w:sz w:val="24"/>
+                <w:szCs w:val="24"/>
+              </w:rPr>
+              <w:lastRenderedPageBreak/>
+              <w:t>Operativo</w:t>
             </w:r>
           </w:p>
         </w:tc>
@@ -18290,6 +17356,7 @@
                 <w:sz w:val="24"/>
                 <w:szCs w:val="24"/>
               </w:rPr>
+              <w:lastRenderedPageBreak/>
               <w:t>Windows 10</w:t>
             </w:r>
           </w:p>
@@ -18434,25 +17501,7 @@
                 <w:sz w:val="24"/>
                 <w:szCs w:val="24"/>
               </w:rPr>
-              <w:t xml:space="preserve"> AMD de </w:t>
-            </w:r>
-            <w:proofErr w:type="spellStart"/>
-            <w:r>
-              <w:rPr>
-                <w:rFonts w:ascii="Times New Roman" w:eastAsia="Times New Roman" w:hAnsi="Times New Roman" w:cs="Times New Roman"/>
-                <w:sz w:val="24"/>
-                <w:szCs w:val="24"/>
-              </w:rPr>
-              <w:t>Raedon</w:t>
-            </w:r>
-            <w:proofErr w:type="spellEnd"/>
-            <w:r>
-              <w:rPr>
-                <w:rFonts w:ascii="Times New Roman" w:eastAsia="Times New Roman" w:hAnsi="Times New Roman" w:cs="Times New Roman"/>
-                <w:sz w:val="24"/>
-                <w:szCs w:val="24"/>
-              </w:rPr>
-              <w:t xml:space="preserve"> 2.5 GHz</w:t>
+              <w:t xml:space="preserve"> AMD de Raedon 2.5 GHz</w:t>
             </w:r>
           </w:p>
         </w:tc>
@@ -20084,7 +19133,6 @@
                 <w:szCs w:val="24"/>
               </w:rPr>
             </w:pPr>
-            <w:proofErr w:type="spellStart"/>
             <w:r>
               <w:rPr>
                 <w:rFonts w:ascii="Times New Roman" w:eastAsia="Times New Roman" w:hAnsi="Times New Roman" w:cs="Times New Roman"/>
@@ -20095,7 +19143,6 @@
               </w:rPr>
               <w:t>Netbeans</w:t>
             </w:r>
-            <w:proofErr w:type="spellEnd"/>
           </w:p>
         </w:tc>
       </w:tr>
@@ -20130,29 +19177,7 @@
                 <w:sz w:val="24"/>
                 <w:szCs w:val="24"/>
               </w:rPr>
-              <w:t xml:space="preserve">Sublime </w:t>
-            </w:r>
-            <w:proofErr w:type="spellStart"/>
-            <w:r>
-              <w:rPr>
-                <w:rFonts w:ascii="Times New Roman" w:eastAsia="Times New Roman" w:hAnsi="Times New Roman" w:cs="Times New Roman"/>
-                <w:b w:val="0"/>
-                <w:i/>
-                <w:sz w:val="24"/>
-                <w:szCs w:val="24"/>
-              </w:rPr>
-              <w:t>text</w:t>
-            </w:r>
-            <w:proofErr w:type="spellEnd"/>
-            <w:r>
-              <w:rPr>
-                <w:rFonts w:ascii="Times New Roman" w:eastAsia="Times New Roman" w:hAnsi="Times New Roman" w:cs="Times New Roman"/>
-                <w:b w:val="0"/>
-                <w:i/>
-                <w:sz w:val="24"/>
-                <w:szCs w:val="24"/>
-              </w:rPr>
-              <w:t xml:space="preserve"> 3</w:t>
+              <w:t>Sublime text 3</w:t>
             </w:r>
           </w:p>
         </w:tc>
@@ -20204,7 +19229,6 @@
                 <w:szCs w:val="24"/>
               </w:rPr>
             </w:pPr>
-            <w:proofErr w:type="spellStart"/>
             <w:r>
               <w:rPr>
                 <w:rFonts w:ascii="Times New Roman" w:eastAsia="Times New Roman" w:hAnsi="Times New Roman" w:cs="Times New Roman"/>
@@ -20215,7 +19239,6 @@
               </w:rPr>
               <w:t>Xampp</w:t>
             </w:r>
-            <w:proofErr w:type="spellEnd"/>
           </w:p>
         </w:tc>
       </w:tr>
@@ -20272,7 +19295,6 @@
           <w:sz w:val="24"/>
           <w:szCs w:val="24"/>
         </w:rPr>
-        <w:lastRenderedPageBreak/>
         <w:t>1.6.4 Recursos Materiales</w:t>
       </w:r>
       <w:bookmarkEnd w:id="55"/>
@@ -20871,7 +19893,6 @@
                 <w:szCs w:val="24"/>
               </w:rPr>
             </w:pPr>
-            <w:proofErr w:type="spellStart"/>
             <w:r>
               <w:rPr>
                 <w:rFonts w:ascii="Times New Roman" w:eastAsia="Times New Roman" w:hAnsi="Times New Roman" w:cs="Times New Roman"/>
@@ -20882,7 +19903,6 @@
               </w:rPr>
               <w:t>Fastener</w:t>
             </w:r>
-            <w:proofErr w:type="spellEnd"/>
           </w:p>
         </w:tc>
         <w:tc>
@@ -20997,6 +20017,7 @@
                 <w:sz w:val="24"/>
                 <w:szCs w:val="24"/>
               </w:rPr>
+              <w:lastRenderedPageBreak/>
               <w:t>Tinta Negra</w:t>
             </w:r>
           </w:p>
@@ -21113,20 +20134,8 @@
                 <w:sz w:val="24"/>
                 <w:szCs w:val="24"/>
               </w:rPr>
-              <w:t xml:space="preserve">Tinta de color </w:t>
-            </w:r>
-            <w:proofErr w:type="spellStart"/>
-            <w:r>
-              <w:rPr>
-                <w:rFonts w:ascii="Times New Roman" w:eastAsia="Times New Roman" w:hAnsi="Times New Roman" w:cs="Times New Roman"/>
-                <w:b w:val="0"/>
-                <w:i/>
-                <w:sz w:val="24"/>
-                <w:szCs w:val="24"/>
-              </w:rPr>
-              <w:t>Cyan</w:t>
-            </w:r>
-            <w:proofErr w:type="spellEnd"/>
+              <w:t>Tinta de color Cyan</w:t>
+            </w:r>
           </w:p>
         </w:tc>
         <w:tc>
@@ -22653,27 +21662,7 @@
                 <w:sz w:val="24"/>
                 <w:szCs w:val="24"/>
               </w:rPr>
-              <w:t>Consumo (</w:t>
-            </w:r>
-            <w:proofErr w:type="spellStart"/>
-            <w:r>
-              <w:rPr>
-                <w:rFonts w:ascii="Times New Roman" w:eastAsia="Times New Roman" w:hAnsi="Times New Roman" w:cs="Times New Roman"/>
-                <w:i/>
-                <w:sz w:val="24"/>
-                <w:szCs w:val="24"/>
-              </w:rPr>
-              <w:t>kw</w:t>
-            </w:r>
-            <w:proofErr w:type="spellEnd"/>
-            <w:r>
-              <w:rPr>
-                <w:rFonts w:ascii="Times New Roman" w:eastAsia="Times New Roman" w:hAnsi="Times New Roman" w:cs="Times New Roman"/>
-                <w:i/>
-                <w:sz w:val="24"/>
-                <w:szCs w:val="24"/>
-              </w:rPr>
-              <w:t>/h)</w:t>
+              <w:t>Consumo (kw/h)</w:t>
             </w:r>
           </w:p>
         </w:tc>
@@ -22732,7 +21721,6 @@
                 <w:szCs w:val="24"/>
               </w:rPr>
             </w:pPr>
-            <w:proofErr w:type="spellStart"/>
             <w:r>
               <w:rPr>
                 <w:rFonts w:ascii="Times New Roman" w:eastAsia="Times New Roman" w:hAnsi="Times New Roman" w:cs="Times New Roman"/>
@@ -22740,17 +21728,7 @@
                 <w:sz w:val="24"/>
                 <w:szCs w:val="24"/>
               </w:rPr>
-              <w:t>kwh</w:t>
-            </w:r>
-            <w:proofErr w:type="spellEnd"/>
-            <w:r>
-              <w:rPr>
-                <w:rFonts w:ascii="Times New Roman" w:eastAsia="Times New Roman" w:hAnsi="Times New Roman" w:cs="Times New Roman"/>
-                <w:i/>
-                <w:sz w:val="24"/>
-                <w:szCs w:val="24"/>
-              </w:rPr>
-              <w:t>/etapa</w:t>
+              <w:t>kwh/etapa</w:t>
             </w:r>
           </w:p>
         </w:tc>
@@ -22783,19 +21761,8 @@
                 <w:sz w:val="24"/>
                 <w:szCs w:val="24"/>
               </w:rPr>
-              <w:t>V/</w:t>
-            </w:r>
-            <w:proofErr w:type="spellStart"/>
-            <w:r>
-              <w:rPr>
-                <w:rFonts w:ascii="Times New Roman" w:eastAsia="Times New Roman" w:hAnsi="Times New Roman" w:cs="Times New Roman"/>
-                <w:i/>
-                <w:sz w:val="24"/>
-                <w:szCs w:val="24"/>
-              </w:rPr>
-              <w:t>kw</w:t>
-            </w:r>
-            <w:proofErr w:type="spellEnd"/>
+              <w:t>V/kw</w:t>
+            </w:r>
           </w:p>
         </w:tc>
         <w:tc>
@@ -23394,7 +22361,6 @@
                 <w:sz w:val="24"/>
                 <w:szCs w:val="24"/>
               </w:rPr>
-              <w:lastRenderedPageBreak/>
               <w:t>Equipo 3</w:t>
             </w:r>
           </w:p>
@@ -24145,6 +23111,7 @@
                 <w:sz w:val="24"/>
                 <w:szCs w:val="24"/>
               </w:rPr>
+              <w:lastRenderedPageBreak/>
               <w:t>total mensual</w:t>
             </w:r>
           </w:p>
@@ -24243,27 +23210,7 @@
                 <w:sz w:val="24"/>
                 <w:szCs w:val="24"/>
               </w:rPr>
-              <w:t xml:space="preserve">Consumo por 7 meses + </w:t>
-            </w:r>
-            <w:proofErr w:type="spellStart"/>
-            <w:r>
-              <w:rPr>
-                <w:rFonts w:ascii="Times New Roman" w:eastAsia="Times New Roman" w:hAnsi="Times New Roman" w:cs="Times New Roman"/>
-                <w:i/>
-                <w:sz w:val="24"/>
-                <w:szCs w:val="24"/>
-              </w:rPr>
-              <w:t>iva</w:t>
-            </w:r>
-            <w:proofErr w:type="spellEnd"/>
-            <w:r>
-              <w:rPr>
-                <w:rFonts w:ascii="Times New Roman" w:eastAsia="Times New Roman" w:hAnsi="Times New Roman" w:cs="Times New Roman"/>
-                <w:i/>
-                <w:sz w:val="24"/>
-                <w:szCs w:val="24"/>
-              </w:rPr>
-              <w:t xml:space="preserve"> </w:t>
+              <w:t xml:space="preserve">Consumo por 7 meses + iva </w:t>
             </w:r>
           </w:p>
         </w:tc>
@@ -24785,61 +23732,7 @@
           <w:sz w:val="14"/>
           <w:szCs w:val="14"/>
         </w:rPr>
-        <w:t>Nota: El precio ha sido recuperado del sitio de Tigo (Véase tigo.com.sv/</w:t>
-      </w:r>
-      <w:proofErr w:type="spellStart"/>
-      <w:r>
-        <w:rPr>
-          <w:rFonts w:ascii="Times New Roman" w:eastAsia="Times New Roman" w:hAnsi="Times New Roman" w:cs="Times New Roman"/>
-          <w:sz w:val="14"/>
-          <w:szCs w:val="14"/>
-        </w:rPr>
-        <w:t>tigohome</w:t>
-      </w:r>
-      <w:proofErr w:type="spellEnd"/>
-      <w:r>
-        <w:rPr>
-          <w:rFonts w:ascii="Times New Roman" w:eastAsia="Times New Roman" w:hAnsi="Times New Roman" w:cs="Times New Roman"/>
-          <w:sz w:val="14"/>
-          <w:szCs w:val="14"/>
-        </w:rPr>
-        <w:t>/internet/</w:t>
-      </w:r>
-      <w:proofErr w:type="spellStart"/>
-      <w:r>
-        <w:rPr>
-          <w:rFonts w:ascii="Times New Roman" w:eastAsia="Times New Roman" w:hAnsi="Times New Roman" w:cs="Times New Roman"/>
-          <w:sz w:val="14"/>
-          <w:szCs w:val="14"/>
-        </w:rPr>
-        <w:t>planesresidenciales</w:t>
-      </w:r>
-      <w:proofErr w:type="spellEnd"/>
-      <w:r>
-        <w:rPr>
-          <w:rFonts w:ascii="Times New Roman" w:eastAsia="Times New Roman" w:hAnsi="Times New Roman" w:cs="Times New Roman"/>
-          <w:sz w:val="14"/>
-          <w:szCs w:val="14"/>
-        </w:rPr>
-        <w:t>) y se aplica un valor de IVA correspondiente al 13% que es el impuesto vigente en la República de El Salvador. El cálculo resulta del precio con IVA del internet dividido por los 30 días del mes y a eso dividido entre las 24 horas para obtener el valor por hora del consumo del internet, con 8 horas por los 5 días de la semana por las 28 semanas (</w:t>
-      </w:r>
-      <w:proofErr w:type="gramStart"/>
-      <w:r>
-        <w:rPr>
-          <w:rFonts w:ascii="Times New Roman" w:eastAsia="Times New Roman" w:hAnsi="Times New Roman" w:cs="Times New Roman"/>
-          <w:sz w:val="14"/>
-          <w:szCs w:val="14"/>
-        </w:rPr>
-        <w:t>7  meses</w:t>
-      </w:r>
-      <w:proofErr w:type="gramEnd"/>
-      <w:r>
-        <w:rPr>
-          <w:rFonts w:ascii="Times New Roman" w:eastAsia="Times New Roman" w:hAnsi="Times New Roman" w:cs="Times New Roman"/>
-          <w:sz w:val="14"/>
-          <w:szCs w:val="14"/>
-        </w:rPr>
-        <w:t>) que durará el desarrollo del proyecto nos da como resultado las horas de consumo, para obtener el costo total se debe multiplicar las horas de consumo y el valor por hora.</w:t>
+        <w:t>Nota: El precio ha sido recuperado del sitio de Tigo (Véase tigo.com.sv/tigohome/internet/planesresidenciales) y se aplica un valor de IVA correspondiente al 13% que es el impuesto vigente en la República de El Salvador. El cálculo resulta del precio con IVA del internet dividido por los 30 días del mes y a eso dividido entre las 24 horas para obtener el valor por hora del consumo del internet, con 8 horas por los 5 días de la semana por las 28 semanas (7  meses) que durará el desarrollo del proyecto nos da como resultado las horas de consumo, para obtener el costo total se debe multiplicar las horas de consumo y el valor por hora.</w:t>
       </w:r>
     </w:p>
     <w:p>
@@ -25736,7 +24629,6 @@
           <w:sz w:val="24"/>
           <w:szCs w:val="24"/>
         </w:rPr>
-        <w:lastRenderedPageBreak/>
         <w:t>1.6.6 Resumen de Inversión Inicial</w:t>
       </w:r>
       <w:bookmarkEnd w:id="71"/>
@@ -26423,6 +25315,7 @@
                 <w:sz w:val="24"/>
                 <w:szCs w:val="24"/>
               </w:rPr>
+              <w:lastRenderedPageBreak/>
               <w:t xml:space="preserve">   Agua                     $9.61</w:t>
             </w:r>
           </w:p>
@@ -26659,7 +25552,6 @@
           <w:sz w:val="24"/>
           <w:szCs w:val="24"/>
         </w:rPr>
-        <w:lastRenderedPageBreak/>
         <w:t>Tabla 15</w:t>
       </w:r>
     </w:p>
@@ -26891,25 +25783,7 @@
                 <w:b w:val="0"/>
                 <w:color w:val="000000"/>
               </w:rPr>
-              <w:t xml:space="preserve">Agencia Martínez </w:t>
-            </w:r>
-            <w:proofErr w:type="spellStart"/>
-            <w:r>
-              <w:rPr>
-                <w:rFonts w:ascii="Times New Roman" w:eastAsia="Times New Roman" w:hAnsi="Times New Roman" w:cs="Times New Roman"/>
-                <w:b w:val="0"/>
-                <w:color w:val="000000"/>
-              </w:rPr>
-              <w:t>Travel</w:t>
-            </w:r>
-            <w:proofErr w:type="spellEnd"/>
-            <w:r>
-              <w:rPr>
-                <w:rFonts w:ascii="Times New Roman" w:eastAsia="Times New Roman" w:hAnsi="Times New Roman" w:cs="Times New Roman"/>
-                <w:b w:val="0"/>
-                <w:color w:val="000000"/>
-              </w:rPr>
-              <w:t xml:space="preserve"> &amp; Tours</w:t>
+              <w:t>Agencia Martínez Travel &amp; Tours</w:t>
             </w:r>
           </w:p>
         </w:tc>
@@ -27193,23 +26067,7 @@
                 <w:rFonts w:ascii="Times New Roman" w:eastAsia="Times New Roman" w:hAnsi="Times New Roman" w:cs="Times New Roman"/>
                 <w:color w:val="000000"/>
               </w:rPr>
-              <w:t xml:space="preserve">Marcos, </w:t>
-            </w:r>
-            <w:proofErr w:type="spellStart"/>
-            <w:r>
-              <w:rPr>
-                <w:rFonts w:ascii="Times New Roman" w:eastAsia="Times New Roman" w:hAnsi="Times New Roman" w:cs="Times New Roman"/>
-                <w:color w:val="000000"/>
-              </w:rPr>
-              <w:t>Abi</w:t>
-            </w:r>
-            <w:proofErr w:type="spellEnd"/>
-            <w:r>
-              <w:rPr>
-                <w:rFonts w:ascii="Times New Roman" w:eastAsia="Times New Roman" w:hAnsi="Times New Roman" w:cs="Times New Roman"/>
-                <w:color w:val="000000"/>
-              </w:rPr>
-              <w:t>, Boris</w:t>
+              <w:t>Marcos, Abi, Boris</w:t>
             </w:r>
           </w:p>
         </w:tc>
@@ -27527,23 +26385,7 @@
                 <w:rFonts w:ascii="Times New Roman" w:eastAsia="Times New Roman" w:hAnsi="Times New Roman" w:cs="Times New Roman"/>
                 <w:color w:val="000000"/>
               </w:rPr>
-              <w:t xml:space="preserve">Marcos, </w:t>
-            </w:r>
-            <w:proofErr w:type="spellStart"/>
-            <w:r>
-              <w:rPr>
-                <w:rFonts w:ascii="Times New Roman" w:eastAsia="Times New Roman" w:hAnsi="Times New Roman" w:cs="Times New Roman"/>
-                <w:color w:val="000000"/>
-              </w:rPr>
-              <w:t>Abi</w:t>
-            </w:r>
-            <w:proofErr w:type="spellEnd"/>
-            <w:r>
-              <w:rPr>
-                <w:rFonts w:ascii="Times New Roman" w:eastAsia="Times New Roman" w:hAnsi="Times New Roman" w:cs="Times New Roman"/>
-                <w:color w:val="000000"/>
-              </w:rPr>
-              <w:t>, Boris</w:t>
+              <w:t>Marcos, Abi, Boris</w:t>
             </w:r>
           </w:p>
         </w:tc>
@@ -27712,23 +26554,7 @@
                 <w:rFonts w:ascii="Times New Roman" w:eastAsia="Times New Roman" w:hAnsi="Times New Roman" w:cs="Times New Roman"/>
                 <w:color w:val="000000"/>
               </w:rPr>
-              <w:t xml:space="preserve">Marcos, </w:t>
-            </w:r>
-            <w:proofErr w:type="spellStart"/>
-            <w:r>
-              <w:rPr>
-                <w:rFonts w:ascii="Times New Roman" w:eastAsia="Times New Roman" w:hAnsi="Times New Roman" w:cs="Times New Roman"/>
-                <w:color w:val="000000"/>
-              </w:rPr>
-              <w:t>Abi</w:t>
-            </w:r>
-            <w:proofErr w:type="spellEnd"/>
-            <w:r>
-              <w:rPr>
-                <w:rFonts w:ascii="Times New Roman" w:eastAsia="Times New Roman" w:hAnsi="Times New Roman" w:cs="Times New Roman"/>
-                <w:color w:val="000000"/>
-              </w:rPr>
-              <w:t>, Boris</w:t>
+              <w:t>Marcos, Abi, Boris</w:t>
             </w:r>
           </w:p>
         </w:tc>
@@ -27877,23 +26703,7 @@
                 <w:rFonts w:ascii="Times New Roman" w:eastAsia="Times New Roman" w:hAnsi="Times New Roman" w:cs="Times New Roman"/>
                 <w:color w:val="000000"/>
               </w:rPr>
-              <w:t xml:space="preserve">Marcos, </w:t>
-            </w:r>
-            <w:proofErr w:type="spellStart"/>
-            <w:r>
-              <w:rPr>
-                <w:rFonts w:ascii="Times New Roman" w:eastAsia="Times New Roman" w:hAnsi="Times New Roman" w:cs="Times New Roman"/>
-                <w:color w:val="000000"/>
-              </w:rPr>
-              <w:t>Abi</w:t>
-            </w:r>
-            <w:proofErr w:type="spellEnd"/>
-            <w:r>
-              <w:rPr>
-                <w:rFonts w:ascii="Times New Roman" w:eastAsia="Times New Roman" w:hAnsi="Times New Roman" w:cs="Times New Roman"/>
-                <w:color w:val="000000"/>
-              </w:rPr>
-              <w:t>, Boris</w:t>
+              <w:t>Marcos, Abi, Boris</w:t>
             </w:r>
           </w:p>
         </w:tc>
@@ -28062,23 +26872,7 @@
                 <w:rFonts w:ascii="Times New Roman" w:eastAsia="Times New Roman" w:hAnsi="Times New Roman" w:cs="Times New Roman"/>
                 <w:color w:val="000000"/>
               </w:rPr>
-              <w:t xml:space="preserve">Marcos, </w:t>
-            </w:r>
-            <w:proofErr w:type="spellStart"/>
-            <w:r>
-              <w:rPr>
-                <w:rFonts w:ascii="Times New Roman" w:eastAsia="Times New Roman" w:hAnsi="Times New Roman" w:cs="Times New Roman"/>
-                <w:color w:val="000000"/>
-              </w:rPr>
-              <w:t>Abi</w:t>
-            </w:r>
-            <w:proofErr w:type="spellEnd"/>
-            <w:r>
-              <w:rPr>
-                <w:rFonts w:ascii="Times New Roman" w:eastAsia="Times New Roman" w:hAnsi="Times New Roman" w:cs="Times New Roman"/>
-                <w:color w:val="000000"/>
-              </w:rPr>
-              <w:t>, Boris</w:t>
+              <w:t>Marcos, Abi, Boris</w:t>
             </w:r>
           </w:p>
         </w:tc>
@@ -28227,23 +27021,7 @@
                 <w:rFonts w:ascii="Times New Roman" w:eastAsia="Times New Roman" w:hAnsi="Times New Roman" w:cs="Times New Roman"/>
                 <w:color w:val="000000"/>
               </w:rPr>
-              <w:t xml:space="preserve">Marcos, </w:t>
-            </w:r>
-            <w:proofErr w:type="spellStart"/>
-            <w:r>
-              <w:rPr>
-                <w:rFonts w:ascii="Times New Roman" w:eastAsia="Times New Roman" w:hAnsi="Times New Roman" w:cs="Times New Roman"/>
-                <w:color w:val="000000"/>
-              </w:rPr>
-              <w:t>Abi</w:t>
-            </w:r>
-            <w:proofErr w:type="spellEnd"/>
-            <w:r>
-              <w:rPr>
-                <w:rFonts w:ascii="Times New Roman" w:eastAsia="Times New Roman" w:hAnsi="Times New Roman" w:cs="Times New Roman"/>
-                <w:color w:val="000000"/>
-              </w:rPr>
-              <w:t>, Boris</w:t>
+              <w:t>Marcos, Abi, Boris</w:t>
             </w:r>
           </w:p>
         </w:tc>
@@ -28412,23 +27190,7 @@
                 <w:rFonts w:ascii="Times New Roman" w:eastAsia="Times New Roman" w:hAnsi="Times New Roman" w:cs="Times New Roman"/>
                 <w:color w:val="000000"/>
               </w:rPr>
-              <w:t xml:space="preserve">Marcos, </w:t>
-            </w:r>
-            <w:proofErr w:type="spellStart"/>
-            <w:r>
-              <w:rPr>
-                <w:rFonts w:ascii="Times New Roman" w:eastAsia="Times New Roman" w:hAnsi="Times New Roman" w:cs="Times New Roman"/>
-                <w:color w:val="000000"/>
-              </w:rPr>
-              <w:t>Abi</w:t>
-            </w:r>
-            <w:proofErr w:type="spellEnd"/>
-            <w:r>
-              <w:rPr>
-                <w:rFonts w:ascii="Times New Roman" w:eastAsia="Times New Roman" w:hAnsi="Times New Roman" w:cs="Times New Roman"/>
-                <w:color w:val="000000"/>
-              </w:rPr>
-              <w:t>, Boris</w:t>
+              <w:t>Marcos, Abi, Boris</w:t>
             </w:r>
           </w:p>
         </w:tc>
@@ -28747,23 +27509,7 @@
                 <w:rFonts w:ascii="Times New Roman" w:eastAsia="Times New Roman" w:hAnsi="Times New Roman" w:cs="Times New Roman"/>
                 <w:color w:val="000000"/>
               </w:rPr>
-              <w:t xml:space="preserve">Marcos, </w:t>
-            </w:r>
-            <w:proofErr w:type="spellStart"/>
-            <w:r>
-              <w:rPr>
-                <w:rFonts w:ascii="Times New Roman" w:eastAsia="Times New Roman" w:hAnsi="Times New Roman" w:cs="Times New Roman"/>
-                <w:color w:val="000000"/>
-              </w:rPr>
-              <w:t>Abi</w:t>
-            </w:r>
-            <w:proofErr w:type="spellEnd"/>
-            <w:r>
-              <w:rPr>
-                <w:rFonts w:ascii="Times New Roman" w:eastAsia="Times New Roman" w:hAnsi="Times New Roman" w:cs="Times New Roman"/>
-                <w:color w:val="000000"/>
-              </w:rPr>
-              <w:t>, Boris</w:t>
+              <w:t>Marcos, Abi, Boris</w:t>
             </w:r>
           </w:p>
         </w:tc>
@@ -28913,23 +27659,7 @@
                 <w:rFonts w:ascii="Times New Roman" w:eastAsia="Times New Roman" w:hAnsi="Times New Roman" w:cs="Times New Roman"/>
                 <w:color w:val="000000"/>
               </w:rPr>
-              <w:t xml:space="preserve">Marcos, </w:t>
-            </w:r>
-            <w:proofErr w:type="spellStart"/>
-            <w:r>
-              <w:rPr>
-                <w:rFonts w:ascii="Times New Roman" w:eastAsia="Times New Roman" w:hAnsi="Times New Roman" w:cs="Times New Roman"/>
-                <w:color w:val="000000"/>
-              </w:rPr>
-              <w:t>Abi</w:t>
-            </w:r>
-            <w:proofErr w:type="spellEnd"/>
-            <w:r>
-              <w:rPr>
-                <w:rFonts w:ascii="Times New Roman" w:eastAsia="Times New Roman" w:hAnsi="Times New Roman" w:cs="Times New Roman"/>
-                <w:color w:val="000000"/>
-              </w:rPr>
-              <w:t>, Boris</w:t>
+              <w:t>Marcos, Abi, Boris</w:t>
             </w:r>
           </w:p>
         </w:tc>
@@ -29098,23 +27828,7 @@
                 <w:rFonts w:ascii="Times New Roman" w:eastAsia="Times New Roman" w:hAnsi="Times New Roman" w:cs="Times New Roman"/>
                 <w:color w:val="000000"/>
               </w:rPr>
-              <w:t xml:space="preserve">Marcos, </w:t>
-            </w:r>
-            <w:proofErr w:type="spellStart"/>
-            <w:r>
-              <w:rPr>
-                <w:rFonts w:ascii="Times New Roman" w:eastAsia="Times New Roman" w:hAnsi="Times New Roman" w:cs="Times New Roman"/>
-                <w:color w:val="000000"/>
-              </w:rPr>
-              <w:t>Abi</w:t>
-            </w:r>
-            <w:proofErr w:type="spellEnd"/>
-            <w:r>
-              <w:rPr>
-                <w:rFonts w:ascii="Times New Roman" w:eastAsia="Times New Roman" w:hAnsi="Times New Roman" w:cs="Times New Roman"/>
-                <w:color w:val="000000"/>
-              </w:rPr>
-              <w:t>, Boris</w:t>
+              <w:t>Marcos, Abi, Boris</w:t>
             </w:r>
           </w:p>
         </w:tc>
@@ -29432,23 +28146,7 @@
                 <w:rFonts w:ascii="Times New Roman" w:eastAsia="Times New Roman" w:hAnsi="Times New Roman" w:cs="Times New Roman"/>
                 <w:color w:val="000000"/>
               </w:rPr>
-              <w:t xml:space="preserve">Marcos, </w:t>
-            </w:r>
-            <w:proofErr w:type="spellStart"/>
-            <w:r>
-              <w:rPr>
-                <w:rFonts w:ascii="Times New Roman" w:eastAsia="Times New Roman" w:hAnsi="Times New Roman" w:cs="Times New Roman"/>
-                <w:color w:val="000000"/>
-              </w:rPr>
-              <w:t>Abi</w:t>
-            </w:r>
-            <w:proofErr w:type="spellEnd"/>
-            <w:r>
-              <w:rPr>
-                <w:rFonts w:ascii="Times New Roman" w:eastAsia="Times New Roman" w:hAnsi="Times New Roman" w:cs="Times New Roman"/>
-                <w:color w:val="000000"/>
-              </w:rPr>
-              <w:t>, Boris</w:t>
+              <w:t>Marcos, Abi, Boris</w:t>
             </w:r>
           </w:p>
         </w:tc>
@@ -29479,7 +28177,6 @@
                 <w:b w:val="0"/>
                 <w:color w:val="000000"/>
               </w:rPr>
-              <w:lastRenderedPageBreak/>
               <w:t>Revisión de Anteproyecto</w:t>
             </w:r>
           </w:p>
@@ -29599,23 +28296,7 @@
                 <w:rFonts w:ascii="Times New Roman" w:eastAsia="Times New Roman" w:hAnsi="Times New Roman" w:cs="Times New Roman"/>
                 <w:color w:val="000000"/>
               </w:rPr>
-              <w:t xml:space="preserve">Marcos, </w:t>
-            </w:r>
-            <w:proofErr w:type="spellStart"/>
-            <w:r>
-              <w:rPr>
-                <w:rFonts w:ascii="Times New Roman" w:eastAsia="Times New Roman" w:hAnsi="Times New Roman" w:cs="Times New Roman"/>
-                <w:color w:val="000000"/>
-              </w:rPr>
-              <w:t>Abi</w:t>
-            </w:r>
-            <w:proofErr w:type="spellEnd"/>
-            <w:r>
-              <w:rPr>
-                <w:rFonts w:ascii="Times New Roman" w:eastAsia="Times New Roman" w:hAnsi="Times New Roman" w:cs="Times New Roman"/>
-                <w:color w:val="000000"/>
-              </w:rPr>
-              <w:t>, Boris</w:t>
+              <w:t>Marcos, Abi, Boris</w:t>
             </w:r>
           </w:p>
         </w:tc>
@@ -29784,23 +28465,7 @@
                 <w:rFonts w:ascii="Times New Roman" w:eastAsia="Times New Roman" w:hAnsi="Times New Roman" w:cs="Times New Roman"/>
                 <w:color w:val="000000"/>
               </w:rPr>
-              <w:t xml:space="preserve">Marcos, </w:t>
-            </w:r>
-            <w:proofErr w:type="spellStart"/>
-            <w:r>
-              <w:rPr>
-                <w:rFonts w:ascii="Times New Roman" w:eastAsia="Times New Roman" w:hAnsi="Times New Roman" w:cs="Times New Roman"/>
-                <w:color w:val="000000"/>
-              </w:rPr>
-              <w:t>Abi</w:t>
-            </w:r>
-            <w:proofErr w:type="spellEnd"/>
-            <w:r>
-              <w:rPr>
-                <w:rFonts w:ascii="Times New Roman" w:eastAsia="Times New Roman" w:hAnsi="Times New Roman" w:cs="Times New Roman"/>
-                <w:color w:val="000000"/>
-              </w:rPr>
-              <w:t>, Boris</w:t>
+              <w:t>Marcos, Abi, Boris</w:t>
             </w:r>
           </w:p>
         </w:tc>
@@ -29949,23 +28614,7 @@
                 <w:rFonts w:ascii="Times New Roman" w:eastAsia="Times New Roman" w:hAnsi="Times New Roman" w:cs="Times New Roman"/>
                 <w:color w:val="000000"/>
               </w:rPr>
-              <w:t xml:space="preserve">Marcos, </w:t>
-            </w:r>
-            <w:proofErr w:type="spellStart"/>
-            <w:r>
-              <w:rPr>
-                <w:rFonts w:ascii="Times New Roman" w:eastAsia="Times New Roman" w:hAnsi="Times New Roman" w:cs="Times New Roman"/>
-                <w:color w:val="000000"/>
-              </w:rPr>
-              <w:t>Abi</w:t>
-            </w:r>
-            <w:proofErr w:type="spellEnd"/>
-            <w:r>
-              <w:rPr>
-                <w:rFonts w:ascii="Times New Roman" w:eastAsia="Times New Roman" w:hAnsi="Times New Roman" w:cs="Times New Roman"/>
-                <w:color w:val="000000"/>
-              </w:rPr>
-              <w:t>, Boris</w:t>
+              <w:t>Marcos, Abi, Boris</w:t>
             </w:r>
           </w:p>
         </w:tc>
@@ -30284,23 +28933,7 @@
                 <w:rFonts w:ascii="Times New Roman" w:eastAsia="Times New Roman" w:hAnsi="Times New Roman" w:cs="Times New Roman"/>
                 <w:color w:val="000000"/>
               </w:rPr>
-              <w:t xml:space="preserve">Marcos, </w:t>
-            </w:r>
-            <w:proofErr w:type="spellStart"/>
-            <w:r>
-              <w:rPr>
-                <w:rFonts w:ascii="Times New Roman" w:eastAsia="Times New Roman" w:hAnsi="Times New Roman" w:cs="Times New Roman"/>
-                <w:color w:val="000000"/>
-              </w:rPr>
-              <w:t>Abi</w:t>
-            </w:r>
-            <w:proofErr w:type="spellEnd"/>
-            <w:r>
-              <w:rPr>
-                <w:rFonts w:ascii="Times New Roman" w:eastAsia="Times New Roman" w:hAnsi="Times New Roman" w:cs="Times New Roman"/>
-                <w:color w:val="000000"/>
-              </w:rPr>
-              <w:t>, Boris</w:t>
+              <w:t>Marcos, Abi, Boris</w:t>
             </w:r>
           </w:p>
         </w:tc>
@@ -30469,23 +29102,7 @@
                 <w:rFonts w:ascii="Times New Roman" w:eastAsia="Times New Roman" w:hAnsi="Times New Roman" w:cs="Times New Roman"/>
                 <w:color w:val="000000"/>
               </w:rPr>
-              <w:t xml:space="preserve">Marcos, </w:t>
-            </w:r>
-            <w:proofErr w:type="spellStart"/>
-            <w:r>
-              <w:rPr>
-                <w:rFonts w:ascii="Times New Roman" w:eastAsia="Times New Roman" w:hAnsi="Times New Roman" w:cs="Times New Roman"/>
-                <w:color w:val="000000"/>
-              </w:rPr>
-              <w:t>Abi</w:t>
-            </w:r>
-            <w:proofErr w:type="spellEnd"/>
-            <w:r>
-              <w:rPr>
-                <w:rFonts w:ascii="Times New Roman" w:eastAsia="Times New Roman" w:hAnsi="Times New Roman" w:cs="Times New Roman"/>
-                <w:color w:val="000000"/>
-              </w:rPr>
-              <w:t>, Boris</w:t>
+              <w:t>Marcos, Abi, Boris</w:t>
             </w:r>
           </w:p>
         </w:tc>
@@ -30635,23 +29252,7 @@
                 <w:rFonts w:ascii="Times New Roman" w:eastAsia="Times New Roman" w:hAnsi="Times New Roman" w:cs="Times New Roman"/>
                 <w:color w:val="000000"/>
               </w:rPr>
-              <w:t xml:space="preserve">Marcos, </w:t>
-            </w:r>
-            <w:proofErr w:type="spellStart"/>
-            <w:r>
-              <w:rPr>
-                <w:rFonts w:ascii="Times New Roman" w:eastAsia="Times New Roman" w:hAnsi="Times New Roman" w:cs="Times New Roman"/>
-                <w:color w:val="000000"/>
-              </w:rPr>
-              <w:t>Abi</w:t>
-            </w:r>
-            <w:proofErr w:type="spellEnd"/>
-            <w:r>
-              <w:rPr>
-                <w:rFonts w:ascii="Times New Roman" w:eastAsia="Times New Roman" w:hAnsi="Times New Roman" w:cs="Times New Roman"/>
-                <w:color w:val="000000"/>
-              </w:rPr>
-              <w:t>, Boris</w:t>
+              <w:t>Marcos, Abi, Boris</w:t>
             </w:r>
           </w:p>
         </w:tc>
@@ -30850,7 +29451,16 @@
                 <w:b w:val="0"/>
                 <w:color w:val="000000"/>
               </w:rPr>
-              <w:t>Diseño de pantallas (Sistema Informático y Aplicación Móvil)</w:t>
+              <w:t xml:space="preserve">Diseño de pantallas </w:t>
+            </w:r>
+            <w:r>
+              <w:rPr>
+                <w:rFonts w:ascii="Times New Roman" w:eastAsia="Times New Roman" w:hAnsi="Times New Roman" w:cs="Times New Roman"/>
+                <w:b w:val="0"/>
+                <w:color w:val="000000"/>
+              </w:rPr>
+              <w:lastRenderedPageBreak/>
+              <w:t>(Sistema Informático y Aplicación Móvil)</w:t>
             </w:r>
           </w:p>
         </w:tc>
@@ -30874,6 +29484,7 @@
                 <w:rFonts w:ascii="Times New Roman" w:eastAsia="Times New Roman" w:hAnsi="Times New Roman" w:cs="Times New Roman"/>
                 <w:color w:val="000000"/>
               </w:rPr>
+              <w:lastRenderedPageBreak/>
               <w:t>9d</w:t>
             </w:r>
           </w:p>
@@ -30969,23 +29580,7 @@
                 <w:rFonts w:ascii="Times New Roman" w:eastAsia="Times New Roman" w:hAnsi="Times New Roman" w:cs="Times New Roman"/>
                 <w:color w:val="000000"/>
               </w:rPr>
-              <w:t xml:space="preserve">Marcos, </w:t>
-            </w:r>
-            <w:proofErr w:type="spellStart"/>
-            <w:r>
-              <w:rPr>
-                <w:rFonts w:ascii="Times New Roman" w:eastAsia="Times New Roman" w:hAnsi="Times New Roman" w:cs="Times New Roman"/>
-                <w:color w:val="000000"/>
-              </w:rPr>
-              <w:t>Abi</w:t>
-            </w:r>
-            <w:proofErr w:type="spellEnd"/>
-            <w:r>
-              <w:rPr>
-                <w:rFonts w:ascii="Times New Roman" w:eastAsia="Times New Roman" w:hAnsi="Times New Roman" w:cs="Times New Roman"/>
-                <w:color w:val="000000"/>
-              </w:rPr>
-              <w:t>, Boris</w:t>
+              <w:t>Marcos, Abi, Boris</w:t>
             </w:r>
           </w:p>
         </w:tc>
@@ -31154,23 +29749,7 @@
                 <w:rFonts w:ascii="Times New Roman" w:eastAsia="Times New Roman" w:hAnsi="Times New Roman" w:cs="Times New Roman"/>
                 <w:color w:val="000000"/>
               </w:rPr>
-              <w:t xml:space="preserve">Marcos, </w:t>
-            </w:r>
-            <w:proofErr w:type="spellStart"/>
-            <w:r>
-              <w:rPr>
-                <w:rFonts w:ascii="Times New Roman" w:eastAsia="Times New Roman" w:hAnsi="Times New Roman" w:cs="Times New Roman"/>
-                <w:color w:val="000000"/>
-              </w:rPr>
-              <w:t>Abi</w:t>
-            </w:r>
-            <w:proofErr w:type="spellEnd"/>
-            <w:r>
-              <w:rPr>
-                <w:rFonts w:ascii="Times New Roman" w:eastAsia="Times New Roman" w:hAnsi="Times New Roman" w:cs="Times New Roman"/>
-                <w:color w:val="000000"/>
-              </w:rPr>
-              <w:t>, Boris</w:t>
+              <w:t>Marcos, Abi, Boris</w:t>
             </w:r>
           </w:p>
         </w:tc>
@@ -31488,23 +30067,7 @@
                 <w:rFonts w:ascii="Times New Roman" w:eastAsia="Times New Roman" w:hAnsi="Times New Roman" w:cs="Times New Roman"/>
                 <w:color w:val="000000"/>
               </w:rPr>
-              <w:t xml:space="preserve">Marcos, </w:t>
-            </w:r>
-            <w:proofErr w:type="spellStart"/>
-            <w:r>
-              <w:rPr>
-                <w:rFonts w:ascii="Times New Roman" w:eastAsia="Times New Roman" w:hAnsi="Times New Roman" w:cs="Times New Roman"/>
-                <w:color w:val="000000"/>
-              </w:rPr>
-              <w:t>Abi</w:t>
-            </w:r>
-            <w:proofErr w:type="spellEnd"/>
-            <w:r>
-              <w:rPr>
-                <w:rFonts w:ascii="Times New Roman" w:eastAsia="Times New Roman" w:hAnsi="Times New Roman" w:cs="Times New Roman"/>
-                <w:color w:val="000000"/>
-              </w:rPr>
-              <w:t>, Boris</w:t>
+              <w:t>Marcos, Abi, Boris</w:t>
             </w:r>
           </w:p>
         </w:tc>
@@ -31654,23 +30217,7 @@
                 <w:rFonts w:ascii="Times New Roman" w:eastAsia="Times New Roman" w:hAnsi="Times New Roman" w:cs="Times New Roman"/>
                 <w:color w:val="000000"/>
               </w:rPr>
-              <w:t xml:space="preserve">Marcos, </w:t>
-            </w:r>
-            <w:proofErr w:type="spellStart"/>
-            <w:r>
-              <w:rPr>
-                <w:rFonts w:ascii="Times New Roman" w:eastAsia="Times New Roman" w:hAnsi="Times New Roman" w:cs="Times New Roman"/>
-                <w:color w:val="000000"/>
-              </w:rPr>
-              <w:t>Abi</w:t>
-            </w:r>
-            <w:proofErr w:type="spellEnd"/>
-            <w:r>
-              <w:rPr>
-                <w:rFonts w:ascii="Times New Roman" w:eastAsia="Times New Roman" w:hAnsi="Times New Roman" w:cs="Times New Roman"/>
-                <w:color w:val="000000"/>
-              </w:rPr>
-              <w:t>, Boris</w:t>
+              <w:t>Marcos, Abi, Boris</w:t>
             </w:r>
           </w:p>
         </w:tc>
@@ -31988,23 +30535,7 @@
                 <w:rFonts w:ascii="Times New Roman" w:eastAsia="Times New Roman" w:hAnsi="Times New Roman" w:cs="Times New Roman"/>
                 <w:color w:val="000000"/>
               </w:rPr>
-              <w:t xml:space="preserve">Marcos, </w:t>
-            </w:r>
-            <w:proofErr w:type="spellStart"/>
-            <w:r>
-              <w:rPr>
-                <w:rFonts w:ascii="Times New Roman" w:eastAsia="Times New Roman" w:hAnsi="Times New Roman" w:cs="Times New Roman"/>
-                <w:color w:val="000000"/>
-              </w:rPr>
-              <w:t>Abi</w:t>
-            </w:r>
-            <w:proofErr w:type="spellEnd"/>
-            <w:r>
-              <w:rPr>
-                <w:rFonts w:ascii="Times New Roman" w:eastAsia="Times New Roman" w:hAnsi="Times New Roman" w:cs="Times New Roman"/>
-                <w:color w:val="000000"/>
-              </w:rPr>
-              <w:t>, Boris</w:t>
+              <w:t>Marcos, Abi, Boris</w:t>
             </w:r>
           </w:p>
         </w:tc>
@@ -32173,23 +30704,7 @@
                 <w:rFonts w:ascii="Times New Roman" w:eastAsia="Times New Roman" w:hAnsi="Times New Roman" w:cs="Times New Roman"/>
                 <w:color w:val="000000"/>
               </w:rPr>
-              <w:t xml:space="preserve">Marcos, </w:t>
-            </w:r>
-            <w:proofErr w:type="spellStart"/>
-            <w:r>
-              <w:rPr>
-                <w:rFonts w:ascii="Times New Roman" w:eastAsia="Times New Roman" w:hAnsi="Times New Roman" w:cs="Times New Roman"/>
-                <w:color w:val="000000"/>
-              </w:rPr>
-              <w:t>Abi</w:t>
-            </w:r>
-            <w:proofErr w:type="spellEnd"/>
-            <w:r>
-              <w:rPr>
-                <w:rFonts w:ascii="Times New Roman" w:eastAsia="Times New Roman" w:hAnsi="Times New Roman" w:cs="Times New Roman"/>
-                <w:color w:val="000000"/>
-              </w:rPr>
-              <w:t>, Boris</w:t>
+              <w:t>Marcos, Abi, Boris</w:t>
             </w:r>
           </w:p>
         </w:tc>
@@ -32507,23 +31022,7 @@
                 <w:rFonts w:ascii="Times New Roman" w:eastAsia="Times New Roman" w:hAnsi="Times New Roman" w:cs="Times New Roman"/>
                 <w:color w:val="000000"/>
               </w:rPr>
-              <w:t xml:space="preserve">Marcos, </w:t>
-            </w:r>
-            <w:proofErr w:type="spellStart"/>
-            <w:r>
-              <w:rPr>
-                <w:rFonts w:ascii="Times New Roman" w:eastAsia="Times New Roman" w:hAnsi="Times New Roman" w:cs="Times New Roman"/>
-                <w:color w:val="000000"/>
-              </w:rPr>
-              <w:t>Abi</w:t>
-            </w:r>
-            <w:proofErr w:type="spellEnd"/>
-            <w:r>
-              <w:rPr>
-                <w:rFonts w:ascii="Times New Roman" w:eastAsia="Times New Roman" w:hAnsi="Times New Roman" w:cs="Times New Roman"/>
-                <w:color w:val="000000"/>
-              </w:rPr>
-              <w:t>, Boris</w:t>
+              <w:t>Marcos, Abi, Boris</w:t>
             </w:r>
           </w:p>
         </w:tc>
@@ -32673,23 +31172,7 @@
                 <w:rFonts w:ascii="Times New Roman" w:eastAsia="Times New Roman" w:hAnsi="Times New Roman" w:cs="Times New Roman"/>
                 <w:color w:val="000000"/>
               </w:rPr>
-              <w:t xml:space="preserve">Marcos, </w:t>
-            </w:r>
-            <w:proofErr w:type="spellStart"/>
-            <w:r>
-              <w:rPr>
-                <w:rFonts w:ascii="Times New Roman" w:eastAsia="Times New Roman" w:hAnsi="Times New Roman" w:cs="Times New Roman"/>
-                <w:color w:val="000000"/>
-              </w:rPr>
-              <w:t>Abi</w:t>
-            </w:r>
-            <w:proofErr w:type="spellEnd"/>
-            <w:r>
-              <w:rPr>
-                <w:rFonts w:ascii="Times New Roman" w:eastAsia="Times New Roman" w:hAnsi="Times New Roman" w:cs="Times New Roman"/>
-                <w:color w:val="000000"/>
-              </w:rPr>
-              <w:t>, Boris</w:t>
+              <w:t>Marcos, Abi, Boris</w:t>
             </w:r>
           </w:p>
         </w:tc>
@@ -33007,23 +31490,7 @@
                 <w:rFonts w:ascii="Times New Roman" w:eastAsia="Times New Roman" w:hAnsi="Times New Roman" w:cs="Times New Roman"/>
                 <w:color w:val="000000"/>
               </w:rPr>
-              <w:t xml:space="preserve">Marcos, </w:t>
-            </w:r>
-            <w:proofErr w:type="spellStart"/>
-            <w:r>
-              <w:rPr>
-                <w:rFonts w:ascii="Times New Roman" w:eastAsia="Times New Roman" w:hAnsi="Times New Roman" w:cs="Times New Roman"/>
-                <w:color w:val="000000"/>
-              </w:rPr>
-              <w:t>Abi</w:t>
-            </w:r>
-            <w:proofErr w:type="spellEnd"/>
-            <w:r>
-              <w:rPr>
-                <w:rFonts w:ascii="Times New Roman" w:eastAsia="Times New Roman" w:hAnsi="Times New Roman" w:cs="Times New Roman"/>
-                <w:color w:val="000000"/>
-              </w:rPr>
-              <w:t>, Boris</w:t>
+              <w:t>Marcos, Abi, Boris</w:t>
             </w:r>
           </w:p>
         </w:tc>
@@ -33192,23 +31659,7 @@
                 <w:rFonts w:ascii="Times New Roman" w:eastAsia="Times New Roman" w:hAnsi="Times New Roman" w:cs="Times New Roman"/>
                 <w:color w:val="000000"/>
               </w:rPr>
-              <w:t xml:space="preserve">Marcos, </w:t>
-            </w:r>
-            <w:proofErr w:type="spellStart"/>
-            <w:r>
-              <w:rPr>
-                <w:rFonts w:ascii="Times New Roman" w:eastAsia="Times New Roman" w:hAnsi="Times New Roman" w:cs="Times New Roman"/>
-                <w:color w:val="000000"/>
-              </w:rPr>
-              <w:t>Abi</w:t>
-            </w:r>
-            <w:proofErr w:type="spellEnd"/>
-            <w:r>
-              <w:rPr>
-                <w:rFonts w:ascii="Times New Roman" w:eastAsia="Times New Roman" w:hAnsi="Times New Roman" w:cs="Times New Roman"/>
-                <w:color w:val="000000"/>
-              </w:rPr>
-              <w:t>, Boris</w:t>
+              <w:t>Marcos, Abi, Boris</w:t>
             </w:r>
           </w:p>
         </w:tc>
@@ -33527,23 +31978,7 @@
                 <w:rFonts w:ascii="Times New Roman" w:eastAsia="Times New Roman" w:hAnsi="Times New Roman" w:cs="Times New Roman"/>
                 <w:color w:val="000000"/>
               </w:rPr>
-              <w:t xml:space="preserve">Marcos, </w:t>
-            </w:r>
-            <w:proofErr w:type="spellStart"/>
-            <w:r>
-              <w:rPr>
-                <w:rFonts w:ascii="Times New Roman" w:eastAsia="Times New Roman" w:hAnsi="Times New Roman" w:cs="Times New Roman"/>
-                <w:color w:val="000000"/>
-              </w:rPr>
-              <w:t>Abi</w:t>
-            </w:r>
-            <w:proofErr w:type="spellEnd"/>
-            <w:r>
-              <w:rPr>
-                <w:rFonts w:ascii="Times New Roman" w:eastAsia="Times New Roman" w:hAnsi="Times New Roman" w:cs="Times New Roman"/>
-                <w:color w:val="000000"/>
-              </w:rPr>
-              <w:t>, Boris</w:t>
+              <w:t>Marcos, Abi, Boris</w:t>
             </w:r>
           </w:p>
         </w:tc>
@@ -33693,23 +32128,7 @@
                 <w:rFonts w:ascii="Times New Roman" w:eastAsia="Times New Roman" w:hAnsi="Times New Roman" w:cs="Times New Roman"/>
                 <w:color w:val="000000"/>
               </w:rPr>
-              <w:t xml:space="preserve">Marcos, </w:t>
-            </w:r>
-            <w:proofErr w:type="spellStart"/>
-            <w:r>
-              <w:rPr>
-                <w:rFonts w:ascii="Times New Roman" w:eastAsia="Times New Roman" w:hAnsi="Times New Roman" w:cs="Times New Roman"/>
-                <w:color w:val="000000"/>
-              </w:rPr>
-              <w:t>Abi</w:t>
-            </w:r>
-            <w:proofErr w:type="spellEnd"/>
-            <w:r>
-              <w:rPr>
-                <w:rFonts w:ascii="Times New Roman" w:eastAsia="Times New Roman" w:hAnsi="Times New Roman" w:cs="Times New Roman"/>
-                <w:color w:val="000000"/>
-              </w:rPr>
-              <w:t>, Boris</w:t>
+              <w:t>Marcos, Abi, Boris</w:t>
             </w:r>
           </w:p>
         </w:tc>
@@ -34027,23 +32446,7 @@
                 <w:rFonts w:ascii="Times New Roman" w:eastAsia="Times New Roman" w:hAnsi="Times New Roman" w:cs="Times New Roman"/>
                 <w:color w:val="000000"/>
               </w:rPr>
-              <w:t xml:space="preserve">Marcos, </w:t>
-            </w:r>
-            <w:proofErr w:type="spellStart"/>
-            <w:r>
-              <w:rPr>
-                <w:rFonts w:ascii="Times New Roman" w:eastAsia="Times New Roman" w:hAnsi="Times New Roman" w:cs="Times New Roman"/>
-                <w:color w:val="000000"/>
-              </w:rPr>
-              <w:t>Abi</w:t>
-            </w:r>
-            <w:proofErr w:type="spellEnd"/>
-            <w:r>
-              <w:rPr>
-                <w:rFonts w:ascii="Times New Roman" w:eastAsia="Times New Roman" w:hAnsi="Times New Roman" w:cs="Times New Roman"/>
-                <w:color w:val="000000"/>
-              </w:rPr>
-              <w:t>, Boris</w:t>
+              <w:t>Marcos, Abi, Boris</w:t>
             </w:r>
           </w:p>
         </w:tc>
@@ -34212,23 +32615,7 @@
                 <w:rFonts w:ascii="Times New Roman" w:eastAsia="Times New Roman" w:hAnsi="Times New Roman" w:cs="Times New Roman"/>
                 <w:color w:val="000000"/>
               </w:rPr>
-              <w:t xml:space="preserve">Marcos, </w:t>
-            </w:r>
-            <w:proofErr w:type="spellStart"/>
-            <w:r>
-              <w:rPr>
-                <w:rFonts w:ascii="Times New Roman" w:eastAsia="Times New Roman" w:hAnsi="Times New Roman" w:cs="Times New Roman"/>
-                <w:color w:val="000000"/>
-              </w:rPr>
-              <w:t>Abi</w:t>
-            </w:r>
-            <w:proofErr w:type="spellEnd"/>
-            <w:r>
-              <w:rPr>
-                <w:rFonts w:ascii="Times New Roman" w:eastAsia="Times New Roman" w:hAnsi="Times New Roman" w:cs="Times New Roman"/>
-                <w:color w:val="000000"/>
-              </w:rPr>
-              <w:t>, Boris</w:t>
+              <w:t>Marcos, Abi, Boris</w:t>
             </w:r>
           </w:p>
         </w:tc>
@@ -34378,23 +32765,7 @@
                 <w:rFonts w:ascii="Times New Roman" w:eastAsia="Times New Roman" w:hAnsi="Times New Roman" w:cs="Times New Roman"/>
                 <w:color w:val="000000"/>
               </w:rPr>
-              <w:t xml:space="preserve">Marcos, </w:t>
-            </w:r>
-            <w:proofErr w:type="spellStart"/>
-            <w:r>
-              <w:rPr>
-                <w:rFonts w:ascii="Times New Roman" w:eastAsia="Times New Roman" w:hAnsi="Times New Roman" w:cs="Times New Roman"/>
-                <w:color w:val="000000"/>
-              </w:rPr>
-              <w:t>Abi</w:t>
-            </w:r>
-            <w:proofErr w:type="spellEnd"/>
-            <w:r>
-              <w:rPr>
-                <w:rFonts w:ascii="Times New Roman" w:eastAsia="Times New Roman" w:hAnsi="Times New Roman" w:cs="Times New Roman"/>
-                <w:color w:val="000000"/>
-              </w:rPr>
-              <w:t>, Boris</w:t>
+              <w:t>Marcos, Abi, Boris</w:t>
             </w:r>
           </w:p>
         </w:tc>
@@ -34428,16 +32799,7 @@
                 <w:b w:val="0"/>
                 <w:color w:val="000000"/>
               </w:rPr>
-              <w:t xml:space="preserve">Fase III: </w:t>
-            </w:r>
-            <w:r>
-              <w:rPr>
-                <w:rFonts w:ascii="Times New Roman" w:eastAsia="Times New Roman" w:hAnsi="Times New Roman" w:cs="Times New Roman"/>
-                <w:b w:val="0"/>
-                <w:color w:val="000000"/>
-              </w:rPr>
-              <w:lastRenderedPageBreak/>
-              <w:t>Implementación, exposición y defensa</w:t>
+              <w:t>Fase III: Implementación, exposición y defensa</w:t>
             </w:r>
           </w:p>
         </w:tc>
@@ -34464,7 +32826,6 @@
                 <w:rFonts w:ascii="Times New Roman" w:eastAsia="Times New Roman" w:hAnsi="Times New Roman" w:cs="Times New Roman"/>
                 <w:color w:val="000000"/>
               </w:rPr>
-              <w:lastRenderedPageBreak/>
               <w:t>30d</w:t>
             </w:r>
           </w:p>
@@ -34572,23 +32933,7 @@
                 <w:rFonts w:ascii="Times New Roman" w:eastAsia="Times New Roman" w:hAnsi="Times New Roman" w:cs="Times New Roman"/>
                 <w:color w:val="000000"/>
               </w:rPr>
-              <w:t xml:space="preserve">Marcos, </w:t>
-            </w:r>
-            <w:proofErr w:type="spellStart"/>
-            <w:r>
-              <w:rPr>
-                <w:rFonts w:ascii="Times New Roman" w:eastAsia="Times New Roman" w:hAnsi="Times New Roman" w:cs="Times New Roman"/>
-                <w:color w:val="000000"/>
-              </w:rPr>
-              <w:t>Abi</w:t>
-            </w:r>
-            <w:proofErr w:type="spellEnd"/>
-            <w:r>
-              <w:rPr>
-                <w:rFonts w:ascii="Times New Roman" w:eastAsia="Times New Roman" w:hAnsi="Times New Roman" w:cs="Times New Roman"/>
-                <w:color w:val="000000"/>
-              </w:rPr>
-              <w:t>, Boris</w:t>
+              <w:t>Marcos, Abi, Boris</w:t>
             </w:r>
           </w:p>
         </w:tc>
@@ -34619,7 +32964,6 @@
                 <w:b w:val="0"/>
                 <w:color w:val="000000"/>
               </w:rPr>
-              <w:lastRenderedPageBreak/>
               <w:t>Sprint 12</w:t>
             </w:r>
           </w:p>
@@ -34907,23 +33251,7 @@
                 <w:rFonts w:ascii="Times New Roman" w:eastAsia="Times New Roman" w:hAnsi="Times New Roman" w:cs="Times New Roman"/>
                 <w:color w:val="000000"/>
               </w:rPr>
-              <w:t xml:space="preserve">Marcos, </w:t>
-            </w:r>
-            <w:proofErr w:type="spellStart"/>
-            <w:r>
-              <w:rPr>
-                <w:rFonts w:ascii="Times New Roman" w:eastAsia="Times New Roman" w:hAnsi="Times New Roman" w:cs="Times New Roman"/>
-                <w:color w:val="000000"/>
-              </w:rPr>
-              <w:t>Abi</w:t>
-            </w:r>
-            <w:proofErr w:type="spellEnd"/>
-            <w:r>
-              <w:rPr>
-                <w:rFonts w:ascii="Times New Roman" w:eastAsia="Times New Roman" w:hAnsi="Times New Roman" w:cs="Times New Roman"/>
-                <w:color w:val="000000"/>
-              </w:rPr>
-              <w:t>, Boris</w:t>
+              <w:t>Marcos, Abi, Boris</w:t>
             </w:r>
           </w:p>
         </w:tc>
@@ -35073,23 +33401,7 @@
                 <w:rFonts w:ascii="Times New Roman" w:eastAsia="Times New Roman" w:hAnsi="Times New Roman" w:cs="Times New Roman"/>
                 <w:color w:val="000000"/>
               </w:rPr>
-              <w:t xml:space="preserve">Marcos, </w:t>
-            </w:r>
-            <w:proofErr w:type="spellStart"/>
-            <w:r>
-              <w:rPr>
-                <w:rFonts w:ascii="Times New Roman" w:eastAsia="Times New Roman" w:hAnsi="Times New Roman" w:cs="Times New Roman"/>
-                <w:color w:val="000000"/>
-              </w:rPr>
-              <w:t>Abi</w:t>
-            </w:r>
-            <w:proofErr w:type="spellEnd"/>
-            <w:r>
-              <w:rPr>
-                <w:rFonts w:ascii="Times New Roman" w:eastAsia="Times New Roman" w:hAnsi="Times New Roman" w:cs="Times New Roman"/>
-                <w:color w:val="000000"/>
-              </w:rPr>
-              <w:t>, Boris</w:t>
+              <w:t>Marcos, Abi, Boris</w:t>
             </w:r>
           </w:p>
         </w:tc>
@@ -35408,23 +33720,7 @@
                 <w:rFonts w:ascii="Times New Roman" w:eastAsia="Times New Roman" w:hAnsi="Times New Roman" w:cs="Times New Roman"/>
                 <w:color w:val="000000"/>
               </w:rPr>
-              <w:t xml:space="preserve">Marcos, </w:t>
-            </w:r>
-            <w:proofErr w:type="spellStart"/>
-            <w:r>
-              <w:rPr>
-                <w:rFonts w:ascii="Times New Roman" w:eastAsia="Times New Roman" w:hAnsi="Times New Roman" w:cs="Times New Roman"/>
-                <w:color w:val="000000"/>
-              </w:rPr>
-              <w:t>Abi</w:t>
-            </w:r>
-            <w:proofErr w:type="spellEnd"/>
-            <w:r>
-              <w:rPr>
-                <w:rFonts w:ascii="Times New Roman" w:eastAsia="Times New Roman" w:hAnsi="Times New Roman" w:cs="Times New Roman"/>
-                <w:color w:val="000000"/>
-              </w:rPr>
-              <w:t>, Boris</w:t>
+              <w:t>Marcos, Abi, Boris</w:t>
             </w:r>
           </w:p>
         </w:tc>
@@ -35593,23 +33889,7 @@
                 <w:rFonts w:ascii="Times New Roman" w:eastAsia="Times New Roman" w:hAnsi="Times New Roman" w:cs="Times New Roman"/>
                 <w:color w:val="000000"/>
               </w:rPr>
-              <w:t xml:space="preserve">Marcos, </w:t>
-            </w:r>
-            <w:proofErr w:type="spellStart"/>
-            <w:r>
-              <w:rPr>
-                <w:rFonts w:ascii="Times New Roman" w:eastAsia="Times New Roman" w:hAnsi="Times New Roman" w:cs="Times New Roman"/>
-                <w:color w:val="000000"/>
-              </w:rPr>
-              <w:t>Abi</w:t>
-            </w:r>
-            <w:proofErr w:type="spellEnd"/>
-            <w:r>
-              <w:rPr>
-                <w:rFonts w:ascii="Times New Roman" w:eastAsia="Times New Roman" w:hAnsi="Times New Roman" w:cs="Times New Roman"/>
-                <w:color w:val="000000"/>
-              </w:rPr>
-              <w:t>, Boris</w:t>
+              <w:t>Marcos, Abi, Boris</w:t>
             </w:r>
           </w:p>
         </w:tc>
@@ -35928,23 +34208,7 @@
                 <w:rFonts w:ascii="Times New Roman" w:eastAsia="Times New Roman" w:hAnsi="Times New Roman" w:cs="Times New Roman"/>
                 <w:color w:val="000000"/>
               </w:rPr>
-              <w:t xml:space="preserve">Marcos, </w:t>
-            </w:r>
-            <w:proofErr w:type="spellStart"/>
-            <w:r>
-              <w:rPr>
-                <w:rFonts w:ascii="Times New Roman" w:eastAsia="Times New Roman" w:hAnsi="Times New Roman" w:cs="Times New Roman"/>
-                <w:color w:val="000000"/>
-              </w:rPr>
-              <w:t>Abi</w:t>
-            </w:r>
-            <w:proofErr w:type="spellEnd"/>
-            <w:r>
-              <w:rPr>
-                <w:rFonts w:ascii="Times New Roman" w:eastAsia="Times New Roman" w:hAnsi="Times New Roman" w:cs="Times New Roman"/>
-                <w:color w:val="000000"/>
-              </w:rPr>
-              <w:t>, Boris</w:t>
+              <w:t>Marcos, Abi, Boris</w:t>
             </w:r>
           </w:p>
         </w:tc>
@@ -36094,23 +34358,7 @@
                 <w:rFonts w:ascii="Times New Roman" w:eastAsia="Times New Roman" w:hAnsi="Times New Roman" w:cs="Times New Roman"/>
                 <w:color w:val="000000"/>
               </w:rPr>
-              <w:t xml:space="preserve">Marcos, </w:t>
-            </w:r>
-            <w:proofErr w:type="spellStart"/>
-            <w:r>
-              <w:rPr>
-                <w:rFonts w:ascii="Times New Roman" w:eastAsia="Times New Roman" w:hAnsi="Times New Roman" w:cs="Times New Roman"/>
-                <w:color w:val="000000"/>
-              </w:rPr>
-              <w:t>Abi</w:t>
-            </w:r>
-            <w:proofErr w:type="spellEnd"/>
-            <w:r>
-              <w:rPr>
-                <w:rFonts w:ascii="Times New Roman" w:eastAsia="Times New Roman" w:hAnsi="Times New Roman" w:cs="Times New Roman"/>
-                <w:color w:val="000000"/>
-              </w:rPr>
-              <w:t>, Boris</w:t>
+              <w:t>Marcos, Abi, Boris</w:t>
             </w:r>
           </w:p>
         </w:tc>
@@ -36145,6 +34393,7 @@
                 <w:b w:val="0"/>
                 <w:color w:val="000000"/>
               </w:rPr>
+              <w:lastRenderedPageBreak/>
               <w:t>Defensa de Fase III</w:t>
             </w:r>
           </w:p>
@@ -36279,23 +34528,7 @@
                 <w:rFonts w:ascii="Times New Roman" w:eastAsia="Times New Roman" w:hAnsi="Times New Roman" w:cs="Times New Roman"/>
                 <w:color w:val="000000"/>
               </w:rPr>
-              <w:t xml:space="preserve">Marcos, </w:t>
-            </w:r>
-            <w:proofErr w:type="spellStart"/>
-            <w:r>
-              <w:rPr>
-                <w:rFonts w:ascii="Times New Roman" w:eastAsia="Times New Roman" w:hAnsi="Times New Roman" w:cs="Times New Roman"/>
-                <w:color w:val="000000"/>
-              </w:rPr>
-              <w:t>Abi</w:t>
-            </w:r>
-            <w:proofErr w:type="spellEnd"/>
-            <w:r>
-              <w:rPr>
-                <w:rFonts w:ascii="Times New Roman" w:eastAsia="Times New Roman" w:hAnsi="Times New Roman" w:cs="Times New Roman"/>
-                <w:color w:val="000000"/>
-              </w:rPr>
-              <w:t>, Boris</w:t>
+              <w:t>Marcos, Abi, Boris</w:t>
             </w:r>
           </w:p>
         </w:tc>
@@ -36443,6 +34676,7 @@
           <w:docPartGallery w:val="AutoText"/>
         </w:docPartObj>
       </w:sdtPr>
+      <w:sdtEndPr/>
       <w:sdtContent>
         <w:p>
           <w:pPr>
@@ -36858,7 +35092,7 @@
 </file>
 
 <file path=word/endnotes.xml><?xml version="1.0" encoding="utf-8"?>
-<w:endnotes xmlns:wpc="http://schemas.microsoft.com/office/word/2010/wordprocessingCanvas" xmlns:cx="http://schemas.microsoft.com/office/drawing/2014/chartex" xmlns:mc="http://schemas.openxmlformats.org/markup-compatibility/2006" xmlns:o="urn:schemas-microsoft-com:office:office" xmlns:r="http://schemas.openxmlformats.org/officeDocument/2006/relationships" xmlns:m="http://schemas.openxmlformats.org/officeDocument/2006/math" xmlns:v="urn:schemas-microsoft-com:vml" xmlns:wp14="http://schemas.microsoft.com/office/word/2010/wordprocessingDrawing" xmlns:wp="http://schemas.openxmlformats.org/drawingml/2006/wordprocessingDrawing" xmlns:w10="urn:schemas-microsoft-com:office:word" xmlns:w="http://schemas.openxmlformats.org/wordprocessingml/2006/main" xmlns:w14="http://schemas.microsoft.com/office/word/2010/wordml" xmlns:w15="http://schemas.microsoft.com/office/word/2012/wordml" xmlns:w16se="http://schemas.microsoft.com/office/word/2015/wordml/symex" xmlns:wpg="http://schemas.microsoft.com/office/word/2010/wordprocessingGroup" xmlns:wpi="http://schemas.microsoft.com/office/word/2010/wordprocessingInk" xmlns:wne="http://schemas.microsoft.com/office/word/2006/wordml" xmlns:wps="http://schemas.microsoft.com/office/word/2010/wordprocessingShape" mc:Ignorable="w14 w15 w16se wp14">
+<w:endnotes xmlns:wpc="http://schemas.microsoft.com/office/word/2010/wordprocessingCanvas" xmlns:cx="http://schemas.microsoft.com/office/drawing/2014/chartex" xmlns:cx1="http://schemas.microsoft.com/office/drawing/2015/9/8/chartex" xmlns:cx2="http://schemas.microsoft.com/office/drawing/2015/10/21/chartex" xmlns:cx3="http://schemas.microsoft.com/office/drawing/2016/5/9/chartex" xmlns:cx4="http://schemas.microsoft.com/office/drawing/2016/5/10/chartex" xmlns:cx5="http://schemas.microsoft.com/office/drawing/2016/5/11/chartex" xmlns:cx6="http://schemas.microsoft.com/office/drawing/2016/5/12/chartex" xmlns:cx7="http://schemas.microsoft.com/office/drawing/2016/5/13/chartex" xmlns:cx8="http://schemas.microsoft.com/office/drawing/2016/5/14/chartex" xmlns:mc="http://schemas.openxmlformats.org/markup-compatibility/2006" xmlns:aink="http://schemas.microsoft.com/office/drawing/2016/ink" xmlns:am3d="http://schemas.microsoft.com/office/drawing/2017/model3d" xmlns:o="urn:schemas-microsoft-com:office:office" xmlns:r="http://schemas.openxmlformats.org/officeDocument/2006/relationships" xmlns:m="http://schemas.openxmlformats.org/officeDocument/2006/math" xmlns:v="urn:schemas-microsoft-com:vml" xmlns:wp14="http://schemas.microsoft.com/office/word/2010/wordprocessingDrawing" xmlns:wp="http://schemas.openxmlformats.org/drawingml/2006/wordprocessingDrawing" xmlns:w10="urn:schemas-microsoft-com:office:word" xmlns:w="http://schemas.openxmlformats.org/wordprocessingml/2006/main" xmlns:w14="http://schemas.microsoft.com/office/word/2010/wordml" xmlns:w15="http://schemas.microsoft.com/office/word/2012/wordml" xmlns:w16cid="http://schemas.microsoft.com/office/word/2016/wordml/cid" xmlns:w16se="http://schemas.microsoft.com/office/word/2015/wordml/symex" xmlns:wpg="http://schemas.microsoft.com/office/word/2010/wordprocessingGroup" xmlns:wpi="http://schemas.microsoft.com/office/word/2010/wordprocessingInk" xmlns:wne="http://schemas.microsoft.com/office/word/2006/wordml" xmlns:wps="http://schemas.microsoft.com/office/word/2010/wordprocessingShape" mc:Ignorable="w14 w15 w16se w16cid wp14">
   <w:endnote w:type="separator" w:id="-1">
     <w:p>
       <w:pPr>
@@ -36883,7 +35117,7 @@
 </file>
 
 <file path=word/footer1.xml><?xml version="1.0" encoding="utf-8"?>
-<w:ftr xmlns:wpc="http://schemas.microsoft.com/office/word/2010/wordprocessingCanvas" xmlns:cx="http://schemas.microsoft.com/office/drawing/2014/chartex" xmlns:mc="http://schemas.openxmlformats.org/markup-compatibility/2006" xmlns:o="urn:schemas-microsoft-com:office:office" xmlns:r="http://schemas.openxmlformats.org/officeDocument/2006/relationships" xmlns:m="http://schemas.openxmlformats.org/officeDocument/2006/math" xmlns:v="urn:schemas-microsoft-com:vml" xmlns:wp14="http://schemas.microsoft.com/office/word/2010/wordprocessingDrawing" xmlns:wp="http://schemas.openxmlformats.org/drawingml/2006/wordprocessingDrawing" xmlns:w10="urn:schemas-microsoft-com:office:word" xmlns:w="http://schemas.openxmlformats.org/wordprocessingml/2006/main" xmlns:w14="http://schemas.microsoft.com/office/word/2010/wordml" xmlns:w15="http://schemas.microsoft.com/office/word/2012/wordml" xmlns:w16se="http://schemas.microsoft.com/office/word/2015/wordml/symex" xmlns:wpg="http://schemas.microsoft.com/office/word/2010/wordprocessingGroup" xmlns:wpi="http://schemas.microsoft.com/office/word/2010/wordprocessingInk" xmlns:wne="http://schemas.microsoft.com/office/word/2006/wordml" xmlns:wps="http://schemas.microsoft.com/office/word/2010/wordprocessingShape" mc:Ignorable="w14 w15 w16se wp14">
+<w:ftr xmlns:wpc="http://schemas.microsoft.com/office/word/2010/wordprocessingCanvas" xmlns:cx="http://schemas.microsoft.com/office/drawing/2014/chartex" xmlns:cx1="http://schemas.microsoft.com/office/drawing/2015/9/8/chartex" xmlns:cx2="http://schemas.microsoft.com/office/drawing/2015/10/21/chartex" xmlns:cx3="http://schemas.microsoft.com/office/drawing/2016/5/9/chartex" xmlns:cx4="http://schemas.microsoft.com/office/drawing/2016/5/10/chartex" xmlns:cx5="http://schemas.microsoft.com/office/drawing/2016/5/11/chartex" xmlns:cx6="http://schemas.microsoft.com/office/drawing/2016/5/12/chartex" xmlns:cx7="http://schemas.microsoft.com/office/drawing/2016/5/13/chartex" xmlns:cx8="http://schemas.microsoft.com/office/drawing/2016/5/14/chartex" xmlns:mc="http://schemas.openxmlformats.org/markup-compatibility/2006" xmlns:aink="http://schemas.microsoft.com/office/drawing/2016/ink" xmlns:am3d="http://schemas.microsoft.com/office/drawing/2017/model3d" xmlns:o="urn:schemas-microsoft-com:office:office" xmlns:r="http://schemas.openxmlformats.org/officeDocument/2006/relationships" xmlns:m="http://schemas.openxmlformats.org/officeDocument/2006/math" xmlns:v="urn:schemas-microsoft-com:vml" xmlns:wp14="http://schemas.microsoft.com/office/word/2010/wordprocessingDrawing" xmlns:wp="http://schemas.openxmlformats.org/drawingml/2006/wordprocessingDrawing" xmlns:w10="urn:schemas-microsoft-com:office:word" xmlns:w="http://schemas.openxmlformats.org/wordprocessingml/2006/main" xmlns:w14="http://schemas.microsoft.com/office/word/2010/wordml" xmlns:w15="http://schemas.microsoft.com/office/word/2012/wordml" xmlns:w16cid="http://schemas.microsoft.com/office/word/2016/wordml/cid" xmlns:w16se="http://schemas.microsoft.com/office/word/2015/wordml/symex" xmlns:wpg="http://schemas.microsoft.com/office/word/2010/wordprocessingGroup" xmlns:wpi="http://schemas.microsoft.com/office/word/2010/wordprocessingInk" xmlns:wne="http://schemas.microsoft.com/office/word/2006/wordml" xmlns:wps="http://schemas.microsoft.com/office/word/2010/wordprocessingShape" mc:Ignorable="w14 w15 w16se w16cid wp14">
   <w:p>
     <w:pPr>
       <w:tabs>
@@ -36965,7 +35199,7 @@
 </file>
 
 <file path=word/footnotes.xml><?xml version="1.0" encoding="utf-8"?>
-<w:footnotes xmlns:wpc="http://schemas.microsoft.com/office/word/2010/wordprocessingCanvas" xmlns:cx="http://schemas.microsoft.com/office/drawing/2014/chartex" xmlns:mc="http://schemas.openxmlformats.org/markup-compatibility/2006" xmlns:o="urn:schemas-microsoft-com:office:office" xmlns:r="http://schemas.openxmlformats.org/officeDocument/2006/relationships" xmlns:m="http://schemas.openxmlformats.org/officeDocument/2006/math" xmlns:v="urn:schemas-microsoft-com:vml" xmlns:wp14="http://schemas.microsoft.com/office/word/2010/wordprocessingDrawing" xmlns:wp="http://schemas.openxmlformats.org/drawingml/2006/wordprocessingDrawing" xmlns:w10="urn:schemas-microsoft-com:office:word" xmlns:w="http://schemas.openxmlformats.org/wordprocessingml/2006/main" xmlns:w14="http://schemas.microsoft.com/office/word/2010/wordml" xmlns:w15="http://schemas.microsoft.com/office/word/2012/wordml" xmlns:w16se="http://schemas.microsoft.com/office/word/2015/wordml/symex" xmlns:wpg="http://schemas.microsoft.com/office/word/2010/wordprocessingGroup" xmlns:wpi="http://schemas.microsoft.com/office/word/2010/wordprocessingInk" xmlns:wne="http://schemas.microsoft.com/office/word/2006/wordml" xmlns:wps="http://schemas.microsoft.com/office/word/2010/wordprocessingShape" mc:Ignorable="w14 w15 w16se wp14">
+<w:footnotes xmlns:wpc="http://schemas.microsoft.com/office/word/2010/wordprocessingCanvas" xmlns:cx="http://schemas.microsoft.com/office/drawing/2014/chartex" xmlns:cx1="http://schemas.microsoft.com/office/drawing/2015/9/8/chartex" xmlns:cx2="http://schemas.microsoft.com/office/drawing/2015/10/21/chartex" xmlns:cx3="http://schemas.microsoft.com/office/drawing/2016/5/9/chartex" xmlns:cx4="http://schemas.microsoft.com/office/drawing/2016/5/10/chartex" xmlns:cx5="http://schemas.microsoft.com/office/drawing/2016/5/11/chartex" xmlns:cx6="http://schemas.microsoft.com/office/drawing/2016/5/12/chartex" xmlns:cx7="http://schemas.microsoft.com/office/drawing/2016/5/13/chartex" xmlns:cx8="http://schemas.microsoft.com/office/drawing/2016/5/14/chartex" xmlns:mc="http://schemas.openxmlformats.org/markup-compatibility/2006" xmlns:aink="http://schemas.microsoft.com/office/drawing/2016/ink" xmlns:am3d="http://schemas.microsoft.com/office/drawing/2017/model3d" xmlns:o="urn:schemas-microsoft-com:office:office" xmlns:r="http://schemas.openxmlformats.org/officeDocument/2006/relationships" xmlns:m="http://schemas.openxmlformats.org/officeDocument/2006/math" xmlns:v="urn:schemas-microsoft-com:vml" xmlns:wp14="http://schemas.microsoft.com/office/word/2010/wordprocessingDrawing" xmlns:wp="http://schemas.openxmlformats.org/drawingml/2006/wordprocessingDrawing" xmlns:w10="urn:schemas-microsoft-com:office:word" xmlns:w="http://schemas.openxmlformats.org/wordprocessingml/2006/main" xmlns:w14="http://schemas.microsoft.com/office/word/2010/wordml" xmlns:w15="http://schemas.microsoft.com/office/word/2012/wordml" xmlns:w16cid="http://schemas.microsoft.com/office/word/2016/wordml/cid" xmlns:w16se="http://schemas.microsoft.com/office/word/2015/wordml/symex" xmlns:wpg="http://schemas.microsoft.com/office/word/2010/wordprocessingGroup" xmlns:wpi="http://schemas.microsoft.com/office/word/2010/wordprocessingInk" xmlns:wne="http://schemas.microsoft.com/office/word/2006/wordml" xmlns:wps="http://schemas.microsoft.com/office/word/2010/wordprocessingShape" mc:Ignorable="w14 w15 w16se w16cid wp14">
   <w:footnote w:type="separator" w:id="-1">
     <w:p>
       <w:pPr>
@@ -36990,7 +35224,7 @@
 </file>
 
 <file path=word/numbering.xml><?xml version="1.0" encoding="utf-8"?>
-<w:numbering xmlns:wpc="http://schemas.microsoft.com/office/word/2010/wordprocessingCanvas" xmlns:cx="http://schemas.microsoft.com/office/drawing/2014/chartex" xmlns:mc="http://schemas.openxmlformats.org/markup-compatibility/2006" xmlns:o="urn:schemas-microsoft-com:office:office" xmlns:r="http://schemas.openxmlformats.org/officeDocument/2006/relationships" xmlns:m="http://schemas.openxmlformats.org/officeDocument/2006/math" xmlns:v="urn:schemas-microsoft-com:vml" xmlns:wp14="http://schemas.microsoft.com/office/word/2010/wordprocessingDrawing" xmlns:wp="http://schemas.openxmlformats.org/drawingml/2006/wordprocessingDrawing" xmlns:w10="urn:schemas-microsoft-com:office:word" xmlns:w="http://schemas.openxmlformats.org/wordprocessingml/2006/main" xmlns:w14="http://schemas.microsoft.com/office/word/2010/wordml" xmlns:w15="http://schemas.microsoft.com/office/word/2012/wordml" xmlns:w16se="http://schemas.microsoft.com/office/word/2015/wordml/symex" xmlns:wpg="http://schemas.microsoft.com/office/word/2010/wordprocessingGroup" xmlns:wpi="http://schemas.microsoft.com/office/word/2010/wordprocessingInk" xmlns:wne="http://schemas.microsoft.com/office/word/2006/wordml" xmlns:wps="http://schemas.microsoft.com/office/word/2010/wordprocessingShape" mc:Ignorable="w14 w15 w16se wp14">
+<w:numbering xmlns:wpc="http://schemas.microsoft.com/office/word/2010/wordprocessingCanvas" xmlns:cx="http://schemas.microsoft.com/office/drawing/2014/chartex" xmlns:cx1="http://schemas.microsoft.com/office/drawing/2015/9/8/chartex" xmlns:cx2="http://schemas.microsoft.com/office/drawing/2015/10/21/chartex" xmlns:cx3="http://schemas.microsoft.com/office/drawing/2016/5/9/chartex" xmlns:cx4="http://schemas.microsoft.com/office/drawing/2016/5/10/chartex" xmlns:cx5="http://schemas.microsoft.com/office/drawing/2016/5/11/chartex" xmlns:cx6="http://schemas.microsoft.com/office/drawing/2016/5/12/chartex" xmlns:cx7="http://schemas.microsoft.com/office/drawing/2016/5/13/chartex" xmlns:cx8="http://schemas.microsoft.com/office/drawing/2016/5/14/chartex" xmlns:mc="http://schemas.openxmlformats.org/markup-compatibility/2006" xmlns:aink="http://schemas.microsoft.com/office/drawing/2016/ink" xmlns:am3d="http://schemas.microsoft.com/office/drawing/2017/model3d" xmlns:o="urn:schemas-microsoft-com:office:office" xmlns:r="http://schemas.openxmlformats.org/officeDocument/2006/relationships" xmlns:m="http://schemas.openxmlformats.org/officeDocument/2006/math" xmlns:v="urn:schemas-microsoft-com:vml" xmlns:wp14="http://schemas.microsoft.com/office/word/2010/wordprocessingDrawing" xmlns:wp="http://schemas.openxmlformats.org/drawingml/2006/wordprocessingDrawing" xmlns:w10="urn:schemas-microsoft-com:office:word" xmlns:w="http://schemas.openxmlformats.org/wordprocessingml/2006/main" xmlns:w14="http://schemas.microsoft.com/office/word/2010/wordml" xmlns:w15="http://schemas.microsoft.com/office/word/2012/wordml" xmlns:w16cid="http://schemas.microsoft.com/office/word/2016/wordml/cid" xmlns:w16se="http://schemas.microsoft.com/office/word/2015/wordml/symex" xmlns:wpg="http://schemas.microsoft.com/office/word/2010/wordprocessingGroup" xmlns:wpi="http://schemas.microsoft.com/office/word/2010/wordprocessingInk" xmlns:wne="http://schemas.microsoft.com/office/word/2006/wordml" xmlns:wps="http://schemas.microsoft.com/office/word/2010/wordprocessingShape" mc:Ignorable="w14 w15 w16se w16cid wp14">
   <w:abstractNum w:abstractNumId="0" w15:restartNumberingAfterBreak="0">
     <w:nsid w:val="026802F8"/>
     <w:multiLevelType w:val="multilevel"/>
@@ -39871,7 +38105,7 @@
 </file>
 
 <file path=word/styles.xml><?xml version="1.0" encoding="utf-8"?>
-<w:styles xmlns:mc="http://schemas.openxmlformats.org/markup-compatibility/2006" xmlns:r="http://schemas.openxmlformats.org/officeDocument/2006/relationships" xmlns:w="http://schemas.openxmlformats.org/wordprocessingml/2006/main" xmlns:w14="http://schemas.microsoft.com/office/word/2010/wordml" xmlns:w15="http://schemas.microsoft.com/office/word/2012/wordml" xmlns:w16se="http://schemas.microsoft.com/office/word/2015/wordml/symex" mc:Ignorable="w14 w15 w16se">
+<w:styles xmlns:mc="http://schemas.openxmlformats.org/markup-compatibility/2006" xmlns:r="http://schemas.openxmlformats.org/officeDocument/2006/relationships" xmlns:w="http://schemas.openxmlformats.org/wordprocessingml/2006/main" xmlns:w14="http://schemas.microsoft.com/office/word/2010/wordml" xmlns:w15="http://schemas.microsoft.com/office/word/2012/wordml" xmlns:w16cid="http://schemas.microsoft.com/office/word/2016/wordml/cid" xmlns:w16se="http://schemas.microsoft.com/office/word/2015/wordml/symex" mc:Ignorable="w14 w15 w16se w16cid">
   <w:docDefaults>
     <w:rPrDefault>
       <w:rPr>
@@ -39885,7 +38119,7 @@
       </w:pPr>
     </w:pPrDefault>
   </w:docDefaults>
-  <w:latentStyles w:defLockedState="0" w:defUIPriority="99" w:defSemiHidden="0" w:defUnhideWhenUsed="0" w:defQFormat="0" w:count="371">
+  <w:latentStyles w:defLockedState="0" w:defUIPriority="99" w:defSemiHidden="0" w:defUnhideWhenUsed="0" w:defQFormat="0" w:count="376">
     <w:lsdException w:name="Normal" w:uiPriority="0" w:qFormat="1"/>
     <w:lsdException w:name="heading 1" w:uiPriority="9" w:qFormat="1"/>
     <w:lsdException w:name="heading 2" w:uiPriority="9" w:unhideWhenUsed="1" w:qFormat="1"/>
@@ -39991,7 +38225,6 @@
     <w:lsdException w:name="HTML Sample" w:semiHidden="1" w:unhideWhenUsed="1"/>
     <w:lsdException w:name="HTML Typewriter" w:semiHidden="1" w:unhideWhenUsed="1"/>
     <w:lsdException w:name="HTML Variable" w:semiHidden="1" w:unhideWhenUsed="1"/>
-    <w:lsdException w:name="Normal Table" w:semiHidden="1" w:unhideWhenUsed="1"/>
     <w:lsdException w:name="annotation subject" w:semiHidden="1" w:unhideWhenUsed="1"/>
     <w:lsdException w:name="No List" w:semiHidden="1" w:unhideWhenUsed="1"/>
     <w:lsdException w:name="Outline List 1" w:semiHidden="1" w:unhideWhenUsed="1"/>
@@ -40034,11 +38267,8 @@
     <w:lsdException w:name="Table Contemporary" w:semiHidden="1" w:unhideWhenUsed="1"/>
     <w:lsdException w:name="Table Elegant" w:semiHidden="1" w:unhideWhenUsed="1"/>
     <w:lsdException w:name="Table Professional" w:semiHidden="1" w:unhideWhenUsed="1"/>
-    <w:lsdException w:name="Table Subtle 1" w:semiHidden="1" w:unhideWhenUsed="1"/>
     <w:lsdException w:name="Table Subtle 2" w:semiHidden="1" w:unhideWhenUsed="1"/>
     <w:lsdException w:name="Table Web 1" w:semiHidden="1" w:unhideWhenUsed="1"/>
-    <w:lsdException w:name="Table Web 2" w:semiHidden="1" w:unhideWhenUsed="1"/>
-    <w:lsdException w:name="Table Web 3" w:semiHidden="1" w:unhideWhenUsed="1"/>
     <w:lsdException w:name="Balloon Text" w:semiHidden="1" w:unhideWhenUsed="1" w:qFormat="1"/>
     <w:lsdException w:name="Table Grid" w:uiPriority="59"/>
     <w:lsdException w:name="Table Theme" w:semiHidden="1" w:unhideWhenUsed="1"/>
@@ -40255,6 +38485,11 @@
     <w:lsdException w:name="List Table 5 Dark Accent 6" w:uiPriority="50"/>
     <w:lsdException w:name="List Table 6 Colorful Accent 6" w:uiPriority="51"/>
     <w:lsdException w:name="List Table 7 Colorful Accent 6" w:uiPriority="52"/>
+    <w:lsdException w:name="Mention" w:semiHidden="1" w:unhideWhenUsed="1"/>
+    <w:lsdException w:name="Smart Hyperlink" w:semiHidden="1" w:unhideWhenUsed="1"/>
+    <w:lsdException w:name="Hashtag" w:semiHidden="1" w:unhideWhenUsed="1"/>
+    <w:lsdException w:name="Unresolved Mention" w:semiHidden="1" w:unhideWhenUsed="1"/>
+    <w:lsdException w:name="Smart Link" w:semiHidden="1" w:unhideWhenUsed="1"/>
   </w:latentStyles>
   <w:style w:type="paragraph" w:default="1" w:styleId="Normal">
     <w:name w:val="Normal"/>
@@ -42282,12 +40517,6 @@
 </file>
 
 <file path=customXml/item1.xml><?xml version="1.0" encoding="utf-8"?>
-<go:gDocsCustomXmlDataStorage xmlns:go="http://customooxmlschemas.google.com/" xmlns:r="http://schemas.openxmlformats.org/officeDocument/2006/relationships">
-  <go:docsCustomData xmlns:go="http://customooxmlschemas.google.com/" roundtripDataSignature="AMtx7mi4LcNR9nys+licFz9PPGtvxO3IEQ==">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</go:docsCustomData>
-</go:gDocsCustomXmlDataStorage>
-</file>
-
-<file path=customXml/item2.xml><?xml version="1.0" encoding="utf-8"?>
 <s:customData xmlns="http://www.wps.cn/officeDocument/2013/wpsCustomData" xmlns:s="http://www.wps.cn/officeDocument/2013/wpsCustomData">
   <customSectProps>
     <customSectPr/>
@@ -42300,6 +40529,12 @@
     <customSectPr/>
   </customSectProps>
 </s:customData>
+</file>
+
+<file path=customXml/item2.xml><?xml version="1.0" encoding="utf-8"?>
+<go:gDocsCustomXmlDataStorage xmlns:go="http://customooxmlschemas.google.com/" xmlns:r="http://schemas.openxmlformats.org/officeDocument/2006/relationships">
+  <go:docsCustomData xmlns:go="http://customooxmlschemas.google.com/" roundtripDataSignature="AMtx7mi4LcNR9nys+licFz9PPGtvxO3IEQ==">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</go:docsCustomData>
+</go:gDocsCustomXmlDataStorage>
 </file>
 
 <file path=customXml/item3.xml><?xml version="1.0" encoding="utf-8"?>
@@ -42344,7 +40579,7 @@
     <b:Title>SISTEMA INFORMÁTICO PARA LA GESTIÓN Y CONTROL DE LOS PROCESOS ADMINISTRATIVOS DE INVENTARIO Y FACTURACIÓN DE LA LIBRERÍA UNIVERSITARIA DE LA SEDE CENTRAL DE LA UNIVERSIDAD DE EL SALVADOR</b:Title>
     <b:Year>2018</b:Year>
     <b:City>02</b:City>
-    <b:RefOrder>2</b:RefOrder>
+    <b:RefOrder>3</b:RefOrder>
   </b:Source>
   <b:Source>
     <b:Tag>Wal15</b:Tag>
@@ -42364,7 +40599,7 @@
     <b:Month>02</b:Month>
     <b:Day>22</b:Day>
     <b:URL>https://platzi.com/blog/metodologia-scrum-fases/</b:URL>
-    <b:RefOrder>3</b:RefOrder>
+    <b:RefOrder>2</b:RefOrder>
   </b:Source>
   <b:Source>
     <b:Tag>Int11</b:Tag>
@@ -42392,6 +40627,14 @@
 </file>
 
 <file path=customXml/itemProps1.xml><?xml version="1.0" encoding="utf-8"?>
+<ds:datastoreItem xmlns:ds="http://schemas.openxmlformats.org/officeDocument/2006/customXml" ds:itemID="{B1977F7D-205B-4081-913C-38D41E755F92}">
+  <ds:schemaRefs>
+    <ds:schemaRef ds:uri="http://www.wps.cn/officeDocument/2013/wpsCustomData"/>
+  </ds:schemaRefs>
+</ds:datastoreItem>
+</file>
+
+<file path=customXml/itemProps2.xml><?xml version="1.0" encoding="utf-8"?>
 <ds:datastoreItem xmlns:ds="http://schemas.openxmlformats.org/officeDocument/2006/customXml" ds:itemID="{11111111-1234-1234-1234-123412341234}">
   <ds:schemaRefs>
     <ds:schemaRef ds:uri="http://customooxmlschemas.google.com/"/>
@@ -42400,16 +40643,8 @@
 </ds:datastoreItem>
 </file>
 
-<file path=customXml/itemProps2.xml><?xml version="1.0" encoding="utf-8"?>
-<ds:datastoreItem xmlns:ds="http://schemas.openxmlformats.org/officeDocument/2006/customXml" ds:itemID="{B1977F7D-205B-4081-913C-38D41E755F92}">
-  <ds:schemaRefs>
-    <ds:schemaRef ds:uri="http://www.wps.cn/officeDocument/2013/wpsCustomData"/>
-  </ds:schemaRefs>
-</ds:datastoreItem>
-</file>
-
 <file path=customXml/itemProps3.xml><?xml version="1.0" encoding="utf-8"?>
-<ds:datastoreItem xmlns:ds="http://schemas.openxmlformats.org/officeDocument/2006/customXml" ds:itemID="{E0F80243-DC78-4D4A-8DBA-DCDA7465CD08}">
+<ds:datastoreItem xmlns:ds="http://schemas.openxmlformats.org/officeDocument/2006/customXml" ds:itemID="{3EF9F1D7-3A67-4BD8-9D93-48942F4A3F73}">
   <ds:schemaRefs>
     <ds:schemaRef ds:uri="http://schemas.openxmlformats.org/officeDocument/2006/bibliography"/>
   </ds:schemaRefs>

</xml_diff>

<commit_message>
modificacion de detalles generales del documento
</commit_message>
<xml_diff>
--- a/DOCUMENTACION/Anteproyecto-Martinez-Travel-Tours-penultima-entrega.docx
+++ b/DOCUMENTACION/Anteproyecto-Martinez-Travel-Tours-penultima-entrega.docx
@@ -4463,7 +4463,55 @@
           <w:sz w:val="24"/>
           <w:szCs w:val="24"/>
         </w:rPr>
-        <w:t>Por tanto, toda aquella institución que desee competir en un ambiente tan competitivo debe de contar con sistemas de información que automaticen sus procesos y presente de forma clara, ordenada y resumida la información del funcionamiento de la institución en tiempo real; A partir de esto el presente trabajo denominado SISTEMA INFORMÁTICO EN AMBIENTE WEB PARA LA GESTIÓN DE RESERVA DE PAQUETES TURÍSTICOS Y ASESORÍA MIGRATORIA EN LA AGENCIA DE VIAJES MARTÍNEZ TRAVEL &amp; TOURS DEL MUNICIPIO DE SAN VICENTE pretende proporcionar a dicha agencia un sistema capaz de brindar información requerida por los administradores en un momento oportuno para su uso.</w:t>
+        <w:t>Por tanto, toda aquella institución que desee competir en un ambiente</w:t>
+      </w:r>
+      <w:r>
+        <w:rPr>
+          <w:rFonts w:ascii="Times New Roman" w:eastAsia="Times New Roman" w:hAnsi="Times New Roman" w:cs="Times New Roman"/>
+          <w:sz w:val="24"/>
+          <w:szCs w:val="24"/>
+        </w:rPr>
+        <w:t xml:space="preserve"> sofisticado</w:t>
+      </w:r>
+      <w:r>
+        <w:rPr>
+          <w:rFonts w:ascii="Times New Roman" w:eastAsia="Times New Roman" w:hAnsi="Times New Roman" w:cs="Times New Roman"/>
+          <w:sz w:val="24"/>
+          <w:szCs w:val="24"/>
+        </w:rPr>
+        <w:t xml:space="preserve"> debe de contar con sistemas de información que automatice sus procesos y presente de forma clara, ordenada y resumida la información del funcionamiento de la institución en tiempo real; </w:t>
+      </w:r>
+      <w:r>
+        <w:rPr>
+          <w:rFonts w:ascii="Times New Roman" w:eastAsia="Times New Roman" w:hAnsi="Times New Roman" w:cs="Times New Roman"/>
+          <w:sz w:val="24"/>
+          <w:szCs w:val="24"/>
+        </w:rPr>
+        <w:t>a</w:t>
+      </w:r>
+      <w:r>
+        <w:rPr>
+          <w:rFonts w:ascii="Times New Roman" w:eastAsia="Times New Roman" w:hAnsi="Times New Roman" w:cs="Times New Roman"/>
+          <w:sz w:val="24"/>
+          <w:szCs w:val="24"/>
+        </w:rPr>
+        <w:t xml:space="preserve"> partir de esto el presente trabajo denominado SISTEMA INFORMÁTICO EN AMBIENTE WEB PARA LA GESTIÓN DE RESERVA DE PAQUETES TURÍSTICOS Y ASESORÍA MIGRATORIA EN LA AGENCIA DE VIAJES MARTÍNEZ TRAVEL &amp; TOURS DEL MUNICIPIO DE SAN VICENTE </w:t>
+      </w:r>
+      <w:r>
+        <w:rPr>
+          <w:rFonts w:ascii="Times New Roman" w:eastAsia="Times New Roman" w:hAnsi="Times New Roman" w:cs="Times New Roman"/>
+          <w:sz w:val="24"/>
+          <w:szCs w:val="24"/>
+        </w:rPr>
+        <w:t>se enfoca en</w:t>
+      </w:r>
+      <w:r>
+        <w:rPr>
+          <w:rFonts w:ascii="Times New Roman" w:eastAsia="Times New Roman" w:hAnsi="Times New Roman" w:cs="Times New Roman"/>
+          <w:sz w:val="24"/>
+          <w:szCs w:val="24"/>
+        </w:rPr>
+        <w:t xml:space="preserve"> proporcionar a dicha agencia un sistema capaz de brindar información requerida por los administradores en un momento oportuno para su uso.</w:t>
       </w:r>
       <w:r>
         <w:rPr>
@@ -4544,7 +4592,43 @@
           <w:sz w:val="24"/>
           <w:szCs w:val="24"/>
         </w:rPr>
-        <w:t>En el capítulo I, detallamos una antesala de la investigación realizada por el equipo desarrollador donde se describen los antecedentes, definición de requerimientos, metodología a utilizar y planteamiento del problema mediante el diagrama de árbol de problemas y objetos.</w:t>
+        <w:t xml:space="preserve">En el capítulo I, </w:t>
+      </w:r>
+      <w:r>
+        <w:rPr>
+          <w:rFonts w:ascii="Times New Roman" w:eastAsia="Times New Roman" w:hAnsi="Times New Roman" w:cs="Times New Roman"/>
+          <w:color w:val="FF0000"/>
+          <w:sz w:val="24"/>
+          <w:szCs w:val="24"/>
+        </w:rPr>
+        <w:t>se detalla</w:t>
+      </w:r>
+      <w:r>
+        <w:rPr>
+          <w:rFonts w:ascii="Times New Roman" w:eastAsia="Times New Roman" w:hAnsi="Times New Roman" w:cs="Times New Roman"/>
+          <w:color w:val="FF0000"/>
+          <w:sz w:val="24"/>
+          <w:szCs w:val="24"/>
+        </w:rPr>
+        <w:t xml:space="preserve"> una antesala de la investigación realizada por el equipo desarrollador</w:t>
+      </w:r>
+      <w:r>
+        <w:rPr>
+          <w:rFonts w:ascii="Times New Roman" w:eastAsia="Times New Roman" w:hAnsi="Times New Roman" w:cs="Times New Roman"/>
+          <w:color w:val="FF0000"/>
+          <w:sz w:val="24"/>
+          <w:szCs w:val="24"/>
+        </w:rPr>
+        <w:t>,</w:t>
+      </w:r>
+      <w:r>
+        <w:rPr>
+          <w:rFonts w:ascii="Times New Roman" w:eastAsia="Times New Roman" w:hAnsi="Times New Roman" w:cs="Times New Roman"/>
+          <w:color w:val="FF0000"/>
+          <w:sz w:val="24"/>
+          <w:szCs w:val="24"/>
+        </w:rPr>
+        <w:t xml:space="preserve"> donde se describen los antecedentes, definición de requerimientos, metodología a utilizar y planteamiento del problema mediante el diagrama de árbol de problemas y objetos.</w:t>
       </w:r>
     </w:p>
     <w:p>
@@ -4613,7 +4697,25 @@
           <w:sz w:val="24"/>
           <w:szCs w:val="24"/>
         </w:rPr>
-        <w:t>Desarrollar un sistema informático en ambiente web para la gestión de los servicios turísticos en la agencia de viajes Martínez Travel &amp; Tours del municipio de San Vicente, con el fin de agilizar los procesos comerciales y administrativos.</w:t>
+        <w:t xml:space="preserve">Desarrollar un sistema informático en ambiente web para la gestión de los servicios turísticos en la agencia de viajes Martínez </w:t>
+      </w:r>
+      <w:proofErr w:type="spellStart"/>
+      <w:r>
+        <w:rPr>
+          <w:rFonts w:ascii="Times New Roman" w:eastAsia="Times New Roman" w:hAnsi="Times New Roman" w:cs="Times New Roman"/>
+          <w:sz w:val="24"/>
+          <w:szCs w:val="24"/>
+        </w:rPr>
+        <w:t>Travel</w:t>
+      </w:r>
+      <w:proofErr w:type="spellEnd"/>
+      <w:r>
+        <w:rPr>
+          <w:rFonts w:ascii="Times New Roman" w:eastAsia="Times New Roman" w:hAnsi="Times New Roman" w:cs="Times New Roman"/>
+          <w:sz w:val="24"/>
+          <w:szCs w:val="24"/>
+        </w:rPr>
+        <w:t xml:space="preserve"> &amp; Tours del municipio de San Vicente, con el fin de agilizar los procesos comerciales y administrativos.</w:t>
       </w:r>
     </w:p>
     <w:p>
@@ -4832,7 +4934,25 @@
           <w:sz w:val="24"/>
           <w:szCs w:val="24"/>
         </w:rPr>
-        <w:t>La tecnología es una de muchas herramientas con la que cuentan los administradores para enfrentar el cambio, actualmente la agencia de viajes Martínez Travel &amp; Tours no cuentan con un Sistema Informático que le permita gestionar de manera eficiente los distintos servicios que ofrecen como lo son: paquetes turísticos dentro y fuera del país, asesoría migratorias, venta de boletos aéreos y renta de vehículos, en la actualidad únicamente cuentan con una página web estática en la cual solo se publica información básica de la agencia.</w:t>
+        <w:t xml:space="preserve">La tecnología es una de muchas herramientas con la que cuentan los administradores para enfrentar el cambio, actualmente la agencia de viajes Martínez </w:t>
+      </w:r>
+      <w:proofErr w:type="spellStart"/>
+      <w:r>
+        <w:rPr>
+          <w:rFonts w:ascii="Times New Roman" w:eastAsia="Times New Roman" w:hAnsi="Times New Roman" w:cs="Times New Roman"/>
+          <w:sz w:val="24"/>
+          <w:szCs w:val="24"/>
+        </w:rPr>
+        <w:t>Travel</w:t>
+      </w:r>
+      <w:proofErr w:type="spellEnd"/>
+      <w:r>
+        <w:rPr>
+          <w:rFonts w:ascii="Times New Roman" w:eastAsia="Times New Roman" w:hAnsi="Times New Roman" w:cs="Times New Roman"/>
+          <w:sz w:val="24"/>
+          <w:szCs w:val="24"/>
+        </w:rPr>
+        <w:t xml:space="preserve"> &amp; Tours no cuentan con un Sistema Informático que le permita gestionar de manera eficiente los distintos servicios que ofrecen como lo son: paquetes turísticos dentro y fuera del país, asesoría migratorias, venta de boletos aéreos y renta de vehículos, en la actualidad únicamente cuentan con una página web estática en la cual solo se publica información básica de la agencia.</w:t>
       </w:r>
     </w:p>
     <w:p>
@@ -6461,7 +6581,25 @@
           <w:sz w:val="24"/>
           <w:szCs w:val="24"/>
         </w:rPr>
-        <w:t>Dada la naturaleza de la empresa, el sistema deberá estar disponible en todo momento, tanto por el personal administrativo como por los clientes, por lo que se deberá incurrir en gastos de servicios web, dominio, hosting, certificados ssl, base de datos etc.</w:t>
+        <w:t xml:space="preserve">Dada la naturaleza de la empresa, el sistema deberá estar disponible en todo momento, tanto por el personal administrativo como por los clientes, por lo que se deberá incurrir en gastos de servicios web, dominio, hosting, certificados </w:t>
+      </w:r>
+      <w:proofErr w:type="spellStart"/>
+      <w:r>
+        <w:rPr>
+          <w:rFonts w:ascii="Times New Roman" w:eastAsia="Times New Roman" w:hAnsi="Times New Roman" w:cs="Times New Roman"/>
+          <w:sz w:val="24"/>
+          <w:szCs w:val="24"/>
+        </w:rPr>
+        <w:t>ssl</w:t>
+      </w:r>
+      <w:proofErr w:type="spellEnd"/>
+      <w:r>
+        <w:rPr>
+          <w:rFonts w:ascii="Times New Roman" w:eastAsia="Times New Roman" w:hAnsi="Times New Roman" w:cs="Times New Roman"/>
+          <w:sz w:val="24"/>
+          <w:szCs w:val="24"/>
+        </w:rPr>
+        <w:t>, base de datos etc.</w:t>
       </w:r>
     </w:p>
     <w:p>
@@ -6513,7 +6651,25 @@
           <w:sz w:val="24"/>
           <w:szCs w:val="24"/>
         </w:rPr>
-        <w:t>En este capítulo se describe la problemática que existe en la Agencia de viajes Martínez Travel &amp; Tours y cómo se llevan a cabo cada uno de sus procesos. En este documento se redacta una propuesta para solventar dicha problemática.</w:t>
+        <w:t xml:space="preserve">En este capítulo se describe la problemática que existe en la Agencia de viajes Martínez </w:t>
+      </w:r>
+      <w:proofErr w:type="spellStart"/>
+      <w:r>
+        <w:rPr>
+          <w:rFonts w:ascii="Times New Roman" w:eastAsia="Times New Roman" w:hAnsi="Times New Roman" w:cs="Times New Roman"/>
+          <w:sz w:val="24"/>
+          <w:szCs w:val="24"/>
+        </w:rPr>
+        <w:t>Travel</w:t>
+      </w:r>
+      <w:proofErr w:type="spellEnd"/>
+      <w:r>
+        <w:rPr>
+          <w:rFonts w:ascii="Times New Roman" w:eastAsia="Times New Roman" w:hAnsi="Times New Roman" w:cs="Times New Roman"/>
+          <w:sz w:val="24"/>
+          <w:szCs w:val="24"/>
+        </w:rPr>
+        <w:t xml:space="preserve"> &amp; Tours y cómo se llevan a cabo cada uno de sus procesos. En este documento se redacta una propuesta para solventar dicha problemática.</w:t>
       </w:r>
     </w:p>
     <w:p>
@@ -6594,7 +6750,23 @@
           <w:szCs w:val="24"/>
         </w:rPr>
         <w:lastRenderedPageBreak/>
-        <w:t>La agencia de viajes promociona sus servicio a través de boletines, trípticos, página web, Facebook y contactando a sus clientes a través de llamadas telefónicas, las cuales son realizadas por tres personas que han sido contratadas para brindar atención al cliente en horas hábiles, además cuenta con el equipo informático necesario para almacenar y difundir la información que el cliente solicite.</w:t>
+        <w:t xml:space="preserve">La agencia de viajes promociona </w:t>
+      </w:r>
+      <w:r>
+        <w:rPr>
+          <w:rFonts w:ascii="Times New Roman" w:eastAsia="Times New Roman" w:hAnsi="Times New Roman" w:cs="Times New Roman"/>
+          <w:sz w:val="24"/>
+          <w:szCs w:val="24"/>
+        </w:rPr>
+        <w:t>sus servicios</w:t>
+      </w:r>
+      <w:r>
+        <w:rPr>
+          <w:rFonts w:ascii="Times New Roman" w:eastAsia="Times New Roman" w:hAnsi="Times New Roman" w:cs="Times New Roman"/>
+          <w:sz w:val="24"/>
+          <w:szCs w:val="24"/>
+        </w:rPr>
+        <w:t xml:space="preserve"> a través de boletines, trípticos, página web, Facebook y contactando a sus clientes a través de llamadas telefónicas, las cuales son realizadas por tres personas que han sido contratadas para brindar atención al cliente en horas hábiles, además cuenta con el equipo informático necesario para almacenar y difundir la información que el cliente solicite.</w:t>
       </w:r>
     </w:p>
     <w:p>
@@ -6859,7 +7031,61 @@
           <w:sz w:val="24"/>
           <w:szCs w:val="24"/>
         </w:rPr>
-        <w:t>La tecnología usada para el desarrollo del sistema informático mencionado en los dos párrafos anteriores es, lenguaje de programación php, gestor de bases de datos MySql, framework Bootstrap, JavaScript, Ajax.</w:t>
+        <w:t xml:space="preserve">La tecnología usada para el desarrollo del sistema informático mencionado en los dos párrafos anteriores es, lenguaje de programación </w:t>
+      </w:r>
+      <w:proofErr w:type="spellStart"/>
+      <w:r>
+        <w:rPr>
+          <w:rFonts w:ascii="Times New Roman" w:eastAsia="Times New Roman" w:hAnsi="Times New Roman" w:cs="Times New Roman"/>
+          <w:sz w:val="24"/>
+          <w:szCs w:val="24"/>
+        </w:rPr>
+        <w:t>php</w:t>
+      </w:r>
+      <w:proofErr w:type="spellEnd"/>
+      <w:r>
+        <w:rPr>
+          <w:rFonts w:ascii="Times New Roman" w:eastAsia="Times New Roman" w:hAnsi="Times New Roman" w:cs="Times New Roman"/>
+          <w:sz w:val="24"/>
+          <w:szCs w:val="24"/>
+        </w:rPr>
+        <w:t xml:space="preserve">, gestor de bases de datos </w:t>
+      </w:r>
+      <w:proofErr w:type="spellStart"/>
+      <w:r>
+        <w:rPr>
+          <w:rFonts w:ascii="Times New Roman" w:eastAsia="Times New Roman" w:hAnsi="Times New Roman" w:cs="Times New Roman"/>
+          <w:sz w:val="24"/>
+          <w:szCs w:val="24"/>
+        </w:rPr>
+        <w:t>MySql</w:t>
+      </w:r>
+      <w:proofErr w:type="spellEnd"/>
+      <w:r>
+        <w:rPr>
+          <w:rFonts w:ascii="Times New Roman" w:eastAsia="Times New Roman" w:hAnsi="Times New Roman" w:cs="Times New Roman"/>
+          <w:sz w:val="24"/>
+          <w:szCs w:val="24"/>
+        </w:rPr>
+        <w:t xml:space="preserve">, </w:t>
+      </w:r>
+      <w:proofErr w:type="spellStart"/>
+      <w:r>
+        <w:rPr>
+          <w:rFonts w:ascii="Times New Roman" w:eastAsia="Times New Roman" w:hAnsi="Times New Roman" w:cs="Times New Roman"/>
+          <w:sz w:val="24"/>
+          <w:szCs w:val="24"/>
+        </w:rPr>
+        <w:t>framework</w:t>
+      </w:r>
+      <w:proofErr w:type="spellEnd"/>
+      <w:r>
+        <w:rPr>
+          <w:rFonts w:ascii="Times New Roman" w:eastAsia="Times New Roman" w:hAnsi="Times New Roman" w:cs="Times New Roman"/>
+          <w:sz w:val="24"/>
+          <w:szCs w:val="24"/>
+        </w:rPr>
+        <w:t xml:space="preserve"> Bootstrap, JavaScript, Ajax.</w:t>
       </w:r>
       <w:r>
         <w:rPr>
@@ -6996,7 +7222,41 @@
           <w:color w:val="FF0000"/>
           <w:sz w:val="24"/>
         </w:rPr>
-        <w:t>A continuación se describe a través de una narrativa los procesos actuales del funcionamiento administrativo de la Agencia de Viajes Martínez Travel &amp; Tours:</w:t>
+        <w:t xml:space="preserve">A </w:t>
+      </w:r>
+      <w:r>
+        <w:rPr>
+          <w:rFonts w:ascii="Times New Roman" w:hAnsi="Times New Roman" w:cs="Times New Roman"/>
+          <w:color w:val="FF0000"/>
+          <w:sz w:val="24"/>
+        </w:rPr>
+        <w:t>continuación,</w:t>
+      </w:r>
+      <w:r>
+        <w:rPr>
+          <w:rFonts w:ascii="Times New Roman" w:hAnsi="Times New Roman" w:cs="Times New Roman"/>
+          <w:color w:val="FF0000"/>
+          <w:sz w:val="24"/>
+        </w:rPr>
+        <w:t xml:space="preserve"> se describe a través de una narrativa los procesos actuales del funcionamiento administrativo de la Agencia de Viajes Martínez </w:t>
+      </w:r>
+      <w:proofErr w:type="spellStart"/>
+      <w:r>
+        <w:rPr>
+          <w:rFonts w:ascii="Times New Roman" w:hAnsi="Times New Roman" w:cs="Times New Roman"/>
+          <w:color w:val="FF0000"/>
+          <w:sz w:val="24"/>
+        </w:rPr>
+        <w:t>Travel</w:t>
+      </w:r>
+      <w:proofErr w:type="spellEnd"/>
+      <w:r>
+        <w:rPr>
+          <w:rFonts w:ascii="Times New Roman" w:hAnsi="Times New Roman" w:cs="Times New Roman"/>
+          <w:color w:val="FF0000"/>
+          <w:sz w:val="24"/>
+        </w:rPr>
+        <w:t xml:space="preserve"> &amp; Tours:</w:t>
       </w:r>
     </w:p>
     <w:p>
@@ -7047,7 +7307,25 @@
           <w:sz w:val="24"/>
           <w:szCs w:val="24"/>
         </w:rPr>
-        <w:t>En la Agencia de Viajes Martínez Travel &amp; Tours del Municipio de San Vicente se encontró con diversos procesos, todos relacionados con la contratación de servicios.</w:t>
+        <w:t xml:space="preserve">En la Agencia de Viajes Martínez </w:t>
+      </w:r>
+      <w:proofErr w:type="spellStart"/>
+      <w:r>
+        <w:rPr>
+          <w:rFonts w:ascii="Times New Roman" w:eastAsia="Times New Roman" w:hAnsi="Times New Roman" w:cs="Times New Roman"/>
+          <w:sz w:val="24"/>
+          <w:szCs w:val="24"/>
+        </w:rPr>
+        <w:t>Travel</w:t>
+      </w:r>
+      <w:proofErr w:type="spellEnd"/>
+      <w:r>
+        <w:rPr>
+          <w:rFonts w:ascii="Times New Roman" w:eastAsia="Times New Roman" w:hAnsi="Times New Roman" w:cs="Times New Roman"/>
+          <w:sz w:val="24"/>
+          <w:szCs w:val="24"/>
+        </w:rPr>
+        <w:t xml:space="preserve"> &amp; Tours del Municipio de San Vicente se encontró con diversos procesos, todos relacionados con la contratación de servicios.</w:t>
       </w:r>
     </w:p>
     <w:p>
@@ -7184,7 +7462,43 @@
           <w:sz w:val="24"/>
           <w:szCs w:val="24"/>
         </w:rPr>
-        <w:t>, en los cuales la agencia es la intermediaria con otras empresas ninguno de estos préstamos es registrado de manera formal en una base de datos, por lo que el seguimiento debe hacerse de manera manual.</w:t>
+        <w:t>, en los cuales la agencia es la intermediaria con otras empresas</w:t>
+      </w:r>
+      <w:r>
+        <w:rPr>
+          <w:rFonts w:ascii="Times New Roman" w:eastAsia="Times New Roman" w:hAnsi="Times New Roman" w:cs="Times New Roman"/>
+          <w:color w:val="FF0000"/>
+          <w:sz w:val="24"/>
+          <w:szCs w:val="24"/>
+        </w:rPr>
+        <w:t>,</w:t>
+      </w:r>
+      <w:r>
+        <w:rPr>
+          <w:rFonts w:ascii="Times New Roman" w:eastAsia="Times New Roman" w:hAnsi="Times New Roman" w:cs="Times New Roman"/>
+          <w:color w:val="FF0000"/>
+          <w:sz w:val="24"/>
+          <w:szCs w:val="24"/>
+        </w:rPr>
+        <w:t xml:space="preserve"> ninguno de estos préstamos es registrado de manera formal en una base de datos, por lo que el seguimiento debe hacerse de </w:t>
+      </w:r>
+      <w:r>
+        <w:rPr>
+          <w:rFonts w:ascii="Times New Roman" w:eastAsia="Times New Roman" w:hAnsi="Times New Roman" w:cs="Times New Roman"/>
+          <w:color w:val="FF0000"/>
+          <w:sz w:val="24"/>
+          <w:szCs w:val="24"/>
+        </w:rPr>
+        <w:t>forma</w:t>
+      </w:r>
+      <w:r>
+        <w:rPr>
+          <w:rFonts w:ascii="Times New Roman" w:eastAsia="Times New Roman" w:hAnsi="Times New Roman" w:cs="Times New Roman"/>
+          <w:color w:val="FF0000"/>
+          <w:sz w:val="24"/>
+          <w:szCs w:val="24"/>
+        </w:rPr>
+        <w:t xml:space="preserve"> manual.</w:t>
       </w:r>
     </w:p>
     <w:p>
@@ -7214,7 +7528,25 @@
           <w:sz w:val="24"/>
           <w:szCs w:val="24"/>
         </w:rPr>
-        <w:t xml:space="preserve">En cuanto al cargo express los clientes puede utilizar a la agencia para enviar sus encomiendas al extranjero, la agencia es la responsable de calcular cuál será el costo del envió, para eso utiliza lineamientos datos por migración todo este cálculo se realiza de manera manual y poco eficiente dado que son muchos los factores que afectan el precio de una encomienda.  </w:t>
+        <w:t xml:space="preserve">En cuanto al cargo </w:t>
+      </w:r>
+      <w:proofErr w:type="spellStart"/>
+      <w:r>
+        <w:rPr>
+          <w:rFonts w:ascii="Times New Roman" w:eastAsia="Times New Roman" w:hAnsi="Times New Roman" w:cs="Times New Roman"/>
+          <w:sz w:val="24"/>
+          <w:szCs w:val="24"/>
+        </w:rPr>
+        <w:t>express</w:t>
+      </w:r>
+      <w:proofErr w:type="spellEnd"/>
+      <w:r>
+        <w:rPr>
+          <w:rFonts w:ascii="Times New Roman" w:eastAsia="Times New Roman" w:hAnsi="Times New Roman" w:cs="Times New Roman"/>
+          <w:sz w:val="24"/>
+          <w:szCs w:val="24"/>
+        </w:rPr>
+        <w:t xml:space="preserve"> los clientes puede utilizar a la agencia para enviar sus encomiendas al extranjero, la agencia es la responsable de calcular cuál será el costo del envió, para eso utiliza lineamientos datos por migración todo este cálculo se realiza de manera manual y poco eficiente dado que son muchos los factores que afectan el precio de una encomienda.  </w:t>
       </w:r>
     </w:p>
     <w:p>
@@ -7610,7 +7942,43 @@
           <w:sz w:val="24"/>
           <w:szCs w:val="24"/>
         </w:rPr>
-        <w:t xml:space="preserve">Es la información proporcionada </w:t>
+        <w:t>Son los datos</w:t>
+      </w:r>
+      <w:r>
+        <w:rPr>
+          <w:rFonts w:ascii="Times New Roman" w:eastAsia="Times New Roman" w:hAnsi="Times New Roman" w:cs="Times New Roman"/>
+          <w:color w:val="FF0000"/>
+          <w:sz w:val="24"/>
+          <w:szCs w:val="24"/>
+        </w:rPr>
+        <w:t xml:space="preserve"> proporcionad</w:t>
+      </w:r>
+      <w:r>
+        <w:rPr>
+          <w:rFonts w:ascii="Times New Roman" w:eastAsia="Times New Roman" w:hAnsi="Times New Roman" w:cs="Times New Roman"/>
+          <w:color w:val="FF0000"/>
+          <w:sz w:val="24"/>
+          <w:szCs w:val="24"/>
+        </w:rPr>
+        <w:t>os,</w:t>
+      </w:r>
+      <w:r>
+        <w:rPr>
+          <w:rFonts w:ascii="Times New Roman" w:eastAsia="Times New Roman" w:hAnsi="Times New Roman" w:cs="Times New Roman"/>
+          <w:color w:val="FF0000"/>
+          <w:sz w:val="24"/>
+          <w:szCs w:val="24"/>
+        </w:rPr>
+        <w:t xml:space="preserve"> donde</w:t>
+      </w:r>
+      <w:r>
+        <w:rPr>
+          <w:rFonts w:ascii="Times New Roman" w:eastAsia="Times New Roman" w:hAnsi="Times New Roman" w:cs="Times New Roman"/>
+          <w:color w:val="FF0000"/>
+          <w:sz w:val="24"/>
+          <w:szCs w:val="24"/>
+        </w:rPr>
+        <w:t xml:space="preserve"> </w:t>
       </w:r>
       <w:r>
         <w:rPr>
@@ -7688,7 +8056,25 @@
           <w:sz w:val="24"/>
           <w:szCs w:val="24"/>
         </w:rPr>
-        <w:t xml:space="preserve">Datos de cargo express: hace la referencia a los datos del paquete que desea enviarse al extranjero, entre estos se encuentra el peso, las dimensiones, al lugar que se desea enviar, urgencia entre otros. </w:t>
+        <w:t xml:space="preserve">Datos de cargo </w:t>
+      </w:r>
+      <w:proofErr w:type="spellStart"/>
+      <w:r>
+        <w:rPr>
+          <w:rFonts w:ascii="Times New Roman" w:eastAsia="Times New Roman" w:hAnsi="Times New Roman" w:cs="Times New Roman"/>
+          <w:sz w:val="24"/>
+          <w:szCs w:val="24"/>
+        </w:rPr>
+        <w:t>express</w:t>
+      </w:r>
+      <w:proofErr w:type="spellEnd"/>
+      <w:r>
+        <w:rPr>
+          <w:rFonts w:ascii="Times New Roman" w:eastAsia="Times New Roman" w:hAnsi="Times New Roman" w:cs="Times New Roman"/>
+          <w:sz w:val="24"/>
+          <w:szCs w:val="24"/>
+        </w:rPr>
+        <w:t xml:space="preserve">: hace la referencia a los datos del paquete que desea enviarse al extranjero, entre estos se encuentra el peso, las dimensiones, al lugar que se desea enviar, urgencia entre otros. </w:t>
       </w:r>
     </w:p>
     <w:p>
@@ -7781,7 +8167,43 @@
           <w:szCs w:val="24"/>
         </w:rPr>
         <w:lastRenderedPageBreak/>
-        <w:t>Datos de personal de servicio al cliente: Es la información general de los empleados que están en servicio a cliente, entre esta información está, nombre, teléfono, dui, etc.</w:t>
+        <w:t xml:space="preserve">Datos de personal de servicio al cliente: Es la información general de los empleados que están en servicio </w:t>
+      </w:r>
+      <w:proofErr w:type="spellStart"/>
+      <w:r>
+        <w:rPr>
+          <w:rFonts w:ascii="Times New Roman" w:eastAsia="Times New Roman" w:hAnsi="Times New Roman" w:cs="Times New Roman"/>
+          <w:sz w:val="24"/>
+          <w:szCs w:val="24"/>
+        </w:rPr>
+        <w:t>a</w:t>
+      </w:r>
+      <w:proofErr w:type="spellEnd"/>
+      <w:r>
+        <w:rPr>
+          <w:rFonts w:ascii="Times New Roman" w:eastAsia="Times New Roman" w:hAnsi="Times New Roman" w:cs="Times New Roman"/>
+          <w:sz w:val="24"/>
+          <w:szCs w:val="24"/>
+        </w:rPr>
+        <w:t xml:space="preserve"> cliente, entre esta información está, nombre, teléfono, </w:t>
+      </w:r>
+      <w:proofErr w:type="spellStart"/>
+      <w:r>
+        <w:rPr>
+          <w:rFonts w:ascii="Times New Roman" w:eastAsia="Times New Roman" w:hAnsi="Times New Roman" w:cs="Times New Roman"/>
+          <w:sz w:val="24"/>
+          <w:szCs w:val="24"/>
+        </w:rPr>
+        <w:t>dui</w:t>
+      </w:r>
+      <w:proofErr w:type="spellEnd"/>
+      <w:r>
+        <w:rPr>
+          <w:rFonts w:ascii="Times New Roman" w:eastAsia="Times New Roman" w:hAnsi="Times New Roman" w:cs="Times New Roman"/>
+          <w:sz w:val="24"/>
+          <w:szCs w:val="24"/>
+        </w:rPr>
+        <w:t>, etc.</w:t>
       </w:r>
     </w:p>
     <w:p>
@@ -7871,7 +8293,25 @@
           <w:sz w:val="24"/>
           <w:szCs w:val="24"/>
         </w:rPr>
-        <w:t>Costo por cargo express: Son los costos de la encomienda solicitados por parte del cliente.</w:t>
+        <w:t xml:space="preserve">Costo por cargo </w:t>
+      </w:r>
+      <w:proofErr w:type="spellStart"/>
+      <w:r>
+        <w:rPr>
+          <w:rFonts w:ascii="Times New Roman" w:eastAsia="Times New Roman" w:hAnsi="Times New Roman" w:cs="Times New Roman"/>
+          <w:sz w:val="24"/>
+          <w:szCs w:val="24"/>
+        </w:rPr>
+        <w:t>express</w:t>
+      </w:r>
+      <w:proofErr w:type="spellEnd"/>
+      <w:r>
+        <w:rPr>
+          <w:rFonts w:ascii="Times New Roman" w:eastAsia="Times New Roman" w:hAnsi="Times New Roman" w:cs="Times New Roman"/>
+          <w:sz w:val="24"/>
+          <w:szCs w:val="24"/>
+        </w:rPr>
+        <w:t>: Son los costos de la encomienda solicitados por parte del cliente.</w:t>
       </w:r>
     </w:p>
     <w:p>
@@ -8030,7 +8470,25 @@
           <w:sz w:val="24"/>
           <w:szCs w:val="24"/>
         </w:rPr>
-        <w:t>Cálculo de cargo express: Es el cálculo que se hace para determinar el precio de una encomienda.</w:t>
+        <w:t xml:space="preserve">Cálculo de cargo </w:t>
+      </w:r>
+      <w:proofErr w:type="spellStart"/>
+      <w:r>
+        <w:rPr>
+          <w:rFonts w:ascii="Times New Roman" w:eastAsia="Times New Roman" w:hAnsi="Times New Roman" w:cs="Times New Roman"/>
+          <w:sz w:val="24"/>
+          <w:szCs w:val="24"/>
+        </w:rPr>
+        <w:t>express</w:t>
+      </w:r>
+      <w:proofErr w:type="spellEnd"/>
+      <w:r>
+        <w:rPr>
+          <w:rFonts w:ascii="Times New Roman" w:eastAsia="Times New Roman" w:hAnsi="Times New Roman" w:cs="Times New Roman"/>
+          <w:sz w:val="24"/>
+          <w:szCs w:val="24"/>
+        </w:rPr>
+        <w:t>: Es el cálculo que se hace para determinar el precio de una encomienda.</w:t>
       </w:r>
     </w:p>
     <w:p>
@@ -8121,7 +8579,25 @@
           <w:sz w:val="24"/>
           <w:szCs w:val="24"/>
         </w:rPr>
-        <w:t>Aerolíneas, hoteles, agencias turísticas, aeropuertos, agencias de cargo express, agencias de alquiler de vehículo, son todas aquellas entidades externas que reciben o proporcionar información, peticiones y respuestas para que la empresa pueda ofrecer sus servicios.</w:t>
+        <w:t xml:space="preserve">Aerolíneas, hoteles, agencias turísticas, aeropuertos, agencias de cargo </w:t>
+      </w:r>
+      <w:proofErr w:type="spellStart"/>
+      <w:r>
+        <w:rPr>
+          <w:rFonts w:ascii="Times New Roman" w:eastAsia="Times New Roman" w:hAnsi="Times New Roman" w:cs="Times New Roman"/>
+          <w:sz w:val="24"/>
+          <w:szCs w:val="24"/>
+        </w:rPr>
+        <w:t>express</w:t>
+      </w:r>
+      <w:proofErr w:type="spellEnd"/>
+      <w:r>
+        <w:rPr>
+          <w:rFonts w:ascii="Times New Roman" w:eastAsia="Times New Roman" w:hAnsi="Times New Roman" w:cs="Times New Roman"/>
+          <w:sz w:val="24"/>
+          <w:szCs w:val="24"/>
+        </w:rPr>
+        <w:t>, agencias de alquiler de vehículo, son todas aquellas entidades externas que reciben o proporcionar información, peticiones y respuestas para que la empresa pueda ofrecer sus servicios.</w:t>
       </w:r>
     </w:p>
     <w:p>
@@ -8253,7 +8729,43 @@
           <w:sz w:val="24"/>
           <w:szCs w:val="24"/>
         </w:rPr>
-        <w:t xml:space="preserve">A continuación se describe la problemática encontrada en la Agencia de Viajes Martínez Travel &amp; Tours de San Vicente, utilizando como herramienta el árbol de problemas y árbol de objetivos. </w:t>
+        <w:t xml:space="preserve">A </w:t>
+      </w:r>
+      <w:proofErr w:type="gramStart"/>
+      <w:r>
+        <w:rPr>
+          <w:rFonts w:ascii="Times New Roman" w:eastAsia="Times New Roman" w:hAnsi="Times New Roman" w:cs="Times New Roman"/>
+          <w:sz w:val="24"/>
+          <w:szCs w:val="24"/>
+        </w:rPr>
+        <w:t>continuación</w:t>
+      </w:r>
+      <w:proofErr w:type="gramEnd"/>
+      <w:r>
+        <w:rPr>
+          <w:rFonts w:ascii="Times New Roman" w:eastAsia="Times New Roman" w:hAnsi="Times New Roman" w:cs="Times New Roman"/>
+          <w:sz w:val="24"/>
+          <w:szCs w:val="24"/>
+        </w:rPr>
+        <w:t xml:space="preserve"> se describe la problemática encontrada en la Agencia de Viajes Martínez </w:t>
+      </w:r>
+      <w:proofErr w:type="spellStart"/>
+      <w:r>
+        <w:rPr>
+          <w:rFonts w:ascii="Times New Roman" w:eastAsia="Times New Roman" w:hAnsi="Times New Roman" w:cs="Times New Roman"/>
+          <w:sz w:val="24"/>
+          <w:szCs w:val="24"/>
+        </w:rPr>
+        <w:t>Travel</w:t>
+      </w:r>
+      <w:proofErr w:type="spellEnd"/>
+      <w:r>
+        <w:rPr>
+          <w:rFonts w:ascii="Times New Roman" w:eastAsia="Times New Roman" w:hAnsi="Times New Roman" w:cs="Times New Roman"/>
+          <w:sz w:val="24"/>
+          <w:szCs w:val="24"/>
+        </w:rPr>
+        <w:t xml:space="preserve"> &amp; Tours de San Vicente, utilizando como herramienta el árbol de problemas y árbol de objetivos. </w:t>
       </w:r>
     </w:p>
     <w:p>
@@ -8354,7 +8866,25 @@
           <w:sz w:val="24"/>
           <w:szCs w:val="24"/>
         </w:rPr>
-        <w:t>Esta técnica facilita la identificación y organización de las causas y consecuencias de un problema. Por tanto es complementaria, y no sustituye, a la información de base.</w:t>
+        <w:t xml:space="preserve">Esta técnica facilita la identificación y organización de las causas y consecuencias de un problema. Por </w:t>
+      </w:r>
+      <w:proofErr w:type="gramStart"/>
+      <w:r>
+        <w:rPr>
+          <w:rFonts w:ascii="Times New Roman" w:eastAsia="Times New Roman" w:hAnsi="Times New Roman" w:cs="Times New Roman"/>
+          <w:sz w:val="24"/>
+          <w:szCs w:val="24"/>
+        </w:rPr>
+        <w:t>tanto</w:t>
+      </w:r>
+      <w:proofErr w:type="gramEnd"/>
+      <w:r>
+        <w:rPr>
+          <w:rFonts w:ascii="Times New Roman" w:eastAsia="Times New Roman" w:hAnsi="Times New Roman" w:cs="Times New Roman"/>
+          <w:sz w:val="24"/>
+          <w:szCs w:val="24"/>
+        </w:rPr>
+        <w:t xml:space="preserve"> es complementaria, y no sustituye, a la información de base.</w:t>
       </w:r>
     </w:p>
     <w:p>
@@ -8640,7 +9170,15 @@
           <w:sz w:val="24"/>
           <w:szCs w:val="24"/>
         </w:rPr>
-        <w:t>Es un situación real no teórica</w:t>
+        <w:t xml:space="preserve">Es </w:t>
+      </w:r>
+      <w:r>
+        <w:rPr>
+          <w:rFonts w:ascii="Times New Roman" w:eastAsia="Times New Roman" w:hAnsi="Times New Roman" w:cs="Times New Roman"/>
+          <w:sz w:val="24"/>
+          <w:szCs w:val="24"/>
+        </w:rPr>
+        <w:t>una situación real no teórica.</w:t>
       </w:r>
     </w:p>
     <w:p>
@@ -8663,7 +9201,23 @@
           <w:sz w:val="24"/>
           <w:szCs w:val="24"/>
         </w:rPr>
-        <w:t>Se localiza en un población objetivo bien definida</w:t>
+        <w:t xml:space="preserve">Se localiza en </w:t>
+      </w:r>
+      <w:r>
+        <w:rPr>
+          <w:rFonts w:ascii="Times New Roman" w:eastAsia="Times New Roman" w:hAnsi="Times New Roman" w:cs="Times New Roman"/>
+          <w:sz w:val="24"/>
+          <w:szCs w:val="24"/>
+        </w:rPr>
+        <w:t>una población</w:t>
+      </w:r>
+      <w:r>
+        <w:rPr>
+          <w:rFonts w:ascii="Times New Roman" w:eastAsia="Times New Roman" w:hAnsi="Times New Roman" w:cs="Times New Roman"/>
+          <w:sz w:val="24"/>
+          <w:szCs w:val="24"/>
+        </w:rPr>
+        <w:t xml:space="preserve"> objetivo bien definida</w:t>
       </w:r>
     </w:p>
     <w:p>
@@ -9131,7 +9685,25 @@
           <w:sz w:val="24"/>
           <w:szCs w:val="24"/>
         </w:rPr>
-        <w:t xml:space="preserve">El proyecto se debe concentrar en las raíces (causas). La idea es que si se encuentra solución para éstas, se resuelven los efectos negativos que producen. </w:t>
+        <w:t xml:space="preserve">El proyecto se debe concentrar en las raíces (causas). La idea es </w:t>
+      </w:r>
+      <w:proofErr w:type="gramStart"/>
+      <w:r>
+        <w:rPr>
+          <w:rFonts w:ascii="Times New Roman" w:eastAsia="Times New Roman" w:hAnsi="Times New Roman" w:cs="Times New Roman"/>
+          <w:sz w:val="24"/>
+          <w:szCs w:val="24"/>
+        </w:rPr>
+        <w:t>que</w:t>
+      </w:r>
+      <w:proofErr w:type="gramEnd"/>
+      <w:r>
+        <w:rPr>
+          <w:rFonts w:ascii="Times New Roman" w:eastAsia="Times New Roman" w:hAnsi="Times New Roman" w:cs="Times New Roman"/>
+          <w:sz w:val="24"/>
+          <w:szCs w:val="24"/>
+        </w:rPr>
+        <w:t xml:space="preserve"> si se encuentra solución para éstas, se resuelven los efectos negativos que producen. </w:t>
       </w:r>
       <w:sdt>
         <w:sdtPr>
@@ -9913,7 +10485,25 @@
           <w:sz w:val="24"/>
           <w:szCs w:val="24"/>
         </w:rPr>
-        <w:t>Como todos los procesos son realizados de forma manual existe un alto consumo en papelería (papel bond, folders, clip, fastener, lapiceros).</w:t>
+        <w:t xml:space="preserve">Como todos los procesos son realizados de forma manual existe un alto consumo en papelería (papel bond, folders, clip, </w:t>
+      </w:r>
+      <w:proofErr w:type="spellStart"/>
+      <w:r>
+        <w:rPr>
+          <w:rFonts w:ascii="Times New Roman" w:eastAsia="Times New Roman" w:hAnsi="Times New Roman" w:cs="Times New Roman"/>
+          <w:sz w:val="24"/>
+          <w:szCs w:val="24"/>
+        </w:rPr>
+        <w:t>fastener</w:t>
+      </w:r>
+      <w:proofErr w:type="spellEnd"/>
+      <w:r>
+        <w:rPr>
+          <w:rFonts w:ascii="Times New Roman" w:eastAsia="Times New Roman" w:hAnsi="Times New Roman" w:cs="Times New Roman"/>
+          <w:sz w:val="24"/>
+          <w:szCs w:val="24"/>
+        </w:rPr>
+        <w:t>, lapiceros).</w:t>
       </w:r>
     </w:p>
     <w:p>
@@ -10162,7 +10752,25 @@
           <w:sz w:val="24"/>
           <w:szCs w:val="24"/>
         </w:rPr>
-        <w:t>Se realizará la creación de una página web la cual estará constantemente actualizada y con un diseño grato a la vista del usuario. El cliente podrá visualizar todas las promociones de tours, paquetes, cargo expreso y renta de vehículos así como también realizar su reserva mediante la página web y aplicación móvil. En caso de tener dudas sobre cotizaciones o reservas podrá contactarse con el administrador de la página por medio de un chat privado, vía correo electrónico o por llamada telefónica.</w:t>
+        <w:t xml:space="preserve">Se realizará la creación de una página web la cual estará constantemente actualizada y con un diseño grato a la vista del usuario. El cliente podrá visualizar todas las promociones de tours, paquetes, cargo expreso y renta de </w:t>
+      </w:r>
+      <w:proofErr w:type="gramStart"/>
+      <w:r>
+        <w:rPr>
+          <w:rFonts w:ascii="Times New Roman" w:eastAsia="Times New Roman" w:hAnsi="Times New Roman" w:cs="Times New Roman"/>
+          <w:sz w:val="24"/>
+          <w:szCs w:val="24"/>
+        </w:rPr>
+        <w:t>vehículos</w:t>
+      </w:r>
+      <w:proofErr w:type="gramEnd"/>
+      <w:r>
+        <w:rPr>
+          <w:rFonts w:ascii="Times New Roman" w:eastAsia="Times New Roman" w:hAnsi="Times New Roman" w:cs="Times New Roman"/>
+          <w:sz w:val="24"/>
+          <w:szCs w:val="24"/>
+        </w:rPr>
+        <w:t xml:space="preserve"> así como también realizar su reserva mediante la página web y aplicación móvil. En caso de tener dudas sobre cotizaciones o reservas podrá contactarse con el administrador de la página por medio de un chat privado, vía correo electrónico o por llamada telefónica.</w:t>
       </w:r>
     </w:p>
     <w:p>
@@ -10194,7 +10802,43 @@
           <w:sz w:val="24"/>
           <w:szCs w:val="24"/>
         </w:rPr>
-        <w:t>Según la naturaleza ó magnitud de la información que maneja el sistema, la agencia implementará medidas de seguridad física y control ambiental en sus instalaciones, para reducir los riesgos relacionados con: accesos no autorizados, daños, amenazas ambientales sobre el equipo informático y el almacenamiento de los soportes de información. Se contará con respaldos de los archivos de datos (backups), así como credenciales con alta seguridad (conjunto de caracteres alfanuméricos) para cada tipo de usuario con el fin de proteger su privacidad.</w:t>
+        <w:t xml:space="preserve">Según la naturaleza </w:t>
+      </w:r>
+      <w:proofErr w:type="spellStart"/>
+      <w:r>
+        <w:rPr>
+          <w:rFonts w:ascii="Times New Roman" w:eastAsia="Times New Roman" w:hAnsi="Times New Roman" w:cs="Times New Roman"/>
+          <w:sz w:val="24"/>
+          <w:szCs w:val="24"/>
+        </w:rPr>
+        <w:t>ó</w:t>
+      </w:r>
+      <w:proofErr w:type="spellEnd"/>
+      <w:r>
+        <w:rPr>
+          <w:rFonts w:ascii="Times New Roman" w:eastAsia="Times New Roman" w:hAnsi="Times New Roman" w:cs="Times New Roman"/>
+          <w:sz w:val="24"/>
+          <w:szCs w:val="24"/>
+        </w:rPr>
+        <w:t xml:space="preserve"> magnitud de la información que maneja el sistema, la agencia implementará medidas de seguridad física y control ambiental en sus instalaciones, para reducir los riesgos relacionados con: accesos no autorizados, daños, amenazas ambientales sobre el equipo informático y el almacenamiento de los soportes de información. Se contará con respaldos de los archivos de datos (</w:t>
+      </w:r>
+      <w:proofErr w:type="spellStart"/>
+      <w:r>
+        <w:rPr>
+          <w:rFonts w:ascii="Times New Roman" w:eastAsia="Times New Roman" w:hAnsi="Times New Roman" w:cs="Times New Roman"/>
+          <w:sz w:val="24"/>
+          <w:szCs w:val="24"/>
+        </w:rPr>
+        <w:t>backups</w:t>
+      </w:r>
+      <w:proofErr w:type="spellEnd"/>
+      <w:r>
+        <w:rPr>
+          <w:rFonts w:ascii="Times New Roman" w:eastAsia="Times New Roman" w:hAnsi="Times New Roman" w:cs="Times New Roman"/>
+          <w:sz w:val="24"/>
+          <w:szCs w:val="24"/>
+        </w:rPr>
+        <w:t>), así como credenciales con alta seguridad (conjunto de caracteres alfanuméricos) para cada tipo de usuario con el fin de proteger su privacidad.</w:t>
       </w:r>
     </w:p>
     <w:p>
@@ -10765,8 +11409,6 @@
         <w:lastRenderedPageBreak/>
         <w:t>“</w:t>
       </w:r>
-      <w:bookmarkStart w:id="28" w:name="_GoBack"/>
-      <w:bookmarkEnd w:id="28"/>
       <w:r>
         <w:rPr>
           <w:rFonts w:ascii="Times New Roman" w:eastAsia="Times New Roman" w:hAnsi="Times New Roman" w:cs="Times New Roman"/>
@@ -10812,14 +11454,34 @@
           <w:szCs w:val="24"/>
         </w:rPr>
       </w:pPr>
-      <w:r>
-        <w:rPr>
-          <w:rFonts w:ascii="Times New Roman" w:eastAsia="Times New Roman" w:hAnsi="Times New Roman" w:cs="Times New Roman"/>
-          <w:sz w:val="24"/>
-          <w:szCs w:val="24"/>
-        </w:rPr>
-        <w:t>Product Owner</w:t>
-      </w:r>
+      <w:proofErr w:type="spellStart"/>
+      <w:r>
+        <w:rPr>
+          <w:rFonts w:ascii="Times New Roman" w:eastAsia="Times New Roman" w:hAnsi="Times New Roman" w:cs="Times New Roman"/>
+          <w:sz w:val="24"/>
+          <w:szCs w:val="24"/>
+        </w:rPr>
+        <w:t>Product</w:t>
+      </w:r>
+      <w:proofErr w:type="spellEnd"/>
+      <w:r>
+        <w:rPr>
+          <w:rFonts w:ascii="Times New Roman" w:eastAsia="Times New Roman" w:hAnsi="Times New Roman" w:cs="Times New Roman"/>
+          <w:sz w:val="24"/>
+          <w:szCs w:val="24"/>
+        </w:rPr>
+        <w:t xml:space="preserve"> </w:t>
+      </w:r>
+      <w:proofErr w:type="spellStart"/>
+      <w:r>
+        <w:rPr>
+          <w:rFonts w:ascii="Times New Roman" w:eastAsia="Times New Roman" w:hAnsi="Times New Roman" w:cs="Times New Roman"/>
+          <w:sz w:val="24"/>
+          <w:szCs w:val="24"/>
+        </w:rPr>
+        <w:t>Owner</w:t>
+      </w:r>
+      <w:proofErr w:type="spellEnd"/>
     </w:p>
     <w:p>
       <w:pPr>
@@ -10837,7 +11499,43 @@
           <w:sz w:val="24"/>
           <w:szCs w:val="24"/>
         </w:rPr>
-        <w:t>El Product Owner representa la voz del cliente para este caso el rol lo desempeña el administrador de la agencia de viajes. Él asegurará que el equipo Scrum trabaje de forma adecuada desde la perspectiva del negocio.</w:t>
+        <w:t xml:space="preserve">El </w:t>
+      </w:r>
+      <w:proofErr w:type="spellStart"/>
+      <w:r>
+        <w:rPr>
+          <w:rFonts w:ascii="Times New Roman" w:eastAsia="Times New Roman" w:hAnsi="Times New Roman" w:cs="Times New Roman"/>
+          <w:sz w:val="24"/>
+          <w:szCs w:val="24"/>
+        </w:rPr>
+        <w:t>Product</w:t>
+      </w:r>
+      <w:proofErr w:type="spellEnd"/>
+      <w:r>
+        <w:rPr>
+          <w:rFonts w:ascii="Times New Roman" w:eastAsia="Times New Roman" w:hAnsi="Times New Roman" w:cs="Times New Roman"/>
+          <w:sz w:val="24"/>
+          <w:szCs w:val="24"/>
+        </w:rPr>
+        <w:t xml:space="preserve"> </w:t>
+      </w:r>
+      <w:proofErr w:type="spellStart"/>
+      <w:r>
+        <w:rPr>
+          <w:rFonts w:ascii="Times New Roman" w:eastAsia="Times New Roman" w:hAnsi="Times New Roman" w:cs="Times New Roman"/>
+          <w:sz w:val="24"/>
+          <w:szCs w:val="24"/>
+        </w:rPr>
+        <w:t>Owner</w:t>
+      </w:r>
+      <w:proofErr w:type="spellEnd"/>
+      <w:r>
+        <w:rPr>
+          <w:rFonts w:ascii="Times New Roman" w:eastAsia="Times New Roman" w:hAnsi="Times New Roman" w:cs="Times New Roman"/>
+          <w:sz w:val="24"/>
+          <w:szCs w:val="24"/>
+        </w:rPr>
+        <w:t xml:space="preserve"> representa la voz del cliente para este caso el rol lo desempeña el administrador de la agencia de viajes. Él asegurará que el equipo Scrum trabaje de forma adecuada desde la perspectiva del negocio.</w:t>
       </w:r>
     </w:p>
     <w:p>
@@ -11170,7 +11868,43 @@
           <w:sz w:val="24"/>
           <w:szCs w:val="24"/>
         </w:rPr>
-        <w:t>Se comunicará al Product Owner cuánto trabajo es probable que se realice durante cada Sprint.</w:t>
+        <w:t xml:space="preserve">Se comunicará al </w:t>
+      </w:r>
+      <w:proofErr w:type="spellStart"/>
+      <w:r>
+        <w:rPr>
+          <w:rFonts w:ascii="Times New Roman" w:eastAsia="Times New Roman" w:hAnsi="Times New Roman" w:cs="Times New Roman"/>
+          <w:sz w:val="24"/>
+          <w:szCs w:val="24"/>
+        </w:rPr>
+        <w:t>Product</w:t>
+      </w:r>
+      <w:proofErr w:type="spellEnd"/>
+      <w:r>
+        <w:rPr>
+          <w:rFonts w:ascii="Times New Roman" w:eastAsia="Times New Roman" w:hAnsi="Times New Roman" w:cs="Times New Roman"/>
+          <w:sz w:val="24"/>
+          <w:szCs w:val="24"/>
+        </w:rPr>
+        <w:t xml:space="preserve"> </w:t>
+      </w:r>
+      <w:proofErr w:type="spellStart"/>
+      <w:r>
+        <w:rPr>
+          <w:rFonts w:ascii="Times New Roman" w:eastAsia="Times New Roman" w:hAnsi="Times New Roman" w:cs="Times New Roman"/>
+          <w:sz w:val="24"/>
+          <w:szCs w:val="24"/>
+        </w:rPr>
+        <w:t>Owner</w:t>
+      </w:r>
+      <w:proofErr w:type="spellEnd"/>
+      <w:r>
+        <w:rPr>
+          <w:rFonts w:ascii="Times New Roman" w:eastAsia="Times New Roman" w:hAnsi="Times New Roman" w:cs="Times New Roman"/>
+          <w:sz w:val="24"/>
+          <w:szCs w:val="24"/>
+        </w:rPr>
+        <w:t xml:space="preserve"> cuánto trabajo es probable que se realice durante cada Sprint.</w:t>
       </w:r>
     </w:p>
     <w:p>
@@ -11548,7 +12282,25 @@
           <w:sz w:val="24"/>
           <w:szCs w:val="24"/>
         </w:rPr>
-        <w:t>Codificación: Se utilizará como lenguaje de programación PHP para desarrollar los módulos del proyecto y MySql como gestor de Bases de Datos, los cuales son gratuitos.</w:t>
+        <w:t xml:space="preserve">Codificación: Se utilizará como lenguaje de programación PHP para desarrollar los módulos del proyecto y </w:t>
+      </w:r>
+      <w:proofErr w:type="spellStart"/>
+      <w:r>
+        <w:rPr>
+          <w:rFonts w:ascii="Times New Roman" w:eastAsia="Times New Roman" w:hAnsi="Times New Roman" w:cs="Times New Roman"/>
+          <w:sz w:val="24"/>
+          <w:szCs w:val="24"/>
+        </w:rPr>
+        <w:t>MySql</w:t>
+      </w:r>
+      <w:proofErr w:type="spellEnd"/>
+      <w:r>
+        <w:rPr>
+          <w:rFonts w:ascii="Times New Roman" w:eastAsia="Times New Roman" w:hAnsi="Times New Roman" w:cs="Times New Roman"/>
+          <w:sz w:val="24"/>
+          <w:szCs w:val="24"/>
+        </w:rPr>
+        <w:t xml:space="preserve"> como gestor de Bases de Datos, los cuales son gratuitos.</w:t>
       </w:r>
     </w:p>
     <w:p>
@@ -11668,13 +12420,23 @@
           <w:szCs w:val="24"/>
         </w:rPr>
       </w:pPr>
-      <w:r>
-        <w:rPr>
-          <w:rFonts w:ascii="Times New Roman" w:eastAsia="Times New Roman" w:hAnsi="Times New Roman" w:cs="Times New Roman"/>
-          <w:sz w:val="24"/>
-          <w:szCs w:val="24"/>
-        </w:rPr>
-        <w:t>Netbeans (Editor de texto)</w:t>
+      <w:proofErr w:type="spellStart"/>
+      <w:r>
+        <w:rPr>
+          <w:rFonts w:ascii="Times New Roman" w:eastAsia="Times New Roman" w:hAnsi="Times New Roman" w:cs="Times New Roman"/>
+          <w:sz w:val="24"/>
+          <w:szCs w:val="24"/>
+        </w:rPr>
+        <w:t>Netbeans</w:t>
+      </w:r>
+      <w:proofErr w:type="spellEnd"/>
+      <w:r>
+        <w:rPr>
+          <w:rFonts w:ascii="Times New Roman" w:eastAsia="Times New Roman" w:hAnsi="Times New Roman" w:cs="Times New Roman"/>
+          <w:sz w:val="24"/>
+          <w:szCs w:val="24"/>
+        </w:rPr>
+        <w:t xml:space="preserve"> (Editor de texto)</w:t>
       </w:r>
     </w:p>
     <w:p>
@@ -11830,13 +12592,23 @@
           <w:szCs w:val="24"/>
         </w:rPr>
       </w:pPr>
-      <w:r>
-        <w:rPr>
-          <w:rFonts w:ascii="Times New Roman" w:eastAsia="Times New Roman" w:hAnsi="Times New Roman" w:cs="Times New Roman"/>
-          <w:sz w:val="24"/>
-          <w:szCs w:val="24"/>
-        </w:rPr>
-        <w:t>Xampp.</w:t>
+      <w:proofErr w:type="spellStart"/>
+      <w:r>
+        <w:rPr>
+          <w:rFonts w:ascii="Times New Roman" w:eastAsia="Times New Roman" w:hAnsi="Times New Roman" w:cs="Times New Roman"/>
+          <w:sz w:val="24"/>
+          <w:szCs w:val="24"/>
+        </w:rPr>
+        <w:t>Xampp</w:t>
+      </w:r>
+      <w:proofErr w:type="spellEnd"/>
+      <w:r>
+        <w:rPr>
+          <w:rFonts w:ascii="Times New Roman" w:eastAsia="Times New Roman" w:hAnsi="Times New Roman" w:cs="Times New Roman"/>
+          <w:sz w:val="24"/>
+          <w:szCs w:val="24"/>
+        </w:rPr>
+        <w:t>.</w:t>
       </w:r>
     </w:p>
     <w:p>
@@ -11923,19 +12695,19 @@
           <w:szCs w:val="24"/>
         </w:rPr>
       </w:pPr>
-      <w:bookmarkStart w:id="29" w:name="_heading=h.e348lwg8qtp3" w:colFirst="0" w:colLast="0"/>
-      <w:bookmarkStart w:id="30" w:name="_Toc29047260"/>
+      <w:bookmarkStart w:id="28" w:name="_heading=h.e348lwg8qtp3" w:colFirst="0" w:colLast="0"/>
+      <w:bookmarkStart w:id="29" w:name="_Toc29047260"/>
+      <w:bookmarkEnd w:id="28"/>
+      <w:r>
+        <w:rPr>
+          <w:rFonts w:ascii="Times New Roman" w:eastAsia="Times New Roman" w:hAnsi="Times New Roman" w:cs="Times New Roman"/>
+          <w:color w:val="000000"/>
+          <w:sz w:val="24"/>
+          <w:szCs w:val="24"/>
+        </w:rPr>
+        <w:t>1.6 PRESUPUESTO</w:t>
+      </w:r>
       <w:bookmarkEnd w:id="29"/>
-      <w:r>
-        <w:rPr>
-          <w:rFonts w:ascii="Times New Roman" w:eastAsia="Times New Roman" w:hAnsi="Times New Roman" w:cs="Times New Roman"/>
-          <w:color w:val="000000"/>
-          <w:sz w:val="24"/>
-          <w:szCs w:val="24"/>
-        </w:rPr>
-        <w:t>1.6 PRESUPUESTO</w:t>
-      </w:r>
-      <w:bookmarkEnd w:id="30"/>
       <w:r>
         <w:rPr>
           <w:rFonts w:ascii="Times New Roman" w:eastAsia="Times New Roman" w:hAnsi="Times New Roman" w:cs="Times New Roman"/>
@@ -11978,7 +12750,7 @@
           <w:szCs w:val="24"/>
         </w:rPr>
       </w:pPr>
-      <w:bookmarkStart w:id="31" w:name="_Toc29047261"/>
+      <w:bookmarkStart w:id="30" w:name="_Toc29047261"/>
       <w:r>
         <w:rPr>
           <w:rFonts w:ascii="Times New Roman" w:eastAsia="Times New Roman" w:hAnsi="Times New Roman" w:cs="Times New Roman"/>
@@ -11987,7 +12759,7 @@
         </w:rPr>
         <w:t>1.6.1 Recursos Humanos</w:t>
       </w:r>
-      <w:bookmarkEnd w:id="31"/>
+      <w:bookmarkEnd w:id="30"/>
     </w:p>
     <w:p>
       <w:pPr>
@@ -12020,8 +12792,8 @@
           <w:szCs w:val="24"/>
         </w:rPr>
       </w:pPr>
-      <w:bookmarkStart w:id="32" w:name="_heading=h.qsh70q" w:colFirst="0" w:colLast="0"/>
-      <w:bookmarkEnd w:id="32"/>
+      <w:bookmarkStart w:id="31" w:name="_heading=h.qsh70q" w:colFirst="0" w:colLast="0"/>
+      <w:bookmarkEnd w:id="31"/>
       <w:r>
         <w:rPr>
           <w:rFonts w:ascii="Times New Roman" w:eastAsia="Times New Roman" w:hAnsi="Times New Roman" w:cs="Times New Roman"/>
@@ -12048,8 +12820,8 @@
           <w:szCs w:val="24"/>
         </w:rPr>
       </w:pPr>
-      <w:bookmarkStart w:id="33" w:name="_heading=h.3as4poj" w:colFirst="0" w:colLast="0"/>
-      <w:bookmarkEnd w:id="33"/>
+      <w:bookmarkStart w:id="32" w:name="_heading=h.3as4poj" w:colFirst="0" w:colLast="0"/>
+      <w:bookmarkEnd w:id="32"/>
       <w:r>
         <w:rPr>
           <w:rFonts w:ascii="Times New Roman" w:eastAsia="Times New Roman" w:hAnsi="Times New Roman" w:cs="Times New Roman"/>
@@ -12864,14 +13636,14 @@
           <w:rFonts w:ascii="Times New Roman" w:eastAsia="Times New Roman" w:hAnsi="Times New Roman" w:cs="Times New Roman"/>
         </w:rPr>
       </w:pPr>
-      <w:bookmarkStart w:id="34" w:name="_Toc29047262"/>
+      <w:bookmarkStart w:id="33" w:name="_Toc29047262"/>
       <w:r>
         <w:rPr>
           <w:rFonts w:ascii="Times New Roman" w:eastAsia="Times New Roman" w:hAnsi="Times New Roman" w:cs="Times New Roman"/>
         </w:rPr>
         <w:t>1.6.1.1 Etapas del Proyecto</w:t>
       </w:r>
-      <w:bookmarkEnd w:id="34"/>
+      <w:bookmarkEnd w:id="33"/>
     </w:p>
     <w:p>
       <w:pPr>
@@ -12909,8 +13681,8 @@
           <w:szCs w:val="24"/>
         </w:rPr>
       </w:pPr>
-      <w:bookmarkStart w:id="35" w:name="_heading=h.49x2ik5" w:colFirst="0" w:colLast="0"/>
-      <w:bookmarkEnd w:id="35"/>
+      <w:bookmarkStart w:id="34" w:name="_heading=h.49x2ik5" w:colFirst="0" w:colLast="0"/>
+      <w:bookmarkEnd w:id="34"/>
       <w:r>
         <w:rPr>
           <w:rFonts w:ascii="Times New Roman" w:eastAsia="Times New Roman" w:hAnsi="Times New Roman" w:cs="Times New Roman"/>
@@ -12937,8 +13709,8 @@
           <w:szCs w:val="24"/>
         </w:rPr>
       </w:pPr>
-      <w:bookmarkStart w:id="36" w:name="_heading=h.2p2csry" w:colFirst="0" w:colLast="0"/>
-      <w:bookmarkEnd w:id="36"/>
+      <w:bookmarkStart w:id="35" w:name="_heading=h.2p2csry" w:colFirst="0" w:colLast="0"/>
+      <w:bookmarkEnd w:id="35"/>
       <w:r>
         <w:rPr>
           <w:rFonts w:ascii="Times New Roman" w:eastAsia="Times New Roman" w:hAnsi="Times New Roman" w:cs="Times New Roman"/>
@@ -13384,14 +14156,14 @@
           <w:rFonts w:ascii="Times New Roman" w:eastAsia="Times New Roman" w:hAnsi="Times New Roman" w:cs="Times New Roman"/>
         </w:rPr>
       </w:pPr>
-      <w:bookmarkStart w:id="37" w:name="_Toc29047263"/>
+      <w:bookmarkStart w:id="36" w:name="_Toc29047263"/>
       <w:r>
         <w:rPr>
           <w:rFonts w:ascii="Times New Roman" w:eastAsia="Times New Roman" w:hAnsi="Times New Roman" w:cs="Times New Roman"/>
         </w:rPr>
         <w:t>1.6.1.1 Costo de Recurso Humano, Etapa I</w:t>
       </w:r>
-      <w:bookmarkEnd w:id="37"/>
+      <w:bookmarkEnd w:id="36"/>
     </w:p>
     <w:p>
       <w:pPr>
@@ -13407,8 +14179,8 @@
           <w:szCs w:val="24"/>
         </w:rPr>
       </w:pPr>
-      <w:bookmarkStart w:id="38" w:name="_heading=h.3o7alnk" w:colFirst="0" w:colLast="0"/>
-      <w:bookmarkEnd w:id="38"/>
+      <w:bookmarkStart w:id="37" w:name="_heading=h.3o7alnk" w:colFirst="0" w:colLast="0"/>
+      <w:bookmarkEnd w:id="37"/>
       <w:r>
         <w:rPr>
           <w:rFonts w:ascii="Times New Roman" w:eastAsia="Times New Roman" w:hAnsi="Times New Roman" w:cs="Times New Roman"/>
@@ -13435,8 +14207,8 @@
           <w:szCs w:val="24"/>
         </w:rPr>
       </w:pPr>
-      <w:bookmarkStart w:id="39" w:name="_heading=h.23ckvvd" w:colFirst="0" w:colLast="0"/>
-      <w:bookmarkEnd w:id="39"/>
+      <w:bookmarkStart w:id="38" w:name="_heading=h.23ckvvd" w:colFirst="0" w:colLast="0"/>
+      <w:bookmarkEnd w:id="38"/>
       <w:r>
         <w:rPr>
           <w:rFonts w:ascii="Times New Roman" w:eastAsia="Times New Roman" w:hAnsi="Times New Roman" w:cs="Times New Roman"/>
@@ -14225,14 +14997,14 @@
           <w:rFonts w:ascii="Times New Roman" w:eastAsia="Times New Roman" w:hAnsi="Times New Roman" w:cs="Times New Roman"/>
         </w:rPr>
       </w:pPr>
-      <w:bookmarkStart w:id="40" w:name="_Toc29047264"/>
+      <w:bookmarkStart w:id="39" w:name="_Toc29047264"/>
       <w:r>
         <w:rPr>
           <w:rFonts w:ascii="Times New Roman" w:eastAsia="Times New Roman" w:hAnsi="Times New Roman" w:cs="Times New Roman"/>
         </w:rPr>
         <w:t>1.6.1.2 Costo de Recurso Humano, Etapa II</w:t>
       </w:r>
-      <w:bookmarkEnd w:id="40"/>
+      <w:bookmarkEnd w:id="39"/>
     </w:p>
     <w:p>
       <w:pPr>
@@ -14248,8 +15020,8 @@
           <w:szCs w:val="24"/>
         </w:rPr>
       </w:pPr>
-      <w:bookmarkStart w:id="41" w:name="_heading=h.32hioqz" w:colFirst="0" w:colLast="0"/>
-      <w:bookmarkEnd w:id="41"/>
+      <w:bookmarkStart w:id="40" w:name="_heading=h.32hioqz" w:colFirst="0" w:colLast="0"/>
+      <w:bookmarkEnd w:id="40"/>
       <w:r>
         <w:rPr>
           <w:rFonts w:ascii="Times New Roman" w:eastAsia="Times New Roman" w:hAnsi="Times New Roman" w:cs="Times New Roman"/>
@@ -14276,8 +15048,8 @@
           <w:szCs w:val="24"/>
         </w:rPr>
       </w:pPr>
-      <w:bookmarkStart w:id="42" w:name="_heading=h.1hmsyys" w:colFirst="0" w:colLast="0"/>
-      <w:bookmarkEnd w:id="42"/>
+      <w:bookmarkStart w:id="41" w:name="_heading=h.1hmsyys" w:colFirst="0" w:colLast="0"/>
+      <w:bookmarkEnd w:id="41"/>
       <w:r>
         <w:rPr>
           <w:rFonts w:ascii="Times New Roman" w:eastAsia="Times New Roman" w:hAnsi="Times New Roman" w:cs="Times New Roman"/>
@@ -14636,7 +15408,16 @@
                 <w:sz w:val="24"/>
                 <w:szCs w:val="24"/>
               </w:rPr>
-              <w:t>Total por recursos</w:t>
+              <w:t>Total,</w:t>
+            </w:r>
+            <w:r>
+              <w:rPr>
+                <w:rFonts w:ascii="Times New Roman" w:eastAsia="Times New Roman" w:hAnsi="Times New Roman" w:cs="Times New Roman"/>
+                <w:i/>
+                <w:sz w:val="24"/>
+                <w:szCs w:val="24"/>
+              </w:rPr>
+              <w:t xml:space="preserve"> por recursos</w:t>
             </w:r>
           </w:p>
         </w:tc>
@@ -15708,14 +16489,14 @@
           <w:rFonts w:ascii="Times New Roman" w:eastAsia="Times New Roman" w:hAnsi="Times New Roman" w:cs="Times New Roman"/>
         </w:rPr>
       </w:pPr>
-      <w:bookmarkStart w:id="43" w:name="_Toc29047265"/>
+      <w:bookmarkStart w:id="42" w:name="_Toc29047265"/>
       <w:r>
         <w:rPr>
           <w:rFonts w:ascii="Times New Roman" w:eastAsia="Times New Roman" w:hAnsi="Times New Roman" w:cs="Times New Roman"/>
         </w:rPr>
         <w:t>1.6.1.3 Costo de Recurso Humano, Etapa III</w:t>
       </w:r>
-      <w:bookmarkEnd w:id="43"/>
+      <w:bookmarkEnd w:id="42"/>
     </w:p>
     <w:p>
       <w:pPr>
@@ -15731,8 +16512,8 @@
           <w:szCs w:val="24"/>
         </w:rPr>
       </w:pPr>
-      <w:bookmarkStart w:id="44" w:name="_heading=h.2grqrue" w:colFirst="0" w:colLast="0"/>
-      <w:bookmarkEnd w:id="44"/>
+      <w:bookmarkStart w:id="43" w:name="_heading=h.2grqrue" w:colFirst="0" w:colLast="0"/>
+      <w:bookmarkEnd w:id="43"/>
       <w:r>
         <w:rPr>
           <w:rFonts w:ascii="Times New Roman" w:eastAsia="Times New Roman" w:hAnsi="Times New Roman" w:cs="Times New Roman"/>
@@ -15759,8 +16540,8 @@
           <w:szCs w:val="24"/>
         </w:rPr>
       </w:pPr>
-      <w:bookmarkStart w:id="45" w:name="_heading=h.vx1227" w:colFirst="0" w:colLast="0"/>
-      <w:bookmarkEnd w:id="45"/>
+      <w:bookmarkStart w:id="44" w:name="_heading=h.vx1227" w:colFirst="0" w:colLast="0"/>
+      <w:bookmarkEnd w:id="44"/>
       <w:r>
         <w:rPr>
           <w:rFonts w:ascii="Times New Roman" w:eastAsia="Times New Roman" w:hAnsi="Times New Roman" w:cs="Times New Roman"/>
@@ -16118,7 +16899,16 @@
                 <w:sz w:val="24"/>
                 <w:szCs w:val="24"/>
               </w:rPr>
-              <w:t>Total por recursos</w:t>
+              <w:t>Total,</w:t>
+            </w:r>
+            <w:r>
+              <w:rPr>
+                <w:rFonts w:ascii="Times New Roman" w:eastAsia="Times New Roman" w:hAnsi="Times New Roman" w:cs="Times New Roman"/>
+                <w:i/>
+                <w:sz w:val="24"/>
+                <w:szCs w:val="24"/>
+              </w:rPr>
+              <w:t xml:space="preserve"> por recursos</w:t>
             </w:r>
           </w:p>
         </w:tc>
@@ -16935,7 +17725,7 @@
           <w:szCs w:val="24"/>
         </w:rPr>
       </w:pPr>
-      <w:bookmarkStart w:id="46" w:name="_Toc29047266"/>
+      <w:bookmarkStart w:id="45" w:name="_Toc29047266"/>
       <w:r>
         <w:rPr>
           <w:rFonts w:ascii="Times New Roman" w:eastAsia="Times New Roman" w:hAnsi="Times New Roman" w:cs="Times New Roman"/>
@@ -16944,7 +17734,7 @@
         </w:rPr>
         <w:t>1.6.2 Equipo Informático de Desarrollo</w:t>
       </w:r>
-      <w:bookmarkEnd w:id="46"/>
+      <w:bookmarkEnd w:id="45"/>
     </w:p>
     <w:p>
       <w:pPr>
@@ -16960,8 +17750,8 @@
           <w:szCs w:val="24"/>
         </w:rPr>
       </w:pPr>
-      <w:bookmarkStart w:id="47" w:name="_heading=h.1v1yuxt" w:colFirst="0" w:colLast="0"/>
-      <w:bookmarkEnd w:id="47"/>
+      <w:bookmarkStart w:id="46" w:name="_heading=h.1v1yuxt" w:colFirst="0" w:colLast="0"/>
+      <w:bookmarkEnd w:id="46"/>
       <w:r>
         <w:rPr>
           <w:rFonts w:ascii="Times New Roman" w:eastAsia="Times New Roman" w:hAnsi="Times New Roman" w:cs="Times New Roman"/>
@@ -16988,8 +17778,8 @@
           <w:szCs w:val="24"/>
         </w:rPr>
       </w:pPr>
-      <w:bookmarkStart w:id="48" w:name="_heading=h.4f1mdlm" w:colFirst="0" w:colLast="0"/>
-      <w:bookmarkEnd w:id="48"/>
+      <w:bookmarkStart w:id="47" w:name="_heading=h.4f1mdlm" w:colFirst="0" w:colLast="0"/>
+      <w:bookmarkEnd w:id="47"/>
       <w:r>
         <w:rPr>
           <w:rFonts w:ascii="Times New Roman" w:eastAsia="Times New Roman" w:hAnsi="Times New Roman" w:cs="Times New Roman"/>
@@ -17319,17 +18109,8 @@
                 <w:sz w:val="24"/>
                 <w:szCs w:val="24"/>
               </w:rPr>
-              <w:t xml:space="preserve">Sistema </w:t>
-            </w:r>
-            <w:r>
-              <w:rPr>
-                <w:rFonts w:ascii="Times New Roman" w:eastAsia="Times New Roman" w:hAnsi="Times New Roman" w:cs="Times New Roman"/>
-                <w:i/>
-                <w:sz w:val="24"/>
-                <w:szCs w:val="24"/>
-              </w:rPr>
               <w:lastRenderedPageBreak/>
-              <w:t>Operativo</w:t>
+              <w:t>Sistema Operativo</w:t>
             </w:r>
           </w:p>
         </w:tc>
@@ -17356,7 +18137,6 @@
                 <w:sz w:val="24"/>
                 <w:szCs w:val="24"/>
               </w:rPr>
-              <w:lastRenderedPageBreak/>
               <w:t>Windows 10</w:t>
             </w:r>
           </w:p>
@@ -17501,7 +18281,25 @@
                 <w:sz w:val="24"/>
                 <w:szCs w:val="24"/>
               </w:rPr>
-              <w:t xml:space="preserve"> AMD de Raedon 2.5 GHz</w:t>
+              <w:t xml:space="preserve"> AMD de </w:t>
+            </w:r>
+            <w:proofErr w:type="spellStart"/>
+            <w:r>
+              <w:rPr>
+                <w:rFonts w:ascii="Times New Roman" w:eastAsia="Times New Roman" w:hAnsi="Times New Roman" w:cs="Times New Roman"/>
+                <w:sz w:val="24"/>
+                <w:szCs w:val="24"/>
+              </w:rPr>
+              <w:t>Raedon</w:t>
+            </w:r>
+            <w:proofErr w:type="spellEnd"/>
+            <w:r>
+              <w:rPr>
+                <w:rFonts w:ascii="Times New Roman" w:eastAsia="Times New Roman" w:hAnsi="Times New Roman" w:cs="Times New Roman"/>
+                <w:sz w:val="24"/>
+                <w:szCs w:val="24"/>
+              </w:rPr>
+              <w:t xml:space="preserve"> 2.5 GHz</w:t>
             </w:r>
           </w:p>
         </w:tc>
@@ -17797,14 +18595,14 @@
           <w:rFonts w:ascii="Times New Roman" w:eastAsia="Times New Roman" w:hAnsi="Times New Roman" w:cs="Times New Roman"/>
         </w:rPr>
       </w:pPr>
-      <w:bookmarkStart w:id="49" w:name="_Toc29047267"/>
+      <w:bookmarkStart w:id="48" w:name="_Toc29047267"/>
       <w:r>
         <w:rPr>
           <w:rFonts w:ascii="Times New Roman" w:eastAsia="Times New Roman" w:hAnsi="Times New Roman" w:cs="Times New Roman"/>
         </w:rPr>
         <w:t>1.6.2.1 Costo de depreciación</w:t>
       </w:r>
-      <w:bookmarkEnd w:id="49"/>
+      <w:bookmarkEnd w:id="48"/>
     </w:p>
     <w:p>
       <w:pPr>
@@ -17820,8 +18618,8 @@
           <w:szCs w:val="24"/>
         </w:rPr>
       </w:pPr>
-      <w:bookmarkStart w:id="50" w:name="_heading=h.3tbugp1" w:colFirst="0" w:colLast="0"/>
-      <w:bookmarkEnd w:id="50"/>
+      <w:bookmarkStart w:id="49" w:name="_heading=h.3tbugp1" w:colFirst="0" w:colLast="0"/>
+      <w:bookmarkEnd w:id="49"/>
       <w:r>
         <w:rPr>
           <w:rFonts w:ascii="Times New Roman" w:eastAsia="Times New Roman" w:hAnsi="Times New Roman" w:cs="Times New Roman"/>
@@ -17848,8 +18646,8 @@
           <w:szCs w:val="24"/>
         </w:rPr>
       </w:pPr>
-      <w:bookmarkStart w:id="51" w:name="_heading=h.28h4qwu" w:colFirst="0" w:colLast="0"/>
-      <w:bookmarkEnd w:id="51"/>
+      <w:bookmarkStart w:id="50" w:name="_heading=h.28h4qwu" w:colFirst="0" w:colLast="0"/>
+      <w:bookmarkEnd w:id="50"/>
       <w:r>
         <w:rPr>
           <w:rFonts w:ascii="Times New Roman" w:eastAsia="Times New Roman" w:hAnsi="Times New Roman" w:cs="Times New Roman"/>
@@ -18913,7 +19711,7 @@
           <w:szCs w:val="24"/>
         </w:rPr>
       </w:pPr>
-      <w:bookmarkStart w:id="52" w:name="_Toc29047268"/>
+      <w:bookmarkStart w:id="51" w:name="_Toc29047268"/>
       <w:r>
         <w:rPr>
           <w:rFonts w:ascii="Times New Roman" w:eastAsia="Times New Roman" w:hAnsi="Times New Roman" w:cs="Times New Roman"/>
@@ -18922,7 +19720,7 @@
         </w:rPr>
         <w:t>1.6.3 Software de Desarrollo</w:t>
       </w:r>
-      <w:bookmarkEnd w:id="52"/>
+      <w:bookmarkEnd w:id="51"/>
     </w:p>
     <w:p>
       <w:pPr>
@@ -18938,8 +19736,8 @@
           <w:szCs w:val="24"/>
         </w:rPr>
       </w:pPr>
-      <w:bookmarkStart w:id="53" w:name="_heading=h.37m2jsg" w:colFirst="0" w:colLast="0"/>
-      <w:bookmarkEnd w:id="53"/>
+      <w:bookmarkStart w:id="52" w:name="_heading=h.37m2jsg" w:colFirst="0" w:colLast="0"/>
+      <w:bookmarkEnd w:id="52"/>
       <w:r>
         <w:rPr>
           <w:rFonts w:ascii="Times New Roman" w:eastAsia="Times New Roman" w:hAnsi="Times New Roman" w:cs="Times New Roman"/>
@@ -18966,8 +19764,8 @@
           <w:szCs w:val="24"/>
         </w:rPr>
       </w:pPr>
-      <w:bookmarkStart w:id="54" w:name="_heading=h.1mrcu09" w:colFirst="0" w:colLast="0"/>
-      <w:bookmarkEnd w:id="54"/>
+      <w:bookmarkStart w:id="53" w:name="_heading=h.1mrcu09" w:colFirst="0" w:colLast="0"/>
+      <w:bookmarkEnd w:id="53"/>
       <w:r>
         <w:rPr>
           <w:rFonts w:ascii="Times New Roman" w:eastAsia="Times New Roman" w:hAnsi="Times New Roman" w:cs="Times New Roman"/>
@@ -19133,6 +19931,7 @@
                 <w:szCs w:val="24"/>
               </w:rPr>
             </w:pPr>
+            <w:proofErr w:type="spellStart"/>
             <w:r>
               <w:rPr>
                 <w:rFonts w:ascii="Times New Roman" w:eastAsia="Times New Roman" w:hAnsi="Times New Roman" w:cs="Times New Roman"/>
@@ -19143,6 +19942,7 @@
               </w:rPr>
               <w:t>Netbeans</w:t>
             </w:r>
+            <w:proofErr w:type="spellEnd"/>
           </w:p>
         </w:tc>
       </w:tr>
@@ -19177,7 +19977,29 @@
                 <w:sz w:val="24"/>
                 <w:szCs w:val="24"/>
               </w:rPr>
-              <w:t>Sublime text 3</w:t>
+              <w:t xml:space="preserve">Sublime </w:t>
+            </w:r>
+            <w:proofErr w:type="spellStart"/>
+            <w:r>
+              <w:rPr>
+                <w:rFonts w:ascii="Times New Roman" w:eastAsia="Times New Roman" w:hAnsi="Times New Roman" w:cs="Times New Roman"/>
+                <w:b w:val="0"/>
+                <w:i/>
+                <w:sz w:val="24"/>
+                <w:szCs w:val="24"/>
+              </w:rPr>
+              <w:t>text</w:t>
+            </w:r>
+            <w:proofErr w:type="spellEnd"/>
+            <w:r>
+              <w:rPr>
+                <w:rFonts w:ascii="Times New Roman" w:eastAsia="Times New Roman" w:hAnsi="Times New Roman" w:cs="Times New Roman"/>
+                <w:b w:val="0"/>
+                <w:i/>
+                <w:sz w:val="24"/>
+                <w:szCs w:val="24"/>
+              </w:rPr>
+              <w:t xml:space="preserve"> 3</w:t>
             </w:r>
           </w:p>
         </w:tc>
@@ -19229,6 +20051,7 @@
                 <w:szCs w:val="24"/>
               </w:rPr>
             </w:pPr>
+            <w:proofErr w:type="spellStart"/>
             <w:r>
               <w:rPr>
                 <w:rFonts w:ascii="Times New Roman" w:eastAsia="Times New Roman" w:hAnsi="Times New Roman" w:cs="Times New Roman"/>
@@ -19239,6 +20062,7 @@
               </w:rPr>
               <w:t>Xampp</w:t>
             </w:r>
+            <w:proofErr w:type="spellEnd"/>
           </w:p>
         </w:tc>
       </w:tr>
@@ -19262,7 +20086,23 @@
           <w:sz w:val="16"/>
           <w:szCs w:val="16"/>
         </w:rPr>
-        <w:t>Nota: Los Software de desarrollo a utilizar serán de tipo libro (sin costo monetario).</w:t>
+        <w:t>Nota: Los Software de desarrollo a utilizar serán de tipo libr</w:t>
+      </w:r>
+      <w:r>
+        <w:rPr>
+          <w:rFonts w:ascii="Times New Roman" w:eastAsia="Times New Roman" w:hAnsi="Times New Roman" w:cs="Times New Roman"/>
+          <w:sz w:val="16"/>
+          <w:szCs w:val="16"/>
+        </w:rPr>
+        <w:t>e uso</w:t>
+      </w:r>
+      <w:r>
+        <w:rPr>
+          <w:rFonts w:ascii="Times New Roman" w:eastAsia="Times New Roman" w:hAnsi="Times New Roman" w:cs="Times New Roman"/>
+          <w:sz w:val="16"/>
+          <w:szCs w:val="16"/>
+        </w:rPr>
+        <w:t xml:space="preserve"> (sin costo monetario).</w:t>
       </w:r>
     </w:p>
     <w:p>
@@ -19288,7 +20128,7 @@
           <w:szCs w:val="24"/>
         </w:rPr>
       </w:pPr>
-      <w:bookmarkStart w:id="55" w:name="_Toc29047269"/>
+      <w:bookmarkStart w:id="54" w:name="_Toc29047269"/>
       <w:r>
         <w:rPr>
           <w:rFonts w:ascii="Times New Roman" w:eastAsia="Times New Roman" w:hAnsi="Times New Roman" w:cs="Times New Roman"/>
@@ -19297,7 +20137,7 @@
         </w:rPr>
         <w:t>1.6.4 Recursos Materiales</w:t>
       </w:r>
-      <w:bookmarkEnd w:id="55"/>
+      <w:bookmarkEnd w:id="54"/>
     </w:p>
     <w:p>
       <w:pPr>
@@ -19313,8 +20153,8 @@
           <w:szCs w:val="24"/>
         </w:rPr>
       </w:pPr>
-      <w:bookmarkStart w:id="56" w:name="_heading=h.2lwamvv" w:colFirst="0" w:colLast="0"/>
-      <w:bookmarkEnd w:id="56"/>
+      <w:bookmarkStart w:id="55" w:name="_heading=h.2lwamvv" w:colFirst="0" w:colLast="0"/>
+      <w:bookmarkEnd w:id="55"/>
       <w:r>
         <w:rPr>
           <w:rFonts w:ascii="Times New Roman" w:eastAsia="Times New Roman" w:hAnsi="Times New Roman" w:cs="Times New Roman"/>
@@ -19341,8 +20181,8 @@
           <w:szCs w:val="24"/>
         </w:rPr>
       </w:pPr>
-      <w:bookmarkStart w:id="57" w:name="_heading=h.111kx3o" w:colFirst="0" w:colLast="0"/>
-      <w:bookmarkEnd w:id="57"/>
+      <w:bookmarkStart w:id="56" w:name="_heading=h.111kx3o" w:colFirst="0" w:colLast="0"/>
+      <w:bookmarkEnd w:id="56"/>
       <w:r>
         <w:rPr>
           <w:rFonts w:ascii="Times New Roman" w:eastAsia="Times New Roman" w:hAnsi="Times New Roman" w:cs="Times New Roman"/>
@@ -19696,8 +20536,18 @@
                 <w:sz w:val="24"/>
                 <w:szCs w:val="24"/>
               </w:rPr>
-              <w:t xml:space="preserve"> 1 Caja</w:t>
-            </w:r>
+              <w:t xml:space="preserve"> 1 </w:t>
+            </w:r>
+            <w:proofErr w:type="gramStart"/>
+            <w:r>
+              <w:rPr>
+                <w:rFonts w:ascii="Times New Roman" w:eastAsia="Times New Roman" w:hAnsi="Times New Roman" w:cs="Times New Roman"/>
+                <w:sz w:val="24"/>
+                <w:szCs w:val="24"/>
+              </w:rPr>
+              <w:t>Caja</w:t>
+            </w:r>
+            <w:proofErr w:type="gramEnd"/>
           </w:p>
         </w:tc>
         <w:tc>
@@ -19812,8 +20662,18 @@
                 <w:sz w:val="24"/>
                 <w:szCs w:val="24"/>
               </w:rPr>
-              <w:t xml:space="preserve"> 1 Caja</w:t>
-            </w:r>
+              <w:t xml:space="preserve"> 1 </w:t>
+            </w:r>
+            <w:proofErr w:type="gramStart"/>
+            <w:r>
+              <w:rPr>
+                <w:rFonts w:ascii="Times New Roman" w:eastAsia="Times New Roman" w:hAnsi="Times New Roman" w:cs="Times New Roman"/>
+                <w:sz w:val="24"/>
+                <w:szCs w:val="24"/>
+              </w:rPr>
+              <w:t>Caja</w:t>
+            </w:r>
+            <w:proofErr w:type="gramEnd"/>
           </w:p>
         </w:tc>
         <w:tc>
@@ -19893,6 +20753,7 @@
                 <w:szCs w:val="24"/>
               </w:rPr>
             </w:pPr>
+            <w:proofErr w:type="spellStart"/>
             <w:r>
               <w:rPr>
                 <w:rFonts w:ascii="Times New Roman" w:eastAsia="Times New Roman" w:hAnsi="Times New Roman" w:cs="Times New Roman"/>
@@ -19901,8 +20762,10 @@
                 <w:sz w:val="24"/>
                 <w:szCs w:val="24"/>
               </w:rPr>
+              <w:lastRenderedPageBreak/>
               <w:t>Fastener</w:t>
             </w:r>
+            <w:proofErr w:type="spellEnd"/>
           </w:p>
         </w:tc>
         <w:tc>
@@ -19928,8 +20791,18 @@
                 <w:sz w:val="24"/>
                 <w:szCs w:val="24"/>
               </w:rPr>
-              <w:t>1 Caja</w:t>
-            </w:r>
+              <w:t xml:space="preserve">1 </w:t>
+            </w:r>
+            <w:proofErr w:type="gramStart"/>
+            <w:r>
+              <w:rPr>
+                <w:rFonts w:ascii="Times New Roman" w:eastAsia="Times New Roman" w:hAnsi="Times New Roman" w:cs="Times New Roman"/>
+                <w:sz w:val="24"/>
+                <w:szCs w:val="24"/>
+              </w:rPr>
+              <w:t>Caja</w:t>
+            </w:r>
+            <w:proofErr w:type="gramEnd"/>
           </w:p>
         </w:tc>
         <w:tc>
@@ -20017,7 +20890,6 @@
                 <w:sz w:val="24"/>
                 <w:szCs w:val="24"/>
               </w:rPr>
-              <w:lastRenderedPageBreak/>
               <w:t>Tinta Negra</w:t>
             </w:r>
           </w:p>
@@ -20134,8 +21006,20 @@
                 <w:sz w:val="24"/>
                 <w:szCs w:val="24"/>
               </w:rPr>
-              <w:t>Tinta de color Cyan</w:t>
-            </w:r>
+              <w:t xml:space="preserve">Tinta de color </w:t>
+            </w:r>
+            <w:proofErr w:type="spellStart"/>
+            <w:r>
+              <w:rPr>
+                <w:rFonts w:ascii="Times New Roman" w:eastAsia="Times New Roman" w:hAnsi="Times New Roman" w:cs="Times New Roman"/>
+                <w:b w:val="0"/>
+                <w:i/>
+                <w:sz w:val="24"/>
+                <w:szCs w:val="24"/>
+              </w:rPr>
+              <w:t>Cyan</w:t>
+            </w:r>
+            <w:proofErr w:type="spellEnd"/>
           </w:p>
         </w:tc>
         <w:tc>
@@ -20509,7 +21393,25 @@
                 <w:sz w:val="24"/>
                 <w:szCs w:val="24"/>
               </w:rPr>
-              <w:t xml:space="preserve">1 Caja </w:t>
+              <w:t xml:space="preserve">1 </w:t>
+            </w:r>
+            <w:proofErr w:type="gramStart"/>
+            <w:r>
+              <w:rPr>
+                <w:rFonts w:ascii="Times New Roman" w:eastAsia="Times New Roman" w:hAnsi="Times New Roman" w:cs="Times New Roman"/>
+                <w:sz w:val="24"/>
+                <w:szCs w:val="24"/>
+              </w:rPr>
+              <w:t>Caja</w:t>
+            </w:r>
+            <w:proofErr w:type="gramEnd"/>
+            <w:r>
+              <w:rPr>
+                <w:rFonts w:ascii="Times New Roman" w:eastAsia="Times New Roman" w:hAnsi="Times New Roman" w:cs="Times New Roman"/>
+                <w:sz w:val="24"/>
+                <w:szCs w:val="24"/>
+              </w:rPr>
+              <w:t xml:space="preserve"> </w:t>
             </w:r>
           </w:p>
         </w:tc>
@@ -21044,7 +21946,25 @@
                 <w:sz w:val="24"/>
                 <w:szCs w:val="24"/>
               </w:rPr>
-              <w:t xml:space="preserve"> 1 Caja (10 unidades)</w:t>
+              <w:t xml:space="preserve"> 1 </w:t>
+            </w:r>
+            <w:proofErr w:type="gramStart"/>
+            <w:r>
+              <w:rPr>
+                <w:rFonts w:ascii="Times New Roman" w:eastAsia="Times New Roman" w:hAnsi="Times New Roman" w:cs="Times New Roman"/>
+                <w:sz w:val="24"/>
+                <w:szCs w:val="24"/>
+              </w:rPr>
+              <w:t>Caja</w:t>
+            </w:r>
+            <w:proofErr w:type="gramEnd"/>
+            <w:r>
+              <w:rPr>
+                <w:rFonts w:ascii="Times New Roman" w:eastAsia="Times New Roman" w:hAnsi="Times New Roman" w:cs="Times New Roman"/>
+                <w:sz w:val="24"/>
+                <w:szCs w:val="24"/>
+              </w:rPr>
+              <w:t xml:space="preserve"> (10 unidades)</w:t>
             </w:r>
           </w:p>
           <w:p>
@@ -21461,7 +22381,7 @@
           <w:szCs w:val="24"/>
         </w:rPr>
       </w:pPr>
-      <w:bookmarkStart w:id="58" w:name="_Toc29047270"/>
+      <w:bookmarkStart w:id="57" w:name="_Toc29047270"/>
       <w:r>
         <w:rPr>
           <w:rFonts w:ascii="Times New Roman" w:eastAsia="Times New Roman" w:hAnsi="Times New Roman" w:cs="Times New Roman"/>
@@ -21470,7 +22390,7 @@
         </w:rPr>
         <w:t>1.6.5 Servicios</w:t>
       </w:r>
-      <w:bookmarkEnd w:id="58"/>
+      <w:bookmarkEnd w:id="57"/>
     </w:p>
     <w:p>
       <w:pPr>
@@ -21502,14 +22422,14 @@
           <w:color w:val="FF0000"/>
         </w:rPr>
       </w:pPr>
-      <w:bookmarkStart w:id="59" w:name="_Toc29047271"/>
+      <w:bookmarkStart w:id="58" w:name="_Toc29047271"/>
       <w:r>
         <w:rPr>
           <w:rFonts w:ascii="Times New Roman" w:eastAsia="Times New Roman" w:hAnsi="Times New Roman" w:cs="Times New Roman"/>
         </w:rPr>
         <w:t>1.6.5.1 Energía Eléctrica</w:t>
       </w:r>
-      <w:bookmarkEnd w:id="59"/>
+      <w:bookmarkEnd w:id="58"/>
       <w:r>
         <w:rPr>
           <w:rFonts w:ascii="Times New Roman" w:eastAsia="Times New Roman" w:hAnsi="Times New Roman" w:cs="Times New Roman"/>
@@ -21532,8 +22452,8 @@
           <w:szCs w:val="24"/>
         </w:rPr>
       </w:pPr>
-      <w:bookmarkStart w:id="60" w:name="_heading=h.4k668n3" w:colFirst="0" w:colLast="0"/>
-      <w:bookmarkEnd w:id="60"/>
+      <w:bookmarkStart w:id="59" w:name="_heading=h.4k668n3" w:colFirst="0" w:colLast="0"/>
+      <w:bookmarkEnd w:id="59"/>
       <w:r>
         <w:rPr>
           <w:rFonts w:ascii="Times New Roman" w:eastAsia="Times New Roman" w:hAnsi="Times New Roman" w:cs="Times New Roman"/>
@@ -21560,8 +22480,8 @@
           <w:szCs w:val="24"/>
         </w:rPr>
       </w:pPr>
-      <w:bookmarkStart w:id="61" w:name="_heading=h.2zbgiuw" w:colFirst="0" w:colLast="0"/>
-      <w:bookmarkEnd w:id="61"/>
+      <w:bookmarkStart w:id="60" w:name="_heading=h.2zbgiuw" w:colFirst="0" w:colLast="0"/>
+      <w:bookmarkEnd w:id="60"/>
       <w:r>
         <w:rPr>
           <w:rFonts w:ascii="Times New Roman" w:eastAsia="Times New Roman" w:hAnsi="Times New Roman" w:cs="Times New Roman"/>
@@ -21662,7 +22582,27 @@
                 <w:sz w:val="24"/>
                 <w:szCs w:val="24"/>
               </w:rPr>
-              <w:t>Consumo (kw/h)</w:t>
+              <w:t>Consumo (</w:t>
+            </w:r>
+            <w:proofErr w:type="spellStart"/>
+            <w:r>
+              <w:rPr>
+                <w:rFonts w:ascii="Times New Roman" w:eastAsia="Times New Roman" w:hAnsi="Times New Roman" w:cs="Times New Roman"/>
+                <w:i/>
+                <w:sz w:val="24"/>
+                <w:szCs w:val="24"/>
+              </w:rPr>
+              <w:t>kw</w:t>
+            </w:r>
+            <w:proofErr w:type="spellEnd"/>
+            <w:r>
+              <w:rPr>
+                <w:rFonts w:ascii="Times New Roman" w:eastAsia="Times New Roman" w:hAnsi="Times New Roman" w:cs="Times New Roman"/>
+                <w:i/>
+                <w:sz w:val="24"/>
+                <w:szCs w:val="24"/>
+              </w:rPr>
+              <w:t>/h)</w:t>
             </w:r>
           </w:p>
         </w:tc>
@@ -21721,6 +22661,7 @@
                 <w:szCs w:val="24"/>
               </w:rPr>
             </w:pPr>
+            <w:proofErr w:type="spellStart"/>
             <w:r>
               <w:rPr>
                 <w:rFonts w:ascii="Times New Roman" w:eastAsia="Times New Roman" w:hAnsi="Times New Roman" w:cs="Times New Roman"/>
@@ -21728,7 +22669,17 @@
                 <w:sz w:val="24"/>
                 <w:szCs w:val="24"/>
               </w:rPr>
-              <w:t>kwh/etapa</w:t>
+              <w:t>kwh</w:t>
+            </w:r>
+            <w:proofErr w:type="spellEnd"/>
+            <w:r>
+              <w:rPr>
+                <w:rFonts w:ascii="Times New Roman" w:eastAsia="Times New Roman" w:hAnsi="Times New Roman" w:cs="Times New Roman"/>
+                <w:i/>
+                <w:sz w:val="24"/>
+                <w:szCs w:val="24"/>
+              </w:rPr>
+              <w:t>/etapa</w:t>
             </w:r>
           </w:p>
         </w:tc>
@@ -21761,8 +22712,19 @@
                 <w:sz w:val="24"/>
                 <w:szCs w:val="24"/>
               </w:rPr>
-              <w:t>V/kw</w:t>
-            </w:r>
+              <w:t>V/</w:t>
+            </w:r>
+            <w:proofErr w:type="spellStart"/>
+            <w:r>
+              <w:rPr>
+                <w:rFonts w:ascii="Times New Roman" w:eastAsia="Times New Roman" w:hAnsi="Times New Roman" w:cs="Times New Roman"/>
+                <w:i/>
+                <w:sz w:val="24"/>
+                <w:szCs w:val="24"/>
+              </w:rPr>
+              <w:t>kw</w:t>
+            </w:r>
+            <w:proofErr w:type="spellEnd"/>
           </w:p>
         </w:tc>
         <w:tc>
@@ -21826,7 +22788,16 @@
                 <w:sz w:val="24"/>
                 <w:szCs w:val="24"/>
               </w:rPr>
-              <w:t>Total de consumo mensual ($)</w:t>
+              <w:t>Total,</w:t>
+            </w:r>
+            <w:r>
+              <w:rPr>
+                <w:rFonts w:ascii="Times New Roman" w:eastAsia="Times New Roman" w:hAnsi="Times New Roman" w:cs="Times New Roman"/>
+                <w:i/>
+                <w:sz w:val="24"/>
+                <w:szCs w:val="24"/>
+              </w:rPr>
+              <w:t xml:space="preserve"> de consumo mensual ($)</w:t>
             </w:r>
           </w:p>
         </w:tc>
@@ -23016,6 +23987,7 @@
                 <w:szCs w:val="24"/>
               </w:rPr>
             </w:pPr>
+            <w:proofErr w:type="gramStart"/>
             <w:r>
               <w:rPr>
                 <w:rFonts w:ascii="Times New Roman" w:eastAsia="Times New Roman" w:hAnsi="Times New Roman" w:cs="Times New Roman"/>
@@ -23023,7 +23995,17 @@
                 <w:sz w:val="24"/>
                 <w:szCs w:val="24"/>
               </w:rPr>
-              <w:t xml:space="preserve">Total de consumo mensual </w:t>
+              <w:t>Total</w:t>
+            </w:r>
+            <w:proofErr w:type="gramEnd"/>
+            <w:r>
+              <w:rPr>
+                <w:rFonts w:ascii="Times New Roman" w:eastAsia="Times New Roman" w:hAnsi="Times New Roman" w:cs="Times New Roman"/>
+                <w:i/>
+                <w:sz w:val="24"/>
+                <w:szCs w:val="24"/>
+              </w:rPr>
+              <w:t xml:space="preserve"> de consumo mensual </w:t>
             </w:r>
           </w:p>
         </w:tc>
@@ -23104,6 +24086,7 @@
                 <w:szCs w:val="24"/>
               </w:rPr>
             </w:pPr>
+            <w:proofErr w:type="gramStart"/>
             <w:r>
               <w:rPr>
                 <w:rFonts w:ascii="Times New Roman" w:eastAsia="Times New Roman" w:hAnsi="Times New Roman" w:cs="Times New Roman"/>
@@ -23112,7 +24095,17 @@
                 <w:szCs w:val="24"/>
               </w:rPr>
               <w:lastRenderedPageBreak/>
-              <w:t>total mensual</w:t>
+              <w:t>total</w:t>
+            </w:r>
+            <w:proofErr w:type="gramEnd"/>
+            <w:r>
+              <w:rPr>
+                <w:rFonts w:ascii="Times New Roman" w:eastAsia="Times New Roman" w:hAnsi="Times New Roman" w:cs="Times New Roman"/>
+                <w:i/>
+                <w:sz w:val="24"/>
+                <w:szCs w:val="24"/>
+              </w:rPr>
+              <w:t xml:space="preserve"> mensual</w:t>
             </w:r>
           </w:p>
         </w:tc>
@@ -23210,7 +24203,27 @@
                 <w:sz w:val="24"/>
                 <w:szCs w:val="24"/>
               </w:rPr>
-              <w:t xml:space="preserve">Consumo por 7 meses + iva </w:t>
+              <w:t xml:space="preserve">Consumo por 7 meses + </w:t>
+            </w:r>
+            <w:proofErr w:type="spellStart"/>
+            <w:r>
+              <w:rPr>
+                <w:rFonts w:ascii="Times New Roman" w:eastAsia="Times New Roman" w:hAnsi="Times New Roman" w:cs="Times New Roman"/>
+                <w:i/>
+                <w:sz w:val="24"/>
+                <w:szCs w:val="24"/>
+              </w:rPr>
+              <w:t>iva</w:t>
+            </w:r>
+            <w:proofErr w:type="spellEnd"/>
+            <w:r>
+              <w:rPr>
+                <w:rFonts w:ascii="Times New Roman" w:eastAsia="Times New Roman" w:hAnsi="Times New Roman" w:cs="Times New Roman"/>
+                <w:i/>
+                <w:sz w:val="24"/>
+                <w:szCs w:val="24"/>
+              </w:rPr>
+              <w:t xml:space="preserve"> </w:t>
             </w:r>
           </w:p>
         </w:tc>
@@ -23275,14 +24288,14 @@
           <w:rFonts w:ascii="Times New Roman" w:eastAsia="Times New Roman" w:hAnsi="Times New Roman" w:cs="Times New Roman"/>
         </w:rPr>
       </w:pPr>
-      <w:bookmarkStart w:id="62" w:name="_Toc29047272"/>
+      <w:bookmarkStart w:id="61" w:name="_Toc29047272"/>
       <w:r>
         <w:rPr>
           <w:rFonts w:ascii="Times New Roman" w:eastAsia="Times New Roman" w:hAnsi="Times New Roman" w:cs="Times New Roman"/>
         </w:rPr>
         <w:t>1.6.5.2 Internet</w:t>
       </w:r>
-      <w:bookmarkEnd w:id="62"/>
+      <w:bookmarkEnd w:id="61"/>
     </w:p>
     <w:p>
       <w:pPr>
@@ -23298,8 +24311,8 @@
           <w:szCs w:val="24"/>
         </w:rPr>
       </w:pPr>
-      <w:bookmarkStart w:id="63" w:name="_heading=h.3ygebqi" w:colFirst="0" w:colLast="0"/>
-      <w:bookmarkEnd w:id="63"/>
+      <w:bookmarkStart w:id="62" w:name="_heading=h.3ygebqi" w:colFirst="0" w:colLast="0"/>
+      <w:bookmarkEnd w:id="62"/>
       <w:r>
         <w:rPr>
           <w:rFonts w:ascii="Times New Roman" w:eastAsia="Times New Roman" w:hAnsi="Times New Roman" w:cs="Times New Roman"/>
@@ -23326,8 +24339,8 @@
           <w:szCs w:val="24"/>
         </w:rPr>
       </w:pPr>
-      <w:bookmarkStart w:id="64" w:name="_heading=h.2dlolyb" w:colFirst="0" w:colLast="0"/>
-      <w:bookmarkEnd w:id="64"/>
+      <w:bookmarkStart w:id="63" w:name="_heading=h.2dlolyb" w:colFirst="0" w:colLast="0"/>
+      <w:bookmarkEnd w:id="63"/>
       <w:r>
         <w:rPr>
           <w:rFonts w:ascii="Times New Roman" w:eastAsia="Times New Roman" w:hAnsi="Times New Roman" w:cs="Times New Roman"/>
@@ -23732,7 +24745,61 @@
           <w:sz w:val="14"/>
           <w:szCs w:val="14"/>
         </w:rPr>
-        <w:t>Nota: El precio ha sido recuperado del sitio de Tigo (Véase tigo.com.sv/tigohome/internet/planesresidenciales) y se aplica un valor de IVA correspondiente al 13% que es el impuesto vigente en la República de El Salvador. El cálculo resulta del precio con IVA del internet dividido por los 30 días del mes y a eso dividido entre las 24 horas para obtener el valor por hora del consumo del internet, con 8 horas por los 5 días de la semana por las 28 semanas (7  meses) que durará el desarrollo del proyecto nos da como resultado las horas de consumo, para obtener el costo total se debe multiplicar las horas de consumo y el valor por hora.</w:t>
+        <w:t>Nota: El precio ha sido recuperado del sitio de Tigo (Véase tigo.com.sv/</w:t>
+      </w:r>
+      <w:proofErr w:type="spellStart"/>
+      <w:r>
+        <w:rPr>
+          <w:rFonts w:ascii="Times New Roman" w:eastAsia="Times New Roman" w:hAnsi="Times New Roman" w:cs="Times New Roman"/>
+          <w:sz w:val="14"/>
+          <w:szCs w:val="14"/>
+        </w:rPr>
+        <w:t>tigohome</w:t>
+      </w:r>
+      <w:proofErr w:type="spellEnd"/>
+      <w:r>
+        <w:rPr>
+          <w:rFonts w:ascii="Times New Roman" w:eastAsia="Times New Roman" w:hAnsi="Times New Roman" w:cs="Times New Roman"/>
+          <w:sz w:val="14"/>
+          <w:szCs w:val="14"/>
+        </w:rPr>
+        <w:t>/internet/</w:t>
+      </w:r>
+      <w:proofErr w:type="spellStart"/>
+      <w:r>
+        <w:rPr>
+          <w:rFonts w:ascii="Times New Roman" w:eastAsia="Times New Roman" w:hAnsi="Times New Roman" w:cs="Times New Roman"/>
+          <w:sz w:val="14"/>
+          <w:szCs w:val="14"/>
+        </w:rPr>
+        <w:t>planesresidenciales</w:t>
+      </w:r>
+      <w:proofErr w:type="spellEnd"/>
+      <w:r>
+        <w:rPr>
+          <w:rFonts w:ascii="Times New Roman" w:eastAsia="Times New Roman" w:hAnsi="Times New Roman" w:cs="Times New Roman"/>
+          <w:sz w:val="14"/>
+          <w:szCs w:val="14"/>
+        </w:rPr>
+        <w:t>) y se aplica un valor de IVA correspondiente al 13% que es el impuesto vigente en la República de El Salvador. El cálculo resulta del precio con IVA del internet dividido por los 30 días del mes y a eso dividido entre las 24 horas para obtener el valor por hora del consumo del internet, con 8 horas por los 5 días de la semana por las 28 semanas (</w:t>
+      </w:r>
+      <w:bookmarkStart w:id="64" w:name="_GoBack"/>
+      <w:bookmarkEnd w:id="64"/>
+      <w:r>
+        <w:rPr>
+          <w:rFonts w:ascii="Times New Roman" w:eastAsia="Times New Roman" w:hAnsi="Times New Roman" w:cs="Times New Roman"/>
+          <w:sz w:val="14"/>
+          <w:szCs w:val="14"/>
+        </w:rPr>
+        <w:t>7 meses</w:t>
+      </w:r>
+      <w:r>
+        <w:rPr>
+          <w:rFonts w:ascii="Times New Roman" w:eastAsia="Times New Roman" w:hAnsi="Times New Roman" w:cs="Times New Roman"/>
+          <w:sz w:val="14"/>
+          <w:szCs w:val="14"/>
+        </w:rPr>
+        <w:t>) que durará el desarrollo del proyecto nos da como resultado las horas de consumo, para obtener el costo total se debe multiplicar las horas de consumo y el valor por hora.</w:t>
       </w:r>
     </w:p>
     <w:p>
@@ -24515,6 +25582,7 @@
               </w:rPr>
               <w:t>𝑚</w:t>
             </w:r>
+            <w:proofErr w:type="gramStart"/>
             <w:r>
               <w:rPr>
                 <w:rFonts w:ascii="Times New Roman" w:eastAsia="Times New Roman" w:hAnsi="Times New Roman" w:cs="Times New Roman"/>
@@ -24530,7 +25598,16 @@
                 <w:sz w:val="24"/>
                 <w:szCs w:val="24"/>
               </w:rPr>
-              <w:t xml:space="preserve">)=0.229 (0.229 *6 </w:t>
+              <w:t>)=</w:t>
+            </w:r>
+            <w:proofErr w:type="gramEnd"/>
+            <w:r>
+              <w:rPr>
+                <w:rFonts w:ascii="Times New Roman" w:eastAsia="Times New Roman" w:hAnsi="Times New Roman" w:cs="Times New Roman"/>
+                <w:sz w:val="24"/>
+                <w:szCs w:val="24"/>
+              </w:rPr>
+              <w:t xml:space="preserve">0.229 (0.229 *6 </w:t>
             </w:r>
             <w:r>
               <w:rPr>
@@ -25783,7 +26860,25 @@
                 <w:b w:val="0"/>
                 <w:color w:val="000000"/>
               </w:rPr>
-              <w:t>Agencia Martínez Travel &amp; Tours</w:t>
+              <w:t xml:space="preserve">Agencia Martínez </w:t>
+            </w:r>
+            <w:proofErr w:type="spellStart"/>
+            <w:r>
+              <w:rPr>
+                <w:rFonts w:ascii="Times New Roman" w:eastAsia="Times New Roman" w:hAnsi="Times New Roman" w:cs="Times New Roman"/>
+                <w:b w:val="0"/>
+                <w:color w:val="000000"/>
+              </w:rPr>
+              <w:t>Travel</w:t>
+            </w:r>
+            <w:proofErr w:type="spellEnd"/>
+            <w:r>
+              <w:rPr>
+                <w:rFonts w:ascii="Times New Roman" w:eastAsia="Times New Roman" w:hAnsi="Times New Roman" w:cs="Times New Roman"/>
+                <w:b w:val="0"/>
+                <w:color w:val="000000"/>
+              </w:rPr>
+              <w:t xml:space="preserve"> &amp; Tours</w:t>
             </w:r>
           </w:p>
         </w:tc>
@@ -38225,6 +39320,7 @@
     <w:lsdException w:name="HTML Sample" w:semiHidden="1" w:unhideWhenUsed="1"/>
     <w:lsdException w:name="HTML Typewriter" w:semiHidden="1" w:unhideWhenUsed="1"/>
     <w:lsdException w:name="HTML Variable" w:semiHidden="1" w:unhideWhenUsed="1"/>
+    <w:lsdException w:name="Normal Table" w:semiHidden="1" w:unhideWhenUsed="1"/>
     <w:lsdException w:name="annotation subject" w:semiHidden="1" w:unhideWhenUsed="1"/>
     <w:lsdException w:name="No List" w:semiHidden="1" w:unhideWhenUsed="1"/>
     <w:lsdException w:name="Outline List 1" w:semiHidden="1" w:unhideWhenUsed="1"/>
@@ -38267,8 +39363,11 @@
     <w:lsdException w:name="Table Contemporary" w:semiHidden="1" w:unhideWhenUsed="1"/>
     <w:lsdException w:name="Table Elegant" w:semiHidden="1" w:unhideWhenUsed="1"/>
     <w:lsdException w:name="Table Professional" w:semiHidden="1" w:unhideWhenUsed="1"/>
+    <w:lsdException w:name="Table Subtle 1" w:semiHidden="1" w:unhideWhenUsed="1"/>
     <w:lsdException w:name="Table Subtle 2" w:semiHidden="1" w:unhideWhenUsed="1"/>
     <w:lsdException w:name="Table Web 1" w:semiHidden="1" w:unhideWhenUsed="1"/>
+    <w:lsdException w:name="Table Web 2" w:semiHidden="1" w:unhideWhenUsed="1"/>
+    <w:lsdException w:name="Table Web 3" w:semiHidden="1" w:unhideWhenUsed="1"/>
     <w:lsdException w:name="Balloon Text" w:semiHidden="1" w:unhideWhenUsed="1" w:qFormat="1"/>
     <w:lsdException w:name="Table Grid" w:uiPriority="59"/>
     <w:lsdException w:name="Table Theme" w:semiHidden="1" w:unhideWhenUsed="1"/>
@@ -40517,6 +41616,12 @@
 </file>
 
 <file path=customXml/item1.xml><?xml version="1.0" encoding="utf-8"?>
+<go:gDocsCustomXmlDataStorage xmlns:go="http://customooxmlschemas.google.com/" xmlns:r="http://schemas.openxmlformats.org/officeDocument/2006/relationships">
+  <go:docsCustomData xmlns:go="http://customooxmlschemas.google.com/" roundtripDataSignature="AMtx7mi4LcNR9nys+licFz9PPGtvxO3IEQ==">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</go:docsCustomData>
+</go:gDocsCustomXmlDataStorage>
+</file>
+
+<file path=customXml/item2.xml><?xml version="1.0" encoding="utf-8"?>
 <s:customData xmlns="http://www.wps.cn/officeDocument/2013/wpsCustomData" xmlns:s="http://www.wps.cn/officeDocument/2013/wpsCustomData">
   <customSectProps>
     <customSectPr/>
@@ -40529,12 +41634,6 @@
     <customSectPr/>
   </customSectProps>
 </s:customData>
-</file>
-
-<file path=customXml/item2.xml><?xml version="1.0" encoding="utf-8"?>
-<go:gDocsCustomXmlDataStorage xmlns:go="http://customooxmlschemas.google.com/" xmlns:r="http://schemas.openxmlformats.org/officeDocument/2006/relationships">
-  <go:docsCustomData xmlns:go="http://customooxmlschemas.google.com/" roundtripDataSignature="AMtx7mi4LcNR9nys+licFz9PPGtvxO3IEQ==">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</go:docsCustomData>
-</go:gDocsCustomXmlDataStorage>
 </file>
 
 <file path=customXml/item3.xml><?xml version="1.0" encoding="utf-8"?>
@@ -40579,7 +41678,7 @@
     <b:Title>SISTEMA INFORMÁTICO PARA LA GESTIÓN Y CONTROL DE LOS PROCESOS ADMINISTRATIVOS DE INVENTARIO Y FACTURACIÓN DE LA LIBRERÍA UNIVERSITARIA DE LA SEDE CENTRAL DE LA UNIVERSIDAD DE EL SALVADOR</b:Title>
     <b:Year>2018</b:Year>
     <b:City>02</b:City>
-    <b:RefOrder>3</b:RefOrder>
+    <b:RefOrder>2</b:RefOrder>
   </b:Source>
   <b:Source>
     <b:Tag>Wal15</b:Tag>
@@ -40599,7 +41698,7 @@
     <b:Month>02</b:Month>
     <b:Day>22</b:Day>
     <b:URL>https://platzi.com/blog/metodologia-scrum-fases/</b:URL>
-    <b:RefOrder>2</b:RefOrder>
+    <b:RefOrder>3</b:RefOrder>
   </b:Source>
   <b:Source>
     <b:Tag>Int11</b:Tag>
@@ -40627,14 +41726,6 @@
 </file>
 
 <file path=customXml/itemProps1.xml><?xml version="1.0" encoding="utf-8"?>
-<ds:datastoreItem xmlns:ds="http://schemas.openxmlformats.org/officeDocument/2006/customXml" ds:itemID="{B1977F7D-205B-4081-913C-38D41E755F92}">
-  <ds:schemaRefs>
-    <ds:schemaRef ds:uri="http://www.wps.cn/officeDocument/2013/wpsCustomData"/>
-  </ds:schemaRefs>
-</ds:datastoreItem>
-</file>
-
-<file path=customXml/itemProps2.xml><?xml version="1.0" encoding="utf-8"?>
 <ds:datastoreItem xmlns:ds="http://schemas.openxmlformats.org/officeDocument/2006/customXml" ds:itemID="{11111111-1234-1234-1234-123412341234}">
   <ds:schemaRefs>
     <ds:schemaRef ds:uri="http://customooxmlschemas.google.com/"/>
@@ -40643,8 +41734,16 @@
 </ds:datastoreItem>
 </file>
 
+<file path=customXml/itemProps2.xml><?xml version="1.0" encoding="utf-8"?>
+<ds:datastoreItem xmlns:ds="http://schemas.openxmlformats.org/officeDocument/2006/customXml" ds:itemID="{B1977F7D-205B-4081-913C-38D41E755F92}">
+  <ds:schemaRefs>
+    <ds:schemaRef ds:uri="http://www.wps.cn/officeDocument/2013/wpsCustomData"/>
+  </ds:schemaRefs>
+</ds:datastoreItem>
+</file>
+
 <file path=customXml/itemProps3.xml><?xml version="1.0" encoding="utf-8"?>
-<ds:datastoreItem xmlns:ds="http://schemas.openxmlformats.org/officeDocument/2006/customXml" ds:itemID="{3EF9F1D7-3A67-4BD8-9D93-48942F4A3F73}">
+<ds:datastoreItem xmlns:ds="http://schemas.openxmlformats.org/officeDocument/2006/customXml" ds:itemID="{47C0A202-5A56-4037-A658-515D94007FE2}">
   <ds:schemaRefs>
     <ds:schemaRef ds:uri="http://schemas.openxmlformats.org/officeDocument/2006/bibliography"/>
   </ds:schemaRefs>

</xml_diff>

<commit_message>
Revision de algunoas palabras en primera a tercera persona
</commit_message>
<xml_diff>
--- a/DOCUMENTACION/Anteproyecto-Martinez-Travel-Tours-penultima-entrega.docx
+++ b/DOCUMENTACION/Anteproyecto-Martinez-Travel-Tours-penultima-entrega.docx
@@ -430,15 +430,50 @@
           <w:rFonts w:ascii="Century Gothic" w:eastAsia="Century Gothic" w:hAnsi="Century Gothic" w:cs="Century Gothic"/>
           <w:b/>
         </w:rPr>
-        <w:t>SAN VICENTE, JUEVES 07 DE NOVIEMBRE DE 2019</w:t>
-      </w:r>
-    </w:p>
-    <w:p>
-      <w:pPr>
+        <w:t xml:space="preserve">SAN VICENTE, JUEVES </w:t>
+      </w:r>
+      <w:r>
         <w:rPr>
           <w:rFonts w:ascii="Century Gothic" w:eastAsia="Century Gothic" w:hAnsi="Century Gothic" w:cs="Century Gothic"/>
           <w:b/>
         </w:rPr>
+        <w:t>16</w:t>
+      </w:r>
+      <w:r>
+        <w:rPr>
+          <w:rFonts w:ascii="Century Gothic" w:eastAsia="Century Gothic" w:hAnsi="Century Gothic" w:cs="Century Gothic"/>
+          <w:b/>
+        </w:rPr>
+        <w:t xml:space="preserve"> DE </w:t>
+      </w:r>
+      <w:r>
+        <w:rPr>
+          <w:rFonts w:ascii="Century Gothic" w:eastAsia="Century Gothic" w:hAnsi="Century Gothic" w:cs="Century Gothic"/>
+          <w:b/>
+        </w:rPr>
+        <w:t>ENERO</w:t>
+      </w:r>
+      <w:r>
+        <w:rPr>
+          <w:rFonts w:ascii="Century Gothic" w:eastAsia="Century Gothic" w:hAnsi="Century Gothic" w:cs="Century Gothic"/>
+          <w:b/>
+        </w:rPr>
+        <w:t xml:space="preserve"> DE 20</w:t>
+      </w:r>
+      <w:r>
+        <w:rPr>
+          <w:rFonts w:ascii="Century Gothic" w:eastAsia="Century Gothic" w:hAnsi="Century Gothic" w:cs="Century Gothic"/>
+          <w:b/>
+        </w:rPr>
+        <w:t>20</w:t>
+      </w:r>
+    </w:p>
+    <w:p>
+      <w:pPr>
+        <w:rPr>
+          <w:rFonts w:ascii="Century Gothic" w:eastAsia="Century Gothic" w:hAnsi="Century Gothic" w:cs="Century Gothic"/>
+          <w:b/>
+        </w:rPr>
       </w:pPr>
       <w:bookmarkStart w:id="0" w:name="_heading=h.gjdgxs" w:colFirst="0" w:colLast="0"/>
       <w:bookmarkEnd w:id="0"/>
@@ -466,11 +501,20 @@
           <w:b/>
         </w:rPr>
       </w:pPr>
-      <w:r>
+    </w:p>
+    <w:p>
+      <w:pPr>
         <w:rPr>
           <w:rFonts w:ascii="Century Gothic" w:eastAsia="Century Gothic" w:hAnsi="Century Gothic" w:cs="Century Gothic"/>
           <w:b/>
         </w:rPr>
+      </w:pPr>
+      <w:r>
+        <w:rPr>
+          <w:rFonts w:ascii="Century Gothic" w:eastAsia="Century Gothic" w:hAnsi="Century Gothic" w:cs="Century Gothic"/>
+          <w:b/>
+        </w:rPr>
+        <w:lastRenderedPageBreak/>
         <w:t>INDICE</w:t>
       </w:r>
     </w:p>
@@ -3336,7 +3380,6 @@
           <w:sz w:val="24"/>
           <w:szCs w:val="24"/>
         </w:rPr>
-        <w:lastRenderedPageBreak/>
         <w:t>ÍNDICE DE FIGURAS</w:t>
       </w:r>
       <w:bookmarkEnd w:id="2"/>
@@ -3367,7 +3410,6 @@
           <w:docPartUnique/>
         </w:docPartObj>
       </w:sdtPr>
-      <w:sdtEndPr/>
       <w:sdtContent>
         <w:p>
           <w:pPr>
@@ -3552,6 +3594,7 @@
         <w:p/>
         <w:p>
           <w:r>
+            <w:lastRenderedPageBreak/>
             <w:fldChar w:fldCharType="end"/>
           </w:r>
         </w:p>
@@ -3574,7 +3617,6 @@
           <w:color w:val="auto"/>
           <w:sz w:val="24"/>
         </w:rPr>
-        <w:lastRenderedPageBreak/>
         <w:t>ÍNDICE DE TABLAS</w:t>
       </w:r>
       <w:bookmarkEnd w:id="3"/>
@@ -3588,7 +3630,6 @@
           <w:docPartUnique/>
         </w:docPartObj>
       </w:sdtPr>
-      <w:sdtEndPr/>
       <w:sdtContent>
         <w:p>
           <w:pPr>
@@ -4305,7 +4346,6 @@
           <w:docPartUnique/>
         </w:docPartObj>
       </w:sdtPr>
-      <w:sdtEndPr/>
       <w:sdtContent>
         <w:p>
           <w:pPr>
@@ -4417,7 +4457,23 @@
           <w:sz w:val="24"/>
           <w:szCs w:val="24"/>
         </w:rPr>
-        <w:t xml:space="preserve">La globalización día a día se penetra más y más en nuestra sociedad y con ello aumenta la necesidad de mejorar las herramientas que las instituciones utilizan para atender las necesidades de sus usuarios de una </w:t>
+        <w:t>La globalización día a día se penetra más y más en nuestra sociedad y con ello aumenta la necesidad de mejorar las herramientas</w:t>
+      </w:r>
+      <w:r>
+        <w:rPr>
+          <w:rFonts w:ascii="Times New Roman" w:eastAsia="Times New Roman" w:hAnsi="Times New Roman" w:cs="Times New Roman"/>
+          <w:sz w:val="24"/>
+          <w:szCs w:val="24"/>
+        </w:rPr>
+        <w:t>,</w:t>
+      </w:r>
+      <w:r>
+        <w:rPr>
+          <w:rFonts w:ascii="Times New Roman" w:eastAsia="Times New Roman" w:hAnsi="Times New Roman" w:cs="Times New Roman"/>
+          <w:sz w:val="24"/>
+          <w:szCs w:val="24"/>
+        </w:rPr>
+        <w:t xml:space="preserve"> que las instituciones utilizan para atender las necesidades de sus usuarios de una </w:t>
       </w:r>
       <w:r>
         <w:rPr>
@@ -4511,7 +4567,39 @@
           <w:sz w:val="24"/>
           <w:szCs w:val="24"/>
         </w:rPr>
-        <w:t xml:space="preserve"> proporcionar a dicha agencia un sistema capaz de brindar información requerida por los administradores en un momento oportuno para su uso.</w:t>
+        <w:t xml:space="preserve"> proporcionar a dicha agencia </w:t>
+      </w:r>
+      <w:r>
+        <w:rPr>
+          <w:rFonts w:ascii="Times New Roman" w:eastAsia="Times New Roman" w:hAnsi="Times New Roman" w:cs="Times New Roman"/>
+          <w:sz w:val="24"/>
+          <w:szCs w:val="24"/>
+        </w:rPr>
+        <w:t xml:space="preserve">esa herramienta </w:t>
+      </w:r>
+      <w:r>
+        <w:rPr>
+          <w:rFonts w:ascii="Times New Roman" w:eastAsia="Times New Roman" w:hAnsi="Times New Roman" w:cs="Times New Roman"/>
+          <w:sz w:val="24"/>
+          <w:szCs w:val="24"/>
+        </w:rPr>
+        <w:t>capaz de brindar información requerida por los administradores en un momento oportuno para su</w:t>
+      </w:r>
+      <w:r>
+        <w:rPr>
+          <w:rFonts w:ascii="Times New Roman" w:eastAsia="Times New Roman" w:hAnsi="Times New Roman" w:cs="Times New Roman"/>
+          <w:sz w:val="24"/>
+          <w:szCs w:val="24"/>
+        </w:rPr>
+        <w:t xml:space="preserve"> respectivo</w:t>
+      </w:r>
+      <w:r>
+        <w:rPr>
+          <w:rFonts w:ascii="Times New Roman" w:eastAsia="Times New Roman" w:hAnsi="Times New Roman" w:cs="Times New Roman"/>
+          <w:sz w:val="24"/>
+          <w:szCs w:val="24"/>
+        </w:rPr>
+        <w:t xml:space="preserve"> uso.</w:t>
       </w:r>
       <w:r>
         <w:rPr>
@@ -4565,14 +4653,6 @@
         </w:rPr>
         <w:t>.</w:t>
       </w:r>
-      <w:r>
-        <w:rPr>
-          <w:rFonts w:ascii="Times New Roman" w:eastAsia="Times New Roman" w:hAnsi="Times New Roman" w:cs="Times New Roman"/>
-          <w:sz w:val="24"/>
-          <w:szCs w:val="24"/>
-        </w:rPr>
-        <w:t xml:space="preserve"> </w:t>
-      </w:r>
     </w:p>
     <w:p>
       <w:pPr>
@@ -4629,6 +4709,24 @@
           <w:szCs w:val="24"/>
         </w:rPr>
         <w:t xml:space="preserve"> donde se describen los antecedentes, definición de requerimientos, metodología a utilizar y planteamiento del problema mediante el diagrama de árbol de problemas y objetos.</w:t>
+      </w:r>
+      <w:r>
+        <w:rPr>
+          <w:rFonts w:ascii="Times New Roman" w:eastAsia="Times New Roman" w:hAnsi="Times New Roman" w:cs="Times New Roman"/>
+          <w:color w:val="FF0000"/>
+          <w:sz w:val="24"/>
+          <w:szCs w:val="24"/>
+        </w:rPr>
+        <w:t xml:space="preserve"> </w:t>
+      </w:r>
+      <w:r>
+        <w:rPr>
+          <w:rFonts w:ascii="Times New Roman" w:eastAsia="Times New Roman" w:hAnsi="Times New Roman" w:cs="Times New Roman"/>
+          <w:color w:val="FF0000"/>
+          <w:sz w:val="24"/>
+          <w:szCs w:val="24"/>
+        </w:rPr>
+        <w:t>Como parte de la documentación del proyecto en regla.</w:t>
       </w:r>
     </w:p>
     <w:p>
@@ -4796,7 +4894,23 @@
           <w:sz w:val="24"/>
           <w:szCs w:val="24"/>
         </w:rPr>
-        <w:t>Implementar un canal de comunicación en tiempo real entre la administración y los usuarios, de manera que reciban notificaciones de todos los paquetes turísticos y promociones vigentes, con el fin de aumentar el flujo de personas que contratan los servicios de la empresa.</w:t>
+        <w:t xml:space="preserve">Implementar un canal de comunicación en tiempo real entre la administración y los usuarios, de manera que reciban notificaciones de todos los paquetes turísticos y promociones vigentes, con el </w:t>
+      </w:r>
+      <w:r>
+        <w:rPr>
+          <w:rFonts w:ascii="Times New Roman" w:eastAsia="Times New Roman" w:hAnsi="Times New Roman" w:cs="Times New Roman"/>
+          <w:sz w:val="24"/>
+          <w:szCs w:val="24"/>
+        </w:rPr>
+        <w:t>motivo</w:t>
+      </w:r>
+      <w:r>
+        <w:rPr>
+          <w:rFonts w:ascii="Times New Roman" w:eastAsia="Times New Roman" w:hAnsi="Times New Roman" w:cs="Times New Roman"/>
+          <w:sz w:val="24"/>
+          <w:szCs w:val="24"/>
+        </w:rPr>
+        <w:t xml:space="preserve"> de aumentar el flujo de personas que contratan los servicios de la empresa.</w:t>
       </w:r>
     </w:p>
     <w:p>
@@ -4856,26 +4970,15 @@
           <w:szCs w:val="24"/>
         </w:rPr>
       </w:pPr>
-    </w:p>
-    <w:p>
-      <w:pPr>
-        <w:pStyle w:val="Ttulo1"/>
-        <w:spacing w:line="240" w:lineRule="auto"/>
+      <w:bookmarkStart w:id="9" w:name="_Toc29047246"/>
+      <w:r>
         <w:rPr>
           <w:rFonts w:ascii="Times New Roman" w:eastAsia="Times New Roman" w:hAnsi="Times New Roman" w:cs="Times New Roman"/>
           <w:color w:val="000000"/>
           <w:sz w:val="24"/>
           <w:szCs w:val="24"/>
         </w:rPr>
-      </w:pPr>
-      <w:bookmarkStart w:id="9" w:name="_Toc29047246"/>
-      <w:r>
-        <w:rPr>
-          <w:rFonts w:ascii="Times New Roman" w:eastAsia="Times New Roman" w:hAnsi="Times New Roman" w:cs="Times New Roman"/>
-          <w:color w:val="000000"/>
-          <w:sz w:val="24"/>
-          <w:szCs w:val="24"/>
-        </w:rPr>
+        <w:lastRenderedPageBreak/>
         <w:t>JUSTIFICACIÓN</w:t>
       </w:r>
       <w:bookmarkEnd w:id="9"/>
@@ -5001,7 +5104,23 @@
           <w:sz w:val="24"/>
           <w:szCs w:val="24"/>
         </w:rPr>
-        <w:t>Tenemos como beneficiarios del sistema:</w:t>
+        <w:t>Se tienen</w:t>
+      </w:r>
+      <w:r>
+        <w:rPr>
+          <w:rFonts w:ascii="Times New Roman" w:eastAsia="Times New Roman" w:hAnsi="Times New Roman" w:cs="Times New Roman"/>
+          <w:sz w:val="24"/>
+          <w:szCs w:val="24"/>
+        </w:rPr>
+        <w:t>,</w:t>
+      </w:r>
+      <w:r>
+        <w:rPr>
+          <w:rFonts w:ascii="Times New Roman" w:eastAsia="Times New Roman" w:hAnsi="Times New Roman" w:cs="Times New Roman"/>
+          <w:sz w:val="24"/>
+          <w:szCs w:val="24"/>
+        </w:rPr>
+        <w:t xml:space="preserve"> como beneficiarios del sistema:</w:t>
       </w:r>
     </w:p>
     <w:p>
@@ -5159,7 +5278,23 @@
           <w:sz w:val="24"/>
           <w:szCs w:val="24"/>
         </w:rPr>
-        <w:t>Clientes (1000 al año aproximadamente): Quienes interactuarán con el sistema constantemente, ya que algunos clientes viajan internacionalmente hasta 3 veces al año, asisten a excursiones nacionales, además de hacer o recibir envíos por cargo expreso</w:t>
+        <w:t xml:space="preserve">Clientes (1000 al año aproximadamente): </w:t>
+      </w:r>
+      <w:r>
+        <w:rPr>
+          <w:rFonts w:ascii="Times New Roman" w:eastAsia="Times New Roman" w:hAnsi="Times New Roman" w:cs="Times New Roman"/>
+          <w:sz w:val="24"/>
+          <w:szCs w:val="24"/>
+        </w:rPr>
+        <w:t>Son q</w:t>
+      </w:r>
+      <w:r>
+        <w:rPr>
+          <w:rFonts w:ascii="Times New Roman" w:eastAsia="Times New Roman" w:hAnsi="Times New Roman" w:cs="Times New Roman"/>
+          <w:sz w:val="24"/>
+          <w:szCs w:val="24"/>
+        </w:rPr>
+        <w:t>uienes interactuarán con el sistema constantemente, ya que algunos clientes viajan internacionalmente hasta 3 veces al año, asisten a excursiones nacionales, además de hacer o recibir envíos por cargo expreso</w:t>
       </w:r>
     </w:p>
     <w:p>
@@ -5182,7 +5317,6 @@
           <w:sz w:val="24"/>
           <w:szCs w:val="24"/>
         </w:rPr>
-        <w:lastRenderedPageBreak/>
         <w:t>ALCANCES</w:t>
       </w:r>
       <w:bookmarkEnd w:id="10"/>
@@ -5251,6 +5385,7 @@
           <w:sz w:val="24"/>
           <w:szCs w:val="24"/>
         </w:rPr>
+        <w:lastRenderedPageBreak/>
         <w:t>Control de Cotizaciones:</w:t>
       </w:r>
     </w:p>
@@ -6129,7 +6264,6 @@
           <w:sz w:val="24"/>
           <w:szCs w:val="24"/>
         </w:rPr>
-        <w:lastRenderedPageBreak/>
         <w:t>Control de Cargo Expreso</w:t>
       </w:r>
     </w:p>
@@ -6196,6 +6330,7 @@
           <w:sz w:val="24"/>
           <w:szCs w:val="24"/>
         </w:rPr>
+        <w:lastRenderedPageBreak/>
         <w:t>Sesiones</w:t>
       </w:r>
     </w:p>
@@ -6669,7 +6804,57 @@
           <w:sz w:val="24"/>
           <w:szCs w:val="24"/>
         </w:rPr>
-        <w:t xml:space="preserve"> &amp; Tours y cómo se llevan a cabo cada uno de sus procesos. En este documento se redacta una propuesta para solventar dicha problemática.</w:t>
+        <w:t xml:space="preserve"> &amp; Tours y cómo se lleva a cabo cada uno de sus procesos</w:t>
+      </w:r>
+      <w:r>
+        <w:rPr>
+          <w:rFonts w:ascii="Times New Roman" w:eastAsia="Times New Roman" w:hAnsi="Times New Roman" w:cs="Times New Roman"/>
+          <w:sz w:val="24"/>
+          <w:szCs w:val="24"/>
+        </w:rPr>
+        <w:t xml:space="preserve"> </w:t>
+      </w:r>
+      <w:r>
+        <w:rPr>
+          <w:rFonts w:ascii="Times New Roman" w:eastAsia="Times New Roman" w:hAnsi="Times New Roman" w:cs="Times New Roman"/>
+          <w:sz w:val="24"/>
+          <w:szCs w:val="24"/>
+        </w:rPr>
+        <w:t>actualmente</w:t>
+      </w:r>
+      <w:r>
+        <w:rPr>
+          <w:rFonts w:ascii="Times New Roman" w:eastAsia="Times New Roman" w:hAnsi="Times New Roman" w:cs="Times New Roman"/>
+          <w:sz w:val="24"/>
+          <w:szCs w:val="24"/>
+        </w:rPr>
+        <w:t>. En este documento se redacta una propuesta para solventar dicha problemática</w:t>
+      </w:r>
+      <w:r>
+        <w:rPr>
+          <w:rFonts w:ascii="Times New Roman" w:eastAsia="Times New Roman" w:hAnsi="Times New Roman" w:cs="Times New Roman"/>
+          <w:sz w:val="24"/>
+          <w:szCs w:val="24"/>
+        </w:rPr>
+        <w:t xml:space="preserve">, que </w:t>
+      </w:r>
+      <w:r>
+        <w:rPr>
+          <w:rFonts w:ascii="Times New Roman" w:eastAsia="Times New Roman" w:hAnsi="Times New Roman" w:cs="Times New Roman"/>
+          <w:sz w:val="24"/>
+          <w:szCs w:val="24"/>
+        </w:rPr>
+        <w:t>beneficie</w:t>
+      </w:r>
+      <w:bookmarkStart w:id="13" w:name="_GoBack"/>
+      <w:bookmarkEnd w:id="13"/>
+      <w:r>
+        <w:rPr>
+          <w:rFonts w:ascii="Times New Roman" w:eastAsia="Times New Roman" w:hAnsi="Times New Roman" w:cs="Times New Roman"/>
+          <w:sz w:val="24"/>
+          <w:szCs w:val="24"/>
+        </w:rPr>
+        <w:t xml:space="preserve"> a la empresa como a sus usuarios.</w:t>
       </w:r>
     </w:p>
     <w:p>
@@ -6683,7 +6868,7 @@
           <w:szCs w:val="24"/>
         </w:rPr>
       </w:pPr>
-      <w:bookmarkStart w:id="13" w:name="_Toc29047250"/>
+      <w:bookmarkStart w:id="14" w:name="_Toc29047250"/>
       <w:r>
         <w:rPr>
           <w:rFonts w:ascii="Times New Roman" w:eastAsia="Times New Roman" w:hAnsi="Times New Roman" w:cs="Times New Roman"/>
@@ -6693,7 +6878,7 @@
         </w:rPr>
         <w:t>1.1 ANTECEDENTES</w:t>
       </w:r>
-      <w:bookmarkEnd w:id="13"/>
+      <w:bookmarkEnd w:id="14"/>
     </w:p>
     <w:p>
       <w:pPr>
@@ -6799,7 +6984,7 @@
           <w:szCs w:val="24"/>
         </w:rPr>
       </w:pPr>
-      <w:bookmarkStart w:id="14" w:name="_Toc29047251"/>
+      <w:bookmarkStart w:id="15" w:name="_Toc29047251"/>
       <w:r>
         <w:rPr>
           <w:rFonts w:ascii="Times New Roman" w:eastAsia="Times New Roman" w:hAnsi="Times New Roman" w:cs="Times New Roman"/>
@@ -6809,7 +6994,7 @@
         </w:rPr>
         <w:t>1.2 ESTADO DEL ARTE</w:t>
       </w:r>
-      <w:bookmarkEnd w:id="14"/>
+      <w:bookmarkEnd w:id="15"/>
       <w:r>
         <w:rPr>
           <w:rFonts w:ascii="Times New Roman" w:eastAsia="Times New Roman" w:hAnsi="Times New Roman" w:cs="Times New Roman"/>
@@ -7184,9 +7369,9 @@
           <w:szCs w:val="24"/>
         </w:rPr>
       </w:pPr>
-      <w:bookmarkStart w:id="15" w:name="_heading=h.m05zcdiufybv" w:colFirst="0" w:colLast="0"/>
-      <w:bookmarkStart w:id="16" w:name="_Toc29047252"/>
-      <w:bookmarkEnd w:id="15"/>
+      <w:bookmarkStart w:id="16" w:name="_heading=h.m05zcdiufybv" w:colFirst="0" w:colLast="0"/>
+      <w:bookmarkStart w:id="17" w:name="_Toc29047252"/>
+      <w:bookmarkEnd w:id="16"/>
       <w:r>
         <w:rPr>
           <w:rFonts w:ascii="Times New Roman" w:eastAsia="Times New Roman" w:hAnsi="Times New Roman" w:cs="Times New Roman"/>
@@ -7196,7 +7381,7 @@
         </w:rPr>
         <w:t>1.3 PROCESOS ACTUALES</w:t>
       </w:r>
-      <w:bookmarkEnd w:id="16"/>
+      <w:bookmarkEnd w:id="17"/>
       <w:r>
         <w:rPr>
           <w:rFonts w:ascii="Times New Roman" w:eastAsia="Times New Roman" w:hAnsi="Times New Roman" w:cs="Times New Roman"/>
@@ -7269,7 +7454,7 @@
           <w:szCs w:val="24"/>
         </w:rPr>
       </w:pPr>
-      <w:bookmarkStart w:id="17" w:name="_Toc29047253"/>
+      <w:bookmarkStart w:id="18" w:name="_Toc29047253"/>
       <w:r>
         <w:rPr>
           <w:rFonts w:ascii="Times New Roman" w:eastAsia="Times New Roman" w:hAnsi="Times New Roman" w:cs="Times New Roman"/>
@@ -7278,7 +7463,7 @@
         </w:rPr>
         <w:t>1.3.1 Descripción de los Procesos Actuales</w:t>
       </w:r>
-      <w:bookmarkEnd w:id="17"/>
+      <w:bookmarkEnd w:id="18"/>
     </w:p>
     <w:p>
       <w:pPr>
@@ -7809,8 +7994,8 @@
           <w:szCs w:val="24"/>
         </w:rPr>
       </w:pPr>
-      <w:bookmarkStart w:id="18" w:name="_heading=h.35nkun2" w:colFirst="0" w:colLast="0"/>
-      <w:bookmarkEnd w:id="18"/>
+      <w:bookmarkStart w:id="19" w:name="_heading=h.35nkun2" w:colFirst="0" w:colLast="0"/>
+      <w:bookmarkEnd w:id="19"/>
       <w:r>
         <w:rPr>
           <w:noProof/>
@@ -7879,7 +8064,7 @@
           <w:szCs w:val="24"/>
         </w:rPr>
       </w:pPr>
-      <w:bookmarkStart w:id="19" w:name="_Toc29047254"/>
+      <w:bookmarkStart w:id="20" w:name="_Toc29047254"/>
       <w:r>
         <w:rPr>
           <w:rFonts w:ascii="Times New Roman" w:eastAsia="Times New Roman" w:hAnsi="Times New Roman" w:cs="Times New Roman"/>
@@ -7888,7 +8073,7 @@
         </w:rPr>
         <w:t>1.3.3 Descripción de los Elementos del Sistema.</w:t>
       </w:r>
-      <w:bookmarkEnd w:id="19"/>
+      <w:bookmarkEnd w:id="20"/>
     </w:p>
     <w:p>
       <w:pPr>
@@ -8701,7 +8886,7 @@
           <w:szCs w:val="24"/>
         </w:rPr>
       </w:pPr>
-      <w:bookmarkStart w:id="20" w:name="_Toc29047255"/>
+      <w:bookmarkStart w:id="21" w:name="_Toc29047255"/>
       <w:r>
         <w:rPr>
           <w:rFonts w:ascii="Times New Roman" w:eastAsia="Times New Roman" w:hAnsi="Times New Roman" w:cs="Times New Roman"/>
@@ -8712,7 +8897,7 @@
         <w:lastRenderedPageBreak/>
         <w:t>1.4 PLANTEAMIENTO DEL PROBLEMA</w:t>
       </w:r>
-      <w:bookmarkEnd w:id="20"/>
+      <w:bookmarkEnd w:id="21"/>
     </w:p>
     <w:p>
       <w:pPr>
@@ -8729,25 +8914,7 @@
           <w:sz w:val="24"/>
           <w:szCs w:val="24"/>
         </w:rPr>
-        <w:t xml:space="preserve">A </w:t>
-      </w:r>
-      <w:proofErr w:type="gramStart"/>
-      <w:r>
-        <w:rPr>
-          <w:rFonts w:ascii="Times New Roman" w:eastAsia="Times New Roman" w:hAnsi="Times New Roman" w:cs="Times New Roman"/>
-          <w:sz w:val="24"/>
-          <w:szCs w:val="24"/>
-        </w:rPr>
-        <w:t>continuación</w:t>
-      </w:r>
-      <w:proofErr w:type="gramEnd"/>
-      <w:r>
-        <w:rPr>
-          <w:rFonts w:ascii="Times New Roman" w:eastAsia="Times New Roman" w:hAnsi="Times New Roman" w:cs="Times New Roman"/>
-          <w:sz w:val="24"/>
-          <w:szCs w:val="24"/>
-        </w:rPr>
-        <w:t xml:space="preserve"> se describe la problemática encontrada en la Agencia de Viajes Martínez </w:t>
+        <w:t xml:space="preserve">A continuación se describe la problemática encontrada en la Agencia de Viajes Martínez </w:t>
       </w:r>
       <w:proofErr w:type="spellStart"/>
       <w:r>
@@ -8778,7 +8945,7 @@
           <w:szCs w:val="24"/>
         </w:rPr>
       </w:pPr>
-      <w:bookmarkStart w:id="21" w:name="_Toc29047256"/>
+      <w:bookmarkStart w:id="22" w:name="_Toc29047256"/>
       <w:r>
         <w:rPr>
           <w:rFonts w:ascii="Times New Roman" w:eastAsia="Times New Roman" w:hAnsi="Times New Roman" w:cs="Times New Roman"/>
@@ -8787,7 +8954,7 @@
         </w:rPr>
         <w:t>1.4.1 Definición de Árbol de Problemas</w:t>
       </w:r>
-      <w:bookmarkEnd w:id="21"/>
+      <w:bookmarkEnd w:id="22"/>
     </w:p>
     <w:p>
       <w:pPr>
@@ -8866,25 +9033,7 @@
           <w:sz w:val="24"/>
           <w:szCs w:val="24"/>
         </w:rPr>
-        <w:t xml:space="preserve">Esta técnica facilita la identificación y organización de las causas y consecuencias de un problema. Por </w:t>
-      </w:r>
-      <w:proofErr w:type="gramStart"/>
-      <w:r>
-        <w:rPr>
-          <w:rFonts w:ascii="Times New Roman" w:eastAsia="Times New Roman" w:hAnsi="Times New Roman" w:cs="Times New Roman"/>
-          <w:sz w:val="24"/>
-          <w:szCs w:val="24"/>
-        </w:rPr>
-        <w:t>tanto</w:t>
-      </w:r>
-      <w:proofErr w:type="gramEnd"/>
-      <w:r>
-        <w:rPr>
-          <w:rFonts w:ascii="Times New Roman" w:eastAsia="Times New Roman" w:hAnsi="Times New Roman" w:cs="Times New Roman"/>
-          <w:sz w:val="24"/>
-          <w:szCs w:val="24"/>
-        </w:rPr>
-        <w:t xml:space="preserve"> es complementaria, y no sustituye, a la información de base.</w:t>
+        <w:t>Esta técnica facilita la identificación y organización de las causas y consecuencias de un problema. Por tanto es complementaria, y no sustituye, a la información de base.</w:t>
       </w:r>
     </w:p>
     <w:p>
@@ -8944,7 +9093,6 @@
           </w:rPr>
           <w:id w:val="-552543874"/>
         </w:sdtPr>
-        <w:sdtEndPr/>
         <w:sdtContent>
           <w:r>
             <w:rPr>
@@ -9685,31 +9833,12 @@
           <w:sz w:val="24"/>
           <w:szCs w:val="24"/>
         </w:rPr>
-        <w:t xml:space="preserve">El proyecto se debe concentrar en las raíces (causas). La idea es </w:t>
-      </w:r>
-      <w:proofErr w:type="gramStart"/>
-      <w:r>
-        <w:rPr>
-          <w:rFonts w:ascii="Times New Roman" w:eastAsia="Times New Roman" w:hAnsi="Times New Roman" w:cs="Times New Roman"/>
-          <w:sz w:val="24"/>
-          <w:szCs w:val="24"/>
-        </w:rPr>
-        <w:t>que</w:t>
-      </w:r>
-      <w:proofErr w:type="gramEnd"/>
-      <w:r>
-        <w:rPr>
-          <w:rFonts w:ascii="Times New Roman" w:eastAsia="Times New Roman" w:hAnsi="Times New Roman" w:cs="Times New Roman"/>
-          <w:sz w:val="24"/>
-          <w:szCs w:val="24"/>
-        </w:rPr>
-        <w:t xml:space="preserve"> si se encuentra solución para éstas, se resuelven los efectos negativos que producen. </w:t>
+        <w:t xml:space="preserve">El proyecto se debe concentrar en las raíces (causas). La idea es que si se encuentra solución para éstas, se resuelven los efectos negativos que producen. </w:t>
       </w:r>
       <w:sdt>
         <w:sdtPr>
           <w:id w:val="41498331"/>
         </w:sdtPr>
-        <w:sdtEndPr/>
         <w:sdtContent>
           <w:r>
             <w:rPr>
@@ -9822,8 +9951,8 @@
           <w:szCs w:val="16"/>
         </w:rPr>
       </w:pPr>
-      <w:bookmarkStart w:id="22" w:name="_heading=h.z337ya" w:colFirst="0" w:colLast="0"/>
-      <w:bookmarkEnd w:id="22"/>
+      <w:bookmarkStart w:id="23" w:name="_heading=h.z337ya" w:colFirst="0" w:colLast="0"/>
+      <w:bookmarkEnd w:id="23"/>
       <w:r>
         <w:rPr>
           <w:rFonts w:ascii="Cambria" w:eastAsia="Cambria" w:hAnsi="Cambria" w:cs="Cambria"/>
@@ -10114,10 +10243,10 @@
           <w:szCs w:val="16"/>
         </w:rPr>
       </w:pPr>
-      <w:bookmarkStart w:id="23" w:name="_heading=h.1y810tw" w:colFirst="0" w:colLast="0"/>
-      <w:bookmarkStart w:id="24" w:name="bookmark=kix.5mjnr505nh" w:colFirst="0" w:colLast="0"/>
-      <w:bookmarkEnd w:id="23"/>
+      <w:bookmarkStart w:id="24" w:name="_heading=h.1y810tw" w:colFirst="0" w:colLast="0"/>
+      <w:bookmarkStart w:id="25" w:name="bookmark=kix.5mjnr505nh" w:colFirst="0" w:colLast="0"/>
       <w:bookmarkEnd w:id="24"/>
+      <w:bookmarkEnd w:id="25"/>
       <w:r>
         <w:rPr>
           <w:rFonts w:ascii="Cambria" w:eastAsia="Cambria" w:hAnsi="Cambria" w:cs="Cambria"/>
@@ -10139,7 +10268,7 @@
           <w:szCs w:val="24"/>
         </w:rPr>
       </w:pPr>
-      <w:bookmarkStart w:id="25" w:name="_Toc29047257"/>
+      <w:bookmarkStart w:id="26" w:name="_Toc29047257"/>
       <w:r>
         <w:rPr>
           <w:rFonts w:ascii="Times New Roman" w:eastAsia="Times New Roman" w:hAnsi="Times New Roman" w:cs="Times New Roman"/>
@@ -10148,7 +10277,7 @@
         </w:rPr>
         <w:t>1.4.2 Descripción de Árbol de Problemas</w:t>
       </w:r>
-      <w:bookmarkEnd w:id="25"/>
+      <w:bookmarkEnd w:id="26"/>
     </w:p>
     <w:p>
       <w:pPr>
@@ -10622,7 +10751,7 @@
           <w:szCs w:val="24"/>
         </w:rPr>
       </w:pPr>
-      <w:bookmarkStart w:id="26" w:name="_Toc29047258"/>
+      <w:bookmarkStart w:id="27" w:name="_Toc29047258"/>
       <w:r>
         <w:rPr>
           <w:rFonts w:ascii="Times New Roman" w:eastAsia="Times New Roman" w:hAnsi="Times New Roman" w:cs="Times New Roman"/>
@@ -10632,7 +10761,7 @@
         <w:lastRenderedPageBreak/>
         <w:t>1.4.3 Descripción de Árbol de Objetivos</w:t>
       </w:r>
-      <w:bookmarkEnd w:id="26"/>
+      <w:bookmarkEnd w:id="27"/>
       <w:r>
         <w:rPr>
           <w:rFonts w:ascii="Times New Roman" w:eastAsia="Times New Roman" w:hAnsi="Times New Roman" w:cs="Times New Roman"/>
@@ -10752,25 +10881,7 @@
           <w:sz w:val="24"/>
           <w:szCs w:val="24"/>
         </w:rPr>
-        <w:t xml:space="preserve">Se realizará la creación de una página web la cual estará constantemente actualizada y con un diseño grato a la vista del usuario. El cliente podrá visualizar todas las promociones de tours, paquetes, cargo expreso y renta de </w:t>
-      </w:r>
-      <w:proofErr w:type="gramStart"/>
-      <w:r>
-        <w:rPr>
-          <w:rFonts w:ascii="Times New Roman" w:eastAsia="Times New Roman" w:hAnsi="Times New Roman" w:cs="Times New Roman"/>
-          <w:sz w:val="24"/>
-          <w:szCs w:val="24"/>
-        </w:rPr>
-        <w:t>vehículos</w:t>
-      </w:r>
-      <w:proofErr w:type="gramEnd"/>
-      <w:r>
-        <w:rPr>
-          <w:rFonts w:ascii="Times New Roman" w:eastAsia="Times New Roman" w:hAnsi="Times New Roman" w:cs="Times New Roman"/>
-          <w:sz w:val="24"/>
-          <w:szCs w:val="24"/>
-        </w:rPr>
-        <w:t xml:space="preserve"> así como también realizar su reserva mediante la página web y aplicación móvil. En caso de tener dudas sobre cotizaciones o reservas podrá contactarse con el administrador de la página por medio de un chat privado, vía correo electrónico o por llamada telefónica.</w:t>
+        <w:t>Se realizará la creación de una página web la cual estará constantemente actualizada y con un diseño grato a la vista del usuario. El cliente podrá visualizar todas las promociones de tours, paquetes, cargo expreso y renta de vehículos así como también realizar su reserva mediante la página web y aplicación móvil. En caso de tener dudas sobre cotizaciones o reservas podrá contactarse con el administrador de la página por medio de un chat privado, vía correo electrónico o por llamada telefónica.</w:t>
       </w:r>
     </w:p>
     <w:p>
@@ -11119,7 +11230,7 @@
           <w:szCs w:val="24"/>
         </w:rPr>
       </w:pPr>
-      <w:bookmarkStart w:id="27" w:name="_Toc29047259"/>
+      <w:bookmarkStart w:id="28" w:name="_Toc29047259"/>
       <w:r>
         <w:rPr>
           <w:rFonts w:ascii="Times New Roman" w:eastAsia="Times New Roman" w:hAnsi="Times New Roman" w:cs="Times New Roman"/>
@@ -11129,7 +11240,7 @@
         </w:rPr>
         <w:t>1.5 METODOLOGÍA PARA EL DESARROLLO DEL PROYECTO.</w:t>
       </w:r>
-      <w:bookmarkEnd w:id="27"/>
+      <w:bookmarkEnd w:id="28"/>
       <w:r>
         <w:rPr>
           <w:rFonts w:ascii="Times New Roman" w:eastAsia="Times New Roman" w:hAnsi="Times New Roman" w:cs="Times New Roman"/>
@@ -12072,7 +12183,6 @@
           </w:rPr>
           <w:id w:val="328029152"/>
         </w:sdtPr>
-        <w:sdtEndPr/>
         <w:sdtContent>
           <w:r>
             <w:rPr>
@@ -12695,9 +12805,9 @@
           <w:szCs w:val="24"/>
         </w:rPr>
       </w:pPr>
-      <w:bookmarkStart w:id="28" w:name="_heading=h.e348lwg8qtp3" w:colFirst="0" w:colLast="0"/>
-      <w:bookmarkStart w:id="29" w:name="_Toc29047260"/>
-      <w:bookmarkEnd w:id="28"/>
+      <w:bookmarkStart w:id="29" w:name="_heading=h.e348lwg8qtp3" w:colFirst="0" w:colLast="0"/>
+      <w:bookmarkStart w:id="30" w:name="_Toc29047260"/>
+      <w:bookmarkEnd w:id="29"/>
       <w:r>
         <w:rPr>
           <w:rFonts w:ascii="Times New Roman" w:eastAsia="Times New Roman" w:hAnsi="Times New Roman" w:cs="Times New Roman"/>
@@ -12707,7 +12817,7 @@
         </w:rPr>
         <w:t>1.6 PRESUPUESTO</w:t>
       </w:r>
-      <w:bookmarkEnd w:id="29"/>
+      <w:bookmarkEnd w:id="30"/>
       <w:r>
         <w:rPr>
           <w:rFonts w:ascii="Times New Roman" w:eastAsia="Times New Roman" w:hAnsi="Times New Roman" w:cs="Times New Roman"/>
@@ -12750,7 +12860,7 @@
           <w:szCs w:val="24"/>
         </w:rPr>
       </w:pPr>
-      <w:bookmarkStart w:id="30" w:name="_Toc29047261"/>
+      <w:bookmarkStart w:id="31" w:name="_Toc29047261"/>
       <w:r>
         <w:rPr>
           <w:rFonts w:ascii="Times New Roman" w:eastAsia="Times New Roman" w:hAnsi="Times New Roman" w:cs="Times New Roman"/>
@@ -12759,7 +12869,7 @@
         </w:rPr>
         <w:t>1.6.1 Recursos Humanos</w:t>
       </w:r>
-      <w:bookmarkEnd w:id="30"/>
+      <w:bookmarkEnd w:id="31"/>
     </w:p>
     <w:p>
       <w:pPr>
@@ -12792,8 +12902,8 @@
           <w:szCs w:val="24"/>
         </w:rPr>
       </w:pPr>
-      <w:bookmarkStart w:id="31" w:name="_heading=h.qsh70q" w:colFirst="0" w:colLast="0"/>
-      <w:bookmarkEnd w:id="31"/>
+      <w:bookmarkStart w:id="32" w:name="_heading=h.qsh70q" w:colFirst="0" w:colLast="0"/>
+      <w:bookmarkEnd w:id="32"/>
       <w:r>
         <w:rPr>
           <w:rFonts w:ascii="Times New Roman" w:eastAsia="Times New Roman" w:hAnsi="Times New Roman" w:cs="Times New Roman"/>
@@ -12820,8 +12930,8 @@
           <w:szCs w:val="24"/>
         </w:rPr>
       </w:pPr>
-      <w:bookmarkStart w:id="32" w:name="_heading=h.3as4poj" w:colFirst="0" w:colLast="0"/>
-      <w:bookmarkEnd w:id="32"/>
+      <w:bookmarkStart w:id="33" w:name="_heading=h.3as4poj" w:colFirst="0" w:colLast="0"/>
+      <w:bookmarkEnd w:id="33"/>
       <w:r>
         <w:rPr>
           <w:rFonts w:ascii="Times New Roman" w:eastAsia="Times New Roman" w:hAnsi="Times New Roman" w:cs="Times New Roman"/>
@@ -13636,14 +13746,14 @@
           <w:rFonts w:ascii="Times New Roman" w:eastAsia="Times New Roman" w:hAnsi="Times New Roman" w:cs="Times New Roman"/>
         </w:rPr>
       </w:pPr>
-      <w:bookmarkStart w:id="33" w:name="_Toc29047262"/>
+      <w:bookmarkStart w:id="34" w:name="_Toc29047262"/>
       <w:r>
         <w:rPr>
           <w:rFonts w:ascii="Times New Roman" w:eastAsia="Times New Roman" w:hAnsi="Times New Roman" w:cs="Times New Roman"/>
         </w:rPr>
         <w:t>1.6.1.1 Etapas del Proyecto</w:t>
       </w:r>
-      <w:bookmarkEnd w:id="33"/>
+      <w:bookmarkEnd w:id="34"/>
     </w:p>
     <w:p>
       <w:pPr>
@@ -13681,8 +13791,8 @@
           <w:szCs w:val="24"/>
         </w:rPr>
       </w:pPr>
-      <w:bookmarkStart w:id="34" w:name="_heading=h.49x2ik5" w:colFirst="0" w:colLast="0"/>
-      <w:bookmarkEnd w:id="34"/>
+      <w:bookmarkStart w:id="35" w:name="_heading=h.49x2ik5" w:colFirst="0" w:colLast="0"/>
+      <w:bookmarkEnd w:id="35"/>
       <w:r>
         <w:rPr>
           <w:rFonts w:ascii="Times New Roman" w:eastAsia="Times New Roman" w:hAnsi="Times New Roman" w:cs="Times New Roman"/>
@@ -13709,8 +13819,8 @@
           <w:szCs w:val="24"/>
         </w:rPr>
       </w:pPr>
-      <w:bookmarkStart w:id="35" w:name="_heading=h.2p2csry" w:colFirst="0" w:colLast="0"/>
-      <w:bookmarkEnd w:id="35"/>
+      <w:bookmarkStart w:id="36" w:name="_heading=h.2p2csry" w:colFirst="0" w:colLast="0"/>
+      <w:bookmarkEnd w:id="36"/>
       <w:r>
         <w:rPr>
           <w:rFonts w:ascii="Times New Roman" w:eastAsia="Times New Roman" w:hAnsi="Times New Roman" w:cs="Times New Roman"/>
@@ -14156,14 +14266,14 @@
           <w:rFonts w:ascii="Times New Roman" w:eastAsia="Times New Roman" w:hAnsi="Times New Roman" w:cs="Times New Roman"/>
         </w:rPr>
       </w:pPr>
-      <w:bookmarkStart w:id="36" w:name="_Toc29047263"/>
+      <w:bookmarkStart w:id="37" w:name="_Toc29047263"/>
       <w:r>
         <w:rPr>
           <w:rFonts w:ascii="Times New Roman" w:eastAsia="Times New Roman" w:hAnsi="Times New Roman" w:cs="Times New Roman"/>
         </w:rPr>
         <w:t>1.6.1.1 Costo de Recurso Humano, Etapa I</w:t>
       </w:r>
-      <w:bookmarkEnd w:id="36"/>
+      <w:bookmarkEnd w:id="37"/>
     </w:p>
     <w:p>
       <w:pPr>
@@ -14179,8 +14289,8 @@
           <w:szCs w:val="24"/>
         </w:rPr>
       </w:pPr>
-      <w:bookmarkStart w:id="37" w:name="_heading=h.3o7alnk" w:colFirst="0" w:colLast="0"/>
-      <w:bookmarkEnd w:id="37"/>
+      <w:bookmarkStart w:id="38" w:name="_heading=h.3o7alnk" w:colFirst="0" w:colLast="0"/>
+      <w:bookmarkEnd w:id="38"/>
       <w:r>
         <w:rPr>
           <w:rFonts w:ascii="Times New Roman" w:eastAsia="Times New Roman" w:hAnsi="Times New Roman" w:cs="Times New Roman"/>
@@ -14207,8 +14317,8 @@
           <w:szCs w:val="24"/>
         </w:rPr>
       </w:pPr>
-      <w:bookmarkStart w:id="38" w:name="_heading=h.23ckvvd" w:colFirst="0" w:colLast="0"/>
-      <w:bookmarkEnd w:id="38"/>
+      <w:bookmarkStart w:id="39" w:name="_heading=h.23ckvvd" w:colFirst="0" w:colLast="0"/>
+      <w:bookmarkEnd w:id="39"/>
       <w:r>
         <w:rPr>
           <w:rFonts w:ascii="Times New Roman" w:eastAsia="Times New Roman" w:hAnsi="Times New Roman" w:cs="Times New Roman"/>
@@ -14997,14 +15107,14 @@
           <w:rFonts w:ascii="Times New Roman" w:eastAsia="Times New Roman" w:hAnsi="Times New Roman" w:cs="Times New Roman"/>
         </w:rPr>
       </w:pPr>
-      <w:bookmarkStart w:id="39" w:name="_Toc29047264"/>
+      <w:bookmarkStart w:id="40" w:name="_Toc29047264"/>
       <w:r>
         <w:rPr>
           <w:rFonts w:ascii="Times New Roman" w:eastAsia="Times New Roman" w:hAnsi="Times New Roman" w:cs="Times New Roman"/>
         </w:rPr>
         <w:t>1.6.1.2 Costo de Recurso Humano, Etapa II</w:t>
       </w:r>
-      <w:bookmarkEnd w:id="39"/>
+      <w:bookmarkEnd w:id="40"/>
     </w:p>
     <w:p>
       <w:pPr>
@@ -15020,8 +15130,8 @@
           <w:szCs w:val="24"/>
         </w:rPr>
       </w:pPr>
-      <w:bookmarkStart w:id="40" w:name="_heading=h.32hioqz" w:colFirst="0" w:colLast="0"/>
-      <w:bookmarkEnd w:id="40"/>
+      <w:bookmarkStart w:id="41" w:name="_heading=h.32hioqz" w:colFirst="0" w:colLast="0"/>
+      <w:bookmarkEnd w:id="41"/>
       <w:r>
         <w:rPr>
           <w:rFonts w:ascii="Times New Roman" w:eastAsia="Times New Roman" w:hAnsi="Times New Roman" w:cs="Times New Roman"/>
@@ -15048,8 +15158,8 @@
           <w:szCs w:val="24"/>
         </w:rPr>
       </w:pPr>
-      <w:bookmarkStart w:id="41" w:name="_heading=h.1hmsyys" w:colFirst="0" w:colLast="0"/>
-      <w:bookmarkEnd w:id="41"/>
+      <w:bookmarkStart w:id="42" w:name="_heading=h.1hmsyys" w:colFirst="0" w:colLast="0"/>
+      <w:bookmarkEnd w:id="42"/>
       <w:r>
         <w:rPr>
           <w:rFonts w:ascii="Times New Roman" w:eastAsia="Times New Roman" w:hAnsi="Times New Roman" w:cs="Times New Roman"/>
@@ -16489,14 +16599,14 @@
           <w:rFonts w:ascii="Times New Roman" w:eastAsia="Times New Roman" w:hAnsi="Times New Roman" w:cs="Times New Roman"/>
         </w:rPr>
       </w:pPr>
-      <w:bookmarkStart w:id="42" w:name="_Toc29047265"/>
+      <w:bookmarkStart w:id="43" w:name="_Toc29047265"/>
       <w:r>
         <w:rPr>
           <w:rFonts w:ascii="Times New Roman" w:eastAsia="Times New Roman" w:hAnsi="Times New Roman" w:cs="Times New Roman"/>
         </w:rPr>
         <w:t>1.6.1.3 Costo de Recurso Humano, Etapa III</w:t>
       </w:r>
-      <w:bookmarkEnd w:id="42"/>
+      <w:bookmarkEnd w:id="43"/>
     </w:p>
     <w:p>
       <w:pPr>
@@ -16512,8 +16622,8 @@
           <w:szCs w:val="24"/>
         </w:rPr>
       </w:pPr>
-      <w:bookmarkStart w:id="43" w:name="_heading=h.2grqrue" w:colFirst="0" w:colLast="0"/>
-      <w:bookmarkEnd w:id="43"/>
+      <w:bookmarkStart w:id="44" w:name="_heading=h.2grqrue" w:colFirst="0" w:colLast="0"/>
+      <w:bookmarkEnd w:id="44"/>
       <w:r>
         <w:rPr>
           <w:rFonts w:ascii="Times New Roman" w:eastAsia="Times New Roman" w:hAnsi="Times New Roman" w:cs="Times New Roman"/>
@@ -16540,8 +16650,8 @@
           <w:szCs w:val="24"/>
         </w:rPr>
       </w:pPr>
-      <w:bookmarkStart w:id="44" w:name="_heading=h.vx1227" w:colFirst="0" w:colLast="0"/>
-      <w:bookmarkEnd w:id="44"/>
+      <w:bookmarkStart w:id="45" w:name="_heading=h.vx1227" w:colFirst="0" w:colLast="0"/>
+      <w:bookmarkEnd w:id="45"/>
       <w:r>
         <w:rPr>
           <w:rFonts w:ascii="Times New Roman" w:eastAsia="Times New Roman" w:hAnsi="Times New Roman" w:cs="Times New Roman"/>
@@ -17725,7 +17835,7 @@
           <w:szCs w:val="24"/>
         </w:rPr>
       </w:pPr>
-      <w:bookmarkStart w:id="45" w:name="_Toc29047266"/>
+      <w:bookmarkStart w:id="46" w:name="_Toc29047266"/>
       <w:r>
         <w:rPr>
           <w:rFonts w:ascii="Times New Roman" w:eastAsia="Times New Roman" w:hAnsi="Times New Roman" w:cs="Times New Roman"/>
@@ -17734,7 +17844,7 @@
         </w:rPr>
         <w:t>1.6.2 Equipo Informático de Desarrollo</w:t>
       </w:r>
-      <w:bookmarkEnd w:id="45"/>
+      <w:bookmarkEnd w:id="46"/>
     </w:p>
     <w:p>
       <w:pPr>
@@ -17750,8 +17860,8 @@
           <w:szCs w:val="24"/>
         </w:rPr>
       </w:pPr>
-      <w:bookmarkStart w:id="46" w:name="_heading=h.1v1yuxt" w:colFirst="0" w:colLast="0"/>
-      <w:bookmarkEnd w:id="46"/>
+      <w:bookmarkStart w:id="47" w:name="_heading=h.1v1yuxt" w:colFirst="0" w:colLast="0"/>
+      <w:bookmarkEnd w:id="47"/>
       <w:r>
         <w:rPr>
           <w:rFonts w:ascii="Times New Roman" w:eastAsia="Times New Roman" w:hAnsi="Times New Roman" w:cs="Times New Roman"/>
@@ -17778,8 +17888,8 @@
           <w:szCs w:val="24"/>
         </w:rPr>
       </w:pPr>
-      <w:bookmarkStart w:id="47" w:name="_heading=h.4f1mdlm" w:colFirst="0" w:colLast="0"/>
-      <w:bookmarkEnd w:id="47"/>
+      <w:bookmarkStart w:id="48" w:name="_heading=h.4f1mdlm" w:colFirst="0" w:colLast="0"/>
+      <w:bookmarkEnd w:id="48"/>
       <w:r>
         <w:rPr>
           <w:rFonts w:ascii="Times New Roman" w:eastAsia="Times New Roman" w:hAnsi="Times New Roman" w:cs="Times New Roman"/>
@@ -18595,14 +18705,14 @@
           <w:rFonts w:ascii="Times New Roman" w:eastAsia="Times New Roman" w:hAnsi="Times New Roman" w:cs="Times New Roman"/>
         </w:rPr>
       </w:pPr>
-      <w:bookmarkStart w:id="48" w:name="_Toc29047267"/>
+      <w:bookmarkStart w:id="49" w:name="_Toc29047267"/>
       <w:r>
         <w:rPr>
           <w:rFonts w:ascii="Times New Roman" w:eastAsia="Times New Roman" w:hAnsi="Times New Roman" w:cs="Times New Roman"/>
         </w:rPr>
         <w:t>1.6.2.1 Costo de depreciación</w:t>
       </w:r>
-      <w:bookmarkEnd w:id="48"/>
+      <w:bookmarkEnd w:id="49"/>
     </w:p>
     <w:p>
       <w:pPr>
@@ -18618,8 +18728,8 @@
           <w:szCs w:val="24"/>
         </w:rPr>
       </w:pPr>
-      <w:bookmarkStart w:id="49" w:name="_heading=h.3tbugp1" w:colFirst="0" w:colLast="0"/>
-      <w:bookmarkEnd w:id="49"/>
+      <w:bookmarkStart w:id="50" w:name="_heading=h.3tbugp1" w:colFirst="0" w:colLast="0"/>
+      <w:bookmarkEnd w:id="50"/>
       <w:r>
         <w:rPr>
           <w:rFonts w:ascii="Times New Roman" w:eastAsia="Times New Roman" w:hAnsi="Times New Roman" w:cs="Times New Roman"/>
@@ -18646,8 +18756,8 @@
           <w:szCs w:val="24"/>
         </w:rPr>
       </w:pPr>
-      <w:bookmarkStart w:id="50" w:name="_heading=h.28h4qwu" w:colFirst="0" w:colLast="0"/>
-      <w:bookmarkEnd w:id="50"/>
+      <w:bookmarkStart w:id="51" w:name="_heading=h.28h4qwu" w:colFirst="0" w:colLast="0"/>
+      <w:bookmarkEnd w:id="51"/>
       <w:r>
         <w:rPr>
           <w:rFonts w:ascii="Times New Roman" w:eastAsia="Times New Roman" w:hAnsi="Times New Roman" w:cs="Times New Roman"/>
@@ -19711,7 +19821,7 @@
           <w:szCs w:val="24"/>
         </w:rPr>
       </w:pPr>
-      <w:bookmarkStart w:id="51" w:name="_Toc29047268"/>
+      <w:bookmarkStart w:id="52" w:name="_Toc29047268"/>
       <w:r>
         <w:rPr>
           <w:rFonts w:ascii="Times New Roman" w:eastAsia="Times New Roman" w:hAnsi="Times New Roman" w:cs="Times New Roman"/>
@@ -19720,7 +19830,7 @@
         </w:rPr>
         <w:t>1.6.3 Software de Desarrollo</w:t>
       </w:r>
-      <w:bookmarkEnd w:id="51"/>
+      <w:bookmarkEnd w:id="52"/>
     </w:p>
     <w:p>
       <w:pPr>
@@ -19736,8 +19846,8 @@
           <w:szCs w:val="24"/>
         </w:rPr>
       </w:pPr>
-      <w:bookmarkStart w:id="52" w:name="_heading=h.37m2jsg" w:colFirst="0" w:colLast="0"/>
-      <w:bookmarkEnd w:id="52"/>
+      <w:bookmarkStart w:id="53" w:name="_heading=h.37m2jsg" w:colFirst="0" w:colLast="0"/>
+      <w:bookmarkEnd w:id="53"/>
       <w:r>
         <w:rPr>
           <w:rFonts w:ascii="Times New Roman" w:eastAsia="Times New Roman" w:hAnsi="Times New Roman" w:cs="Times New Roman"/>
@@ -19764,8 +19874,8 @@
           <w:szCs w:val="24"/>
         </w:rPr>
       </w:pPr>
-      <w:bookmarkStart w:id="53" w:name="_heading=h.1mrcu09" w:colFirst="0" w:colLast="0"/>
-      <w:bookmarkEnd w:id="53"/>
+      <w:bookmarkStart w:id="54" w:name="_heading=h.1mrcu09" w:colFirst="0" w:colLast="0"/>
+      <w:bookmarkEnd w:id="54"/>
       <w:r>
         <w:rPr>
           <w:rFonts w:ascii="Times New Roman" w:eastAsia="Times New Roman" w:hAnsi="Times New Roman" w:cs="Times New Roman"/>
@@ -20128,7 +20238,7 @@
           <w:szCs w:val="24"/>
         </w:rPr>
       </w:pPr>
-      <w:bookmarkStart w:id="54" w:name="_Toc29047269"/>
+      <w:bookmarkStart w:id="55" w:name="_Toc29047269"/>
       <w:r>
         <w:rPr>
           <w:rFonts w:ascii="Times New Roman" w:eastAsia="Times New Roman" w:hAnsi="Times New Roman" w:cs="Times New Roman"/>
@@ -20137,7 +20247,7 @@
         </w:rPr>
         <w:t>1.6.4 Recursos Materiales</w:t>
       </w:r>
-      <w:bookmarkEnd w:id="54"/>
+      <w:bookmarkEnd w:id="55"/>
     </w:p>
     <w:p>
       <w:pPr>
@@ -20153,8 +20263,8 @@
           <w:szCs w:val="24"/>
         </w:rPr>
       </w:pPr>
-      <w:bookmarkStart w:id="55" w:name="_heading=h.2lwamvv" w:colFirst="0" w:colLast="0"/>
-      <w:bookmarkEnd w:id="55"/>
+      <w:bookmarkStart w:id="56" w:name="_heading=h.2lwamvv" w:colFirst="0" w:colLast="0"/>
+      <w:bookmarkEnd w:id="56"/>
       <w:r>
         <w:rPr>
           <w:rFonts w:ascii="Times New Roman" w:eastAsia="Times New Roman" w:hAnsi="Times New Roman" w:cs="Times New Roman"/>
@@ -20181,8 +20291,8 @@
           <w:szCs w:val="24"/>
         </w:rPr>
       </w:pPr>
-      <w:bookmarkStart w:id="56" w:name="_heading=h.111kx3o" w:colFirst="0" w:colLast="0"/>
-      <w:bookmarkEnd w:id="56"/>
+      <w:bookmarkStart w:id="57" w:name="_heading=h.111kx3o" w:colFirst="0" w:colLast="0"/>
+      <w:bookmarkEnd w:id="57"/>
       <w:r>
         <w:rPr>
           <w:rFonts w:ascii="Times New Roman" w:eastAsia="Times New Roman" w:hAnsi="Times New Roman" w:cs="Times New Roman"/>
@@ -20536,18 +20646,8 @@
                 <w:sz w:val="24"/>
                 <w:szCs w:val="24"/>
               </w:rPr>
-              <w:t xml:space="preserve"> 1 </w:t>
-            </w:r>
-            <w:proofErr w:type="gramStart"/>
-            <w:r>
-              <w:rPr>
-                <w:rFonts w:ascii="Times New Roman" w:eastAsia="Times New Roman" w:hAnsi="Times New Roman" w:cs="Times New Roman"/>
-                <w:sz w:val="24"/>
-                <w:szCs w:val="24"/>
-              </w:rPr>
-              <w:t>Caja</w:t>
-            </w:r>
-            <w:proofErr w:type="gramEnd"/>
+              <w:t xml:space="preserve"> 1 Caja</w:t>
+            </w:r>
           </w:p>
         </w:tc>
         <w:tc>
@@ -20662,18 +20762,8 @@
                 <w:sz w:val="24"/>
                 <w:szCs w:val="24"/>
               </w:rPr>
-              <w:t xml:space="preserve"> 1 </w:t>
-            </w:r>
-            <w:proofErr w:type="gramStart"/>
-            <w:r>
-              <w:rPr>
-                <w:rFonts w:ascii="Times New Roman" w:eastAsia="Times New Roman" w:hAnsi="Times New Roman" w:cs="Times New Roman"/>
-                <w:sz w:val="24"/>
-                <w:szCs w:val="24"/>
-              </w:rPr>
-              <w:t>Caja</w:t>
-            </w:r>
-            <w:proofErr w:type="gramEnd"/>
+              <w:t xml:space="preserve"> 1 Caja</w:t>
+            </w:r>
           </w:p>
         </w:tc>
         <w:tc>
@@ -20791,18 +20881,8 @@
                 <w:sz w:val="24"/>
                 <w:szCs w:val="24"/>
               </w:rPr>
-              <w:t xml:space="preserve">1 </w:t>
-            </w:r>
-            <w:proofErr w:type="gramStart"/>
-            <w:r>
-              <w:rPr>
-                <w:rFonts w:ascii="Times New Roman" w:eastAsia="Times New Roman" w:hAnsi="Times New Roman" w:cs="Times New Roman"/>
-                <w:sz w:val="24"/>
-                <w:szCs w:val="24"/>
-              </w:rPr>
-              <w:t>Caja</w:t>
-            </w:r>
-            <w:proofErr w:type="gramEnd"/>
+              <w:t>1 Caja</w:t>
+            </w:r>
           </w:p>
         </w:tc>
         <w:tc>
@@ -21393,25 +21473,7 @@
                 <w:sz w:val="24"/>
                 <w:szCs w:val="24"/>
               </w:rPr>
-              <w:t xml:space="preserve">1 </w:t>
-            </w:r>
-            <w:proofErr w:type="gramStart"/>
-            <w:r>
-              <w:rPr>
-                <w:rFonts w:ascii="Times New Roman" w:eastAsia="Times New Roman" w:hAnsi="Times New Roman" w:cs="Times New Roman"/>
-                <w:sz w:val="24"/>
-                <w:szCs w:val="24"/>
-              </w:rPr>
-              <w:t>Caja</w:t>
-            </w:r>
-            <w:proofErr w:type="gramEnd"/>
-            <w:r>
-              <w:rPr>
-                <w:rFonts w:ascii="Times New Roman" w:eastAsia="Times New Roman" w:hAnsi="Times New Roman" w:cs="Times New Roman"/>
-                <w:sz w:val="24"/>
-                <w:szCs w:val="24"/>
-              </w:rPr>
-              <w:t xml:space="preserve"> </w:t>
+              <w:t xml:space="preserve">1 Caja </w:t>
             </w:r>
           </w:p>
         </w:tc>
@@ -21946,25 +22008,7 @@
                 <w:sz w:val="24"/>
                 <w:szCs w:val="24"/>
               </w:rPr>
-              <w:t xml:space="preserve"> 1 </w:t>
-            </w:r>
-            <w:proofErr w:type="gramStart"/>
-            <w:r>
-              <w:rPr>
-                <w:rFonts w:ascii="Times New Roman" w:eastAsia="Times New Roman" w:hAnsi="Times New Roman" w:cs="Times New Roman"/>
-                <w:sz w:val="24"/>
-                <w:szCs w:val="24"/>
-              </w:rPr>
-              <w:t>Caja</w:t>
-            </w:r>
-            <w:proofErr w:type="gramEnd"/>
-            <w:r>
-              <w:rPr>
-                <w:rFonts w:ascii="Times New Roman" w:eastAsia="Times New Roman" w:hAnsi="Times New Roman" w:cs="Times New Roman"/>
-                <w:sz w:val="24"/>
-                <w:szCs w:val="24"/>
-              </w:rPr>
-              <w:t xml:space="preserve"> (10 unidades)</w:t>
+              <w:t xml:space="preserve"> 1 Caja (10 unidades)</w:t>
             </w:r>
           </w:p>
           <w:p>
@@ -22381,7 +22425,7 @@
           <w:szCs w:val="24"/>
         </w:rPr>
       </w:pPr>
-      <w:bookmarkStart w:id="57" w:name="_Toc29047270"/>
+      <w:bookmarkStart w:id="58" w:name="_Toc29047270"/>
       <w:r>
         <w:rPr>
           <w:rFonts w:ascii="Times New Roman" w:eastAsia="Times New Roman" w:hAnsi="Times New Roman" w:cs="Times New Roman"/>
@@ -22390,7 +22434,7 @@
         </w:rPr>
         <w:t>1.6.5 Servicios</w:t>
       </w:r>
-      <w:bookmarkEnd w:id="57"/>
+      <w:bookmarkEnd w:id="58"/>
     </w:p>
     <w:p>
       <w:pPr>
@@ -22422,14 +22466,14 @@
           <w:color w:val="FF0000"/>
         </w:rPr>
       </w:pPr>
-      <w:bookmarkStart w:id="58" w:name="_Toc29047271"/>
+      <w:bookmarkStart w:id="59" w:name="_Toc29047271"/>
       <w:r>
         <w:rPr>
           <w:rFonts w:ascii="Times New Roman" w:eastAsia="Times New Roman" w:hAnsi="Times New Roman" w:cs="Times New Roman"/>
         </w:rPr>
         <w:t>1.6.5.1 Energía Eléctrica</w:t>
       </w:r>
-      <w:bookmarkEnd w:id="58"/>
+      <w:bookmarkEnd w:id="59"/>
       <w:r>
         <w:rPr>
           <w:rFonts w:ascii="Times New Roman" w:eastAsia="Times New Roman" w:hAnsi="Times New Roman" w:cs="Times New Roman"/>
@@ -22452,8 +22496,8 @@
           <w:szCs w:val="24"/>
         </w:rPr>
       </w:pPr>
-      <w:bookmarkStart w:id="59" w:name="_heading=h.4k668n3" w:colFirst="0" w:colLast="0"/>
-      <w:bookmarkEnd w:id="59"/>
+      <w:bookmarkStart w:id="60" w:name="_heading=h.4k668n3" w:colFirst="0" w:colLast="0"/>
+      <w:bookmarkEnd w:id="60"/>
       <w:r>
         <w:rPr>
           <w:rFonts w:ascii="Times New Roman" w:eastAsia="Times New Roman" w:hAnsi="Times New Roman" w:cs="Times New Roman"/>
@@ -22480,8 +22524,8 @@
           <w:szCs w:val="24"/>
         </w:rPr>
       </w:pPr>
-      <w:bookmarkStart w:id="60" w:name="_heading=h.2zbgiuw" w:colFirst="0" w:colLast="0"/>
-      <w:bookmarkEnd w:id="60"/>
+      <w:bookmarkStart w:id="61" w:name="_heading=h.2zbgiuw" w:colFirst="0" w:colLast="0"/>
+      <w:bookmarkEnd w:id="61"/>
       <w:r>
         <w:rPr>
           <w:rFonts w:ascii="Times New Roman" w:eastAsia="Times New Roman" w:hAnsi="Times New Roman" w:cs="Times New Roman"/>
@@ -23987,7 +24031,6 @@
                 <w:szCs w:val="24"/>
               </w:rPr>
             </w:pPr>
-            <w:proofErr w:type="gramStart"/>
             <w:r>
               <w:rPr>
                 <w:rFonts w:ascii="Times New Roman" w:eastAsia="Times New Roman" w:hAnsi="Times New Roman" w:cs="Times New Roman"/>
@@ -23995,17 +24038,7 @@
                 <w:sz w:val="24"/>
                 <w:szCs w:val="24"/>
               </w:rPr>
-              <w:t>Total</w:t>
-            </w:r>
-            <w:proofErr w:type="gramEnd"/>
-            <w:r>
-              <w:rPr>
-                <w:rFonts w:ascii="Times New Roman" w:eastAsia="Times New Roman" w:hAnsi="Times New Roman" w:cs="Times New Roman"/>
-                <w:i/>
-                <w:sz w:val="24"/>
-                <w:szCs w:val="24"/>
-              </w:rPr>
-              <w:t xml:space="preserve"> de consumo mensual </w:t>
+              <w:t xml:space="preserve">Total de consumo mensual </w:t>
             </w:r>
           </w:p>
         </w:tc>
@@ -24086,7 +24119,6 @@
                 <w:szCs w:val="24"/>
               </w:rPr>
             </w:pPr>
-            <w:proofErr w:type="gramStart"/>
             <w:r>
               <w:rPr>
                 <w:rFonts w:ascii="Times New Roman" w:eastAsia="Times New Roman" w:hAnsi="Times New Roman" w:cs="Times New Roman"/>
@@ -24095,17 +24127,7 @@
                 <w:szCs w:val="24"/>
               </w:rPr>
               <w:lastRenderedPageBreak/>
-              <w:t>total</w:t>
-            </w:r>
-            <w:proofErr w:type="gramEnd"/>
-            <w:r>
-              <w:rPr>
-                <w:rFonts w:ascii="Times New Roman" w:eastAsia="Times New Roman" w:hAnsi="Times New Roman" w:cs="Times New Roman"/>
-                <w:i/>
-                <w:sz w:val="24"/>
-                <w:szCs w:val="24"/>
-              </w:rPr>
-              <w:t xml:space="preserve"> mensual</w:t>
+              <w:t>total mensual</w:t>
             </w:r>
           </w:p>
         </w:tc>
@@ -24288,14 +24310,14 @@
           <w:rFonts w:ascii="Times New Roman" w:eastAsia="Times New Roman" w:hAnsi="Times New Roman" w:cs="Times New Roman"/>
         </w:rPr>
       </w:pPr>
-      <w:bookmarkStart w:id="61" w:name="_Toc29047272"/>
+      <w:bookmarkStart w:id="62" w:name="_Toc29047272"/>
       <w:r>
         <w:rPr>
           <w:rFonts w:ascii="Times New Roman" w:eastAsia="Times New Roman" w:hAnsi="Times New Roman" w:cs="Times New Roman"/>
         </w:rPr>
         <w:t>1.6.5.2 Internet</w:t>
       </w:r>
-      <w:bookmarkEnd w:id="61"/>
+      <w:bookmarkEnd w:id="62"/>
     </w:p>
     <w:p>
       <w:pPr>
@@ -24311,8 +24333,8 @@
           <w:szCs w:val="24"/>
         </w:rPr>
       </w:pPr>
-      <w:bookmarkStart w:id="62" w:name="_heading=h.3ygebqi" w:colFirst="0" w:colLast="0"/>
-      <w:bookmarkEnd w:id="62"/>
+      <w:bookmarkStart w:id="63" w:name="_heading=h.3ygebqi" w:colFirst="0" w:colLast="0"/>
+      <w:bookmarkEnd w:id="63"/>
       <w:r>
         <w:rPr>
           <w:rFonts w:ascii="Times New Roman" w:eastAsia="Times New Roman" w:hAnsi="Times New Roman" w:cs="Times New Roman"/>
@@ -24339,8 +24361,8 @@
           <w:szCs w:val="24"/>
         </w:rPr>
       </w:pPr>
-      <w:bookmarkStart w:id="63" w:name="_heading=h.2dlolyb" w:colFirst="0" w:colLast="0"/>
-      <w:bookmarkEnd w:id="63"/>
+      <w:bookmarkStart w:id="64" w:name="_heading=h.2dlolyb" w:colFirst="0" w:colLast="0"/>
+      <w:bookmarkEnd w:id="64"/>
       <w:r>
         <w:rPr>
           <w:rFonts w:ascii="Times New Roman" w:eastAsia="Times New Roman" w:hAnsi="Times New Roman" w:cs="Times New Roman"/>
@@ -24783,8 +24805,6 @@
         </w:rPr>
         <w:t>) y se aplica un valor de IVA correspondiente al 13% que es el impuesto vigente en la República de El Salvador. El cálculo resulta del precio con IVA del internet dividido por los 30 días del mes y a eso dividido entre las 24 horas para obtener el valor por hora del consumo del internet, con 8 horas por los 5 días de la semana por las 28 semanas (</w:t>
       </w:r>
-      <w:bookmarkStart w:id="64" w:name="_GoBack"/>
-      <w:bookmarkEnd w:id="64"/>
       <w:r>
         <w:rPr>
           <w:rFonts w:ascii="Times New Roman" w:eastAsia="Times New Roman" w:hAnsi="Times New Roman" w:cs="Times New Roman"/>
@@ -25582,7 +25602,6 @@
               </w:rPr>
               <w:t>𝑚</w:t>
             </w:r>
-            <w:proofErr w:type="gramStart"/>
             <w:r>
               <w:rPr>
                 <w:rFonts w:ascii="Times New Roman" w:eastAsia="Times New Roman" w:hAnsi="Times New Roman" w:cs="Times New Roman"/>
@@ -25598,16 +25617,7 @@
                 <w:sz w:val="24"/>
                 <w:szCs w:val="24"/>
               </w:rPr>
-              <w:t>)=</w:t>
-            </w:r>
-            <w:proofErr w:type="gramEnd"/>
-            <w:r>
-              <w:rPr>
-                <w:rFonts w:ascii="Times New Roman" w:eastAsia="Times New Roman" w:hAnsi="Times New Roman" w:cs="Times New Roman"/>
-                <w:sz w:val="24"/>
-                <w:szCs w:val="24"/>
-              </w:rPr>
-              <w:t xml:space="preserve">0.229 (0.229 *6 </w:t>
+              <w:t xml:space="preserve">)=0.229 (0.229 *6 </w:t>
             </w:r>
             <w:r>
               <w:rPr>
@@ -35771,7 +35781,6 @@
           <w:docPartGallery w:val="AutoText"/>
         </w:docPartObj>
       </w:sdtPr>
-      <w:sdtEndPr/>
       <w:sdtContent>
         <w:p>
           <w:pPr>
@@ -41616,12 +41625,6 @@
 </file>
 
 <file path=customXml/item1.xml><?xml version="1.0" encoding="utf-8"?>
-<go:gDocsCustomXmlDataStorage xmlns:go="http://customooxmlschemas.google.com/" xmlns:r="http://schemas.openxmlformats.org/officeDocument/2006/relationships">
-  <go:docsCustomData xmlns:go="http://customooxmlschemas.google.com/" roundtripDataSignature="AMtx7mi4LcNR9nys+licFz9PPGtvxO3IEQ==">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</go:docsCustomData>
-</go:gDocsCustomXmlDataStorage>
-</file>
-
-<file path=customXml/item2.xml><?xml version="1.0" encoding="utf-8"?>
 <s:customData xmlns="http://www.wps.cn/officeDocument/2013/wpsCustomData" xmlns:s="http://www.wps.cn/officeDocument/2013/wpsCustomData">
   <customSectProps>
     <customSectPr/>
@@ -41634,6 +41637,12 @@
     <customSectPr/>
   </customSectProps>
 </s:customData>
+</file>
+
+<file path=customXml/item2.xml><?xml version="1.0" encoding="utf-8"?>
+<go:gDocsCustomXmlDataStorage xmlns:go="http://customooxmlschemas.google.com/" xmlns:r="http://schemas.openxmlformats.org/officeDocument/2006/relationships">
+  <go:docsCustomData xmlns:go="http://customooxmlschemas.google.com/" roundtripDataSignature="AMtx7mi4LcNR9nys+licFz9PPGtvxO3IEQ==">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</go:docsCustomData>
+</go:gDocsCustomXmlDataStorage>
 </file>
 
 <file path=customXml/item3.xml><?xml version="1.0" encoding="utf-8"?>
@@ -41726,6 +41735,14 @@
 </file>
 
 <file path=customXml/itemProps1.xml><?xml version="1.0" encoding="utf-8"?>
+<ds:datastoreItem xmlns:ds="http://schemas.openxmlformats.org/officeDocument/2006/customXml" ds:itemID="{B1977F7D-205B-4081-913C-38D41E755F92}">
+  <ds:schemaRefs>
+    <ds:schemaRef ds:uri="http://www.wps.cn/officeDocument/2013/wpsCustomData"/>
+  </ds:schemaRefs>
+</ds:datastoreItem>
+</file>
+
+<file path=customXml/itemProps2.xml><?xml version="1.0" encoding="utf-8"?>
 <ds:datastoreItem xmlns:ds="http://schemas.openxmlformats.org/officeDocument/2006/customXml" ds:itemID="{11111111-1234-1234-1234-123412341234}">
   <ds:schemaRefs>
     <ds:schemaRef ds:uri="http://customooxmlschemas.google.com/"/>
@@ -41734,16 +41751,8 @@
 </ds:datastoreItem>
 </file>
 
-<file path=customXml/itemProps2.xml><?xml version="1.0" encoding="utf-8"?>
-<ds:datastoreItem xmlns:ds="http://schemas.openxmlformats.org/officeDocument/2006/customXml" ds:itemID="{B1977F7D-205B-4081-913C-38D41E755F92}">
-  <ds:schemaRefs>
-    <ds:schemaRef ds:uri="http://www.wps.cn/officeDocument/2013/wpsCustomData"/>
-  </ds:schemaRefs>
-</ds:datastoreItem>
-</file>
-
 <file path=customXml/itemProps3.xml><?xml version="1.0" encoding="utf-8"?>
-<ds:datastoreItem xmlns:ds="http://schemas.openxmlformats.org/officeDocument/2006/customXml" ds:itemID="{47C0A202-5A56-4037-A658-515D94007FE2}">
+<ds:datastoreItem xmlns:ds="http://schemas.openxmlformats.org/officeDocument/2006/customXml" ds:itemID="{7CB12B49-60C0-4B42-A720-FCE52586E424}">
   <ds:schemaRefs>
     <ds:schemaRef ds:uri="http://schemas.openxmlformats.org/officeDocument/2006/bibliography"/>
   </ds:schemaRefs>

</xml_diff>

<commit_message>
correccion en presupuesto final
</commit_message>
<xml_diff>
--- a/DOCUMENTACION/Anteproyecto-Martinez-Travel-Tours-penultima-entrega.docx
+++ b/DOCUMENTACION/Anteproyecto-Martinez-Travel-Tours-penultima-entrega.docx
@@ -26852,7 +26852,16 @@
                 <w:sz w:val="24"/>
                 <w:szCs w:val="24"/>
               </w:rPr>
-              <w:t>$444.38</w:t>
+              <w:t>$</w:t>
+            </w:r>
+            <w:r>
+              <w:rPr>
+                <w:rFonts w:ascii="Times New Roman" w:eastAsia="Times New Roman" w:hAnsi="Times New Roman" w:cs="Times New Roman"/>
+                <w:color w:val="000000" w:themeColor="text1"/>
+                <w:sz w:val="24"/>
+                <w:szCs w:val="24"/>
+              </w:rPr>
+              <w:t>439.43</w:t>
             </w:r>
           </w:p>
         </w:tc>
@@ -26919,7 +26928,7 @@
                 <w:sz w:val="24"/>
                 <w:szCs w:val="24"/>
               </w:rPr>
-              <w:t>$9,</w:t>
+              <w:t>$</w:t>
             </w:r>
             <w:r>
               <w:rPr>
@@ -26929,7 +26938,7 @@
                 <w:sz w:val="24"/>
                 <w:szCs w:val="24"/>
               </w:rPr>
-              <w:t>331.99</w:t>
+              <w:t>9228.04</w:t>
             </w:r>
           </w:p>
         </w:tc>
@@ -26987,7 +26996,9 @@
         </w:rPr>
         <w:t>1.7 CRONOGRAMA</w:t>
       </w:r>
+      <w:bookmarkStart w:id="76" w:name="_GoBack"/>
       <w:bookmarkEnd w:id="75"/>
+      <w:bookmarkEnd w:id="76"/>
     </w:p>
     <w:p>
       <w:pPr>
@@ -27003,8 +27014,8 @@
           <w:szCs w:val="24"/>
         </w:rPr>
       </w:pPr>
-      <w:bookmarkStart w:id="76" w:name="_heading=h.2iq8gzs" w:colFirst="0" w:colLast="0"/>
-      <w:bookmarkEnd w:id="76"/>
+      <w:bookmarkStart w:id="77" w:name="_heading=h.2iq8gzs" w:colFirst="0" w:colLast="0"/>
+      <w:bookmarkEnd w:id="77"/>
       <w:r>
         <w:rPr>
           <w:rFonts w:ascii="Times New Roman" w:eastAsia="Times New Roman" w:hAnsi="Times New Roman" w:cs="Times New Roman"/>
@@ -27032,8 +27043,8 @@
           <w:szCs w:val="24"/>
         </w:rPr>
       </w:pPr>
-      <w:bookmarkStart w:id="77" w:name="_heading=h.xvir7l" w:colFirst="0" w:colLast="0"/>
-      <w:bookmarkEnd w:id="77"/>
+      <w:bookmarkStart w:id="78" w:name="_heading=h.xvir7l" w:colFirst="0" w:colLast="0"/>
+      <w:bookmarkEnd w:id="78"/>
       <w:r>
         <w:rPr>
           <w:rFonts w:ascii="Times New Roman" w:eastAsia="Times New Roman" w:hAnsi="Times New Roman" w:cs="Times New Roman"/>
@@ -27084,8 +27095,8 @@
                 <w:color w:val="000000"/>
               </w:rPr>
             </w:pPr>
-            <w:bookmarkStart w:id="78" w:name="_heading=h.jd5p6uo48k0k" w:colFirst="0" w:colLast="0"/>
-            <w:bookmarkEnd w:id="78"/>
+            <w:bookmarkStart w:id="79" w:name="_heading=h.jd5p6uo48k0k" w:colFirst="0" w:colLast="0"/>
+            <w:bookmarkEnd w:id="79"/>
             <w:r>
               <w:rPr>
                 <w:rFonts w:ascii="Times New Roman" w:eastAsia="Times New Roman" w:hAnsi="Times New Roman" w:cs="Times New Roman"/>
@@ -29744,8 +29755,6 @@
                 <w:color w:val="000000"/>
               </w:rPr>
             </w:pPr>
-            <w:bookmarkStart w:id="79" w:name="_GoBack"/>
-            <w:bookmarkEnd w:id="79"/>
             <w:r>
               <w:rPr>
                 <w:rFonts w:ascii="Times New Roman" w:eastAsia="Times New Roman" w:hAnsi="Times New Roman" w:cs="Times New Roman"/>
@@ -36724,7 +36733,7 @@
         <w:sz w:val="24"/>
         <w:szCs w:val="24"/>
       </w:rPr>
-      <w:t>28</w:t>
+      <w:t>27</w:t>
     </w:r>
     <w:r>
       <w:rPr>
@@ -43862,7 +43871,7 @@
 </file>
 
 <file path=customXml/itemProps3.xml><?xml version="1.0" encoding="utf-8"?>
-<ds:datastoreItem xmlns:ds="http://schemas.openxmlformats.org/officeDocument/2006/customXml" ds:itemID="{EA1A29B0-A1BD-491E-96E1-EC858F233E39}">
+<ds:datastoreItem xmlns:ds="http://schemas.openxmlformats.org/officeDocument/2006/customXml" ds:itemID="{7AC7B943-F560-43EE-ADAF-C5992D4CF788}">
   <ds:schemaRefs>
     <ds:schemaRef ds:uri="http://schemas.openxmlformats.org/officeDocument/2006/bibliography"/>
   </ds:schemaRefs>

</xml_diff>

<commit_message>
Diapos corregidas (Marcos, Boris)
</commit_message>
<xml_diff>
--- a/DOCUMENTACION/Anteproyecto-Martinez-Travel-Tours-penultima-entrega.docx
+++ b/DOCUMENTACION/Anteproyecto-Martinez-Travel-Tours-penultima-entrega.docx
@@ -776,7 +776,7 @@
                 <w:noProof/>
                 <w:webHidden/>
               </w:rPr>
-              <w:t>4</w:t>
+              <w:t>5</w:t>
             </w:r>
             <w:r>
               <w:rPr>
@@ -1056,7 +1056,7 @@
                 <w:noProof/>
                 <w:webHidden/>
               </w:rPr>
-              <w:t>5</w:t>
+              <w:t>6</w:t>
             </w:r>
             <w:r>
               <w:rPr>
@@ -1126,7 +1126,7 @@
                 <w:noProof/>
                 <w:webHidden/>
               </w:rPr>
-              <w:t>6</w:t>
+              <w:t>7</w:t>
             </w:r>
             <w:r>
               <w:rPr>
@@ -3473,7 +3473,7 @@
             <w:noProof/>
             <w:webHidden/>
           </w:rPr>
-          <w:t>11</w:t>
+          <w:t>12</w:t>
         </w:r>
         <w:r>
           <w:rPr>
@@ -5158,7 +5158,6 @@
     <w:p/>
     <w:p/>
     <w:p/>
-    <w:p/>
     <w:p>
       <w:pPr>
         <w:pStyle w:val="Ttulo1"/>
@@ -5207,819 +5206,6 @@
     <w:p>
       <w:pPr>
         <w:pStyle w:val="Ttulo1"/>
-      </w:pPr>
-    </w:p>
-    <w:p>
-      <w:pPr>
-        <w:pStyle w:val="Ttulo1"/>
-      </w:pPr>
-      <w:r>
-        <w:t>INTRODUCCIÓN</w:t>
-      </w:r>
-      <w:bookmarkEnd w:id="5"/>
-    </w:p>
-    <w:p>
-      <w:pPr>
-        <w:spacing w:line="240" w:lineRule="auto"/>
-        <w:jc w:val="both"/>
-        <w:rPr>
-          <w:rFonts w:ascii="Times New Roman" w:eastAsia="Times New Roman" w:hAnsi="Times New Roman" w:cs="Times New Roman"/>
-          <w:sz w:val="24"/>
-          <w:szCs w:val="24"/>
-        </w:rPr>
-      </w:pPr>
-      <w:r>
-        <w:rPr>
-          <w:rFonts w:ascii="Times New Roman" w:eastAsia="Times New Roman" w:hAnsi="Times New Roman" w:cs="Times New Roman"/>
-          <w:sz w:val="24"/>
-          <w:szCs w:val="24"/>
-        </w:rPr>
-        <w:t xml:space="preserve">La globalización día a día se penetra más y más en nuestra sociedad y con ello aumenta la </w:t>
-      </w:r>
-      <w:r>
-        <w:rPr>
-          <w:rFonts w:ascii="Times New Roman" w:eastAsia="Times New Roman" w:hAnsi="Times New Roman" w:cs="Times New Roman"/>
-          <w:color w:val="000000" w:themeColor="text1"/>
-          <w:sz w:val="24"/>
-          <w:szCs w:val="24"/>
-        </w:rPr>
-        <w:t>necesidad de mejorar las herramientas</w:t>
-      </w:r>
-      <w:r>
-        <w:rPr>
-          <w:rFonts w:ascii="Times New Roman" w:eastAsia="Times New Roman" w:hAnsi="Times New Roman" w:cs="Times New Roman"/>
-          <w:color w:val="000000" w:themeColor="text1"/>
-          <w:sz w:val="24"/>
-          <w:szCs w:val="24"/>
-        </w:rPr>
-        <w:t>,</w:t>
-      </w:r>
-      <w:r>
-        <w:rPr>
-          <w:rFonts w:ascii="Times New Roman" w:eastAsia="Times New Roman" w:hAnsi="Times New Roman" w:cs="Times New Roman"/>
-          <w:color w:val="000000" w:themeColor="text1"/>
-          <w:sz w:val="24"/>
-          <w:szCs w:val="24"/>
-        </w:rPr>
-        <w:t xml:space="preserve"> que las instituciones utilizan para atender las necesidades de sus usuarios de una manera eficaz y eficiente </w:t>
-      </w:r>
-      <w:r>
-        <w:rPr>
-          <w:rFonts w:ascii="Times New Roman" w:eastAsia="Times New Roman" w:hAnsi="Times New Roman" w:cs="Times New Roman"/>
-          <w:color w:val="000000" w:themeColor="text1"/>
-          <w:sz w:val="24"/>
-          <w:szCs w:val="24"/>
-        </w:rPr>
-        <w:t>atrayendo</w:t>
-      </w:r>
-      <w:r>
-        <w:rPr>
-          <w:rFonts w:ascii="Times New Roman" w:eastAsia="Times New Roman" w:hAnsi="Times New Roman" w:cs="Times New Roman"/>
-          <w:color w:val="000000" w:themeColor="text1"/>
-          <w:sz w:val="24"/>
-          <w:szCs w:val="24"/>
-        </w:rPr>
-        <w:t xml:space="preserve"> a potenciales clientes o inversores.</w:t>
-      </w:r>
-    </w:p>
-    <w:p>
-      <w:pPr>
-        <w:spacing w:line="240" w:lineRule="auto"/>
-        <w:jc w:val="both"/>
-        <w:rPr>
-          <w:rFonts w:ascii="Times New Roman" w:eastAsia="Times New Roman" w:hAnsi="Times New Roman" w:cs="Times New Roman"/>
-          <w:sz w:val="24"/>
-          <w:szCs w:val="24"/>
-        </w:rPr>
-      </w:pPr>
-      <w:r>
-        <w:rPr>
-          <w:rFonts w:ascii="Times New Roman" w:eastAsia="Times New Roman" w:hAnsi="Times New Roman" w:cs="Times New Roman"/>
-          <w:sz w:val="24"/>
-          <w:szCs w:val="24"/>
-        </w:rPr>
-        <w:t>Por tanto, toda aquella institución que desee competir en un ambiente</w:t>
-      </w:r>
-      <w:r>
-        <w:rPr>
-          <w:rFonts w:ascii="Times New Roman" w:eastAsia="Times New Roman" w:hAnsi="Times New Roman" w:cs="Times New Roman"/>
-          <w:sz w:val="24"/>
-          <w:szCs w:val="24"/>
-        </w:rPr>
-        <w:t xml:space="preserve"> sofisticado</w:t>
-      </w:r>
-      <w:r>
-        <w:rPr>
-          <w:rFonts w:ascii="Times New Roman" w:eastAsia="Times New Roman" w:hAnsi="Times New Roman" w:cs="Times New Roman"/>
-          <w:sz w:val="24"/>
-          <w:szCs w:val="24"/>
-        </w:rPr>
-        <w:t xml:space="preserve"> debe de contar con sistemas de información que automatice sus procesos y presente de forma clara, ordenada y resumida la información del funcionamiento de la institución en tiempo real; </w:t>
-      </w:r>
-      <w:r>
-        <w:rPr>
-          <w:rFonts w:ascii="Times New Roman" w:eastAsia="Times New Roman" w:hAnsi="Times New Roman" w:cs="Times New Roman"/>
-          <w:sz w:val="24"/>
-          <w:szCs w:val="24"/>
-        </w:rPr>
-        <w:t>a</w:t>
-      </w:r>
-      <w:r>
-        <w:rPr>
-          <w:rFonts w:ascii="Times New Roman" w:eastAsia="Times New Roman" w:hAnsi="Times New Roman" w:cs="Times New Roman"/>
-          <w:sz w:val="24"/>
-          <w:szCs w:val="24"/>
-        </w:rPr>
-        <w:t xml:space="preserve"> partir de esto el presente trabajo denominado SISTEMA INFORMÁTICO EN AMBIENTE WEB PARA LA GESTIÓN DE RESERVA DE PAQUETES TURÍSTICOS Y ASESORÍA MIGRATORIA EN LA AGENCIA DE VIAJES MARTÍNEZ TRAVEL &amp; TOURS DEL MUNICIPIO DE SAN VICENTE </w:t>
-      </w:r>
-      <w:r>
-        <w:rPr>
-          <w:rFonts w:ascii="Times New Roman" w:eastAsia="Times New Roman" w:hAnsi="Times New Roman" w:cs="Times New Roman"/>
-          <w:sz w:val="24"/>
-          <w:szCs w:val="24"/>
-        </w:rPr>
-        <w:t>se enfoca en</w:t>
-      </w:r>
-      <w:r>
-        <w:rPr>
-          <w:rFonts w:ascii="Times New Roman" w:eastAsia="Times New Roman" w:hAnsi="Times New Roman" w:cs="Times New Roman"/>
-          <w:sz w:val="24"/>
-          <w:szCs w:val="24"/>
-        </w:rPr>
-        <w:t xml:space="preserve"> proporcionar a dicha agencia </w:t>
-      </w:r>
-      <w:r>
-        <w:rPr>
-          <w:rFonts w:ascii="Times New Roman" w:eastAsia="Times New Roman" w:hAnsi="Times New Roman" w:cs="Times New Roman"/>
-          <w:sz w:val="24"/>
-          <w:szCs w:val="24"/>
-        </w:rPr>
-        <w:t xml:space="preserve">esa herramienta </w:t>
-      </w:r>
-      <w:r>
-        <w:rPr>
-          <w:rFonts w:ascii="Times New Roman" w:eastAsia="Times New Roman" w:hAnsi="Times New Roman" w:cs="Times New Roman"/>
-          <w:sz w:val="24"/>
-          <w:szCs w:val="24"/>
-        </w:rPr>
-        <w:t>capaz de brindar información requerida por los administradores en un momento oportuno para su</w:t>
-      </w:r>
-      <w:r>
-        <w:rPr>
-          <w:rFonts w:ascii="Times New Roman" w:eastAsia="Times New Roman" w:hAnsi="Times New Roman" w:cs="Times New Roman"/>
-          <w:sz w:val="24"/>
-          <w:szCs w:val="24"/>
-        </w:rPr>
-        <w:t xml:space="preserve"> respectivo</w:t>
-      </w:r>
-      <w:r>
-        <w:rPr>
-          <w:rFonts w:ascii="Times New Roman" w:eastAsia="Times New Roman" w:hAnsi="Times New Roman" w:cs="Times New Roman"/>
-          <w:sz w:val="24"/>
-          <w:szCs w:val="24"/>
-        </w:rPr>
-        <w:t xml:space="preserve"> uso.</w:t>
-      </w:r>
-      <w:r>
-        <w:rPr>
-          <w:rFonts w:ascii="Times New Roman" w:eastAsia="Times New Roman" w:hAnsi="Times New Roman" w:cs="Times New Roman"/>
-          <w:sz w:val="24"/>
-          <w:szCs w:val="24"/>
-        </w:rPr>
-        <w:t xml:space="preserve"> El sistema se plantea como un instrumento de difusión, siendo atractivo para los usuarios mediante una aplicación web y móvil, capaces de gestionar información.</w:t>
-      </w:r>
-    </w:p>
-    <w:p>
-      <w:pPr>
-        <w:spacing w:line="240" w:lineRule="auto"/>
-        <w:jc w:val="both"/>
-        <w:rPr>
-          <w:rFonts w:ascii="Times New Roman" w:eastAsia="Times New Roman" w:hAnsi="Times New Roman" w:cs="Times New Roman"/>
-          <w:color w:val="000000" w:themeColor="text1"/>
-          <w:sz w:val="24"/>
-          <w:szCs w:val="24"/>
-        </w:rPr>
-      </w:pPr>
-      <w:r>
-        <w:rPr>
-          <w:rFonts w:ascii="Times New Roman" w:eastAsia="Times New Roman" w:hAnsi="Times New Roman" w:cs="Times New Roman"/>
-          <w:sz w:val="24"/>
-          <w:szCs w:val="24"/>
-        </w:rPr>
-        <w:t xml:space="preserve">La información plasmada en el presente documento, fue obtenida a través de distintos métodos como lo son entrevistas con el gerente general de la agencia, personal de atención </w:t>
-      </w:r>
-      <w:r>
-        <w:rPr>
-          <w:rFonts w:ascii="Times New Roman" w:eastAsia="Times New Roman" w:hAnsi="Times New Roman" w:cs="Times New Roman"/>
-          <w:color w:val="000000" w:themeColor="text1"/>
-          <w:sz w:val="24"/>
-          <w:szCs w:val="24"/>
-        </w:rPr>
-        <w:t>al cliente</w:t>
-      </w:r>
-      <w:r>
-        <w:rPr>
-          <w:rFonts w:ascii="Times New Roman" w:eastAsia="Times New Roman" w:hAnsi="Times New Roman" w:cs="Times New Roman"/>
-          <w:color w:val="000000" w:themeColor="text1"/>
-          <w:sz w:val="24"/>
-          <w:szCs w:val="24"/>
-        </w:rPr>
-        <w:t xml:space="preserve"> y</w:t>
-      </w:r>
-      <w:r>
-        <w:rPr>
-          <w:rFonts w:ascii="Times New Roman" w:eastAsia="Times New Roman" w:hAnsi="Times New Roman" w:cs="Times New Roman"/>
-          <w:color w:val="000000" w:themeColor="text1"/>
-          <w:sz w:val="24"/>
-          <w:szCs w:val="24"/>
-        </w:rPr>
-        <w:t xml:space="preserve"> reuniones del equipo</w:t>
-      </w:r>
-      <w:r>
-        <w:rPr>
-          <w:rFonts w:ascii="Times New Roman" w:eastAsia="Times New Roman" w:hAnsi="Times New Roman" w:cs="Times New Roman"/>
-          <w:color w:val="000000" w:themeColor="text1"/>
-          <w:sz w:val="24"/>
-          <w:szCs w:val="24"/>
-        </w:rPr>
-        <w:t>.</w:t>
-      </w:r>
-    </w:p>
-    <w:p>
-      <w:pPr>
-        <w:spacing w:line="240" w:lineRule="auto"/>
-        <w:jc w:val="both"/>
-        <w:rPr>
-          <w:rFonts w:ascii="Times New Roman" w:eastAsia="Times New Roman" w:hAnsi="Times New Roman" w:cs="Times New Roman"/>
-          <w:color w:val="000000" w:themeColor="text1"/>
-          <w:sz w:val="24"/>
-          <w:szCs w:val="24"/>
-        </w:rPr>
-      </w:pPr>
-      <w:r>
-        <w:rPr>
-          <w:rFonts w:ascii="Times New Roman" w:eastAsia="Times New Roman" w:hAnsi="Times New Roman" w:cs="Times New Roman"/>
-          <w:color w:val="000000" w:themeColor="text1"/>
-          <w:sz w:val="24"/>
-          <w:szCs w:val="24"/>
-        </w:rPr>
-        <w:t xml:space="preserve">En el capítulo I, </w:t>
-      </w:r>
-      <w:r>
-        <w:rPr>
-          <w:rFonts w:ascii="Times New Roman" w:eastAsia="Times New Roman" w:hAnsi="Times New Roman" w:cs="Times New Roman"/>
-          <w:color w:val="000000" w:themeColor="text1"/>
-          <w:sz w:val="24"/>
-          <w:szCs w:val="24"/>
-        </w:rPr>
-        <w:t>se detalla</w:t>
-      </w:r>
-      <w:r>
-        <w:rPr>
-          <w:rFonts w:ascii="Times New Roman" w:eastAsia="Times New Roman" w:hAnsi="Times New Roman" w:cs="Times New Roman"/>
-          <w:color w:val="000000" w:themeColor="text1"/>
-          <w:sz w:val="24"/>
-          <w:szCs w:val="24"/>
-        </w:rPr>
-        <w:t xml:space="preserve"> una antesala de la investigación realizada por el equipo desarrollador</w:t>
-      </w:r>
-      <w:r>
-        <w:rPr>
-          <w:rFonts w:ascii="Times New Roman" w:eastAsia="Times New Roman" w:hAnsi="Times New Roman" w:cs="Times New Roman"/>
-          <w:color w:val="000000" w:themeColor="text1"/>
-          <w:sz w:val="24"/>
-          <w:szCs w:val="24"/>
-        </w:rPr>
-        <w:t>,</w:t>
-      </w:r>
-      <w:r>
-        <w:rPr>
-          <w:rFonts w:ascii="Times New Roman" w:eastAsia="Times New Roman" w:hAnsi="Times New Roman" w:cs="Times New Roman"/>
-          <w:color w:val="000000" w:themeColor="text1"/>
-          <w:sz w:val="24"/>
-          <w:szCs w:val="24"/>
-        </w:rPr>
-        <w:t xml:space="preserve"> donde se describen los antecedentes, definición de requerimientos, metodología a utilizar y planteamiento del problema mediante el diagrama </w:t>
-      </w:r>
-      <w:r>
-        <w:rPr>
-          <w:rFonts w:ascii="Times New Roman" w:eastAsia="Times New Roman" w:hAnsi="Times New Roman" w:cs="Times New Roman"/>
-          <w:color w:val="000000" w:themeColor="text1"/>
-          <w:sz w:val="24"/>
-          <w:szCs w:val="24"/>
-        </w:rPr>
-        <w:t>de árbol de problemas y objetos c</w:t>
-      </w:r>
-      <w:r>
-        <w:rPr>
-          <w:rFonts w:ascii="Times New Roman" w:eastAsia="Times New Roman" w:hAnsi="Times New Roman" w:cs="Times New Roman"/>
-          <w:color w:val="000000" w:themeColor="text1"/>
-          <w:sz w:val="24"/>
-          <w:szCs w:val="24"/>
-        </w:rPr>
-        <w:t>omo parte de la documentación del proyecto en regla.</w:t>
-      </w:r>
-    </w:p>
-    <w:p>
-      <w:pPr>
-        <w:pStyle w:val="Ttulo1"/>
-      </w:pPr>
-      <w:bookmarkStart w:id="6" w:name="_Toc30065947"/>
-      <w:r>
-        <w:t>OBJETIVOS</w:t>
-      </w:r>
-      <w:bookmarkEnd w:id="6"/>
-    </w:p>
-    <w:p>
-      <w:pPr>
-        <w:pStyle w:val="Ttulo2"/>
-      </w:pPr>
-      <w:bookmarkStart w:id="7" w:name="_Toc30065948"/>
-      <w:r>
-        <w:t>OBJETIVO GENERAL</w:t>
-      </w:r>
-      <w:bookmarkEnd w:id="7"/>
-    </w:p>
-    <w:p>
-      <w:pPr>
-        <w:numPr>
-          <w:ilvl w:val="0"/>
-          <w:numId w:val="1"/>
-        </w:numPr>
-        <w:spacing w:after="0" w:line="240" w:lineRule="auto"/>
-        <w:jc w:val="both"/>
-        <w:rPr>
-          <w:rFonts w:ascii="Times New Roman" w:eastAsia="Times New Roman" w:hAnsi="Times New Roman" w:cs="Times New Roman"/>
-          <w:sz w:val="24"/>
-          <w:szCs w:val="24"/>
-        </w:rPr>
-      </w:pPr>
-      <w:r>
-        <w:rPr>
-          <w:rFonts w:ascii="Times New Roman" w:eastAsia="Times New Roman" w:hAnsi="Times New Roman" w:cs="Times New Roman"/>
-          <w:sz w:val="24"/>
-          <w:szCs w:val="24"/>
-        </w:rPr>
-        <w:t>Desarrollar un sistema informático en ambiente web para la gestión de los servicios turísticos en la agencia de viajes Martínez Travel &amp; Tours del municipio de San Vicente, con el fin de agilizar los procesos comerciales y administrativos.</w:t>
-      </w:r>
-    </w:p>
-    <w:p>
-      <w:pPr>
-        <w:spacing w:after="0" w:line="240" w:lineRule="auto"/>
-        <w:ind w:left="720"/>
-        <w:jc w:val="both"/>
-        <w:rPr>
-          <w:rFonts w:ascii="Times New Roman" w:eastAsia="Times New Roman" w:hAnsi="Times New Roman" w:cs="Times New Roman"/>
-          <w:sz w:val="24"/>
-          <w:szCs w:val="24"/>
-        </w:rPr>
-      </w:pPr>
-    </w:p>
-    <w:p>
-      <w:pPr>
-        <w:pStyle w:val="Ttulo2"/>
-      </w:pPr>
-      <w:bookmarkStart w:id="8" w:name="_Toc30065949"/>
-      <w:r>
-        <w:t>OBJETIVOS ESPECÍFICOS</w:t>
-      </w:r>
-      <w:bookmarkEnd w:id="8"/>
-    </w:p>
-    <w:p>
-      <w:pPr>
-        <w:numPr>
-          <w:ilvl w:val="0"/>
-          <w:numId w:val="2"/>
-        </w:numPr>
-        <w:spacing w:after="0" w:line="240" w:lineRule="auto"/>
-        <w:jc w:val="both"/>
-        <w:rPr>
-          <w:rFonts w:ascii="Times New Roman" w:eastAsia="Times New Roman" w:hAnsi="Times New Roman" w:cs="Times New Roman"/>
-          <w:sz w:val="24"/>
-          <w:szCs w:val="24"/>
-        </w:rPr>
-      </w:pPr>
-      <w:r>
-        <w:rPr>
-          <w:rFonts w:ascii="Times New Roman" w:eastAsia="Times New Roman" w:hAnsi="Times New Roman" w:cs="Times New Roman"/>
-          <w:sz w:val="24"/>
-          <w:szCs w:val="24"/>
-        </w:rPr>
-        <w:t>Promocionar los distintos servicios con los que cuenta la empresa para maximizar sus ingresos.</w:t>
-      </w:r>
-    </w:p>
-    <w:p>
-      <w:pPr>
-        <w:numPr>
-          <w:ilvl w:val="0"/>
-          <w:numId w:val="2"/>
-        </w:numPr>
-        <w:spacing w:after="0" w:line="240" w:lineRule="auto"/>
-        <w:jc w:val="both"/>
-        <w:rPr>
-          <w:rFonts w:ascii="Times New Roman" w:eastAsia="Times New Roman" w:hAnsi="Times New Roman" w:cs="Times New Roman"/>
-          <w:sz w:val="24"/>
-          <w:szCs w:val="24"/>
-        </w:rPr>
-      </w:pPr>
-      <w:r>
-        <w:rPr>
-          <w:rFonts w:ascii="Times New Roman" w:eastAsia="Times New Roman" w:hAnsi="Times New Roman" w:cs="Times New Roman"/>
-          <w:sz w:val="24"/>
-          <w:szCs w:val="24"/>
-        </w:rPr>
-        <w:lastRenderedPageBreak/>
-        <w:t xml:space="preserve">Implementar un canal de comunicación en tiempo real entre la administración y los usuarios, de manera que reciban notificaciones de todos los paquetes turísticos y promociones vigentes, con el </w:t>
-      </w:r>
-      <w:r>
-        <w:rPr>
-          <w:rFonts w:ascii="Times New Roman" w:eastAsia="Times New Roman" w:hAnsi="Times New Roman" w:cs="Times New Roman"/>
-          <w:sz w:val="24"/>
-          <w:szCs w:val="24"/>
-        </w:rPr>
-        <w:t>motivo</w:t>
-      </w:r>
-      <w:r>
-        <w:rPr>
-          <w:rFonts w:ascii="Times New Roman" w:eastAsia="Times New Roman" w:hAnsi="Times New Roman" w:cs="Times New Roman"/>
-          <w:sz w:val="24"/>
-          <w:szCs w:val="24"/>
-        </w:rPr>
-        <w:t xml:space="preserve"> de aumentar el flujo de personas que contratan los servicios de la empresa.</w:t>
-      </w:r>
-    </w:p>
-    <w:p>
-      <w:pPr>
-        <w:numPr>
-          <w:ilvl w:val="0"/>
-          <w:numId w:val="2"/>
-        </w:numPr>
-        <w:spacing w:after="0" w:line="240" w:lineRule="auto"/>
-        <w:jc w:val="both"/>
-        <w:rPr>
-          <w:rFonts w:ascii="Times New Roman" w:eastAsia="Times New Roman" w:hAnsi="Times New Roman" w:cs="Times New Roman"/>
-          <w:sz w:val="24"/>
-          <w:szCs w:val="24"/>
-        </w:rPr>
-      </w:pPr>
-      <w:r>
-        <w:rPr>
-          <w:rFonts w:ascii="Times New Roman" w:eastAsia="Times New Roman" w:hAnsi="Times New Roman" w:cs="Times New Roman"/>
-          <w:sz w:val="24"/>
-          <w:szCs w:val="24"/>
-        </w:rPr>
-        <w:t>Realizar un seguimiento a los clientes desde el momento que realiza una cita o consulta, hasta que contrata un servicio.</w:t>
-      </w:r>
-    </w:p>
-    <w:p>
-      <w:pPr>
-        <w:numPr>
-          <w:ilvl w:val="0"/>
-          <w:numId w:val="2"/>
-        </w:numPr>
-        <w:spacing w:after="0" w:line="240" w:lineRule="auto"/>
-        <w:jc w:val="both"/>
-        <w:rPr>
-          <w:rFonts w:ascii="Times New Roman" w:eastAsia="Times New Roman" w:hAnsi="Times New Roman" w:cs="Times New Roman"/>
-          <w:sz w:val="24"/>
-          <w:szCs w:val="24"/>
-        </w:rPr>
-      </w:pPr>
-      <w:r>
-        <w:rPr>
-          <w:rFonts w:ascii="Times New Roman" w:eastAsia="Times New Roman" w:hAnsi="Times New Roman" w:cs="Times New Roman"/>
-          <w:sz w:val="24"/>
-          <w:szCs w:val="24"/>
-        </w:rPr>
-        <w:t>Ofrecer una gestión clara de todos los contactos con los que cuenta la empresa, sean estos hoteles, dueños de transporte, guías turísticos, restaurantes, entre otros.</w:t>
-      </w:r>
-    </w:p>
-    <w:p>
-      <w:pPr>
-        <w:pStyle w:val="Ttulo1"/>
-      </w:pPr>
-      <w:bookmarkStart w:id="9" w:name="_Toc30065950"/>
-      <w:r>
-        <w:t>JUSTIFICACIÓN</w:t>
-      </w:r>
-      <w:bookmarkEnd w:id="9"/>
-    </w:p>
-    <w:p>
-      <w:pPr>
-        <w:spacing w:before="240" w:after="0" w:line="240" w:lineRule="auto"/>
-        <w:jc w:val="both"/>
-        <w:rPr>
-          <w:rFonts w:ascii="Times New Roman" w:eastAsia="Times New Roman" w:hAnsi="Times New Roman" w:cs="Times New Roman"/>
-          <w:sz w:val="24"/>
-          <w:szCs w:val="24"/>
-        </w:rPr>
-      </w:pPr>
-      <w:r>
-        <w:rPr>
-          <w:rFonts w:ascii="Times New Roman" w:eastAsia="Times New Roman" w:hAnsi="Times New Roman" w:cs="Times New Roman"/>
-          <w:sz w:val="24"/>
-          <w:szCs w:val="24"/>
-        </w:rPr>
-        <w:t>Los sistemas informáticos juegan un papel cada vez más importante en las organizaciones empresariales modernas, hasta el punto de condicionar su éxito o fracaso en un entorno económico y social tan dinámico y turbulento como el que caracteriza el mundo, por lo tanto, es importante implementar un Sistema Informático en la agencia de viajes para garantizar la supervivencia en un entorno tan competitivo y exigente como el actual.</w:t>
-      </w:r>
-    </w:p>
-    <w:p>
-      <w:pPr>
-        <w:spacing w:before="240" w:after="0" w:line="240" w:lineRule="auto"/>
-        <w:jc w:val="both"/>
-        <w:rPr>
-          <w:rFonts w:ascii="Times New Roman" w:eastAsia="Times New Roman" w:hAnsi="Times New Roman" w:cs="Times New Roman"/>
-          <w:sz w:val="24"/>
-          <w:szCs w:val="24"/>
-        </w:rPr>
-      </w:pPr>
-      <w:r>
-        <w:rPr>
-          <w:rFonts w:ascii="Times New Roman" w:eastAsia="Times New Roman" w:hAnsi="Times New Roman" w:cs="Times New Roman"/>
-          <w:sz w:val="24"/>
-          <w:szCs w:val="24"/>
-        </w:rPr>
-        <w:t>El sistema informático creará una propuesta que sirva para mejorar sus procesos en mercadeo y venta logrando mejor rentabilidad, además de ofrecer un canal de comunicación en tiempo real entre la administración con los usuarios, para que reciban notificaciones sobre todos los paquetes turísticos y promociones vigentes, con el objetivo de aumentar el flujo de personas que contratan los servicios de la empresa.</w:t>
-      </w:r>
-    </w:p>
-    <w:p>
-      <w:pPr>
-        <w:spacing w:before="240" w:after="0" w:line="240" w:lineRule="auto"/>
-        <w:jc w:val="both"/>
-        <w:rPr>
-          <w:rFonts w:ascii="Times New Roman" w:eastAsia="Times New Roman" w:hAnsi="Times New Roman" w:cs="Times New Roman"/>
-          <w:sz w:val="24"/>
-          <w:szCs w:val="24"/>
-        </w:rPr>
-      </w:pPr>
-      <w:r>
-        <w:rPr>
-          <w:rFonts w:ascii="Times New Roman" w:eastAsia="Times New Roman" w:hAnsi="Times New Roman" w:cs="Times New Roman"/>
-          <w:sz w:val="24"/>
-          <w:szCs w:val="24"/>
-        </w:rPr>
-        <w:t>La tecnología es una de muchas herramientas con la que cuentan los administradores para enfrentar el cambio, actualmente la agencia de viajes Martínez Travel &amp; Tours no cuentan con un Sistema Informático que le permita gestionar de manera eficiente los distintos servicios que ofrecen como lo son: paquetes turísticos dentro y fuera del país, asesoría migratorias, venta de boletos aéreos y renta de vehículos, en la actualidad únicamente cuentan con una página web estática en la cual solo se publica información básica de la agencia.</w:t>
-      </w:r>
-    </w:p>
-    <w:p>
-      <w:pPr>
-        <w:spacing w:before="240" w:after="0" w:line="240" w:lineRule="auto"/>
-        <w:jc w:val="both"/>
-        <w:rPr>
-          <w:rFonts w:ascii="Times New Roman" w:eastAsia="Times New Roman" w:hAnsi="Times New Roman" w:cs="Times New Roman"/>
-          <w:sz w:val="24"/>
-          <w:szCs w:val="24"/>
-        </w:rPr>
-      </w:pPr>
-      <w:r>
-        <w:rPr>
-          <w:rFonts w:ascii="Times New Roman" w:eastAsia="Times New Roman" w:hAnsi="Times New Roman" w:cs="Times New Roman"/>
-          <w:sz w:val="24"/>
-          <w:szCs w:val="24"/>
-        </w:rPr>
-        <w:t>Los procesos en la agencia tales como registro de clientes, reserva y asesoría se llevan manualmente y no existe una comparación de datos estadísticos sobre los tours adquiridos.</w:t>
-      </w:r>
-    </w:p>
-    <w:p>
-      <w:pPr>
-        <w:spacing w:after="0" w:line="240" w:lineRule="auto"/>
-        <w:jc w:val="both"/>
-        <w:rPr>
-          <w:rFonts w:ascii="Times New Roman" w:eastAsia="Times New Roman" w:hAnsi="Times New Roman" w:cs="Times New Roman"/>
-          <w:sz w:val="24"/>
-          <w:szCs w:val="24"/>
-        </w:rPr>
-      </w:pPr>
-    </w:p>
-    <w:p>
-      <w:pPr>
-        <w:spacing w:after="0" w:line="240" w:lineRule="auto"/>
-        <w:jc w:val="both"/>
-        <w:rPr>
-          <w:rFonts w:ascii="Times New Roman" w:eastAsia="Times New Roman" w:hAnsi="Times New Roman" w:cs="Times New Roman"/>
-          <w:sz w:val="24"/>
-          <w:szCs w:val="24"/>
-        </w:rPr>
-      </w:pPr>
-      <w:r>
-        <w:rPr>
-          <w:rFonts w:ascii="Times New Roman" w:eastAsia="Times New Roman" w:hAnsi="Times New Roman" w:cs="Times New Roman"/>
-          <w:sz w:val="24"/>
-          <w:szCs w:val="24"/>
-        </w:rPr>
-        <w:t>Se tienen</w:t>
-      </w:r>
-      <w:r>
-        <w:rPr>
-          <w:rFonts w:ascii="Times New Roman" w:eastAsia="Times New Roman" w:hAnsi="Times New Roman" w:cs="Times New Roman"/>
-          <w:sz w:val="24"/>
-          <w:szCs w:val="24"/>
-        </w:rPr>
-        <w:t>,</w:t>
-      </w:r>
-      <w:r>
-        <w:rPr>
-          <w:rFonts w:ascii="Times New Roman" w:eastAsia="Times New Roman" w:hAnsi="Times New Roman" w:cs="Times New Roman"/>
-          <w:sz w:val="24"/>
-          <w:szCs w:val="24"/>
-        </w:rPr>
-        <w:t xml:space="preserve"> como beneficiarios del sistema:</w:t>
-      </w:r>
-    </w:p>
-    <w:p>
-      <w:pPr>
-        <w:numPr>
-          <w:ilvl w:val="0"/>
-          <w:numId w:val="3"/>
-        </w:numPr>
-        <w:spacing w:after="0" w:line="240" w:lineRule="auto"/>
-        <w:jc w:val="both"/>
-        <w:rPr>
-          <w:rFonts w:ascii="Times New Roman" w:eastAsia="Times New Roman" w:hAnsi="Times New Roman" w:cs="Times New Roman"/>
-        </w:rPr>
-      </w:pPr>
-      <w:r>
-        <w:rPr>
-          <w:rFonts w:ascii="Times New Roman" w:eastAsia="Times New Roman" w:hAnsi="Times New Roman" w:cs="Times New Roman"/>
-          <w:sz w:val="14"/>
-          <w:szCs w:val="14"/>
-        </w:rPr>
-        <w:t xml:space="preserve"> </w:t>
-      </w:r>
-      <w:r>
-        <w:rPr>
-          <w:rFonts w:ascii="Times New Roman" w:eastAsia="Times New Roman" w:hAnsi="Times New Roman" w:cs="Times New Roman"/>
-          <w:sz w:val="24"/>
-          <w:szCs w:val="24"/>
-        </w:rPr>
-        <w:t>Beneficiarios Directos</w:t>
-      </w:r>
-    </w:p>
-    <w:p>
-      <w:pPr>
-        <w:spacing w:after="0" w:line="240" w:lineRule="auto"/>
-        <w:ind w:left="1800" w:hanging="360"/>
-        <w:jc w:val="both"/>
-        <w:rPr>
-          <w:rFonts w:ascii="Times New Roman" w:eastAsia="Times New Roman" w:hAnsi="Times New Roman" w:cs="Times New Roman"/>
-          <w:sz w:val="24"/>
-          <w:szCs w:val="24"/>
-        </w:rPr>
-      </w:pPr>
-      <w:r>
-        <w:rPr>
-          <w:rFonts w:ascii="Courier New" w:eastAsia="Courier New" w:hAnsi="Courier New" w:cs="Courier New"/>
-          <w:sz w:val="24"/>
-          <w:szCs w:val="24"/>
-        </w:rPr>
-        <w:t>o</w:t>
-      </w:r>
-      <w:r>
-        <w:rPr>
-          <w:rFonts w:ascii="Times New Roman" w:eastAsia="Times New Roman" w:hAnsi="Times New Roman" w:cs="Times New Roman"/>
-          <w:sz w:val="14"/>
-          <w:szCs w:val="14"/>
-        </w:rPr>
-        <w:t xml:space="preserve">   </w:t>
-      </w:r>
-      <w:r>
-        <w:rPr>
-          <w:rFonts w:ascii="Times New Roman" w:eastAsia="Times New Roman" w:hAnsi="Times New Roman" w:cs="Times New Roman"/>
-          <w:sz w:val="24"/>
-          <w:szCs w:val="24"/>
-        </w:rPr>
-        <w:t>Administrador (1 persona): el cual obtendrá los beneficios de: innovación tecnología para la agencia de viajes, resguardo de información de clientes, gestión clara de todos los contactos con los que cuenta la empresa, sean estos hoteles, dueños de transporte, guías turísticos, restaurantes, entre otros.</w:t>
-      </w:r>
-    </w:p>
-    <w:p>
-      <w:pPr>
-        <w:spacing w:after="0" w:line="240" w:lineRule="auto"/>
-        <w:ind w:left="1800" w:hanging="360"/>
-        <w:jc w:val="both"/>
-        <w:rPr>
-          <w:rFonts w:ascii="Times New Roman" w:eastAsia="Times New Roman" w:hAnsi="Times New Roman" w:cs="Times New Roman"/>
-          <w:sz w:val="24"/>
-          <w:szCs w:val="24"/>
-        </w:rPr>
-      </w:pPr>
-      <w:r>
-        <w:rPr>
-          <w:rFonts w:ascii="Courier New" w:eastAsia="Courier New" w:hAnsi="Courier New" w:cs="Courier New"/>
-          <w:sz w:val="24"/>
-          <w:szCs w:val="24"/>
-        </w:rPr>
-        <w:t>o</w:t>
-      </w:r>
-      <w:r>
-        <w:rPr>
-          <w:rFonts w:ascii="Times New Roman" w:eastAsia="Times New Roman" w:hAnsi="Times New Roman" w:cs="Times New Roman"/>
-          <w:sz w:val="14"/>
-          <w:szCs w:val="14"/>
-        </w:rPr>
-        <w:t xml:space="preserve">   </w:t>
-      </w:r>
-      <w:r>
-        <w:rPr>
-          <w:rFonts w:ascii="Times New Roman" w:eastAsia="Times New Roman" w:hAnsi="Times New Roman" w:cs="Times New Roman"/>
-          <w:sz w:val="24"/>
-          <w:szCs w:val="24"/>
-        </w:rPr>
-        <w:t>Atención al Cliente (3 personas): teniendo comunicación en tiempo real entre la administración y los usuarios, promocionando los distintos servicios con los que cuenta la empresa (tours, paquetes, cargo expreso, alquiler de vehículos) a través de la página web y la aplicación móvil.</w:t>
-      </w:r>
-    </w:p>
-    <w:p>
-      <w:pPr>
-        <w:numPr>
-          <w:ilvl w:val="0"/>
-          <w:numId w:val="4"/>
-        </w:numPr>
-        <w:spacing w:before="240" w:after="0" w:line="240" w:lineRule="auto"/>
-        <w:jc w:val="both"/>
-        <w:rPr>
-          <w:rFonts w:ascii="Times New Roman" w:eastAsia="Times New Roman" w:hAnsi="Times New Roman" w:cs="Times New Roman"/>
-        </w:rPr>
-      </w:pPr>
-      <w:r>
-        <w:rPr>
-          <w:rFonts w:ascii="Times New Roman" w:eastAsia="Times New Roman" w:hAnsi="Times New Roman" w:cs="Times New Roman"/>
-          <w:sz w:val="24"/>
-          <w:szCs w:val="24"/>
-        </w:rPr>
-        <w:lastRenderedPageBreak/>
-        <w:t>Beneficiarios Indirectos</w:t>
-      </w:r>
-    </w:p>
-    <w:p>
-      <w:pPr>
-        <w:spacing w:after="0" w:line="240" w:lineRule="auto"/>
-        <w:ind w:left="1800" w:hanging="360"/>
-        <w:jc w:val="both"/>
-        <w:rPr>
-          <w:rFonts w:ascii="Times New Roman" w:eastAsia="Times New Roman" w:hAnsi="Times New Roman" w:cs="Times New Roman"/>
-          <w:sz w:val="24"/>
-          <w:szCs w:val="24"/>
-        </w:rPr>
-      </w:pPr>
-      <w:r>
-        <w:rPr>
-          <w:rFonts w:ascii="Courier New" w:eastAsia="Courier New" w:hAnsi="Courier New" w:cs="Courier New"/>
-          <w:sz w:val="24"/>
-          <w:szCs w:val="24"/>
-        </w:rPr>
-        <w:t>o</w:t>
-      </w:r>
-      <w:r>
-        <w:rPr>
-          <w:rFonts w:ascii="Times New Roman" w:eastAsia="Times New Roman" w:hAnsi="Times New Roman" w:cs="Times New Roman"/>
-          <w:sz w:val="14"/>
-          <w:szCs w:val="14"/>
-        </w:rPr>
-        <w:t xml:space="preserve">   </w:t>
-      </w:r>
-      <w:r>
-        <w:rPr>
-          <w:rFonts w:ascii="Times New Roman" w:eastAsia="Times New Roman" w:hAnsi="Times New Roman" w:cs="Times New Roman"/>
-          <w:sz w:val="24"/>
-          <w:szCs w:val="24"/>
-        </w:rPr>
-        <w:t xml:space="preserve">Clientes (1000 al año aproximadamente): </w:t>
-      </w:r>
-      <w:r>
-        <w:rPr>
-          <w:rFonts w:ascii="Times New Roman" w:eastAsia="Times New Roman" w:hAnsi="Times New Roman" w:cs="Times New Roman"/>
-          <w:sz w:val="24"/>
-          <w:szCs w:val="24"/>
-        </w:rPr>
-        <w:t>Son q</w:t>
-      </w:r>
-      <w:r>
-        <w:rPr>
-          <w:rFonts w:ascii="Times New Roman" w:eastAsia="Times New Roman" w:hAnsi="Times New Roman" w:cs="Times New Roman"/>
-          <w:sz w:val="24"/>
-          <w:szCs w:val="24"/>
-        </w:rPr>
-        <w:t>uienes interactuarán con el sistema constantemente, ya que algunos clientes viajan internacionalmente hasta 3 veces al año, asisten a excursiones nacionales, además de hacer o recibir envíos por cargo expreso</w:t>
-      </w:r>
-    </w:p>
-    <w:p>
-      <w:pPr>
-        <w:pStyle w:val="Ttulo1"/>
-      </w:pPr>
-      <w:bookmarkStart w:id="10" w:name="_Toc30065951"/>
-      <w:r>
-        <w:t>ALCANCES</w:t>
-      </w:r>
-      <w:bookmarkEnd w:id="10"/>
-    </w:p>
-    <w:p>
-      <w:pPr>
-        <w:spacing w:after="0" w:line="240" w:lineRule="auto"/>
-        <w:jc w:val="both"/>
-        <w:rPr>
-          <w:rFonts w:ascii="Times New Roman" w:eastAsia="Times New Roman" w:hAnsi="Times New Roman" w:cs="Times New Roman"/>
-          <w:sz w:val="24"/>
-          <w:szCs w:val="24"/>
-        </w:rPr>
         <w:sectPr>
           <w:pgSz w:w="12240" w:h="15840"/>
           <w:pgMar w:top="1417" w:right="1701" w:bottom="1417" w:left="1701" w:header="708" w:footer="708" w:gutter="0"/>
@@ -6029,6 +5215,815 @@
           <w:docGrid w:linePitch="299"/>
         </w:sectPr>
       </w:pPr>
+    </w:p>
+    <w:p>
+      <w:pPr>
+        <w:pStyle w:val="Ttulo1"/>
+      </w:pPr>
+      <w:r>
+        <w:lastRenderedPageBreak/>
+        <w:t>INTRODUCCIÓN</w:t>
+      </w:r>
+      <w:bookmarkEnd w:id="5"/>
+    </w:p>
+    <w:p>
+      <w:pPr>
+        <w:spacing w:line="240" w:lineRule="auto"/>
+        <w:jc w:val="both"/>
+        <w:rPr>
+          <w:rFonts w:ascii="Times New Roman" w:eastAsia="Times New Roman" w:hAnsi="Times New Roman" w:cs="Times New Roman"/>
+          <w:sz w:val="24"/>
+          <w:szCs w:val="24"/>
+        </w:rPr>
+      </w:pPr>
+      <w:r>
+        <w:rPr>
+          <w:rFonts w:ascii="Times New Roman" w:eastAsia="Times New Roman" w:hAnsi="Times New Roman" w:cs="Times New Roman"/>
+          <w:sz w:val="24"/>
+          <w:szCs w:val="24"/>
+        </w:rPr>
+        <w:t xml:space="preserve">La globalización día a día se penetra más y más en nuestra sociedad y con ello aumenta la </w:t>
+      </w:r>
+      <w:r>
+        <w:rPr>
+          <w:rFonts w:ascii="Times New Roman" w:eastAsia="Times New Roman" w:hAnsi="Times New Roman" w:cs="Times New Roman"/>
+          <w:color w:val="000000" w:themeColor="text1"/>
+          <w:sz w:val="24"/>
+          <w:szCs w:val="24"/>
+        </w:rPr>
+        <w:t>necesidad de mejorar las herramientas</w:t>
+      </w:r>
+      <w:r>
+        <w:rPr>
+          <w:rFonts w:ascii="Times New Roman" w:eastAsia="Times New Roman" w:hAnsi="Times New Roman" w:cs="Times New Roman"/>
+          <w:color w:val="000000" w:themeColor="text1"/>
+          <w:sz w:val="24"/>
+          <w:szCs w:val="24"/>
+        </w:rPr>
+        <w:t>,</w:t>
+      </w:r>
+      <w:r>
+        <w:rPr>
+          <w:rFonts w:ascii="Times New Roman" w:eastAsia="Times New Roman" w:hAnsi="Times New Roman" w:cs="Times New Roman"/>
+          <w:color w:val="000000" w:themeColor="text1"/>
+          <w:sz w:val="24"/>
+          <w:szCs w:val="24"/>
+        </w:rPr>
+        <w:t xml:space="preserve"> que las instituciones utilizan para atender las necesidades de sus usuarios de una manera eficaz y eficiente </w:t>
+      </w:r>
+      <w:r>
+        <w:rPr>
+          <w:rFonts w:ascii="Times New Roman" w:eastAsia="Times New Roman" w:hAnsi="Times New Roman" w:cs="Times New Roman"/>
+          <w:color w:val="000000" w:themeColor="text1"/>
+          <w:sz w:val="24"/>
+          <w:szCs w:val="24"/>
+        </w:rPr>
+        <w:t>atrayendo</w:t>
+      </w:r>
+      <w:r>
+        <w:rPr>
+          <w:rFonts w:ascii="Times New Roman" w:eastAsia="Times New Roman" w:hAnsi="Times New Roman" w:cs="Times New Roman"/>
+          <w:color w:val="000000" w:themeColor="text1"/>
+          <w:sz w:val="24"/>
+          <w:szCs w:val="24"/>
+        </w:rPr>
+        <w:t xml:space="preserve"> a potenciales clientes o inversores.</w:t>
+      </w:r>
+    </w:p>
+    <w:p>
+      <w:pPr>
+        <w:spacing w:line="240" w:lineRule="auto"/>
+        <w:jc w:val="both"/>
+        <w:rPr>
+          <w:rFonts w:ascii="Times New Roman" w:eastAsia="Times New Roman" w:hAnsi="Times New Roman" w:cs="Times New Roman"/>
+          <w:sz w:val="24"/>
+          <w:szCs w:val="24"/>
+        </w:rPr>
+      </w:pPr>
+      <w:r>
+        <w:rPr>
+          <w:rFonts w:ascii="Times New Roman" w:eastAsia="Times New Roman" w:hAnsi="Times New Roman" w:cs="Times New Roman"/>
+          <w:sz w:val="24"/>
+          <w:szCs w:val="24"/>
+        </w:rPr>
+        <w:t>Por tanto, toda aquella institución que desee competir en un ambiente</w:t>
+      </w:r>
+      <w:r>
+        <w:rPr>
+          <w:rFonts w:ascii="Times New Roman" w:eastAsia="Times New Roman" w:hAnsi="Times New Roman" w:cs="Times New Roman"/>
+          <w:sz w:val="24"/>
+          <w:szCs w:val="24"/>
+        </w:rPr>
+        <w:t xml:space="preserve"> sofisticado</w:t>
+      </w:r>
+      <w:r>
+        <w:rPr>
+          <w:rFonts w:ascii="Times New Roman" w:eastAsia="Times New Roman" w:hAnsi="Times New Roman" w:cs="Times New Roman"/>
+          <w:sz w:val="24"/>
+          <w:szCs w:val="24"/>
+        </w:rPr>
+        <w:t xml:space="preserve"> debe de contar con sistemas de información que automatice sus procesos y presente de forma clara, ordenada y resumida la información del funcionamiento de la institución en tiempo real; </w:t>
+      </w:r>
+      <w:r>
+        <w:rPr>
+          <w:rFonts w:ascii="Times New Roman" w:eastAsia="Times New Roman" w:hAnsi="Times New Roman" w:cs="Times New Roman"/>
+          <w:sz w:val="24"/>
+          <w:szCs w:val="24"/>
+        </w:rPr>
+        <w:t>a</w:t>
+      </w:r>
+      <w:r>
+        <w:rPr>
+          <w:rFonts w:ascii="Times New Roman" w:eastAsia="Times New Roman" w:hAnsi="Times New Roman" w:cs="Times New Roman"/>
+          <w:sz w:val="24"/>
+          <w:szCs w:val="24"/>
+        </w:rPr>
+        <w:t xml:space="preserve"> partir de esto el presente trabajo denominado SISTEMA INFORMÁTICO EN AMBIENTE WEB PARA LA GESTIÓN DE RESERVA DE PAQUETES TURÍSTICOS Y ASESORÍA MIGRATORIA EN LA AGENCIA DE VIAJES MARTÍNEZ TRAVEL &amp; TOURS DEL MUNICIPIO DE SAN VICENTE </w:t>
+      </w:r>
+      <w:r>
+        <w:rPr>
+          <w:rFonts w:ascii="Times New Roman" w:eastAsia="Times New Roman" w:hAnsi="Times New Roman" w:cs="Times New Roman"/>
+          <w:sz w:val="24"/>
+          <w:szCs w:val="24"/>
+        </w:rPr>
+        <w:t>se enfoca en</w:t>
+      </w:r>
+      <w:r>
+        <w:rPr>
+          <w:rFonts w:ascii="Times New Roman" w:eastAsia="Times New Roman" w:hAnsi="Times New Roman" w:cs="Times New Roman"/>
+          <w:sz w:val="24"/>
+          <w:szCs w:val="24"/>
+        </w:rPr>
+        <w:t xml:space="preserve"> proporcionar a dicha agencia </w:t>
+      </w:r>
+      <w:r>
+        <w:rPr>
+          <w:rFonts w:ascii="Times New Roman" w:eastAsia="Times New Roman" w:hAnsi="Times New Roman" w:cs="Times New Roman"/>
+          <w:sz w:val="24"/>
+          <w:szCs w:val="24"/>
+        </w:rPr>
+        <w:t xml:space="preserve">esa herramienta </w:t>
+      </w:r>
+      <w:r>
+        <w:rPr>
+          <w:rFonts w:ascii="Times New Roman" w:eastAsia="Times New Roman" w:hAnsi="Times New Roman" w:cs="Times New Roman"/>
+          <w:sz w:val="24"/>
+          <w:szCs w:val="24"/>
+        </w:rPr>
+        <w:t>capaz de brindar información requerida por los administradores en un momento oportuno para su</w:t>
+      </w:r>
+      <w:r>
+        <w:rPr>
+          <w:rFonts w:ascii="Times New Roman" w:eastAsia="Times New Roman" w:hAnsi="Times New Roman" w:cs="Times New Roman"/>
+          <w:sz w:val="24"/>
+          <w:szCs w:val="24"/>
+        </w:rPr>
+        <w:t xml:space="preserve"> respectivo</w:t>
+      </w:r>
+      <w:r>
+        <w:rPr>
+          <w:rFonts w:ascii="Times New Roman" w:eastAsia="Times New Roman" w:hAnsi="Times New Roman" w:cs="Times New Roman"/>
+          <w:sz w:val="24"/>
+          <w:szCs w:val="24"/>
+        </w:rPr>
+        <w:t xml:space="preserve"> uso.</w:t>
+      </w:r>
+      <w:r>
+        <w:rPr>
+          <w:rFonts w:ascii="Times New Roman" w:eastAsia="Times New Roman" w:hAnsi="Times New Roman" w:cs="Times New Roman"/>
+          <w:sz w:val="24"/>
+          <w:szCs w:val="24"/>
+        </w:rPr>
+        <w:t xml:space="preserve"> El sistema se plantea como un instrumento de difusión, siendo atractivo para los usuarios mediante una aplicación web y móvil, capaces de gestionar información.</w:t>
+      </w:r>
+    </w:p>
+    <w:p>
+      <w:pPr>
+        <w:spacing w:line="240" w:lineRule="auto"/>
+        <w:jc w:val="both"/>
+        <w:rPr>
+          <w:rFonts w:ascii="Times New Roman" w:eastAsia="Times New Roman" w:hAnsi="Times New Roman" w:cs="Times New Roman"/>
+          <w:color w:val="000000" w:themeColor="text1"/>
+          <w:sz w:val="24"/>
+          <w:szCs w:val="24"/>
+        </w:rPr>
+      </w:pPr>
+      <w:r>
+        <w:rPr>
+          <w:rFonts w:ascii="Times New Roman" w:eastAsia="Times New Roman" w:hAnsi="Times New Roman" w:cs="Times New Roman"/>
+          <w:sz w:val="24"/>
+          <w:szCs w:val="24"/>
+        </w:rPr>
+        <w:t xml:space="preserve">La información plasmada en el presente documento, fue obtenida a través de distintos métodos como lo son entrevistas con el gerente general de la agencia, personal de atención </w:t>
+      </w:r>
+      <w:r>
+        <w:rPr>
+          <w:rFonts w:ascii="Times New Roman" w:eastAsia="Times New Roman" w:hAnsi="Times New Roman" w:cs="Times New Roman"/>
+          <w:color w:val="000000" w:themeColor="text1"/>
+          <w:sz w:val="24"/>
+          <w:szCs w:val="24"/>
+        </w:rPr>
+        <w:t>al cliente</w:t>
+      </w:r>
+      <w:r>
+        <w:rPr>
+          <w:rFonts w:ascii="Times New Roman" w:eastAsia="Times New Roman" w:hAnsi="Times New Roman" w:cs="Times New Roman"/>
+          <w:color w:val="000000" w:themeColor="text1"/>
+          <w:sz w:val="24"/>
+          <w:szCs w:val="24"/>
+        </w:rPr>
+        <w:t xml:space="preserve"> y</w:t>
+      </w:r>
+      <w:r>
+        <w:rPr>
+          <w:rFonts w:ascii="Times New Roman" w:eastAsia="Times New Roman" w:hAnsi="Times New Roman" w:cs="Times New Roman"/>
+          <w:color w:val="000000" w:themeColor="text1"/>
+          <w:sz w:val="24"/>
+          <w:szCs w:val="24"/>
+        </w:rPr>
+        <w:t xml:space="preserve"> reuniones del equipo</w:t>
+      </w:r>
+      <w:r>
+        <w:rPr>
+          <w:rFonts w:ascii="Times New Roman" w:eastAsia="Times New Roman" w:hAnsi="Times New Roman" w:cs="Times New Roman"/>
+          <w:color w:val="000000" w:themeColor="text1"/>
+          <w:sz w:val="24"/>
+          <w:szCs w:val="24"/>
+        </w:rPr>
+        <w:t>.</w:t>
+      </w:r>
+    </w:p>
+    <w:p>
+      <w:pPr>
+        <w:spacing w:line="240" w:lineRule="auto"/>
+        <w:jc w:val="both"/>
+        <w:rPr>
+          <w:rFonts w:ascii="Times New Roman" w:eastAsia="Times New Roman" w:hAnsi="Times New Roman" w:cs="Times New Roman"/>
+          <w:color w:val="000000" w:themeColor="text1"/>
+          <w:sz w:val="24"/>
+          <w:szCs w:val="24"/>
+        </w:rPr>
+      </w:pPr>
+      <w:r>
+        <w:rPr>
+          <w:rFonts w:ascii="Times New Roman" w:eastAsia="Times New Roman" w:hAnsi="Times New Roman" w:cs="Times New Roman"/>
+          <w:color w:val="000000" w:themeColor="text1"/>
+          <w:sz w:val="24"/>
+          <w:szCs w:val="24"/>
+        </w:rPr>
+        <w:t xml:space="preserve">En el capítulo I, </w:t>
+      </w:r>
+      <w:r>
+        <w:rPr>
+          <w:rFonts w:ascii="Times New Roman" w:eastAsia="Times New Roman" w:hAnsi="Times New Roman" w:cs="Times New Roman"/>
+          <w:color w:val="000000" w:themeColor="text1"/>
+          <w:sz w:val="24"/>
+          <w:szCs w:val="24"/>
+        </w:rPr>
+        <w:t>se detalla</w:t>
+      </w:r>
+      <w:r>
+        <w:rPr>
+          <w:rFonts w:ascii="Times New Roman" w:eastAsia="Times New Roman" w:hAnsi="Times New Roman" w:cs="Times New Roman"/>
+          <w:color w:val="000000" w:themeColor="text1"/>
+          <w:sz w:val="24"/>
+          <w:szCs w:val="24"/>
+        </w:rPr>
+        <w:t xml:space="preserve"> una antesala de la investigación realizada por el equipo desarrollador</w:t>
+      </w:r>
+      <w:r>
+        <w:rPr>
+          <w:rFonts w:ascii="Times New Roman" w:eastAsia="Times New Roman" w:hAnsi="Times New Roman" w:cs="Times New Roman"/>
+          <w:color w:val="000000" w:themeColor="text1"/>
+          <w:sz w:val="24"/>
+          <w:szCs w:val="24"/>
+        </w:rPr>
+        <w:t>,</w:t>
+      </w:r>
+      <w:r>
+        <w:rPr>
+          <w:rFonts w:ascii="Times New Roman" w:eastAsia="Times New Roman" w:hAnsi="Times New Roman" w:cs="Times New Roman"/>
+          <w:color w:val="000000" w:themeColor="text1"/>
+          <w:sz w:val="24"/>
+          <w:szCs w:val="24"/>
+        </w:rPr>
+        <w:t xml:space="preserve"> donde se describen los antecedentes, definición de requerimientos, metodología a utilizar y planteamiento del problema mediante el diagrama </w:t>
+      </w:r>
+      <w:r>
+        <w:rPr>
+          <w:rFonts w:ascii="Times New Roman" w:eastAsia="Times New Roman" w:hAnsi="Times New Roman" w:cs="Times New Roman"/>
+          <w:color w:val="000000" w:themeColor="text1"/>
+          <w:sz w:val="24"/>
+          <w:szCs w:val="24"/>
+        </w:rPr>
+        <w:t>de árbol de problemas y objetos c</w:t>
+      </w:r>
+      <w:r>
+        <w:rPr>
+          <w:rFonts w:ascii="Times New Roman" w:eastAsia="Times New Roman" w:hAnsi="Times New Roman" w:cs="Times New Roman"/>
+          <w:color w:val="000000" w:themeColor="text1"/>
+          <w:sz w:val="24"/>
+          <w:szCs w:val="24"/>
+        </w:rPr>
+        <w:t>omo parte de la documentación del proyecto en regla.</w:t>
+      </w:r>
+    </w:p>
+    <w:p>
+      <w:pPr>
+        <w:pStyle w:val="Ttulo1"/>
+      </w:pPr>
+      <w:bookmarkStart w:id="6" w:name="_Toc30065947"/>
+      <w:r>
+        <w:t>OBJETIVOS</w:t>
+      </w:r>
+      <w:bookmarkEnd w:id="6"/>
+    </w:p>
+    <w:p>
+      <w:pPr>
+        <w:pStyle w:val="Ttulo2"/>
+      </w:pPr>
+      <w:bookmarkStart w:id="7" w:name="_Toc30065948"/>
+      <w:r>
+        <w:t>OBJETIVO GENERAL</w:t>
+      </w:r>
+      <w:bookmarkEnd w:id="7"/>
+    </w:p>
+    <w:p>
+      <w:pPr>
+        <w:numPr>
+          <w:ilvl w:val="0"/>
+          <w:numId w:val="1"/>
+        </w:numPr>
+        <w:spacing w:after="0" w:line="240" w:lineRule="auto"/>
+        <w:jc w:val="both"/>
+        <w:rPr>
+          <w:rFonts w:ascii="Times New Roman" w:eastAsia="Times New Roman" w:hAnsi="Times New Roman" w:cs="Times New Roman"/>
+          <w:sz w:val="24"/>
+          <w:szCs w:val="24"/>
+        </w:rPr>
+      </w:pPr>
+      <w:r>
+        <w:rPr>
+          <w:rFonts w:ascii="Times New Roman" w:eastAsia="Times New Roman" w:hAnsi="Times New Roman" w:cs="Times New Roman"/>
+          <w:sz w:val="24"/>
+          <w:szCs w:val="24"/>
+        </w:rPr>
+        <w:t>Desarrollar un sistema informático en ambiente web para la gestión de los servicios turísticos en la agencia de viajes Martínez Travel &amp; Tours del municipio de San Vicente, con el fin de agilizar los procesos comerciales y administrativos.</w:t>
+      </w:r>
+    </w:p>
+    <w:p>
+      <w:pPr>
+        <w:pStyle w:val="Ttulo2"/>
+      </w:pPr>
+      <w:bookmarkStart w:id="8" w:name="_Toc30065949"/>
+      <w:r>
+        <w:t>OBJETIVOS ESPECÍFICOS</w:t>
+      </w:r>
+      <w:bookmarkEnd w:id="8"/>
+    </w:p>
+    <w:p>
+      <w:pPr>
+        <w:numPr>
+          <w:ilvl w:val="0"/>
+          <w:numId w:val="2"/>
+        </w:numPr>
+        <w:spacing w:after="0" w:line="240" w:lineRule="auto"/>
+        <w:jc w:val="both"/>
+        <w:rPr>
+          <w:rFonts w:ascii="Times New Roman" w:eastAsia="Times New Roman" w:hAnsi="Times New Roman" w:cs="Times New Roman"/>
+          <w:sz w:val="24"/>
+          <w:szCs w:val="24"/>
+        </w:rPr>
+      </w:pPr>
+      <w:r>
+        <w:rPr>
+          <w:rFonts w:ascii="Times New Roman" w:eastAsia="Times New Roman" w:hAnsi="Times New Roman" w:cs="Times New Roman"/>
+          <w:sz w:val="24"/>
+          <w:szCs w:val="24"/>
+        </w:rPr>
+        <w:t>Promocionar los distintos servicios con los que cuenta la empresa para maximizar sus ingresos.</w:t>
+      </w:r>
+    </w:p>
+    <w:p>
+      <w:pPr>
+        <w:numPr>
+          <w:ilvl w:val="0"/>
+          <w:numId w:val="2"/>
+        </w:numPr>
+        <w:spacing w:after="0" w:line="240" w:lineRule="auto"/>
+        <w:jc w:val="both"/>
+        <w:rPr>
+          <w:rFonts w:ascii="Times New Roman" w:eastAsia="Times New Roman" w:hAnsi="Times New Roman" w:cs="Times New Roman"/>
+          <w:sz w:val="24"/>
+          <w:szCs w:val="24"/>
+        </w:rPr>
+      </w:pPr>
+      <w:r>
+        <w:rPr>
+          <w:rFonts w:ascii="Times New Roman" w:eastAsia="Times New Roman" w:hAnsi="Times New Roman" w:cs="Times New Roman"/>
+          <w:sz w:val="24"/>
+          <w:szCs w:val="24"/>
+        </w:rPr>
+        <w:t xml:space="preserve">Implementar un canal de comunicación en tiempo real entre la administración y los usuarios, de manera que reciban notificaciones de todos los paquetes turísticos y promociones vigentes, con el </w:t>
+      </w:r>
+      <w:r>
+        <w:rPr>
+          <w:rFonts w:ascii="Times New Roman" w:eastAsia="Times New Roman" w:hAnsi="Times New Roman" w:cs="Times New Roman"/>
+          <w:sz w:val="24"/>
+          <w:szCs w:val="24"/>
+        </w:rPr>
+        <w:t>motivo</w:t>
+      </w:r>
+      <w:r>
+        <w:rPr>
+          <w:rFonts w:ascii="Times New Roman" w:eastAsia="Times New Roman" w:hAnsi="Times New Roman" w:cs="Times New Roman"/>
+          <w:sz w:val="24"/>
+          <w:szCs w:val="24"/>
+        </w:rPr>
+        <w:t xml:space="preserve"> de aumentar el flujo de personas que contratan los servicios de la empresa.</w:t>
+      </w:r>
+    </w:p>
+    <w:p>
+      <w:pPr>
+        <w:numPr>
+          <w:ilvl w:val="0"/>
+          <w:numId w:val="2"/>
+        </w:numPr>
+        <w:spacing w:after="0" w:line="240" w:lineRule="auto"/>
+        <w:jc w:val="both"/>
+        <w:rPr>
+          <w:rFonts w:ascii="Times New Roman" w:eastAsia="Times New Roman" w:hAnsi="Times New Roman" w:cs="Times New Roman"/>
+          <w:sz w:val="24"/>
+          <w:szCs w:val="24"/>
+        </w:rPr>
+      </w:pPr>
+      <w:r>
+        <w:rPr>
+          <w:rFonts w:ascii="Times New Roman" w:eastAsia="Times New Roman" w:hAnsi="Times New Roman" w:cs="Times New Roman"/>
+          <w:sz w:val="24"/>
+          <w:szCs w:val="24"/>
+        </w:rPr>
+        <w:t>Realizar un seguimiento a los clientes desde el momento que realiza una cita o consulta, hasta que contrata un servicio.</w:t>
+      </w:r>
+    </w:p>
+    <w:p>
+      <w:pPr>
+        <w:numPr>
+          <w:ilvl w:val="0"/>
+          <w:numId w:val="2"/>
+        </w:numPr>
+        <w:spacing w:after="0" w:line="240" w:lineRule="auto"/>
+        <w:jc w:val="both"/>
+        <w:rPr>
+          <w:rFonts w:ascii="Times New Roman" w:eastAsia="Times New Roman" w:hAnsi="Times New Roman" w:cs="Times New Roman"/>
+          <w:sz w:val="24"/>
+          <w:szCs w:val="24"/>
+        </w:rPr>
+      </w:pPr>
+      <w:r>
+        <w:rPr>
+          <w:rFonts w:ascii="Times New Roman" w:eastAsia="Times New Roman" w:hAnsi="Times New Roman" w:cs="Times New Roman"/>
+          <w:sz w:val="24"/>
+          <w:szCs w:val="24"/>
+        </w:rPr>
+        <w:t>Ofrecer una gestión clara de todos los contactos con los que cuenta la empresa, sean estos hoteles, dueños de transporte, guías turísticos, restaurantes, entre otros.</w:t>
+      </w:r>
+    </w:p>
+    <w:p>
+      <w:pPr>
+        <w:pStyle w:val="Ttulo1"/>
+      </w:pPr>
+      <w:bookmarkStart w:id="9" w:name="_Toc30065950"/>
+      <w:r>
+        <w:lastRenderedPageBreak/>
+        <w:t>JUSTIFICACIÓN</w:t>
+      </w:r>
+      <w:bookmarkEnd w:id="9"/>
+    </w:p>
+    <w:p>
+      <w:pPr>
+        <w:spacing w:before="240" w:after="0" w:line="240" w:lineRule="auto"/>
+        <w:jc w:val="both"/>
+        <w:rPr>
+          <w:rFonts w:ascii="Times New Roman" w:eastAsia="Times New Roman" w:hAnsi="Times New Roman" w:cs="Times New Roman"/>
+          <w:sz w:val="24"/>
+          <w:szCs w:val="24"/>
+        </w:rPr>
+      </w:pPr>
+      <w:r>
+        <w:rPr>
+          <w:rFonts w:ascii="Times New Roman" w:eastAsia="Times New Roman" w:hAnsi="Times New Roman" w:cs="Times New Roman"/>
+          <w:sz w:val="24"/>
+          <w:szCs w:val="24"/>
+        </w:rPr>
+        <w:t>Los sistemas informáticos juegan un papel cada vez más importante en las organizaciones empresariales modernas, hasta el punto de condicionar su éxito o fracaso en un entorno económico y social tan dinámico y turbulento como el que caracteriza el mundo, por lo tanto, es importante implementar un Sistema Informático en la agencia de viajes para garantizar la supervivencia en un entorno tan competitivo y exigente como el actual.</w:t>
+      </w:r>
+    </w:p>
+    <w:p>
+      <w:pPr>
+        <w:spacing w:before="240" w:after="0" w:line="240" w:lineRule="auto"/>
+        <w:jc w:val="both"/>
+        <w:rPr>
+          <w:rFonts w:ascii="Times New Roman" w:eastAsia="Times New Roman" w:hAnsi="Times New Roman" w:cs="Times New Roman"/>
+          <w:sz w:val="24"/>
+          <w:szCs w:val="24"/>
+        </w:rPr>
+      </w:pPr>
+      <w:r>
+        <w:rPr>
+          <w:rFonts w:ascii="Times New Roman" w:eastAsia="Times New Roman" w:hAnsi="Times New Roman" w:cs="Times New Roman"/>
+          <w:sz w:val="24"/>
+          <w:szCs w:val="24"/>
+        </w:rPr>
+        <w:t>El sistema informático creará una propuesta que sirva para mejorar sus procesos en mercadeo y venta logrando mejor rentabilidad, además de ofrecer un canal de comunicación en tiempo real entre la administración con los usuarios, para que reciban notificaciones sobre todos los paquetes turísticos y promociones vigentes, con el objetivo de aumentar el flujo de personas que contratan los servicios de la empresa.</w:t>
+      </w:r>
+    </w:p>
+    <w:p>
+      <w:pPr>
+        <w:spacing w:before="240" w:after="0" w:line="240" w:lineRule="auto"/>
+        <w:jc w:val="both"/>
+        <w:rPr>
+          <w:rFonts w:ascii="Times New Roman" w:eastAsia="Times New Roman" w:hAnsi="Times New Roman" w:cs="Times New Roman"/>
+          <w:sz w:val="24"/>
+          <w:szCs w:val="24"/>
+        </w:rPr>
+      </w:pPr>
+      <w:r>
+        <w:rPr>
+          <w:rFonts w:ascii="Times New Roman" w:eastAsia="Times New Roman" w:hAnsi="Times New Roman" w:cs="Times New Roman"/>
+          <w:sz w:val="24"/>
+          <w:szCs w:val="24"/>
+        </w:rPr>
+        <w:t>La tecnología es una de muchas herramientas con la que cuentan los administradores para enfrentar el cambio, actualmente la agencia de viajes Martínez Travel &amp; Tours no cuentan con un Sistema Informático que le permita gestionar de manera eficiente los distintos servicios que ofrecen como lo son: paquetes turísticos dentro y fuera del país, asesoría migratorias, venta de boletos aéreos y renta de vehículos, en la actualidad únicamente cuentan con una página web estática en la cual solo se publica información básica de la agencia.</w:t>
+      </w:r>
+    </w:p>
+    <w:p>
+      <w:pPr>
+        <w:spacing w:before="240" w:after="0" w:line="240" w:lineRule="auto"/>
+        <w:jc w:val="both"/>
+        <w:rPr>
+          <w:rFonts w:ascii="Times New Roman" w:eastAsia="Times New Roman" w:hAnsi="Times New Roman" w:cs="Times New Roman"/>
+          <w:sz w:val="24"/>
+          <w:szCs w:val="24"/>
+        </w:rPr>
+      </w:pPr>
+      <w:r>
+        <w:rPr>
+          <w:rFonts w:ascii="Times New Roman" w:eastAsia="Times New Roman" w:hAnsi="Times New Roman" w:cs="Times New Roman"/>
+          <w:sz w:val="24"/>
+          <w:szCs w:val="24"/>
+        </w:rPr>
+        <w:t>Los procesos en la agencia tales como registro de clientes, reserva y asesoría se llevan manualmente y no existe una comparación de datos estadísticos sobre los tours adquiridos.</w:t>
+      </w:r>
+    </w:p>
+    <w:p>
+      <w:pPr>
+        <w:spacing w:after="0" w:line="240" w:lineRule="auto"/>
+        <w:jc w:val="both"/>
+        <w:rPr>
+          <w:rFonts w:ascii="Times New Roman" w:eastAsia="Times New Roman" w:hAnsi="Times New Roman" w:cs="Times New Roman"/>
+          <w:sz w:val="24"/>
+          <w:szCs w:val="24"/>
+        </w:rPr>
+      </w:pPr>
+    </w:p>
+    <w:p>
+      <w:pPr>
+        <w:spacing w:after="0" w:line="240" w:lineRule="auto"/>
+        <w:jc w:val="both"/>
+        <w:rPr>
+          <w:rFonts w:ascii="Times New Roman" w:eastAsia="Times New Roman" w:hAnsi="Times New Roman" w:cs="Times New Roman"/>
+          <w:sz w:val="24"/>
+          <w:szCs w:val="24"/>
+        </w:rPr>
+      </w:pPr>
+      <w:r>
+        <w:rPr>
+          <w:rFonts w:ascii="Times New Roman" w:eastAsia="Times New Roman" w:hAnsi="Times New Roman" w:cs="Times New Roman"/>
+          <w:sz w:val="24"/>
+          <w:szCs w:val="24"/>
+        </w:rPr>
+        <w:t>Se tienen</w:t>
+      </w:r>
+      <w:r>
+        <w:rPr>
+          <w:rFonts w:ascii="Times New Roman" w:eastAsia="Times New Roman" w:hAnsi="Times New Roman" w:cs="Times New Roman"/>
+          <w:sz w:val="24"/>
+          <w:szCs w:val="24"/>
+        </w:rPr>
+        <w:t>,</w:t>
+      </w:r>
+      <w:r>
+        <w:rPr>
+          <w:rFonts w:ascii="Times New Roman" w:eastAsia="Times New Roman" w:hAnsi="Times New Roman" w:cs="Times New Roman"/>
+          <w:sz w:val="24"/>
+          <w:szCs w:val="24"/>
+        </w:rPr>
+        <w:t xml:space="preserve"> como beneficiarios del sistema:</w:t>
+      </w:r>
+    </w:p>
+    <w:p>
+      <w:pPr>
+        <w:numPr>
+          <w:ilvl w:val="0"/>
+          <w:numId w:val="3"/>
+        </w:numPr>
+        <w:spacing w:after="0" w:line="240" w:lineRule="auto"/>
+        <w:jc w:val="both"/>
+        <w:rPr>
+          <w:rFonts w:ascii="Times New Roman" w:eastAsia="Times New Roman" w:hAnsi="Times New Roman" w:cs="Times New Roman"/>
+        </w:rPr>
+      </w:pPr>
+      <w:r>
+        <w:rPr>
+          <w:rFonts w:ascii="Times New Roman" w:eastAsia="Times New Roman" w:hAnsi="Times New Roman" w:cs="Times New Roman"/>
+          <w:sz w:val="14"/>
+          <w:szCs w:val="14"/>
+        </w:rPr>
+        <w:t xml:space="preserve"> </w:t>
+      </w:r>
+      <w:r>
+        <w:rPr>
+          <w:rFonts w:ascii="Times New Roman" w:eastAsia="Times New Roman" w:hAnsi="Times New Roman" w:cs="Times New Roman"/>
+          <w:sz w:val="24"/>
+          <w:szCs w:val="24"/>
+        </w:rPr>
+        <w:t>Beneficiarios Directos</w:t>
+      </w:r>
+    </w:p>
+    <w:p>
+      <w:pPr>
+        <w:spacing w:after="0" w:line="240" w:lineRule="auto"/>
+        <w:ind w:left="1800" w:hanging="360"/>
+        <w:jc w:val="both"/>
+        <w:rPr>
+          <w:rFonts w:ascii="Times New Roman" w:eastAsia="Times New Roman" w:hAnsi="Times New Roman" w:cs="Times New Roman"/>
+          <w:sz w:val="24"/>
+          <w:szCs w:val="24"/>
+        </w:rPr>
+      </w:pPr>
+      <w:r>
+        <w:rPr>
+          <w:rFonts w:ascii="Courier New" w:eastAsia="Courier New" w:hAnsi="Courier New" w:cs="Courier New"/>
+          <w:sz w:val="24"/>
+          <w:szCs w:val="24"/>
+        </w:rPr>
+        <w:t>o</w:t>
+      </w:r>
+      <w:r>
+        <w:rPr>
+          <w:rFonts w:ascii="Times New Roman" w:eastAsia="Times New Roman" w:hAnsi="Times New Roman" w:cs="Times New Roman"/>
+          <w:sz w:val="14"/>
+          <w:szCs w:val="14"/>
+        </w:rPr>
+        <w:t xml:space="preserve">   </w:t>
+      </w:r>
+      <w:r>
+        <w:rPr>
+          <w:rFonts w:ascii="Times New Roman" w:eastAsia="Times New Roman" w:hAnsi="Times New Roman" w:cs="Times New Roman"/>
+          <w:sz w:val="24"/>
+          <w:szCs w:val="24"/>
+        </w:rPr>
+        <w:t>Administrador (1 persona): el cual obtendrá los beneficios de: innovación tecnología para la agencia de viajes, resguardo de información de clientes, gestión clara de todos los contactos con los que cuenta la empresa, sean estos hoteles, dueños de transporte, guías turísticos, restaurantes, entre otros.</w:t>
+      </w:r>
+    </w:p>
+    <w:p>
+      <w:pPr>
+        <w:spacing w:after="0" w:line="240" w:lineRule="auto"/>
+        <w:ind w:left="1800" w:hanging="360"/>
+        <w:jc w:val="both"/>
+        <w:rPr>
+          <w:rFonts w:ascii="Times New Roman" w:eastAsia="Times New Roman" w:hAnsi="Times New Roman" w:cs="Times New Roman"/>
+          <w:sz w:val="24"/>
+          <w:szCs w:val="24"/>
+        </w:rPr>
+      </w:pPr>
+      <w:r>
+        <w:rPr>
+          <w:rFonts w:ascii="Courier New" w:eastAsia="Courier New" w:hAnsi="Courier New" w:cs="Courier New"/>
+          <w:sz w:val="24"/>
+          <w:szCs w:val="24"/>
+        </w:rPr>
+        <w:t>o</w:t>
+      </w:r>
+      <w:r>
+        <w:rPr>
+          <w:rFonts w:ascii="Times New Roman" w:eastAsia="Times New Roman" w:hAnsi="Times New Roman" w:cs="Times New Roman"/>
+          <w:sz w:val="14"/>
+          <w:szCs w:val="14"/>
+        </w:rPr>
+        <w:t xml:space="preserve">   </w:t>
+      </w:r>
+      <w:r>
+        <w:rPr>
+          <w:rFonts w:ascii="Times New Roman" w:eastAsia="Times New Roman" w:hAnsi="Times New Roman" w:cs="Times New Roman"/>
+          <w:sz w:val="24"/>
+          <w:szCs w:val="24"/>
+        </w:rPr>
+        <w:t>Atención al Cliente (3 personas): teniendo comunicación en tiempo real entre la administración y los usuarios, promocionando los distintos servicios con los que cuenta la empresa (tours, paquetes, cargo expreso, alquiler de vehículos) a través de la página web y la aplicación móvil.</w:t>
+      </w:r>
+    </w:p>
+    <w:p>
+      <w:pPr>
+        <w:numPr>
+          <w:ilvl w:val="0"/>
+          <w:numId w:val="4"/>
+        </w:numPr>
+        <w:spacing w:before="240" w:after="0" w:line="240" w:lineRule="auto"/>
+        <w:jc w:val="both"/>
+        <w:rPr>
+          <w:rFonts w:ascii="Times New Roman" w:eastAsia="Times New Roman" w:hAnsi="Times New Roman" w:cs="Times New Roman"/>
+        </w:rPr>
+      </w:pPr>
+      <w:r>
+        <w:rPr>
+          <w:rFonts w:ascii="Times New Roman" w:eastAsia="Times New Roman" w:hAnsi="Times New Roman" w:cs="Times New Roman"/>
+          <w:sz w:val="24"/>
+          <w:szCs w:val="24"/>
+        </w:rPr>
+        <w:t>Beneficiarios Indirectos</w:t>
+      </w:r>
+    </w:p>
+    <w:p>
+      <w:pPr>
+        <w:spacing w:after="0" w:line="240" w:lineRule="auto"/>
+        <w:ind w:left="1800" w:hanging="360"/>
+        <w:jc w:val="both"/>
+        <w:rPr>
+          <w:rFonts w:ascii="Times New Roman" w:eastAsia="Times New Roman" w:hAnsi="Times New Roman" w:cs="Times New Roman"/>
+          <w:sz w:val="24"/>
+          <w:szCs w:val="24"/>
+        </w:rPr>
+      </w:pPr>
+      <w:r>
+        <w:rPr>
+          <w:rFonts w:ascii="Courier New" w:eastAsia="Courier New" w:hAnsi="Courier New" w:cs="Courier New"/>
+          <w:sz w:val="24"/>
+          <w:szCs w:val="24"/>
+        </w:rPr>
+        <w:t>o</w:t>
+      </w:r>
+      <w:r>
+        <w:rPr>
+          <w:rFonts w:ascii="Times New Roman" w:eastAsia="Times New Roman" w:hAnsi="Times New Roman" w:cs="Times New Roman"/>
+          <w:sz w:val="14"/>
+          <w:szCs w:val="14"/>
+        </w:rPr>
+        <w:t xml:space="preserve">   </w:t>
+      </w:r>
+      <w:r>
+        <w:rPr>
+          <w:rFonts w:ascii="Times New Roman" w:eastAsia="Times New Roman" w:hAnsi="Times New Roman" w:cs="Times New Roman"/>
+          <w:sz w:val="24"/>
+          <w:szCs w:val="24"/>
+        </w:rPr>
+        <w:t xml:space="preserve">Clientes (1000 al año aproximadamente): </w:t>
+      </w:r>
+      <w:r>
+        <w:rPr>
+          <w:rFonts w:ascii="Times New Roman" w:eastAsia="Times New Roman" w:hAnsi="Times New Roman" w:cs="Times New Roman"/>
+          <w:sz w:val="24"/>
+          <w:szCs w:val="24"/>
+        </w:rPr>
+        <w:t>Son q</w:t>
+      </w:r>
+      <w:r>
+        <w:rPr>
+          <w:rFonts w:ascii="Times New Roman" w:eastAsia="Times New Roman" w:hAnsi="Times New Roman" w:cs="Times New Roman"/>
+          <w:sz w:val="24"/>
+          <w:szCs w:val="24"/>
+        </w:rPr>
+        <w:t>uienes interactuarán con el sistema constantemente, ya que algunos clientes viajan internacionalmente hasta 3 veces al año, asisten a excursiones nacionales, además de hacer o recibir envíos por cargo expreso</w:t>
+      </w:r>
+    </w:p>
+    <w:p>
+      <w:pPr>
+        <w:pStyle w:val="Ttulo1"/>
+      </w:pPr>
+      <w:bookmarkStart w:id="10" w:name="_Toc30065951"/>
+      <w:r>
+        <w:t>ALCANCES</w:t>
+      </w:r>
+      <w:bookmarkEnd w:id="10"/>
+    </w:p>
+    <w:p>
+      <w:pPr>
+        <w:spacing w:after="0" w:line="240" w:lineRule="auto"/>
+        <w:jc w:val="both"/>
+        <w:rPr>
+          <w:rFonts w:ascii="Times New Roman" w:eastAsia="Times New Roman" w:hAnsi="Times New Roman" w:cs="Times New Roman"/>
+          <w:sz w:val="24"/>
+          <w:szCs w:val="24"/>
+        </w:rPr>
+        <w:sectPr>
+          <w:pgSz w:w="12240" w:h="15840"/>
+          <w:pgMar w:top="1417" w:right="1701" w:bottom="1417" w:left="1701" w:header="708" w:footer="708" w:gutter="0"/>
+          <w:cols w:space="720" w:equalWidth="0">
+            <w:col w:w="8838"/>
+          </w:cols>
+          <w:docGrid w:linePitch="299"/>
+        </w:sectPr>
+      </w:pPr>
       <w:r>
         <w:rPr>
           <w:rFonts w:ascii="Times New Roman" w:eastAsia="Times New Roman" w:hAnsi="Times New Roman" w:cs="Times New Roman"/>
@@ -6268,91 +6263,6 @@
           <w:numId w:val="5"/>
         </w:numPr>
         <w:spacing w:after="0" w:line="240" w:lineRule="auto"/>
-        <w:rPr>
-          <w:rFonts w:ascii="Times New Roman" w:eastAsia="Times New Roman" w:hAnsi="Times New Roman" w:cs="Times New Roman"/>
-          <w:sz w:val="24"/>
-          <w:szCs w:val="24"/>
-        </w:rPr>
-      </w:pPr>
-      <w:r>
-        <w:rPr>
-          <w:rFonts w:ascii="Times New Roman" w:eastAsia="Times New Roman" w:hAnsi="Times New Roman" w:cs="Times New Roman"/>
-          <w:sz w:val="24"/>
-          <w:szCs w:val="24"/>
-        </w:rPr>
-        <w:t>Ingresos en Asesorías</w:t>
-      </w:r>
-    </w:p>
-    <w:p>
-      <w:pPr>
-        <w:numPr>
-          <w:ilvl w:val="1"/>
-          <w:numId w:val="5"/>
-        </w:numPr>
-        <w:spacing w:after="0" w:line="240" w:lineRule="auto"/>
-        <w:rPr>
-          <w:rFonts w:ascii="Times New Roman" w:eastAsia="Times New Roman" w:hAnsi="Times New Roman" w:cs="Times New Roman"/>
-          <w:sz w:val="24"/>
-          <w:szCs w:val="24"/>
-        </w:rPr>
-      </w:pPr>
-      <w:r>
-        <w:rPr>
-          <w:rFonts w:ascii="Times New Roman" w:eastAsia="Times New Roman" w:hAnsi="Times New Roman" w:cs="Times New Roman"/>
-          <w:sz w:val="24"/>
-          <w:szCs w:val="24"/>
-        </w:rPr>
-        <w:t>Ingresos en Ventas de Vuelos</w:t>
-      </w:r>
-    </w:p>
-    <w:p>
-      <w:pPr>
-        <w:numPr>
-          <w:ilvl w:val="1"/>
-          <w:numId w:val="5"/>
-        </w:numPr>
-        <w:spacing w:after="0" w:line="240" w:lineRule="auto"/>
-        <w:rPr>
-          <w:rFonts w:ascii="Times New Roman" w:eastAsia="Times New Roman" w:hAnsi="Times New Roman" w:cs="Times New Roman"/>
-          <w:sz w:val="24"/>
-          <w:szCs w:val="24"/>
-        </w:rPr>
-      </w:pPr>
-      <w:r>
-        <w:rPr>
-          <w:rFonts w:ascii="Times New Roman" w:eastAsia="Times New Roman" w:hAnsi="Times New Roman" w:cs="Times New Roman"/>
-          <w:sz w:val="24"/>
-          <w:szCs w:val="24"/>
-        </w:rPr>
-        <w:t>Ingresos en Paquetes</w:t>
-      </w:r>
-    </w:p>
-    <w:p>
-      <w:pPr>
-        <w:numPr>
-          <w:ilvl w:val="1"/>
-          <w:numId w:val="5"/>
-        </w:numPr>
-        <w:spacing w:after="0" w:line="240" w:lineRule="auto"/>
-        <w:rPr>
-          <w:rFonts w:ascii="Times New Roman" w:eastAsia="Times New Roman" w:hAnsi="Times New Roman" w:cs="Times New Roman"/>
-          <w:sz w:val="24"/>
-          <w:szCs w:val="24"/>
-        </w:rPr>
-      </w:pPr>
-      <w:r>
-        <w:rPr>
-          <w:rFonts w:ascii="Times New Roman" w:eastAsia="Times New Roman" w:hAnsi="Times New Roman" w:cs="Times New Roman"/>
-          <w:sz w:val="24"/>
-          <w:szCs w:val="24"/>
-        </w:rPr>
-        <w:t>Ingresos en Tours</w:t>
-      </w:r>
-    </w:p>
-    <w:p>
-      <w:pPr>
-        <w:spacing w:after="0" w:line="240" w:lineRule="auto"/>
-        <w:ind w:left="1440"/>
         <w:rPr>
           <w:rFonts w:ascii="Times New Roman" w:eastAsia="Times New Roman" w:hAnsi="Times New Roman" w:cs="Times New Roman"/>
           <w:sz w:val="24"/>
@@ -6371,6 +6281,113 @@
     <w:p>
       <w:pPr>
         <w:numPr>
+          <w:ilvl w:val="1"/>
+          <w:numId w:val="5"/>
+        </w:numPr>
+        <w:spacing w:after="0" w:line="240" w:lineRule="auto"/>
+        <w:rPr>
+          <w:rFonts w:ascii="Times New Roman" w:eastAsia="Times New Roman" w:hAnsi="Times New Roman" w:cs="Times New Roman"/>
+          <w:sz w:val="24"/>
+          <w:szCs w:val="24"/>
+        </w:rPr>
+      </w:pPr>
+      <w:r>
+        <w:rPr>
+          <w:rFonts w:ascii="Times New Roman" w:eastAsia="Times New Roman" w:hAnsi="Times New Roman" w:cs="Times New Roman"/>
+          <w:sz w:val="24"/>
+          <w:szCs w:val="24"/>
+        </w:rPr>
+        <w:lastRenderedPageBreak/>
+        <w:t>Ingresos en Asesorías</w:t>
+      </w:r>
+    </w:p>
+    <w:p>
+      <w:pPr>
+        <w:numPr>
+          <w:ilvl w:val="1"/>
+          <w:numId w:val="5"/>
+        </w:numPr>
+        <w:spacing w:after="0" w:line="240" w:lineRule="auto"/>
+        <w:rPr>
+          <w:rFonts w:ascii="Times New Roman" w:eastAsia="Times New Roman" w:hAnsi="Times New Roman" w:cs="Times New Roman"/>
+          <w:sz w:val="24"/>
+          <w:szCs w:val="24"/>
+        </w:rPr>
+      </w:pPr>
+      <w:r>
+        <w:rPr>
+          <w:rFonts w:ascii="Times New Roman" w:eastAsia="Times New Roman" w:hAnsi="Times New Roman" w:cs="Times New Roman"/>
+          <w:sz w:val="24"/>
+          <w:szCs w:val="24"/>
+        </w:rPr>
+        <w:t>Ingresos en Ventas de Vuelos</w:t>
+      </w:r>
+    </w:p>
+    <w:p>
+      <w:pPr>
+        <w:numPr>
+          <w:ilvl w:val="1"/>
+          <w:numId w:val="5"/>
+        </w:numPr>
+        <w:spacing w:after="0" w:line="240" w:lineRule="auto"/>
+        <w:rPr>
+          <w:rFonts w:ascii="Times New Roman" w:eastAsia="Times New Roman" w:hAnsi="Times New Roman" w:cs="Times New Roman"/>
+          <w:sz w:val="24"/>
+          <w:szCs w:val="24"/>
+        </w:rPr>
+      </w:pPr>
+      <w:r>
+        <w:rPr>
+          <w:rFonts w:ascii="Times New Roman" w:eastAsia="Times New Roman" w:hAnsi="Times New Roman" w:cs="Times New Roman"/>
+          <w:sz w:val="24"/>
+          <w:szCs w:val="24"/>
+        </w:rPr>
+        <w:lastRenderedPageBreak/>
+        <w:t>Ingresos en Paquetes</w:t>
+      </w:r>
+    </w:p>
+    <w:p>
+      <w:pPr>
+        <w:numPr>
+          <w:ilvl w:val="1"/>
+          <w:numId w:val="5"/>
+        </w:numPr>
+        <w:spacing w:after="0" w:line="240" w:lineRule="auto"/>
+        <w:rPr>
+          <w:rFonts w:ascii="Times New Roman" w:eastAsia="Times New Roman" w:hAnsi="Times New Roman" w:cs="Times New Roman"/>
+          <w:sz w:val="24"/>
+          <w:szCs w:val="24"/>
+        </w:rPr>
+      </w:pPr>
+      <w:r>
+        <w:rPr>
+          <w:rFonts w:ascii="Times New Roman" w:eastAsia="Times New Roman" w:hAnsi="Times New Roman" w:cs="Times New Roman"/>
+          <w:sz w:val="24"/>
+          <w:szCs w:val="24"/>
+        </w:rPr>
+        <w:t>Ingresos en Tours</w:t>
+      </w:r>
+    </w:p>
+    <w:p>
+      <w:pPr>
+        <w:spacing w:after="0" w:line="240" w:lineRule="auto"/>
+        <w:ind w:left="1440"/>
+        <w:rPr>
+          <w:rFonts w:ascii="Times New Roman" w:eastAsia="Times New Roman" w:hAnsi="Times New Roman" w:cs="Times New Roman"/>
+          <w:sz w:val="24"/>
+          <w:szCs w:val="24"/>
+        </w:rPr>
+        <w:sectPr>
+          <w:type w:val="continuous"/>
+          <w:pgSz w:w="12240" w:h="15840"/>
+          <w:pgMar w:top="1417" w:right="1701" w:bottom="1417" w:left="1701" w:header="708" w:footer="708" w:gutter="0"/>
+          <w:cols w:num="2" w:space="720"/>
+        </w:sectPr>
+      </w:pPr>
+    </w:p>
+    <w:p>
+      <w:pPr>
+        <w:numPr>
           <w:ilvl w:val="0"/>
           <w:numId w:val="5"/>
         </w:numPr>
@@ -6802,7 +6819,6 @@
           <w:sz w:val="24"/>
           <w:szCs w:val="24"/>
         </w:rPr>
-        <w:lastRenderedPageBreak/>
         <w:t>Disponibilidad de reserva</w:t>
       </w:r>
     </w:p>
@@ -7010,112 +7026,6 @@
           <w:ilvl w:val="1"/>
           <w:numId w:val="5"/>
         </w:numPr>
-        <w:spacing w:after="0" w:line="240" w:lineRule="auto"/>
-        <w:rPr>
-          <w:rFonts w:ascii="Times New Roman" w:eastAsia="Times New Roman" w:hAnsi="Times New Roman" w:cs="Times New Roman"/>
-          <w:sz w:val="24"/>
-          <w:szCs w:val="24"/>
-        </w:rPr>
-      </w:pPr>
-      <w:r>
-        <w:rPr>
-          <w:rFonts w:ascii="Times New Roman" w:eastAsia="Times New Roman" w:hAnsi="Times New Roman" w:cs="Times New Roman"/>
-          <w:sz w:val="24"/>
-          <w:szCs w:val="24"/>
-        </w:rPr>
-        <w:t>Sesiones</w:t>
-      </w:r>
-    </w:p>
-    <w:p>
-      <w:pPr>
-        <w:numPr>
-          <w:ilvl w:val="1"/>
-          <w:numId w:val="5"/>
-        </w:numPr>
-        <w:spacing w:after="0" w:line="240" w:lineRule="auto"/>
-        <w:rPr>
-          <w:rFonts w:ascii="Times New Roman" w:eastAsia="Times New Roman" w:hAnsi="Times New Roman" w:cs="Times New Roman"/>
-          <w:sz w:val="24"/>
-          <w:szCs w:val="24"/>
-        </w:rPr>
-      </w:pPr>
-      <w:r>
-        <w:rPr>
-          <w:rFonts w:ascii="Times New Roman" w:eastAsia="Times New Roman" w:hAnsi="Times New Roman" w:cs="Times New Roman"/>
-          <w:sz w:val="24"/>
-          <w:szCs w:val="24"/>
-        </w:rPr>
-        <w:t>Bitácora</w:t>
-      </w:r>
-    </w:p>
-    <w:p>
-      <w:pPr>
-        <w:numPr>
-          <w:ilvl w:val="1"/>
-          <w:numId w:val="5"/>
-        </w:numPr>
-        <w:spacing w:after="0" w:line="240" w:lineRule="auto"/>
-        <w:rPr>
-          <w:rFonts w:ascii="Times New Roman" w:eastAsia="Times New Roman" w:hAnsi="Times New Roman" w:cs="Times New Roman"/>
-          <w:sz w:val="24"/>
-          <w:szCs w:val="24"/>
-        </w:rPr>
-      </w:pPr>
-      <w:r>
-        <w:rPr>
-          <w:rFonts w:ascii="Times New Roman" w:eastAsia="Times New Roman" w:hAnsi="Times New Roman" w:cs="Times New Roman"/>
-          <w:sz w:val="24"/>
-          <w:szCs w:val="24"/>
-        </w:rPr>
-        <w:t>Recuperación de contraseña</w:t>
-      </w:r>
-    </w:p>
-    <w:p>
-      <w:pPr>
-        <w:numPr>
-          <w:ilvl w:val="0"/>
-          <w:numId w:val="5"/>
-        </w:numPr>
-        <w:spacing w:after="0" w:line="240" w:lineRule="auto"/>
-        <w:rPr>
-          <w:rFonts w:ascii="Times New Roman" w:eastAsia="Times New Roman" w:hAnsi="Times New Roman" w:cs="Times New Roman"/>
-          <w:sz w:val="24"/>
-          <w:szCs w:val="24"/>
-        </w:rPr>
-      </w:pPr>
-      <w:r>
-        <w:rPr>
-          <w:rFonts w:ascii="Times New Roman" w:eastAsia="Times New Roman" w:hAnsi="Times New Roman" w:cs="Times New Roman"/>
-          <w:sz w:val="24"/>
-          <w:szCs w:val="24"/>
-        </w:rPr>
-        <w:t>Ayuda</w:t>
-      </w:r>
-    </w:p>
-    <w:p>
-      <w:pPr>
-        <w:numPr>
-          <w:ilvl w:val="0"/>
-          <w:numId w:val="5"/>
-        </w:numPr>
-        <w:spacing w:after="0" w:line="240" w:lineRule="auto"/>
-        <w:rPr>
-          <w:rFonts w:ascii="Times New Roman" w:eastAsia="Times New Roman" w:hAnsi="Times New Roman" w:cs="Times New Roman"/>
-          <w:sz w:val="24"/>
-          <w:szCs w:val="24"/>
-        </w:rPr>
-      </w:pPr>
-      <w:r>
-        <w:rPr>
-          <w:rFonts w:ascii="Times New Roman" w:eastAsia="Times New Roman" w:hAnsi="Times New Roman" w:cs="Times New Roman"/>
-          <w:sz w:val="24"/>
-          <w:szCs w:val="24"/>
-        </w:rPr>
-        <w:t>Respaldo y restauración</w:t>
-      </w:r>
-    </w:p>
-    <w:p>
-      <w:pPr>
         <w:spacing w:after="0" w:line="240" w:lineRule="auto"/>
         <w:rPr>
           <w:rFonts w:ascii="Times New Roman" w:eastAsia="Times New Roman" w:hAnsi="Times New Roman" w:cs="Times New Roman"/>
@@ -7134,6 +7044,136 @@
     </w:p>
     <w:p>
       <w:pPr>
+        <w:numPr>
+          <w:ilvl w:val="1"/>
+          <w:numId w:val="5"/>
+        </w:numPr>
+        <w:spacing w:after="0" w:line="240" w:lineRule="auto"/>
+        <w:rPr>
+          <w:rFonts w:ascii="Times New Roman" w:eastAsia="Times New Roman" w:hAnsi="Times New Roman" w:cs="Times New Roman"/>
+          <w:sz w:val="24"/>
+          <w:szCs w:val="24"/>
+        </w:rPr>
+      </w:pPr>
+      <w:r>
+        <w:rPr>
+          <w:rFonts w:ascii="Times New Roman" w:eastAsia="Times New Roman" w:hAnsi="Times New Roman" w:cs="Times New Roman"/>
+          <w:sz w:val="24"/>
+          <w:szCs w:val="24"/>
+        </w:rPr>
+        <w:lastRenderedPageBreak/>
+        <w:t>Sesiones</w:t>
+      </w:r>
+    </w:p>
+    <w:p>
+      <w:pPr>
+        <w:numPr>
+          <w:ilvl w:val="1"/>
+          <w:numId w:val="5"/>
+        </w:numPr>
+        <w:spacing w:after="0" w:line="240" w:lineRule="auto"/>
+        <w:rPr>
+          <w:rFonts w:ascii="Times New Roman" w:eastAsia="Times New Roman" w:hAnsi="Times New Roman" w:cs="Times New Roman"/>
+          <w:sz w:val="24"/>
+          <w:szCs w:val="24"/>
+        </w:rPr>
+      </w:pPr>
+      <w:r>
+        <w:rPr>
+          <w:rFonts w:ascii="Times New Roman" w:eastAsia="Times New Roman" w:hAnsi="Times New Roman" w:cs="Times New Roman"/>
+          <w:sz w:val="24"/>
+          <w:szCs w:val="24"/>
+        </w:rPr>
+        <w:lastRenderedPageBreak/>
+        <w:t>Bitácora</w:t>
+      </w:r>
+    </w:p>
+    <w:p>
+      <w:pPr>
+        <w:numPr>
+          <w:ilvl w:val="1"/>
+          <w:numId w:val="5"/>
+        </w:numPr>
+        <w:spacing w:after="0" w:line="240" w:lineRule="auto"/>
+        <w:rPr>
+          <w:rFonts w:ascii="Times New Roman" w:eastAsia="Times New Roman" w:hAnsi="Times New Roman" w:cs="Times New Roman"/>
+          <w:sz w:val="24"/>
+          <w:szCs w:val="24"/>
+        </w:rPr>
+      </w:pPr>
+      <w:r>
+        <w:rPr>
+          <w:rFonts w:ascii="Times New Roman" w:eastAsia="Times New Roman" w:hAnsi="Times New Roman" w:cs="Times New Roman"/>
+          <w:sz w:val="24"/>
+          <w:szCs w:val="24"/>
+        </w:rPr>
+        <w:lastRenderedPageBreak/>
+        <w:t>Recuperación de contraseña</w:t>
+      </w:r>
+    </w:p>
+    <w:p>
+      <w:pPr>
+        <w:numPr>
+          <w:ilvl w:val="0"/>
+          <w:numId w:val="5"/>
+        </w:numPr>
+        <w:spacing w:after="0" w:line="240" w:lineRule="auto"/>
+        <w:rPr>
+          <w:rFonts w:ascii="Times New Roman" w:eastAsia="Times New Roman" w:hAnsi="Times New Roman" w:cs="Times New Roman"/>
+          <w:sz w:val="24"/>
+          <w:szCs w:val="24"/>
+        </w:rPr>
+      </w:pPr>
+      <w:r>
+        <w:rPr>
+          <w:rFonts w:ascii="Times New Roman" w:eastAsia="Times New Roman" w:hAnsi="Times New Roman" w:cs="Times New Roman"/>
+          <w:sz w:val="24"/>
+          <w:szCs w:val="24"/>
+        </w:rPr>
+        <w:lastRenderedPageBreak/>
+        <w:t>Ayuda</w:t>
+      </w:r>
+    </w:p>
+    <w:p>
+      <w:pPr>
+        <w:numPr>
+          <w:ilvl w:val="0"/>
+          <w:numId w:val="5"/>
+        </w:numPr>
+        <w:spacing w:after="0" w:line="240" w:lineRule="auto"/>
+        <w:rPr>
+          <w:rFonts w:ascii="Times New Roman" w:eastAsia="Times New Roman" w:hAnsi="Times New Roman" w:cs="Times New Roman"/>
+          <w:sz w:val="24"/>
+          <w:szCs w:val="24"/>
+        </w:rPr>
+      </w:pPr>
+      <w:r>
+        <w:rPr>
+          <w:rFonts w:ascii="Times New Roman" w:eastAsia="Times New Roman" w:hAnsi="Times New Roman" w:cs="Times New Roman"/>
+          <w:sz w:val="24"/>
+          <w:szCs w:val="24"/>
+        </w:rPr>
+        <w:t>Respaldo y restauración</w:t>
+      </w:r>
+    </w:p>
+    <w:p>
+      <w:pPr>
+        <w:spacing w:after="0" w:line="240" w:lineRule="auto"/>
+        <w:rPr>
+          <w:rFonts w:ascii="Times New Roman" w:eastAsia="Times New Roman" w:hAnsi="Times New Roman" w:cs="Times New Roman"/>
+          <w:sz w:val="24"/>
+          <w:szCs w:val="24"/>
+        </w:rPr>
+        <w:sectPr>
+          <w:type w:val="continuous"/>
+          <w:pgSz w:w="12240" w:h="15840"/>
+          <w:pgMar w:top="1417" w:right="1701" w:bottom="1417" w:left="1701" w:header="708" w:footer="708" w:gutter="0"/>
+          <w:cols w:num="2" w:space="720"/>
+        </w:sectPr>
+      </w:pPr>
+    </w:p>
+    <w:p>
+      <w:pPr>
         <w:spacing w:after="0" w:line="240" w:lineRule="auto"/>
         <w:rPr>
           <w:rFonts w:ascii="Times New Roman" w:eastAsia="Times New Roman" w:hAnsi="Times New Roman" w:cs="Times New Roman"/>
@@ -7250,6 +7290,7 @@
           <w:sz w:val="24"/>
           <w:szCs w:val="24"/>
         </w:rPr>
+        <w:lastRenderedPageBreak/>
         <w:t>Tours</w:t>
       </w:r>
     </w:p>
@@ -7371,9 +7412,21 @@
     <w:p>
       <w:pPr>
         <w:pStyle w:val="Ttulo1"/>
+        <w:sectPr>
+          <w:type w:val="continuous"/>
+          <w:pgSz w:w="12240" w:h="15840"/>
+          <w:pgMar w:top="1417" w:right="1701" w:bottom="1417" w:left="1701" w:header="708" w:footer="708" w:gutter="0"/>
+          <w:cols w:num="2" w:space="720"/>
+        </w:sectPr>
       </w:pPr>
       <w:bookmarkStart w:id="11" w:name="_Toc30065952"/>
-      <w:r>
+    </w:p>
+    <w:p>
+      <w:pPr>
+        <w:pStyle w:val="Ttulo1"/>
+      </w:pPr>
+      <w:r>
+        <w:lastRenderedPageBreak/>
         <w:t>LIMITACIONES</w:t>
       </w:r>
       <w:bookmarkEnd w:id="11"/>
@@ -7529,16 +7582,7 @@
           <w:sz w:val="24"/>
           <w:szCs w:val="24"/>
         </w:rPr>
-        <w:t xml:space="preserve">La agencia de viajes surge en el año 2009 como un negocio familiar, realizando excursiones nacionales y en Centroamérica, vía terrestre, orientados desde un principio en la calidad, seguridad, además del profesionalismo en cada uno de sus tours, promoviendo paquetes turísticos a lo largo de todo el mundo, realizando circuitos en más de 20 países </w:t>
-      </w:r>
-      <w:r>
-        <w:rPr>
-          <w:rFonts w:ascii="Times New Roman" w:eastAsia="Times New Roman" w:hAnsi="Times New Roman" w:cs="Times New Roman"/>
-          <w:sz w:val="24"/>
-          <w:szCs w:val="24"/>
-        </w:rPr>
-        <w:lastRenderedPageBreak/>
-        <w:t>incluyendo tanto Europeos como Asiáticos, gracias al éxito obtenido en cada uno de esos viajes surge lo que hoy en día es una agencia de viajes llamada MARTINEZ TRAVEL &amp; TOURS siendo de alta calidad y completos los servicios que ofrecen a sus clientes.</w:t>
+        <w:t>La agencia de viajes surge en el año 2009 como un negocio familiar, realizando excursiones nacionales y en Centroamérica, vía terrestre, orientados desde un principio en la calidad, seguridad, además del profesionalismo en cada uno de sus tours, promoviendo paquetes turísticos a lo largo de todo el mundo, realizando circuitos en más de 20 países incluyendo tanto Europeos como Asiáticos, gracias al éxito obtenido en cada uno de esos viajes surge lo que hoy en día es una agencia de viajes llamada MARTINEZ TRAVEL &amp; TOURS siendo de alta calidad y completos los servicios que ofrecen a sus clientes.</w:t>
       </w:r>
     </w:p>
     <w:p>
@@ -7611,7 +7655,16 @@
           <w:sz w:val="24"/>
           <w:szCs w:val="24"/>
         </w:rPr>
-        <w:t>Su misión es brindar las mejores experiencias de viajes alrededor del mundo vía aérea, marítima y terrestre, obteniendo la mayor satisfacción de los clientes, concediendo servicios que van más allá de las expectativas, teniendo como visión ser una agencia de viajes reconocida a nivel nacional e internacional, orientados en la calidad, seguridad, experiencia, profesionalismo y servicio para sus clientes, promoviendo las mejores opciones de viaje para satisfacer las necesidades y expectativas de los clientes a través de productos turísticos de calidad.</w:t>
+        <w:t xml:space="preserve">Su misión es brindar las mejores experiencias de viajes alrededor del mundo vía aérea, marítima y terrestre, obteniendo la mayor satisfacción de los clientes, concediendo servicios que van más allá de las expectativas, teniendo como visión ser una agencia de </w:t>
+      </w:r>
+      <w:r>
+        <w:rPr>
+          <w:rFonts w:ascii="Times New Roman" w:eastAsia="Times New Roman" w:hAnsi="Times New Roman" w:cs="Times New Roman"/>
+          <w:sz w:val="24"/>
+          <w:szCs w:val="24"/>
+        </w:rPr>
+        <w:lastRenderedPageBreak/>
+        <w:t>viajes reconocida a nivel nacional e internacional, orientados en la calidad, seguridad, experiencia, profesionalismo y servicio para sus clientes, promoviendo las mejores opciones de viaje para satisfacer las necesidades y expectativas de los clientes a través de productos turísticos de calidad.</w:t>
       </w:r>
     </w:p>
     <w:p>
@@ -7719,16 +7772,7 @@
           <w:sz w:val="24"/>
           <w:szCs w:val="24"/>
         </w:rPr>
-        <w:t xml:space="preserve">Pero en sus primeros procesos administrativos, operativos y comerciales se tenían que realizar de forma manual, lo cual implicaba costos, estrés y tiempo. A medida fue creciendo </w:t>
-      </w:r>
-      <w:r>
-        <w:rPr>
-          <w:rFonts w:ascii="Times New Roman" w:eastAsia="Times New Roman" w:hAnsi="Times New Roman" w:cs="Times New Roman"/>
-          <w:sz w:val="24"/>
-          <w:szCs w:val="24"/>
-        </w:rPr>
-        <w:lastRenderedPageBreak/>
-        <w:t>el volumen de sus clientes y la demanda turística, se vieron en la necesidad de buscar nuevas alternativas que les agilizara los procesos.</w:t>
+        <w:t>Pero en sus primeros procesos administrativos, operativos y comerciales se tenían que realizar de forma manual, lo cual implicaba costos, estrés y tiempo. A medida fue creciendo el volumen de sus clientes y la demanda turística, se vieron en la necesidad de buscar nuevas alternativas que les agilizara los procesos.</w:t>
       </w:r>
     </w:p>
     <w:p>
@@ -7846,6 +7890,7 @@
           <w:sz w:val="24"/>
           <w:szCs w:val="24"/>
         </w:rPr>
+        <w:lastRenderedPageBreak/>
         <w:t xml:space="preserve">La tecnología usada para el desarrollo del sistema informático mencionado en los dos párrafos anteriores es, lenguaje de programación </w:t>
       </w:r>
       <w:proofErr w:type="spellStart"/>
@@ -8061,7 +8106,6 @@
       </w:pPr>
       <w:bookmarkStart w:id="17" w:name="_Toc30065957"/>
       <w:r>
-        <w:lastRenderedPageBreak/>
         <w:t>1.3.1 Descripción de los Procesos Actuales</w:t>
       </w:r>
       <w:bookmarkEnd w:id="17"/>
@@ -8153,7 +8197,16 @@
           <w:sz w:val="24"/>
           <w:szCs w:val="24"/>
         </w:rPr>
-        <w:t xml:space="preserve">Los clientes pueden realizar cotizaciones de paquetes turísticos indicando su destino, tipo de transporte, lugares turísticos que quiere visitar, alojamiento etc. Con esta información la agencia realiza todas las consultas para dar una respuesta al cliente, cabe destacar que ninguno de estos procesos está siendo registrados, por lo que es fácil cometer errores, o trabajar de más por el área administrativa y dificultando el seguimiento de los clientes.  </w:t>
+        <w:t xml:space="preserve">Los clientes pueden realizar cotizaciones de paquetes turísticos indicando su destino, tipo de transporte, lugares turísticos que quiere visitar, alojamiento etc. Con esta información la agencia realiza todas las consultas para dar una respuesta al cliente, cabe destacar que </w:t>
+      </w:r>
+      <w:r>
+        <w:rPr>
+          <w:rFonts w:ascii="Times New Roman" w:eastAsia="Times New Roman" w:hAnsi="Times New Roman" w:cs="Times New Roman"/>
+          <w:sz w:val="24"/>
+          <w:szCs w:val="24"/>
+        </w:rPr>
+        <w:lastRenderedPageBreak/>
+        <w:t xml:space="preserve">ninguno de estos procesos está siendo registrados, por lo que es fácil cometer errores, o trabajar de más por el área administrativa y dificultando el seguimiento de los clientes.  </w:t>
       </w:r>
     </w:p>
     <w:p>
@@ -8352,6 +8405,7 @@
     <w:p>
       <w:pPr>
         <w:spacing w:after="0" w:line="240" w:lineRule="auto"/>
+        <w:jc w:val="center"/>
         <w:rPr>
           <w:rFonts w:ascii="Times New Roman" w:eastAsia="Times New Roman" w:hAnsi="Times New Roman" w:cs="Times New Roman"/>
           <w:b/>
@@ -8359,219 +8413,23 @@
           <w:szCs w:val="24"/>
         </w:rPr>
       </w:pPr>
-    </w:p>
-    <w:p>
-      <w:pPr>
-        <w:spacing w:after="0" w:line="240" w:lineRule="auto"/>
+      <w:r>
         <w:rPr>
           <w:rFonts w:ascii="Times New Roman" w:eastAsia="Times New Roman" w:hAnsi="Times New Roman" w:cs="Times New Roman"/>
           <w:b/>
           <w:sz w:val="24"/>
           <w:szCs w:val="24"/>
         </w:rPr>
-      </w:pPr>
-    </w:p>
-    <w:p>
-      <w:pPr>
-        <w:spacing w:after="0" w:line="240" w:lineRule="auto"/>
-        <w:rPr>
-          <w:rFonts w:ascii="Times New Roman" w:eastAsia="Times New Roman" w:hAnsi="Times New Roman" w:cs="Times New Roman"/>
-          <w:b/>
-          <w:sz w:val="24"/>
-          <w:szCs w:val="24"/>
-        </w:rPr>
-      </w:pPr>
-    </w:p>
-    <w:p>
-      <w:pPr>
-        <w:spacing w:after="0" w:line="240" w:lineRule="auto"/>
-        <w:rPr>
-          <w:rFonts w:ascii="Times New Roman" w:eastAsia="Times New Roman" w:hAnsi="Times New Roman" w:cs="Times New Roman"/>
-          <w:b/>
-          <w:sz w:val="24"/>
-          <w:szCs w:val="24"/>
-        </w:rPr>
-      </w:pPr>
-    </w:p>
-    <w:p>
-      <w:pPr>
-        <w:spacing w:after="0" w:line="240" w:lineRule="auto"/>
-        <w:rPr>
-          <w:rFonts w:ascii="Times New Roman" w:eastAsia="Times New Roman" w:hAnsi="Times New Roman" w:cs="Times New Roman"/>
-          <w:b/>
-          <w:sz w:val="24"/>
-          <w:szCs w:val="24"/>
-        </w:rPr>
-      </w:pPr>
-    </w:p>
-    <w:p>
-      <w:pPr>
-        <w:spacing w:after="0" w:line="240" w:lineRule="auto"/>
-        <w:rPr>
-          <w:rFonts w:ascii="Times New Roman" w:eastAsia="Times New Roman" w:hAnsi="Times New Roman" w:cs="Times New Roman"/>
-          <w:b/>
-          <w:sz w:val="24"/>
-          <w:szCs w:val="24"/>
-        </w:rPr>
-      </w:pPr>
-    </w:p>
-    <w:p>
-      <w:pPr>
-        <w:spacing w:after="0" w:line="240" w:lineRule="auto"/>
-        <w:rPr>
-          <w:rFonts w:ascii="Times New Roman" w:eastAsia="Times New Roman" w:hAnsi="Times New Roman" w:cs="Times New Roman"/>
-          <w:b/>
-          <w:sz w:val="24"/>
-          <w:szCs w:val="24"/>
-        </w:rPr>
-      </w:pPr>
-    </w:p>
-    <w:p>
-      <w:pPr>
-        <w:spacing w:after="0" w:line="240" w:lineRule="auto"/>
-        <w:rPr>
-          <w:rFonts w:ascii="Times New Roman" w:eastAsia="Times New Roman" w:hAnsi="Times New Roman" w:cs="Times New Roman"/>
-          <w:b/>
-          <w:sz w:val="24"/>
-          <w:szCs w:val="24"/>
-        </w:rPr>
-      </w:pPr>
-    </w:p>
-    <w:p>
-      <w:pPr>
-        <w:spacing w:after="0" w:line="240" w:lineRule="auto"/>
-        <w:rPr>
-          <w:rFonts w:ascii="Times New Roman" w:eastAsia="Times New Roman" w:hAnsi="Times New Roman" w:cs="Times New Roman"/>
-          <w:b/>
-          <w:sz w:val="24"/>
-          <w:szCs w:val="24"/>
-        </w:rPr>
-      </w:pPr>
-    </w:p>
-    <w:p>
-      <w:pPr>
-        <w:spacing w:after="0" w:line="240" w:lineRule="auto"/>
-        <w:rPr>
-          <w:rFonts w:ascii="Times New Roman" w:eastAsia="Times New Roman" w:hAnsi="Times New Roman" w:cs="Times New Roman"/>
-          <w:b/>
-          <w:sz w:val="24"/>
-          <w:szCs w:val="24"/>
-        </w:rPr>
-      </w:pPr>
-    </w:p>
-    <w:p>
-      <w:pPr>
-        <w:spacing w:after="0" w:line="240" w:lineRule="auto"/>
-        <w:rPr>
-          <w:rFonts w:ascii="Times New Roman" w:eastAsia="Times New Roman" w:hAnsi="Times New Roman" w:cs="Times New Roman"/>
-          <w:b/>
-          <w:sz w:val="24"/>
-          <w:szCs w:val="24"/>
-        </w:rPr>
-      </w:pPr>
-    </w:p>
-    <w:p>
-      <w:pPr>
-        <w:spacing w:after="0" w:line="240" w:lineRule="auto"/>
-        <w:rPr>
-          <w:rFonts w:ascii="Times New Roman" w:eastAsia="Times New Roman" w:hAnsi="Times New Roman" w:cs="Times New Roman"/>
-          <w:b/>
-          <w:sz w:val="24"/>
-          <w:szCs w:val="24"/>
-        </w:rPr>
-      </w:pPr>
-    </w:p>
-    <w:p>
-      <w:pPr>
-        <w:spacing w:after="0" w:line="240" w:lineRule="auto"/>
-        <w:rPr>
-          <w:rFonts w:ascii="Times New Roman" w:eastAsia="Times New Roman" w:hAnsi="Times New Roman" w:cs="Times New Roman"/>
-          <w:b/>
-          <w:sz w:val="24"/>
-          <w:szCs w:val="24"/>
-        </w:rPr>
-      </w:pPr>
-    </w:p>
-    <w:p>
-      <w:pPr>
-        <w:spacing w:after="0" w:line="240" w:lineRule="auto"/>
-        <w:rPr>
-          <w:rFonts w:ascii="Times New Roman" w:eastAsia="Times New Roman" w:hAnsi="Times New Roman" w:cs="Times New Roman"/>
-          <w:b/>
-          <w:sz w:val="24"/>
-          <w:szCs w:val="24"/>
-        </w:rPr>
-      </w:pPr>
-    </w:p>
-    <w:p>
-      <w:pPr>
-        <w:spacing w:after="0" w:line="240" w:lineRule="auto"/>
-        <w:rPr>
-          <w:rFonts w:ascii="Times New Roman" w:eastAsia="Times New Roman" w:hAnsi="Times New Roman" w:cs="Times New Roman"/>
-          <w:b/>
-          <w:sz w:val="24"/>
-          <w:szCs w:val="24"/>
-        </w:rPr>
-      </w:pPr>
-    </w:p>
-    <w:p>
-      <w:pPr>
-        <w:spacing w:after="0" w:line="240" w:lineRule="auto"/>
-        <w:rPr>
-          <w:rFonts w:ascii="Times New Roman" w:eastAsia="Times New Roman" w:hAnsi="Times New Roman" w:cs="Times New Roman"/>
-          <w:b/>
-          <w:sz w:val="24"/>
-          <w:szCs w:val="24"/>
-        </w:rPr>
-      </w:pPr>
-    </w:p>
-    <w:p>
-      <w:pPr>
-        <w:spacing w:after="0" w:line="240" w:lineRule="auto"/>
-        <w:rPr>
-          <w:rFonts w:ascii="Times New Roman" w:eastAsia="Times New Roman" w:hAnsi="Times New Roman" w:cs="Times New Roman"/>
-          <w:b/>
-          <w:sz w:val="24"/>
-          <w:szCs w:val="24"/>
-        </w:rPr>
-      </w:pPr>
-    </w:p>
-    <w:p>
-      <w:pPr>
-        <w:spacing w:after="0" w:line="240" w:lineRule="auto"/>
-        <w:rPr>
-          <w:rFonts w:ascii="Times New Roman" w:eastAsia="Times New Roman" w:hAnsi="Times New Roman" w:cs="Times New Roman"/>
-          <w:b/>
-          <w:sz w:val="24"/>
-          <w:szCs w:val="24"/>
-        </w:rPr>
-      </w:pPr>
-      <w:r>
-        <w:rPr>
-          <w:rFonts w:ascii="Times New Roman" w:eastAsia="Times New Roman" w:hAnsi="Times New Roman" w:cs="Times New Roman"/>
-          <w:b/>
-          <w:sz w:val="24"/>
-          <w:szCs w:val="24"/>
-        </w:rPr>
         <w:t>1.3.2 Enfoque de Sistemas Actual</w:t>
       </w:r>
-    </w:p>
-    <w:p>
-      <w:pPr>
-        <w:keepNext/>
-        <w:spacing w:before="240" w:after="0" w:line="240" w:lineRule="auto"/>
-        <w:jc w:val="both"/>
-      </w:pPr>
-      <w:bookmarkStart w:id="18" w:name="_heading=h.35nkun2" w:colFirst="0" w:colLast="0"/>
-      <w:bookmarkEnd w:id="18"/>
       <w:r>
         <w:rPr>
           <w:noProof/>
         </w:rPr>
         <w:drawing>
-          <wp:inline distT="0" distB="0" distL="0" distR="0" wp14:anchorId="138D2A68" wp14:editId="3240AEE5">
-            <wp:extent cx="5416550" cy="3732701"/>
-            <wp:effectExtent l="57150" t="57150" r="107950" b="115570"/>
+          <wp:inline distT="0" distB="0" distL="0" distR="0" wp14:anchorId="3F765552" wp14:editId="39B4084D">
+            <wp:extent cx="5438274" cy="3747672"/>
+            <wp:effectExtent l="57150" t="57150" r="105410" b="120015"/>
             <wp:docPr id="1" name="Imagen 1"/>
             <wp:cNvGraphicFramePr>
               <a:graphicFrameLocks xmlns:a="http://schemas.openxmlformats.org/drawingml/2006/main" noChangeAspect="1"/>
@@ -8591,7 +8449,7 @@
                   <pic:spPr bwMode="auto">
                     <a:xfrm>
                       <a:off x="0" y="0"/>
-                      <a:ext cx="5448577" cy="3754772"/>
+                      <a:ext cx="5474699" cy="3772774"/>
                     </a:xfrm>
                     <a:prstGeom prst="rect">
                       <a:avLst/>
@@ -8622,81 +8480,70 @@
           </wp:inline>
         </w:drawing>
       </w:r>
-    </w:p>
-    <w:p>
-      <w:pPr>
-        <w:pStyle w:val="Epgrafe"/>
-        <w:jc w:val="center"/>
-        <w:rPr>
-          <w:b w:val="0"/>
+      <w:bookmarkStart w:id="18" w:name="_heading=h.35nkun2" w:colFirst="0" w:colLast="0"/>
+      <w:bookmarkStart w:id="19" w:name="_Toc30066865"/>
+      <w:bookmarkEnd w:id="18"/>
+      <w:r>
+        <w:rPr>
+          <w:color w:val="000000" w:themeColor="text1"/>
+        </w:rPr>
+        <w:t>F</w:t>
+      </w:r>
+      <w:r>
+        <w:rPr>
+          <w:color w:val="000000" w:themeColor="text1"/>
+        </w:rPr>
+        <w:t xml:space="preserve">igura </w:t>
+      </w:r>
+      <w:r>
+        <w:rPr>
+          <w:color w:val="000000" w:themeColor="text1"/>
+        </w:rPr>
+        <w:fldChar w:fldCharType="begin"/>
+      </w:r>
+      <w:r>
+        <w:rPr>
+          <w:color w:val="000000" w:themeColor="text1"/>
+        </w:rPr>
+        <w:instrText xml:space="preserve"> SEQ figura \* ARABIC </w:instrText>
+      </w:r>
+      <w:r>
+        <w:rPr>
+          <w:color w:val="000000" w:themeColor="text1"/>
+        </w:rPr>
+        <w:fldChar w:fldCharType="separate"/>
+      </w:r>
+      <w:r>
+        <w:rPr>
+          <w:noProof/>
+          <w:color w:val="000000" w:themeColor="text1"/>
+        </w:rPr>
+        <w:t>1</w:t>
+      </w:r>
+      <w:r>
+        <w:rPr>
+          <w:color w:val="000000" w:themeColor="text1"/>
+        </w:rPr>
+        <w:fldChar w:fldCharType="end"/>
+      </w:r>
+      <w:r>
+        <w:rPr>
+          <w:color w:val="000000" w:themeColor="text1"/>
+        </w:rPr>
+        <w:t>.</w:t>
+      </w:r>
+      <w:r>
+        <w:rPr>
           <w:bCs/>
           <w:color w:val="000000" w:themeColor="text1"/>
         </w:rPr>
-      </w:pPr>
-      <w:bookmarkStart w:id="19" w:name="_Toc30066865"/>
-      <w:r>
-        <w:rPr>
-          <w:color w:val="000000" w:themeColor="text1"/>
-        </w:rPr>
-        <w:t>F</w:t>
-      </w:r>
-      <w:r>
-        <w:rPr>
-          <w:color w:val="000000" w:themeColor="text1"/>
-        </w:rPr>
-        <w:t xml:space="preserve">igura </w:t>
-      </w:r>
-      <w:r>
-        <w:rPr>
-          <w:color w:val="000000" w:themeColor="text1"/>
-        </w:rPr>
-        <w:fldChar w:fldCharType="begin"/>
-      </w:r>
-      <w:r>
-        <w:rPr>
-          <w:color w:val="000000" w:themeColor="text1"/>
-        </w:rPr>
-        <w:instrText xml:space="preserve"> SEQ figura \* ARABIC </w:instrText>
-      </w:r>
-      <w:r>
-        <w:rPr>
-          <w:color w:val="000000" w:themeColor="text1"/>
-        </w:rPr>
-        <w:fldChar w:fldCharType="separate"/>
-      </w:r>
-      <w:r>
-        <w:rPr>
-          <w:noProof/>
-          <w:color w:val="000000" w:themeColor="text1"/>
-        </w:rPr>
-        <w:t>1</w:t>
-      </w:r>
-      <w:r>
-        <w:rPr>
-          <w:color w:val="000000" w:themeColor="text1"/>
-        </w:rPr>
-        <w:fldChar w:fldCharType="end"/>
-      </w:r>
-      <w:r>
-        <w:rPr>
-          <w:color w:val="000000" w:themeColor="text1"/>
-        </w:rPr>
-        <w:t>.</w:t>
-      </w:r>
-      <w:r>
-        <w:rPr>
-          <w:b w:val="0"/>
+        <w:t xml:space="preserve"> </w:t>
+      </w:r>
+      <w:r>
+        <w:rPr>
           <w:bCs/>
           <w:color w:val="000000" w:themeColor="text1"/>
         </w:rPr>
-        <w:t xml:space="preserve"> </w:t>
-      </w:r>
-      <w:r>
-        <w:rPr>
-          <w:b w:val="0"/>
-          <w:bCs/>
-          <w:color w:val="000000" w:themeColor="text1"/>
-        </w:rPr>
         <w:t>Enfoque de sistemas de los procesos actuales.</w:t>
       </w:r>
       <w:bookmarkEnd w:id="19"/>
@@ -8707,6 +8554,7 @@
       </w:pPr>
       <w:bookmarkStart w:id="20" w:name="_Toc30065958"/>
       <w:r>
+        <w:lastRenderedPageBreak/>
         <w:t>1.3.3 Descripción de los Elementos del Sistema.</w:t>
       </w:r>
       <w:bookmarkEnd w:id="20"/>
@@ -8808,18 +8656,7 @@
           <w:sz w:val="24"/>
           <w:szCs w:val="24"/>
         </w:rPr>
-        <w:t xml:space="preserve">se encuentra, el precio, el tipo </w:t>
-      </w:r>
-      <w:bookmarkStart w:id="21" w:name="_GoBack"/>
-      <w:bookmarkEnd w:id="21"/>
-      <w:r>
-        <w:rPr>
-          <w:rFonts w:ascii="Times New Roman" w:eastAsia="Times New Roman" w:hAnsi="Times New Roman" w:cs="Times New Roman"/>
-          <w:color w:val="000000" w:themeColor="text1"/>
-          <w:sz w:val="24"/>
-          <w:szCs w:val="24"/>
-        </w:rPr>
-        <w:t xml:space="preserve">de viaje, el lugar de destino, el tipo de transporte, fecha de viaje. </w:t>
+        <w:t xml:space="preserve">se encuentra, el precio, el tipo de viaje, el lugar de destino, el tipo de transporte, fecha de viaje. </w:t>
       </w:r>
     </w:p>
     <w:p>
@@ -8899,7 +8736,6 @@
           <w:sz w:val="24"/>
           <w:szCs w:val="24"/>
         </w:rPr>
-        <w:lastRenderedPageBreak/>
         <w:t xml:space="preserve">Datos de cargo </w:t>
       </w:r>
       <w:proofErr w:type="spellStart"/>
@@ -9313,6 +9149,7 @@
           <w:sz w:val="24"/>
           <w:szCs w:val="24"/>
         </w:rPr>
+        <w:lastRenderedPageBreak/>
         <w:t xml:space="preserve">Cálculo de cargo </w:t>
       </w:r>
       <w:proofErr w:type="spellStart"/>
@@ -9484,7 +9321,6 @@
           <w:sz w:val="24"/>
           <w:szCs w:val="24"/>
         </w:rPr>
-        <w:lastRenderedPageBreak/>
         <w:t>Área administrativa es aquella que lleva el control y registro de todos los servicios que se les proporciona a sus clientes.</w:t>
       </w:r>
     </w:p>
@@ -9538,55 +9374,55 @@
       <w:pPr>
         <w:pStyle w:val="Ttulo2"/>
       </w:pPr>
-      <w:bookmarkStart w:id="22" w:name="_Toc30065959"/>
+      <w:bookmarkStart w:id="21" w:name="_Toc30065959"/>
       <w:r>
         <w:t>1.4 PLANTEAMIENTO DEL PROBLEMA</w:t>
       </w:r>
+      <w:bookmarkEnd w:id="21"/>
+    </w:p>
+    <w:p>
+      <w:pPr>
+        <w:jc w:val="both"/>
+        <w:rPr>
+          <w:rFonts w:ascii="Times New Roman" w:eastAsia="Times New Roman" w:hAnsi="Times New Roman" w:cs="Times New Roman"/>
+          <w:sz w:val="24"/>
+          <w:szCs w:val="24"/>
+        </w:rPr>
+      </w:pPr>
+      <w:r>
+        <w:rPr>
+          <w:rFonts w:ascii="Times New Roman" w:eastAsia="Times New Roman" w:hAnsi="Times New Roman" w:cs="Times New Roman"/>
+          <w:sz w:val="24"/>
+          <w:szCs w:val="24"/>
+        </w:rPr>
+        <w:t xml:space="preserve">A </w:t>
+      </w:r>
+      <w:r>
+        <w:rPr>
+          <w:rFonts w:ascii="Times New Roman" w:eastAsia="Times New Roman" w:hAnsi="Times New Roman" w:cs="Times New Roman"/>
+          <w:sz w:val="24"/>
+          <w:szCs w:val="24"/>
+        </w:rPr>
+        <w:t>continuación,</w:t>
+      </w:r>
+      <w:r>
+        <w:rPr>
+          <w:rFonts w:ascii="Times New Roman" w:eastAsia="Times New Roman" w:hAnsi="Times New Roman" w:cs="Times New Roman"/>
+          <w:sz w:val="24"/>
+          <w:szCs w:val="24"/>
+        </w:rPr>
+        <w:t xml:space="preserve"> se describe la problemática encontrada en la Agencia de Viajes Martínez Travel &amp; Tours de San Vicente, utilizando como herramienta el árbol de problemas y árbol de objetivos. </w:t>
+      </w:r>
+    </w:p>
+    <w:p>
+      <w:pPr>
+        <w:pStyle w:val="Titulo3"/>
+      </w:pPr>
+      <w:bookmarkStart w:id="22" w:name="_Toc30065960"/>
+      <w:r>
+        <w:t>1.4.1 Definición de Árbol de Problemas</w:t>
+      </w:r>
       <w:bookmarkEnd w:id="22"/>
-    </w:p>
-    <w:p>
-      <w:pPr>
-        <w:jc w:val="both"/>
-        <w:rPr>
-          <w:rFonts w:ascii="Times New Roman" w:eastAsia="Times New Roman" w:hAnsi="Times New Roman" w:cs="Times New Roman"/>
-          <w:sz w:val="24"/>
-          <w:szCs w:val="24"/>
-        </w:rPr>
-      </w:pPr>
-      <w:r>
-        <w:rPr>
-          <w:rFonts w:ascii="Times New Roman" w:eastAsia="Times New Roman" w:hAnsi="Times New Roman" w:cs="Times New Roman"/>
-          <w:sz w:val="24"/>
-          <w:szCs w:val="24"/>
-        </w:rPr>
-        <w:t xml:space="preserve">A </w:t>
-      </w:r>
-      <w:r>
-        <w:rPr>
-          <w:rFonts w:ascii="Times New Roman" w:eastAsia="Times New Roman" w:hAnsi="Times New Roman" w:cs="Times New Roman"/>
-          <w:sz w:val="24"/>
-          <w:szCs w:val="24"/>
-        </w:rPr>
-        <w:t>continuación,</w:t>
-      </w:r>
-      <w:r>
-        <w:rPr>
-          <w:rFonts w:ascii="Times New Roman" w:eastAsia="Times New Roman" w:hAnsi="Times New Roman" w:cs="Times New Roman"/>
-          <w:sz w:val="24"/>
-          <w:szCs w:val="24"/>
-        </w:rPr>
-        <w:t xml:space="preserve"> se describe la problemática encontrada en la Agencia de Viajes Martínez Travel &amp; Tours de San Vicente, utilizando como herramienta el árbol de problemas y árbol de objetivos. </w:t>
-      </w:r>
-    </w:p>
-    <w:p>
-      <w:pPr>
-        <w:pStyle w:val="Titulo3"/>
-      </w:pPr>
-      <w:bookmarkStart w:id="23" w:name="_Toc30065960"/>
-      <w:r>
-        <w:t>1.4.1 Definición de Árbol de Problemas</w:t>
-      </w:r>
-      <w:bookmarkEnd w:id="23"/>
     </w:p>
     <w:p>
       <w:pPr>
@@ -9725,6 +9561,7 @@
           </w:rPr>
           <w:id w:val="-552543874"/>
         </w:sdtPr>
+        <w:sdtEndPr/>
         <w:sdtContent>
           <w:r>
             <w:rPr>
@@ -9881,6 +9718,7 @@
           <w:sz w:val="24"/>
           <w:szCs w:val="24"/>
         </w:rPr>
+        <w:lastRenderedPageBreak/>
         <w:t>Seleccionar un PROBLEMA CENTRAL teniendo en cuenta lo siguiente:</w:t>
       </w:r>
     </w:p>
@@ -10093,7 +9931,6 @@
           <w:sz w:val="24"/>
           <w:szCs w:val="24"/>
         </w:rPr>
-        <w:lastRenderedPageBreak/>
         <w:t>Identificación de relaciones entre los distintos efectos que produce el Problema Central: Si los efectos detectados son importantes, el Problema Central requiere una SOLUCIÓN, lo que exige la identificación de sus CAUSAS.</w:t>
       </w:r>
     </w:p>
@@ -10463,6 +10300,7 @@
         <w:sdtPr>
           <w:id w:val="41498331"/>
         </w:sdtPr>
+        <w:sdtEndPr/>
         <w:sdtContent>
           <w:r>
             <w:rPr>
@@ -10538,8 +10376,9 @@
           <w:sz w:val="24"/>
           <w:szCs w:val="24"/>
         </w:rPr>
+        <w:lastRenderedPageBreak/>
         <w:drawing>
-          <wp:inline distT="0" distB="0" distL="0" distR="0" wp14:anchorId="4B6C7430" wp14:editId="1AB22098">
+          <wp:inline distT="0" distB="0" distL="0" distR="0" wp14:anchorId="6CCDE0EB" wp14:editId="313A96D4">
             <wp:extent cx="5612130" cy="2799715"/>
             <wp:effectExtent l="57150" t="57150" r="121920" b="114935"/>
             <wp:docPr id="2" name="0 Imagen"/>
@@ -10608,7 +10447,7 @@
           <w:szCs w:val="24"/>
         </w:rPr>
       </w:pPr>
-      <w:bookmarkStart w:id="24" w:name="_Toc30066866"/>
+      <w:bookmarkStart w:id="23" w:name="_Toc30066866"/>
       <w:r>
         <w:rPr>
           <w:color w:val="000000" w:themeColor="text1"/>
@@ -10666,23 +10505,22 @@
         </w:rPr>
         <w:t xml:space="preserve"> Árbol de Problemas en la Agencia.</w:t>
       </w:r>
+      <w:bookmarkEnd w:id="23"/>
+    </w:p>
+    <w:p>
+      <w:pPr>
+        <w:pStyle w:val="Titulo3"/>
+        <w:rPr>
+          <w:color w:val="FF0000"/>
+        </w:rPr>
+      </w:pPr>
+      <w:bookmarkStart w:id="24" w:name="_heading=h.z337ya" w:colFirst="0" w:colLast="0"/>
+      <w:bookmarkStart w:id="25" w:name="_Toc30065961"/>
       <w:bookmarkEnd w:id="24"/>
-    </w:p>
-    <w:p>
-      <w:pPr>
-        <w:pStyle w:val="Titulo3"/>
-        <w:rPr>
-          <w:color w:val="FF0000"/>
-        </w:rPr>
-      </w:pPr>
-      <w:bookmarkStart w:id="25" w:name="_heading=h.z337ya" w:colFirst="0" w:colLast="0"/>
-      <w:bookmarkStart w:id="26" w:name="_Toc30065961"/>
+      <w:r>
+        <w:t>1.4.2 Descripción de Árbol de Problemas</w:t>
+      </w:r>
       <w:bookmarkEnd w:id="25"/>
-      <w:r>
-        <w:lastRenderedPageBreak/>
-        <w:t>1.4.2 Descripción de Árbol de Problemas</w:t>
-      </w:r>
-      <w:bookmarkEnd w:id="26"/>
     </w:p>
     <w:p>
       <w:pPr>
@@ -10898,7 +10736,16 @@
           <w:sz w:val="24"/>
           <w:szCs w:val="24"/>
         </w:rPr>
-        <w:t>Los proveedores de la agencia (hoteles, transporte, cargo expreso etc.) brindan un porcentaje de comisión a la agencia por contratación realizada con cada usuario; Al no promocionar los servicios se pueden ver disminuciones en la contratación de promociones lo cual causaría una reducción de ingresos por comisión a la agencia.</w:t>
+        <w:t xml:space="preserve">Los proveedores de la agencia (hoteles, transporte, cargo expreso etc.) brindan un porcentaje de comisión a la agencia por contratación realizada con cada usuario; Al no promocionar los servicios se pueden ver </w:t>
+      </w:r>
+      <w:r>
+        <w:rPr>
+          <w:rFonts w:ascii="Times New Roman" w:eastAsia="Times New Roman" w:hAnsi="Times New Roman" w:cs="Times New Roman"/>
+          <w:sz w:val="24"/>
+          <w:szCs w:val="24"/>
+        </w:rPr>
+        <w:lastRenderedPageBreak/>
+        <w:t>disminuciones en la contratación de promociones lo cual causaría una reducción de ingresos por comisión a la agencia.</w:t>
       </w:r>
     </w:p>
     <w:p>
@@ -11094,16 +10941,7 @@
           <w:sz w:val="24"/>
           <w:szCs w:val="24"/>
         </w:rPr>
-        <w:t xml:space="preserve">Las agencias de viajes se enfrentan día a día a diversos cambios, debido a factores tales como: entorno económico turbulento y tecnológico causando que estas adquieran Sistemas Informáticos o estrategias de mayor producción </w:t>
-      </w:r>
-      <w:r>
-        <w:rPr>
-          <w:rFonts w:ascii="Times New Roman" w:eastAsia="Times New Roman" w:hAnsi="Times New Roman" w:cs="Times New Roman"/>
-          <w:sz w:val="24"/>
-          <w:szCs w:val="24"/>
-        </w:rPr>
-        <w:lastRenderedPageBreak/>
-        <w:t>para las agencias. Debido a estos factores existen agencias que logran ir avanzando o adaptándose a los cambios, mientras otras se estancan y empiezan a perder clientes.</w:t>
+        <w:t>Las agencias de viajes se enfrentan día a día a diversos cambios, debido a factores tales como: entorno económico turbulento y tecnológico causando que estas adquieran Sistemas Informáticos o estrategias de mayor producción para las agencias. Debido a estos factores existen agencias que logran ir avanzando o adaptándose a los cambios, mientras otras se estancan y empiezan a perder clientes.</w:t>
       </w:r>
     </w:p>
     <w:p>
@@ -11135,6 +10973,20 @@
         </w:rPr>
         <w:t xml:space="preserve"> elabora el árbol de objetivos.</w:t>
       </w:r>
+    </w:p>
+    <w:p>
+      <w:pPr>
+        <w:tabs>
+          <w:tab w:val="left" w:pos="1134"/>
+        </w:tabs>
+        <w:spacing w:before="240" w:after="240" w:line="240" w:lineRule="auto"/>
+        <w:jc w:val="both"/>
+        <w:rPr>
+          <w:rFonts w:ascii="Times New Roman" w:eastAsia="Times New Roman" w:hAnsi="Times New Roman" w:cs="Times New Roman"/>
+          <w:sz w:val="24"/>
+          <w:szCs w:val="24"/>
+        </w:rPr>
+      </w:pPr>
     </w:p>
     <w:p>
       <w:pPr>
@@ -11340,8 +11192,9 @@
           <w:sz w:val="24"/>
           <w:szCs w:val="24"/>
         </w:rPr>
+        <w:lastRenderedPageBreak/>
         <w:drawing>
-          <wp:inline distT="0" distB="0" distL="0" distR="0" wp14:anchorId="5B360529" wp14:editId="4270EEC1">
+          <wp:inline distT="0" distB="0" distL="0" distR="0" wp14:anchorId="2FB90C5F" wp14:editId="691C6BAE">
             <wp:extent cx="5612130" cy="2799715"/>
             <wp:effectExtent l="57150" t="57150" r="121920" b="114935"/>
             <wp:docPr id="6" name="0 Imagen"/>
@@ -11410,7 +11263,7 @@
           <w:szCs w:val="24"/>
         </w:rPr>
       </w:pPr>
-      <w:bookmarkStart w:id="27" w:name="_Toc30066867"/>
+      <w:bookmarkStart w:id="26" w:name="_Toc30066867"/>
       <w:r>
         <w:rPr>
           <w:color w:val="000000" w:themeColor="text1"/>
@@ -11468,24 +11321,24 @@
         </w:rPr>
         <w:t xml:space="preserve"> Árbol de Objetivos en la Agencia.</w:t>
       </w:r>
+      <w:bookmarkEnd w:id="26"/>
+    </w:p>
+    <w:p>
+      <w:pPr>
+        <w:pStyle w:val="Titulo3"/>
+        <w:rPr>
+          <w:color w:val="FF0000"/>
+        </w:rPr>
+      </w:pPr>
+      <w:bookmarkStart w:id="27" w:name="_heading=h.1y810tw" w:colFirst="0" w:colLast="0"/>
+      <w:bookmarkStart w:id="28" w:name="bookmark=kix.5mjnr505nh" w:colFirst="0" w:colLast="0"/>
+      <w:bookmarkStart w:id="29" w:name="_Toc30065962"/>
       <w:bookmarkEnd w:id="27"/>
-    </w:p>
-    <w:p>
-      <w:pPr>
-        <w:pStyle w:val="Titulo3"/>
-        <w:rPr>
-          <w:color w:val="FF0000"/>
-        </w:rPr>
-      </w:pPr>
-      <w:bookmarkStart w:id="28" w:name="_heading=h.1y810tw" w:colFirst="0" w:colLast="0"/>
-      <w:bookmarkStart w:id="29" w:name="bookmark=kix.5mjnr505nh" w:colFirst="0" w:colLast="0"/>
-      <w:bookmarkStart w:id="30" w:name="_Toc30065962"/>
       <w:bookmarkEnd w:id="28"/>
+      <w:r>
+        <w:t>1.4.3 Descripción de Árbol de Objetivos</w:t>
+      </w:r>
       <w:bookmarkEnd w:id="29"/>
-      <w:r>
-        <w:t>1.4.3 Descripción de Árbol de Objetivos</w:t>
-      </w:r>
-      <w:bookmarkEnd w:id="30"/>
       <w:r>
         <w:t xml:space="preserve"> </w:t>
       </w:r>
@@ -11583,7 +11436,6 @@
           <w:sz w:val="24"/>
           <w:szCs w:val="24"/>
         </w:rPr>
-        <w:lastRenderedPageBreak/>
         <w:t>Aumentar difusión de servicios:</w:t>
       </w:r>
       <w:r>
@@ -11723,6 +11575,7 @@
           <w:sz w:val="24"/>
           <w:szCs w:val="24"/>
         </w:rPr>
+        <w:lastRenderedPageBreak/>
         <w:t>Fines:</w:t>
       </w:r>
     </w:p>
@@ -11940,11 +11793,11 @@
       <w:pPr>
         <w:pStyle w:val="Ttulo2"/>
       </w:pPr>
-      <w:bookmarkStart w:id="31" w:name="_Toc30065963"/>
+      <w:bookmarkStart w:id="30" w:name="_Toc30065963"/>
       <w:r>
         <w:t>1.5 METODOLOGÍA PARA EL DESARROLLO DEL PROYECTO.</w:t>
       </w:r>
-      <w:bookmarkEnd w:id="31"/>
+      <w:bookmarkEnd w:id="30"/>
       <w:r>
         <w:t xml:space="preserve"> </w:t>
       </w:r>
@@ -11984,7 +11837,6 @@
           <w:sz w:val="24"/>
           <w:szCs w:val="24"/>
         </w:rPr>
-        <w:lastRenderedPageBreak/>
         <w:t>Como grupo se optó por el marco de trabajo scrum, ya que suele ser una metodología ágil, la cual permite desarrollar software rápidamente; y a la vez, responde a los cambios que puedan surgir durante el desarrollo del proyecto por parte del cliente, por tal razón se eligió Scrum.</w:t>
       </w:r>
     </w:p>
@@ -12040,6 +11892,17 @@
         <w:jc w:val="both"/>
         <w:rPr>
           <w:rFonts w:ascii="Times New Roman" w:eastAsia="Times New Roman" w:hAnsi="Times New Roman" w:cs="Times New Roman"/>
+          <w:sz w:val="24"/>
+          <w:szCs w:val="24"/>
+        </w:rPr>
+      </w:pPr>
+    </w:p>
+    <w:p>
+      <w:pPr>
+        <w:spacing w:before="240" w:after="240"/>
+        <w:jc w:val="both"/>
+        <w:rPr>
+          <w:rFonts w:ascii="Times New Roman" w:eastAsia="Times New Roman" w:hAnsi="Times New Roman" w:cs="Times New Roman"/>
           <w:b/>
           <w:sz w:val="24"/>
           <w:szCs w:val="24"/>
@@ -12052,6 +11915,7 @@
           <w:sz w:val="24"/>
           <w:szCs w:val="24"/>
         </w:rPr>
+        <w:lastRenderedPageBreak/>
         <w:t>Elementos de Scrum</w:t>
       </w:r>
     </w:p>
@@ -12398,7 +12262,6 @@
           <w:sz w:val="24"/>
           <w:szCs w:val="24"/>
         </w:rPr>
-        <w:lastRenderedPageBreak/>
         <w:t>El Scrum es facilitado por un Scrum Master, cuyo trabajo primario es eliminar los obstáculos que impiden que el equipo alcance el objetivo del sprint. El Scrum Master para este proyecto lo representara el coordinador del grupo de tesis.</w:t>
       </w:r>
     </w:p>
@@ -12881,6 +12744,7 @@
           </w:rPr>
           <w:id w:val="328029152"/>
         </w:sdtPr>
+        <w:sdtEndPr/>
         <w:sdtContent>
           <w:r>
             <w:rPr>
@@ -13046,7 +12910,6 @@
           <w:sz w:val="24"/>
           <w:szCs w:val="24"/>
         </w:rPr>
-        <w:lastRenderedPageBreak/>
         <w:t>a) Diagrama Conceptual de base de datos.</w:t>
       </w:r>
     </w:p>
@@ -13475,13 +13338,13 @@
       <w:pPr>
         <w:pStyle w:val="Ttulo2"/>
       </w:pPr>
-      <w:bookmarkStart w:id="32" w:name="_heading=h.e348lwg8qtp3" w:colFirst="0" w:colLast="0"/>
-      <w:bookmarkStart w:id="33" w:name="_Toc30065964"/>
+      <w:bookmarkStart w:id="31" w:name="_heading=h.e348lwg8qtp3" w:colFirst="0" w:colLast="0"/>
+      <w:bookmarkStart w:id="32" w:name="_Toc30065964"/>
+      <w:bookmarkEnd w:id="31"/>
+      <w:r>
+        <w:t>1.6 PRESUPUESTO</w:t>
+      </w:r>
       <w:bookmarkEnd w:id="32"/>
-      <w:r>
-        <w:t>1.6 PRESUPUESTO</w:t>
-      </w:r>
-      <w:bookmarkEnd w:id="33"/>
       <w:r>
         <w:t xml:space="preserve"> </w:t>
       </w:r>
@@ -13512,109 +13375,86 @@
       <w:pPr>
         <w:pStyle w:val="Titulo3"/>
       </w:pPr>
-      <w:bookmarkStart w:id="34" w:name="_Toc30065965"/>
+      <w:bookmarkStart w:id="33" w:name="_Toc30065965"/>
       <w:r>
         <w:t>1.6.1 Recursos Humanos</w:t>
       </w:r>
+      <w:bookmarkEnd w:id="33"/>
+    </w:p>
+    <w:p>
+      <w:pPr>
+        <w:rPr>
+          <w:rFonts w:ascii="Times New Roman" w:eastAsia="Times New Roman" w:hAnsi="Times New Roman" w:cs="Times New Roman"/>
+          <w:sz w:val="24"/>
+          <w:szCs w:val="24"/>
+        </w:rPr>
+      </w:pPr>
+      <w:r>
+        <w:rPr>
+          <w:rFonts w:ascii="Times New Roman" w:eastAsia="Times New Roman" w:hAnsi="Times New Roman" w:cs="Times New Roman"/>
+          <w:sz w:val="24"/>
+          <w:szCs w:val="24"/>
+        </w:rPr>
+        <w:t>Es necesario considerar los salarios del recurso humano que participará en la realización del proyecto</w:t>
+      </w:r>
+      <w:bookmarkStart w:id="34" w:name="_heading=h.qsh70q" w:colFirst="0" w:colLast="0"/>
+      <w:bookmarkStart w:id="35" w:name="_heading=h.3as4poj" w:colFirst="0" w:colLast="0"/>
       <w:bookmarkEnd w:id="34"/>
-    </w:p>
-    <w:p>
-      <w:pPr>
-        <w:rPr>
-          <w:rFonts w:ascii="Times New Roman" w:eastAsia="Times New Roman" w:hAnsi="Times New Roman" w:cs="Times New Roman"/>
-          <w:sz w:val="24"/>
-          <w:szCs w:val="24"/>
-        </w:rPr>
-      </w:pPr>
-      <w:r>
-        <w:rPr>
-          <w:rFonts w:ascii="Times New Roman" w:eastAsia="Times New Roman" w:hAnsi="Times New Roman" w:cs="Times New Roman"/>
-          <w:sz w:val="24"/>
-          <w:szCs w:val="24"/>
-        </w:rPr>
-        <w:t>Es necesario considerar los salarios del recurso humano que participará en la realización del proyecto</w:t>
-      </w:r>
-    </w:p>
-    <w:p>
-      <w:pPr>
-        <w:rPr>
-          <w:rFonts w:ascii="Times New Roman" w:eastAsia="Times New Roman" w:hAnsi="Times New Roman" w:cs="Times New Roman"/>
-          <w:sz w:val="24"/>
-          <w:szCs w:val="24"/>
-        </w:rPr>
-      </w:pPr>
-      <w:r>
-        <w:rPr>
-          <w:rFonts w:ascii="Times New Roman" w:eastAsia="Times New Roman" w:hAnsi="Times New Roman" w:cs="Times New Roman"/>
-          <w:sz w:val="24"/>
-          <w:szCs w:val="24"/>
-        </w:rPr>
-        <w:t>.</w:t>
-      </w:r>
+      <w:bookmarkEnd w:id="35"/>
     </w:p>
     <w:p>
       <w:pPr>
         <w:pStyle w:val="Epgrafe"/>
         <w:keepNext/>
-      </w:pPr>
-      <w:bookmarkStart w:id="35" w:name="_heading=h.qsh70q" w:colFirst="0" w:colLast="0"/>
-      <w:bookmarkStart w:id="36" w:name="_heading=h.3as4poj" w:colFirst="0" w:colLast="0"/>
-      <w:bookmarkEnd w:id="35"/>
+        <w:rPr>
+          <w:szCs w:val="24"/>
+        </w:rPr>
+      </w:pPr>
+      <w:bookmarkStart w:id="36" w:name="_Toc30069736"/>
+      <w:r>
+        <w:rPr>
+          <w:szCs w:val="24"/>
+        </w:rPr>
+        <w:t xml:space="preserve">Tabla </w:t>
+      </w:r>
+      <w:r>
+        <w:rPr>
+          <w:szCs w:val="24"/>
+        </w:rPr>
+        <w:fldChar w:fldCharType="begin"/>
+      </w:r>
+      <w:r>
+        <w:rPr>
+          <w:szCs w:val="24"/>
+        </w:rPr>
+        <w:instrText xml:space="preserve"> SEQ Tabla \* ARABIC </w:instrText>
+      </w:r>
+      <w:r>
+        <w:rPr>
+          <w:szCs w:val="24"/>
+        </w:rPr>
+        <w:fldChar w:fldCharType="separate"/>
+      </w:r>
+      <w:r>
+        <w:rPr>
+          <w:noProof/>
+          <w:szCs w:val="24"/>
+        </w:rPr>
+        <w:t>1</w:t>
+      </w:r>
+      <w:r>
+        <w:rPr>
+          <w:szCs w:val="24"/>
+        </w:rPr>
+        <w:fldChar w:fldCharType="end"/>
+      </w:r>
+      <w:r>
+        <w:rPr>
+          <w:szCs w:val="24"/>
+        </w:rPr>
+        <w:t>. Recursos Humanos.</w:t>
+      </w:r>
       <w:bookmarkEnd w:id="36"/>
-    </w:p>
-    <w:p>
-      <w:pPr>
-        <w:pStyle w:val="Epgrafe"/>
-        <w:keepNext/>
-        <w:rPr>
-          <w:szCs w:val="24"/>
-        </w:rPr>
-      </w:pPr>
-      <w:bookmarkStart w:id="37" w:name="_Toc30069736"/>
-      <w:r>
-        <w:rPr>
-          <w:szCs w:val="24"/>
-        </w:rPr>
-        <w:t xml:space="preserve">Tabla </w:t>
-      </w:r>
-      <w:r>
-        <w:rPr>
-          <w:szCs w:val="24"/>
-        </w:rPr>
-        <w:fldChar w:fldCharType="begin"/>
-      </w:r>
-      <w:r>
-        <w:rPr>
-          <w:szCs w:val="24"/>
-        </w:rPr>
-        <w:instrText xml:space="preserve"> SEQ Tabla \* ARABIC </w:instrText>
-      </w:r>
-      <w:r>
-        <w:rPr>
-          <w:szCs w:val="24"/>
-        </w:rPr>
-        <w:fldChar w:fldCharType="separate"/>
-      </w:r>
-      <w:r>
-        <w:rPr>
-          <w:noProof/>
-          <w:szCs w:val="24"/>
-        </w:rPr>
-        <w:t>1</w:t>
-      </w:r>
-      <w:r>
-        <w:rPr>
-          <w:szCs w:val="24"/>
-        </w:rPr>
-        <w:fldChar w:fldCharType="end"/>
-      </w:r>
-      <w:r>
-        <w:rPr>
-          <w:szCs w:val="24"/>
-        </w:rPr>
-        <w:t>. Recursos Humanos.</w:t>
-      </w:r>
-      <w:bookmarkEnd w:id="37"/>
     </w:p>
     <w:tbl>
       <w:tblPr>
@@ -14415,11 +14255,11 @@
       <w:pPr>
         <w:pStyle w:val="Titulo4"/>
       </w:pPr>
-      <w:bookmarkStart w:id="38" w:name="_Toc30065966"/>
+      <w:bookmarkStart w:id="37" w:name="_Toc30065966"/>
       <w:r>
         <w:t>1.6.1.1 Etapas del Proyecto</w:t>
       </w:r>
-      <w:bookmarkEnd w:id="38"/>
+      <w:bookmarkEnd w:id="37"/>
     </w:p>
     <w:p>
       <w:pPr>
@@ -14448,12 +14288,6 @@
         <w:pStyle w:val="Epgrafe"/>
         <w:keepNext/>
         <w:spacing w:line="276" w:lineRule="auto"/>
-      </w:pPr>
-      <w:bookmarkStart w:id="39" w:name="_heading=h.49x2ik5" w:colFirst="0" w:colLast="0"/>
-      <w:bookmarkStart w:id="40" w:name="_heading=h.2p2csry" w:colFirst="0" w:colLast="0"/>
-      <w:bookmarkEnd w:id="39"/>
-      <w:bookmarkEnd w:id="40"/>
-      <w:r>
         <w:rPr>
           <w:rFonts w:eastAsia="Times New Roman" w:cs="Times New Roman"/>
           <w:b w:val="0"/>
@@ -14461,46 +14295,48 @@
           <w:color w:val="272727"/>
           <w:szCs w:val="24"/>
         </w:rPr>
+      </w:pPr>
+      <w:bookmarkStart w:id="38" w:name="_heading=h.49x2ik5" w:colFirst="0" w:colLast="0"/>
+      <w:bookmarkStart w:id="39" w:name="_heading=h.2p2csry" w:colFirst="0" w:colLast="0"/>
+      <w:bookmarkEnd w:id="38"/>
+      <w:bookmarkEnd w:id="39"/>
+      <w:r>
+        <w:rPr>
+          <w:rFonts w:eastAsia="Times New Roman" w:cs="Times New Roman"/>
+          <w:b w:val="0"/>
+          <w:i w:val="0"/>
+          <w:color w:val="272727"/>
+          <w:szCs w:val="24"/>
+        </w:rPr>
         <w:t>Descripción de etapas del proyecto.</w:t>
       </w:r>
     </w:p>
+    <w:p/>
     <w:p>
       <w:pPr>
         <w:pStyle w:val="Epgrafe"/>
         <w:keepNext/>
       </w:pPr>
-      <w:bookmarkStart w:id="41" w:name="_Toc30069737"/>
-      <w:r>
+      <w:bookmarkStart w:id="40" w:name="_Toc30069737"/>
+      <w:r>
+        <w:lastRenderedPageBreak/>
         <w:t xml:space="preserve">Tabla </w:t>
       </w:r>
-      <w:r>
-        <w:fldChar w:fldCharType="begin"/>
-      </w:r>
-      <w:r>
-        <w:instrText xml:space="preserve"> SEQ Tabla \* ARABIC </w:instrText>
-      </w:r>
-      <w:r>
-        <w:fldChar w:fldCharType="separate"/>
-      </w:r>
-      <w:r>
-        <w:rPr>
-          <w:noProof/>
-        </w:rPr>
-        <w:t>2</w:t>
-      </w:r>
-      <w:r>
-        <w:rPr>
-          <w:noProof/>
-        </w:rPr>
-        <w:fldChar w:fldCharType="end"/>
-      </w:r>
+      <w:fldSimple w:instr=" SEQ Tabla \* ARABIC ">
+        <w:r>
+          <w:rPr>
+            <w:noProof/>
+          </w:rPr>
+          <w:t>2</w:t>
+        </w:r>
+      </w:fldSimple>
       <w:r>
         <w:t xml:space="preserve">. </w:t>
       </w:r>
       <w:r>
         <w:t>Descripción de etapas del proyecto.</w:t>
       </w:r>
-      <w:bookmarkEnd w:id="41"/>
+      <w:bookmarkEnd w:id="40"/>
     </w:p>
     <w:tbl>
       <w:tblPr>
@@ -14932,7 +14768,7 @@
       <w:pPr>
         <w:pStyle w:val="Titulo4"/>
       </w:pPr>
-      <w:bookmarkStart w:id="42" w:name="_Toc30065967"/>
+      <w:bookmarkStart w:id="41" w:name="_Toc30065967"/>
       <w:r>
         <w:t>1.6.1.</w:t>
       </w:r>
@@ -14942,49 +14778,36 @@
       <w:r>
         <w:t xml:space="preserve"> Costo de Recurso Humano, Etapa I</w:t>
       </w:r>
-      <w:bookmarkEnd w:id="42"/>
+      <w:bookmarkEnd w:id="41"/>
     </w:p>
     <w:p>
       <w:pPr>
         <w:pStyle w:val="Epgrafe"/>
         <w:keepNext/>
       </w:pPr>
-      <w:bookmarkStart w:id="43" w:name="_heading=h.3o7alnk" w:colFirst="0" w:colLast="0"/>
-      <w:bookmarkStart w:id="44" w:name="_heading=h.23ckvvd" w:colFirst="0" w:colLast="0"/>
-      <w:bookmarkStart w:id="45" w:name="_Toc30069738"/>
+      <w:bookmarkStart w:id="42" w:name="_heading=h.3o7alnk" w:colFirst="0" w:colLast="0"/>
+      <w:bookmarkStart w:id="43" w:name="_heading=h.23ckvvd" w:colFirst="0" w:colLast="0"/>
+      <w:bookmarkStart w:id="44" w:name="_Toc30069738"/>
+      <w:bookmarkEnd w:id="42"/>
       <w:bookmarkEnd w:id="43"/>
+      <w:r>
+        <w:t xml:space="preserve">Tabla </w:t>
+      </w:r>
+      <w:fldSimple w:instr=" SEQ Tabla \* ARABIC ">
+        <w:r>
+          <w:rPr>
+            <w:noProof/>
+          </w:rPr>
+          <w:t>3</w:t>
+        </w:r>
+      </w:fldSimple>
+      <w:r>
+        <w:t xml:space="preserve">. </w:t>
+      </w:r>
+      <w:r>
+        <w:t>Costos de recurso humano, etapa I</w:t>
+      </w:r>
       <w:bookmarkEnd w:id="44"/>
-      <w:r>
-        <w:t xml:space="preserve">Tabla </w:t>
-      </w:r>
-      <w:r>
-        <w:fldChar w:fldCharType="begin"/>
-      </w:r>
-      <w:r>
-        <w:instrText xml:space="preserve"> SEQ Tabla \* ARABIC </w:instrText>
-      </w:r>
-      <w:r>
-        <w:fldChar w:fldCharType="separate"/>
-      </w:r>
-      <w:r>
-        <w:rPr>
-          <w:noProof/>
-        </w:rPr>
-        <w:t>3</w:t>
-      </w:r>
-      <w:r>
-        <w:rPr>
-          <w:noProof/>
-        </w:rPr>
-        <w:fldChar w:fldCharType="end"/>
-      </w:r>
-      <w:r>
-        <w:t xml:space="preserve">. </w:t>
-      </w:r>
-      <w:r>
-        <w:t>Costos de recurso humano, etapa I</w:t>
-      </w:r>
-      <w:bookmarkEnd w:id="45"/>
     </w:p>
     <w:tbl>
       <w:tblPr>
@@ -15742,14 +15565,29 @@
           <w:sz w:val="16"/>
           <w:szCs w:val="16"/>
         </w:rPr>
-        <w:t>Nota: Actividades a realizarse durante la presentación del anteproyecto reflejando sus costos y recursos humanos a utilizar. Las horas totales se obtienen de multiplicar los días por las horas y luego por tres, así el sueldo total sale de las horas totales por el sueldo por horas.</w:t>
-      </w:r>
-    </w:p>
-    <w:p>
-      <w:pPr>
-        <w:pStyle w:val="Ttulo4"/>
-        <w:rPr>
-          <w:rFonts w:ascii="Times New Roman" w:eastAsia="Times New Roman" w:hAnsi="Times New Roman" w:cs="Times New Roman"/>
+        <w:t>Nota: Actividades a realizarse durante la presentación del anteproyecto reflejando sus costos y recursos humanos a utilizar. Las horas totales se obtienen de multiplicar los días por las horas y luego por tres, así el sueldo total sale de las horas totales por e</w:t>
+      </w:r>
+      <w:bookmarkStart w:id="45" w:name="_Toc30065968"/>
+      <w:r>
+        <w:rPr>
+          <w:rFonts w:ascii="Times New Roman" w:eastAsia="Times New Roman" w:hAnsi="Times New Roman" w:cs="Times New Roman"/>
+          <w:sz w:val="16"/>
+          <w:szCs w:val="16"/>
+        </w:rPr>
+        <w:t>l sueldo por horas</w:t>
+      </w:r>
+    </w:p>
+    <w:p>
+      <w:pPr>
+        <w:tabs>
+          <w:tab w:val="left" w:pos="1134"/>
+        </w:tabs>
+        <w:spacing w:after="240"/>
+        <w:jc w:val="both"/>
+        <w:rPr>
+          <w:rFonts w:ascii="Times New Roman" w:eastAsia="Times New Roman" w:hAnsi="Times New Roman" w:cs="Times New Roman"/>
+          <w:sz w:val="16"/>
+          <w:szCs w:val="16"/>
         </w:rPr>
       </w:pPr>
     </w:p>
@@ -15757,7 +15595,6 @@
       <w:pPr>
         <w:pStyle w:val="Titulo4"/>
       </w:pPr>
-      <w:bookmarkStart w:id="46" w:name="_Toc30065968"/>
       <w:r>
         <w:t>1.6.1.</w:t>
       </w:r>
@@ -15767,49 +15604,36 @@
       <w:r>
         <w:t xml:space="preserve"> Costo de Recurso Humano, Etapa II</w:t>
       </w:r>
-      <w:bookmarkEnd w:id="46"/>
+      <w:bookmarkEnd w:id="45"/>
     </w:p>
     <w:p>
       <w:pPr>
         <w:pStyle w:val="Epgrafe"/>
         <w:keepNext/>
       </w:pPr>
-      <w:bookmarkStart w:id="47" w:name="_heading=h.32hioqz" w:colFirst="0" w:colLast="0"/>
-      <w:bookmarkStart w:id="48" w:name="_heading=h.1hmsyys" w:colFirst="0" w:colLast="0"/>
-      <w:bookmarkStart w:id="49" w:name="_Toc30069739"/>
+      <w:bookmarkStart w:id="46" w:name="_heading=h.32hioqz" w:colFirst="0" w:colLast="0"/>
+      <w:bookmarkStart w:id="47" w:name="_heading=h.1hmsyys" w:colFirst="0" w:colLast="0"/>
+      <w:bookmarkStart w:id="48" w:name="_Toc30069739"/>
+      <w:bookmarkEnd w:id="46"/>
       <w:bookmarkEnd w:id="47"/>
+      <w:r>
+        <w:t xml:space="preserve">Tabla </w:t>
+      </w:r>
+      <w:fldSimple w:instr=" SEQ Tabla \* ARABIC ">
+        <w:r>
+          <w:rPr>
+            <w:noProof/>
+          </w:rPr>
+          <w:t>4</w:t>
+        </w:r>
+      </w:fldSimple>
+      <w:r>
+        <w:t xml:space="preserve">. </w:t>
+      </w:r>
+      <w:r>
+        <w:t>Costos de recurso humano, etapa II</w:t>
+      </w:r>
       <w:bookmarkEnd w:id="48"/>
-      <w:r>
-        <w:t xml:space="preserve">Tabla </w:t>
-      </w:r>
-      <w:r>
-        <w:fldChar w:fldCharType="begin"/>
-      </w:r>
-      <w:r>
-        <w:instrText xml:space="preserve"> SEQ Tabla \* ARABIC </w:instrText>
-      </w:r>
-      <w:r>
-        <w:fldChar w:fldCharType="separate"/>
-      </w:r>
-      <w:r>
-        <w:rPr>
-          <w:noProof/>
-        </w:rPr>
-        <w:t>4</w:t>
-      </w:r>
-      <w:r>
-        <w:rPr>
-          <w:noProof/>
-        </w:rPr>
-        <w:fldChar w:fldCharType="end"/>
-      </w:r>
-      <w:r>
-        <w:t xml:space="preserve">. </w:t>
-      </w:r>
-      <w:r>
-        <w:t>Costos de recurso humano, etapa II</w:t>
-      </w:r>
-      <w:bookmarkEnd w:id="49"/>
     </w:p>
     <w:tbl>
       <w:tblPr>
@@ -17232,8 +17056,9 @@
       <w:pPr>
         <w:pStyle w:val="Titulo4"/>
       </w:pPr>
-      <w:bookmarkStart w:id="50" w:name="_Toc30065969"/>
-      <w:r>
+      <w:bookmarkStart w:id="49" w:name="_Toc30065969"/>
+      <w:r>
+        <w:lastRenderedPageBreak/>
         <w:t>1.6.1.</w:t>
       </w:r>
       <w:r>
@@ -17242,49 +17067,36 @@
       <w:r>
         <w:t xml:space="preserve"> Costo de Recurso Humano, Etapa III</w:t>
       </w:r>
-      <w:bookmarkEnd w:id="50"/>
+      <w:bookmarkEnd w:id="49"/>
     </w:p>
     <w:p>
       <w:pPr>
         <w:pStyle w:val="Epgrafe"/>
         <w:keepNext/>
       </w:pPr>
-      <w:bookmarkStart w:id="51" w:name="_heading=h.2grqrue" w:colFirst="0" w:colLast="0"/>
-      <w:bookmarkStart w:id="52" w:name="_heading=h.vx1227" w:colFirst="0" w:colLast="0"/>
-      <w:bookmarkStart w:id="53" w:name="_Toc30069740"/>
+      <w:bookmarkStart w:id="50" w:name="_heading=h.2grqrue" w:colFirst="0" w:colLast="0"/>
+      <w:bookmarkStart w:id="51" w:name="_heading=h.vx1227" w:colFirst="0" w:colLast="0"/>
+      <w:bookmarkStart w:id="52" w:name="_Toc30069740"/>
+      <w:bookmarkEnd w:id="50"/>
       <w:bookmarkEnd w:id="51"/>
+      <w:r>
+        <w:t xml:space="preserve">Tabla </w:t>
+      </w:r>
+      <w:fldSimple w:instr=" SEQ Tabla \* ARABIC ">
+        <w:r>
+          <w:rPr>
+            <w:noProof/>
+          </w:rPr>
+          <w:t>5</w:t>
+        </w:r>
+      </w:fldSimple>
+      <w:r>
+        <w:t xml:space="preserve">. </w:t>
+      </w:r>
+      <w:r>
+        <w:t>Costos de recurso humano, etapa III</w:t>
+      </w:r>
       <w:bookmarkEnd w:id="52"/>
-      <w:r>
-        <w:t xml:space="preserve">Tabla </w:t>
-      </w:r>
-      <w:r>
-        <w:fldChar w:fldCharType="begin"/>
-      </w:r>
-      <w:r>
-        <w:instrText xml:space="preserve"> SEQ Tabla \* ARABIC </w:instrText>
-      </w:r>
-      <w:r>
-        <w:fldChar w:fldCharType="separate"/>
-      </w:r>
-      <w:r>
-        <w:rPr>
-          <w:noProof/>
-        </w:rPr>
-        <w:t>5</w:t>
-      </w:r>
-      <w:r>
-        <w:rPr>
-          <w:noProof/>
-        </w:rPr>
-        <w:fldChar w:fldCharType="end"/>
-      </w:r>
-      <w:r>
-        <w:t xml:space="preserve">. </w:t>
-      </w:r>
-      <w:r>
-        <w:t>Costos de recurso humano, etapa III</w:t>
-      </w:r>
-      <w:bookmarkEnd w:id="53"/>
     </w:p>
     <w:tbl>
       <w:tblPr>
@@ -18450,53 +18262,40 @@
       <w:pPr>
         <w:pStyle w:val="Titulo3"/>
       </w:pPr>
-      <w:bookmarkStart w:id="54" w:name="_Toc30065970"/>
+      <w:bookmarkStart w:id="53" w:name="_Toc30065970"/>
       <w:r>
         <w:t>1.6.2 Equipo Informático de Desarrollo</w:t>
       </w:r>
-      <w:bookmarkEnd w:id="54"/>
+      <w:bookmarkEnd w:id="53"/>
     </w:p>
     <w:p>
       <w:pPr>
         <w:pStyle w:val="Epgrafe"/>
         <w:keepNext/>
       </w:pPr>
-      <w:bookmarkStart w:id="55" w:name="_heading=h.1v1yuxt" w:colFirst="0" w:colLast="0"/>
-      <w:bookmarkStart w:id="56" w:name="_heading=h.4f1mdlm" w:colFirst="0" w:colLast="0"/>
-      <w:bookmarkStart w:id="57" w:name="_Toc30069741"/>
+      <w:bookmarkStart w:id="54" w:name="_heading=h.1v1yuxt" w:colFirst="0" w:colLast="0"/>
+      <w:bookmarkStart w:id="55" w:name="_heading=h.4f1mdlm" w:colFirst="0" w:colLast="0"/>
+      <w:bookmarkStart w:id="56" w:name="_Toc30069741"/>
+      <w:bookmarkEnd w:id="54"/>
       <w:bookmarkEnd w:id="55"/>
+      <w:r>
+        <w:t xml:space="preserve">Tabla </w:t>
+      </w:r>
+      <w:fldSimple w:instr=" SEQ Tabla \* ARABIC ">
+        <w:r>
+          <w:rPr>
+            <w:noProof/>
+          </w:rPr>
+          <w:t>6</w:t>
+        </w:r>
+      </w:fldSimple>
+      <w:r>
+        <w:t xml:space="preserve">. </w:t>
+      </w:r>
+      <w:r>
+        <w:t>Descripción de equipo informático de desarrollo.</w:t>
+      </w:r>
       <w:bookmarkEnd w:id="56"/>
-      <w:r>
-        <w:t xml:space="preserve">Tabla </w:t>
-      </w:r>
-      <w:r>
-        <w:fldChar w:fldCharType="begin"/>
-      </w:r>
-      <w:r>
-        <w:instrText xml:space="preserve"> SEQ Tabla \* ARABIC </w:instrText>
-      </w:r>
-      <w:r>
-        <w:fldChar w:fldCharType="separate"/>
-      </w:r>
-      <w:r>
-        <w:rPr>
-          <w:noProof/>
-        </w:rPr>
-        <w:t>6</w:t>
-      </w:r>
-      <w:r>
-        <w:rPr>
-          <w:noProof/>
-        </w:rPr>
-        <w:fldChar w:fldCharType="end"/>
-      </w:r>
-      <w:r>
-        <w:t xml:space="preserve">. </w:t>
-      </w:r>
-      <w:r>
-        <w:t>Descripción de equipo informático de desarrollo.</w:t>
-      </w:r>
-      <w:bookmarkEnd w:id="57"/>
     </w:p>
     <w:tbl>
       <w:tblPr>
@@ -19297,54 +19096,40 @@
       <w:pPr>
         <w:pStyle w:val="Titulo4"/>
       </w:pPr>
-      <w:bookmarkStart w:id="58" w:name="_Toc30065971"/>
-      <w:r>
-        <w:lastRenderedPageBreak/>
+      <w:bookmarkStart w:id="57" w:name="_Toc30065971"/>
+      <w:r>
         <w:t>1.6.2.1 Costo de depreciación</w:t>
       </w:r>
-      <w:bookmarkEnd w:id="58"/>
+      <w:bookmarkEnd w:id="57"/>
     </w:p>
     <w:p>
       <w:pPr>
         <w:pStyle w:val="Epgrafe"/>
         <w:keepNext/>
       </w:pPr>
-      <w:bookmarkStart w:id="59" w:name="_heading=h.3tbugp1" w:colFirst="0" w:colLast="0"/>
-      <w:bookmarkStart w:id="60" w:name="_heading=h.28h4qwu" w:colFirst="0" w:colLast="0"/>
-      <w:bookmarkStart w:id="61" w:name="_Toc30069742"/>
+      <w:bookmarkStart w:id="58" w:name="_heading=h.3tbugp1" w:colFirst="0" w:colLast="0"/>
+      <w:bookmarkStart w:id="59" w:name="_heading=h.28h4qwu" w:colFirst="0" w:colLast="0"/>
+      <w:bookmarkStart w:id="60" w:name="_Toc30069742"/>
+      <w:bookmarkEnd w:id="58"/>
       <w:bookmarkEnd w:id="59"/>
+      <w:r>
+        <w:t xml:space="preserve">Tabla </w:t>
+      </w:r>
+      <w:fldSimple w:instr=" SEQ Tabla \* ARABIC ">
+        <w:r>
+          <w:rPr>
+            <w:noProof/>
+          </w:rPr>
+          <w:t>7</w:t>
+        </w:r>
+      </w:fldSimple>
+      <w:r>
+        <w:t xml:space="preserve">. </w:t>
+      </w:r>
+      <w:r>
+        <w:t>Costo de depreciación en equipo informático de desarrollo.</w:t>
+      </w:r>
       <w:bookmarkEnd w:id="60"/>
-      <w:r>
-        <w:t xml:space="preserve">Tabla </w:t>
-      </w:r>
-      <w:r>
-        <w:fldChar w:fldCharType="begin"/>
-      </w:r>
-      <w:r>
-        <w:instrText xml:space="preserve"> SEQ Tabla \* ARABIC </w:instrText>
-      </w:r>
-      <w:r>
-        <w:fldChar w:fldCharType="separate"/>
-      </w:r>
-      <w:r>
-        <w:rPr>
-          <w:noProof/>
-        </w:rPr>
-        <w:t>7</w:t>
-      </w:r>
-      <w:r>
-        <w:rPr>
-          <w:noProof/>
-        </w:rPr>
-        <w:fldChar w:fldCharType="end"/>
-      </w:r>
-      <w:r>
-        <w:t xml:space="preserve">. </w:t>
-      </w:r>
-      <w:r>
-        <w:t>Costo de depreciación en equipo informático de desarrollo.</w:t>
-      </w:r>
-      <w:bookmarkEnd w:id="61"/>
     </w:p>
     <w:tbl>
       <w:tblPr>
@@ -20390,55 +20175,57 @@
     </w:p>
     <w:p>
       <w:pPr>
+        <w:tabs>
+          <w:tab w:val="left" w:pos="1134"/>
+        </w:tabs>
+        <w:spacing w:after="240"/>
+        <w:jc w:val="both"/>
+        <w:rPr>
+          <w:rFonts w:ascii="Times New Roman" w:eastAsia="Times New Roman" w:hAnsi="Times New Roman" w:cs="Times New Roman"/>
+          <w:sz w:val="16"/>
+          <w:szCs w:val="16"/>
+        </w:rPr>
+      </w:pPr>
+    </w:p>
+    <w:p>
+      <w:pPr>
         <w:pStyle w:val="Titulo3"/>
       </w:pPr>
-      <w:bookmarkStart w:id="62" w:name="_Toc30065972"/>
-      <w:r>
+      <w:bookmarkStart w:id="61" w:name="_Toc30065972"/>
+      <w:r>
+        <w:lastRenderedPageBreak/>
         <w:t>1.6.3 Software de Desarrollo</w:t>
       </w:r>
-      <w:bookmarkEnd w:id="62"/>
+      <w:bookmarkEnd w:id="61"/>
     </w:p>
     <w:p>
       <w:pPr>
         <w:pStyle w:val="Epgrafe"/>
         <w:keepNext/>
       </w:pPr>
-      <w:bookmarkStart w:id="63" w:name="_heading=h.37m2jsg" w:colFirst="0" w:colLast="0"/>
-      <w:bookmarkStart w:id="64" w:name="_heading=h.1mrcu09" w:colFirst="0" w:colLast="0"/>
-      <w:bookmarkStart w:id="65" w:name="_Toc30069743"/>
+      <w:bookmarkStart w:id="62" w:name="_heading=h.37m2jsg" w:colFirst="0" w:colLast="0"/>
+      <w:bookmarkStart w:id="63" w:name="_heading=h.1mrcu09" w:colFirst="0" w:colLast="0"/>
+      <w:bookmarkStart w:id="64" w:name="_Toc30069743"/>
+      <w:bookmarkEnd w:id="62"/>
       <w:bookmarkEnd w:id="63"/>
+      <w:r>
+        <w:t xml:space="preserve">Tabla </w:t>
+      </w:r>
+      <w:fldSimple w:instr=" SEQ Tabla \* ARABIC ">
+        <w:r>
+          <w:rPr>
+            <w:noProof/>
+          </w:rPr>
+          <w:t>8</w:t>
+        </w:r>
+      </w:fldSimple>
+      <w:r>
+        <w:t xml:space="preserve">. </w:t>
+      </w:r>
+      <w:r>
+        <w:t>Descripción de software de desarrollo a utilizar.</w:t>
+      </w:r>
       <w:bookmarkEnd w:id="64"/>
-      <w:r>
-        <w:t xml:space="preserve">Tabla </w:t>
-      </w:r>
-      <w:r>
-        <w:fldChar w:fldCharType="begin"/>
-      </w:r>
-      <w:r>
-        <w:instrText xml:space="preserve"> SEQ Tabla \* ARABIC </w:instrText>
-      </w:r>
-      <w:r>
-        <w:fldChar w:fldCharType="separate"/>
-      </w:r>
-      <w:r>
-        <w:rPr>
-          <w:noProof/>
-        </w:rPr>
-        <w:t>8</w:t>
-      </w:r>
-      <w:r>
-        <w:rPr>
-          <w:noProof/>
-        </w:rPr>
-        <w:fldChar w:fldCharType="end"/>
-      </w:r>
-      <w:r>
-        <w:t xml:space="preserve">. </w:t>
-      </w:r>
-      <w:r>
-        <w:t>Descripción de software de desarrollo a utilizar.</w:t>
-      </w:r>
-      <w:bookmarkEnd w:id="65"/>
     </w:p>
     <w:tbl>
       <w:tblPr>
@@ -20785,53 +20572,40 @@
       <w:pPr>
         <w:pStyle w:val="Titulo3"/>
       </w:pPr>
-      <w:bookmarkStart w:id="66" w:name="_Toc30065973"/>
+      <w:bookmarkStart w:id="65" w:name="_Toc30065973"/>
       <w:r>
         <w:t>1.6.4 Recursos Materiales</w:t>
       </w:r>
-      <w:bookmarkEnd w:id="66"/>
+      <w:bookmarkEnd w:id="65"/>
     </w:p>
     <w:p>
       <w:pPr>
         <w:pStyle w:val="Epgrafe"/>
         <w:keepNext/>
       </w:pPr>
-      <w:bookmarkStart w:id="67" w:name="_heading=h.2lwamvv" w:colFirst="0" w:colLast="0"/>
-      <w:bookmarkStart w:id="68" w:name="_heading=h.111kx3o" w:colFirst="0" w:colLast="0"/>
-      <w:bookmarkStart w:id="69" w:name="_Toc30069744"/>
+      <w:bookmarkStart w:id="66" w:name="_heading=h.2lwamvv" w:colFirst="0" w:colLast="0"/>
+      <w:bookmarkStart w:id="67" w:name="_heading=h.111kx3o" w:colFirst="0" w:colLast="0"/>
+      <w:bookmarkStart w:id="68" w:name="_Toc30069744"/>
+      <w:bookmarkEnd w:id="66"/>
       <w:bookmarkEnd w:id="67"/>
+      <w:r>
+        <w:t xml:space="preserve">Tabla </w:t>
+      </w:r>
+      <w:fldSimple w:instr=" SEQ Tabla \* ARABIC ">
+        <w:r>
+          <w:rPr>
+            <w:noProof/>
+          </w:rPr>
+          <w:t>9</w:t>
+        </w:r>
+      </w:fldSimple>
+      <w:r>
+        <w:t xml:space="preserve">. </w:t>
+      </w:r>
+      <w:r>
+        <w:t>Costos de recursos materiales.</w:t>
+      </w:r>
       <w:bookmarkEnd w:id="68"/>
-      <w:r>
-        <w:t xml:space="preserve">Tabla </w:t>
-      </w:r>
-      <w:r>
-        <w:fldChar w:fldCharType="begin"/>
-      </w:r>
-      <w:r>
-        <w:instrText xml:space="preserve"> SEQ Tabla \* ARABIC </w:instrText>
-      </w:r>
-      <w:r>
-        <w:fldChar w:fldCharType="separate"/>
-      </w:r>
-      <w:r>
-        <w:rPr>
-          <w:noProof/>
-        </w:rPr>
-        <w:t>9</w:t>
-      </w:r>
-      <w:r>
-        <w:rPr>
-          <w:noProof/>
-        </w:rPr>
-        <w:fldChar w:fldCharType="end"/>
-      </w:r>
-      <w:r>
-        <w:t xml:space="preserve">. </w:t>
-      </w:r>
-      <w:r>
-        <w:t>Costos de recursos materiales.</w:t>
-      </w:r>
-      <w:bookmarkEnd w:id="69"/>
     </w:p>
     <w:tbl>
       <w:tblPr>
@@ -22472,18 +22246,7 @@
                 <w:sz w:val="24"/>
                 <w:szCs w:val="24"/>
               </w:rPr>
-              <w:t xml:space="preserve">Ejemplar de </w:t>
-            </w:r>
-            <w:r>
-              <w:rPr>
-                <w:rFonts w:ascii="Times New Roman" w:eastAsia="Times New Roman" w:hAnsi="Times New Roman" w:cs="Times New Roman"/>
-                <w:b w:val="0"/>
-                <w:i/>
-                <w:sz w:val="24"/>
-                <w:szCs w:val="24"/>
-              </w:rPr>
-              <w:lastRenderedPageBreak/>
-              <w:t>anteproyecto</w:t>
+              <w:t>Ejemplar de anteproyecto</w:t>
             </w:r>
           </w:p>
           <w:p>
@@ -22546,7 +22309,6 @@
                 <w:sz w:val="24"/>
                 <w:szCs w:val="24"/>
               </w:rPr>
-              <w:lastRenderedPageBreak/>
               <w:t xml:space="preserve"> 1 Caja (10 unidades)</w:t>
             </w:r>
           </w:p>
@@ -22646,7 +22408,6 @@
                 <w:sz w:val="24"/>
                 <w:szCs w:val="24"/>
               </w:rPr>
-              <w:lastRenderedPageBreak/>
               <w:t>$5.00</w:t>
             </w:r>
           </w:p>
@@ -22746,7 +22507,6 @@
                 <w:sz w:val="24"/>
                 <w:szCs w:val="24"/>
               </w:rPr>
-              <w:lastRenderedPageBreak/>
               <w:t>$5.00</w:t>
             </w:r>
           </w:p>
@@ -22961,11 +22721,11 @@
       <w:pPr>
         <w:pStyle w:val="Titulo3"/>
       </w:pPr>
-      <w:bookmarkStart w:id="70" w:name="_Toc30065974"/>
+      <w:bookmarkStart w:id="69" w:name="_Toc30065974"/>
       <w:r>
         <w:t>1.6.5 Servicios</w:t>
       </w:r>
-      <w:bookmarkEnd w:id="70"/>
+      <w:bookmarkEnd w:id="69"/>
     </w:p>
     <w:p>
       <w:pPr>
@@ -22996,11 +22756,12 @@
           <w:color w:val="FF0000"/>
         </w:rPr>
       </w:pPr>
-      <w:bookmarkStart w:id="71" w:name="_Toc30065975"/>
-      <w:r>
+      <w:bookmarkStart w:id="70" w:name="_Toc30065975"/>
+      <w:r>
+        <w:lastRenderedPageBreak/>
         <w:t>1.6.5.1 Energía Eléctrica</w:t>
       </w:r>
-      <w:bookmarkEnd w:id="71"/>
+      <w:bookmarkEnd w:id="70"/>
       <w:r>
         <w:rPr>
           <w:color w:val="FF0000"/>
@@ -23013,42 +22774,29 @@
         <w:pStyle w:val="Epgrafe"/>
         <w:keepNext/>
       </w:pPr>
-      <w:bookmarkStart w:id="72" w:name="_heading=h.4k668n3" w:colFirst="0" w:colLast="0"/>
-      <w:bookmarkStart w:id="73" w:name="_heading=h.2zbgiuw" w:colFirst="0" w:colLast="0"/>
-      <w:bookmarkStart w:id="74" w:name="_Toc30069745"/>
+      <w:bookmarkStart w:id="71" w:name="_heading=h.4k668n3" w:colFirst="0" w:colLast="0"/>
+      <w:bookmarkStart w:id="72" w:name="_heading=h.2zbgiuw" w:colFirst="0" w:colLast="0"/>
+      <w:bookmarkStart w:id="73" w:name="_Toc30069745"/>
+      <w:bookmarkEnd w:id="71"/>
       <w:bookmarkEnd w:id="72"/>
+      <w:r>
+        <w:t xml:space="preserve">Tabla </w:t>
+      </w:r>
+      <w:fldSimple w:instr=" SEQ Tabla \* ARABIC ">
+        <w:r>
+          <w:rPr>
+            <w:noProof/>
+          </w:rPr>
+          <w:t>10</w:t>
+        </w:r>
+      </w:fldSimple>
+      <w:r>
+        <w:t xml:space="preserve">. </w:t>
+      </w:r>
+      <w:r>
+        <w:t>Costo de energía eléctrica.</w:t>
+      </w:r>
       <w:bookmarkEnd w:id="73"/>
-      <w:r>
-        <w:t xml:space="preserve">Tabla </w:t>
-      </w:r>
-      <w:r>
-        <w:fldChar w:fldCharType="begin"/>
-      </w:r>
-      <w:r>
-        <w:instrText xml:space="preserve"> SEQ Tabla \* ARABIC </w:instrText>
-      </w:r>
-      <w:r>
-        <w:fldChar w:fldCharType="separate"/>
-      </w:r>
-      <w:r>
-        <w:rPr>
-          <w:noProof/>
-        </w:rPr>
-        <w:t>10</w:t>
-      </w:r>
-      <w:r>
-        <w:rPr>
-          <w:noProof/>
-        </w:rPr>
-        <w:fldChar w:fldCharType="end"/>
-      </w:r>
-      <w:r>
-        <w:t xml:space="preserve">. </w:t>
-      </w:r>
-      <w:r>
-        <w:t>Costo de energía eléctrica.</w:t>
-      </w:r>
-      <w:bookmarkEnd w:id="74"/>
     </w:p>
     <w:tbl>
       <w:tblPr>
@@ -24854,53 +24602,40 @@
       <w:pPr>
         <w:pStyle w:val="Titulo4"/>
       </w:pPr>
-      <w:bookmarkStart w:id="75" w:name="_Toc30065976"/>
+      <w:bookmarkStart w:id="74" w:name="_Toc30065976"/>
       <w:r>
         <w:t>1.6.5.2 Internet</w:t>
       </w:r>
-      <w:bookmarkEnd w:id="75"/>
+      <w:bookmarkEnd w:id="74"/>
     </w:p>
     <w:p>
       <w:pPr>
         <w:pStyle w:val="Epgrafe"/>
         <w:keepNext/>
       </w:pPr>
-      <w:bookmarkStart w:id="76" w:name="_heading=h.3ygebqi" w:colFirst="0" w:colLast="0"/>
-      <w:bookmarkStart w:id="77" w:name="_heading=h.2dlolyb" w:colFirst="0" w:colLast="0"/>
-      <w:bookmarkStart w:id="78" w:name="_Toc30069746"/>
+      <w:bookmarkStart w:id="75" w:name="_heading=h.3ygebqi" w:colFirst="0" w:colLast="0"/>
+      <w:bookmarkStart w:id="76" w:name="_heading=h.2dlolyb" w:colFirst="0" w:colLast="0"/>
+      <w:bookmarkStart w:id="77" w:name="_Toc30069746"/>
+      <w:bookmarkEnd w:id="75"/>
       <w:bookmarkEnd w:id="76"/>
+      <w:r>
+        <w:t xml:space="preserve">Tabla </w:t>
+      </w:r>
+      <w:fldSimple w:instr=" SEQ Tabla \* ARABIC ">
+        <w:r>
+          <w:rPr>
+            <w:noProof/>
+          </w:rPr>
+          <w:t>11</w:t>
+        </w:r>
+      </w:fldSimple>
+      <w:r>
+        <w:t>.</w:t>
+      </w:r>
+      <w:r>
+        <w:t>Costo de internet.</w:t>
+      </w:r>
       <w:bookmarkEnd w:id="77"/>
-      <w:r>
-        <w:t xml:space="preserve">Tabla </w:t>
-      </w:r>
-      <w:r>
-        <w:fldChar w:fldCharType="begin"/>
-      </w:r>
-      <w:r>
-        <w:instrText xml:space="preserve"> SEQ Tabla \* ARABIC </w:instrText>
-      </w:r>
-      <w:r>
-        <w:fldChar w:fldCharType="separate"/>
-      </w:r>
-      <w:r>
-        <w:rPr>
-          <w:noProof/>
-        </w:rPr>
-        <w:t>11</w:t>
-      </w:r>
-      <w:r>
-        <w:rPr>
-          <w:noProof/>
-        </w:rPr>
-        <w:fldChar w:fldCharType="end"/>
-      </w:r>
-      <w:r>
-        <w:t>.</w:t>
-      </w:r>
-      <w:r>
-        <w:t>Costo de internet.</w:t>
-      </w:r>
-      <w:bookmarkEnd w:id="78"/>
     </w:p>
     <w:tbl>
       <w:tblPr>
@@ -25353,57 +25088,43 @@
       <w:pPr>
         <w:pStyle w:val="Titulo4"/>
       </w:pPr>
-      <w:bookmarkStart w:id="79" w:name="_Toc30065977"/>
-      <w:r>
-        <w:lastRenderedPageBreak/>
+      <w:bookmarkStart w:id="78" w:name="_Toc30065977"/>
+      <w:r>
         <w:t>1.6.5.3 Telefonía (TIGO)</w:t>
       </w:r>
-      <w:bookmarkEnd w:id="79"/>
+      <w:bookmarkEnd w:id="78"/>
     </w:p>
     <w:p>
       <w:pPr>
         <w:pStyle w:val="Epgrafe"/>
         <w:keepNext/>
       </w:pPr>
-      <w:bookmarkStart w:id="80" w:name="_heading=h.3cqmetx" w:colFirst="0" w:colLast="0"/>
-      <w:bookmarkStart w:id="81" w:name="_heading=h.1rvwp1q" w:colFirst="0" w:colLast="0"/>
-      <w:bookmarkStart w:id="82" w:name="_Toc30069747"/>
+      <w:bookmarkStart w:id="79" w:name="_heading=h.3cqmetx" w:colFirst="0" w:colLast="0"/>
+      <w:bookmarkStart w:id="80" w:name="_heading=h.1rvwp1q" w:colFirst="0" w:colLast="0"/>
+      <w:bookmarkStart w:id="81" w:name="_Toc30069747"/>
+      <w:bookmarkEnd w:id="79"/>
       <w:bookmarkEnd w:id="80"/>
+      <w:r>
+        <w:t xml:space="preserve">Tabla </w:t>
+      </w:r>
+      <w:fldSimple w:instr=" SEQ Tabla \* ARABIC ">
+        <w:r>
+          <w:rPr>
+            <w:noProof/>
+          </w:rPr>
+          <w:t>12</w:t>
+        </w:r>
+      </w:fldSimple>
+      <w:r>
+        <w:t>.</w:t>
+      </w:r>
+      <w:r>
+        <w:t xml:space="preserve"> </w:t>
+      </w:r>
+      <w:r>
+        <w:t>Costo de consumo en telefonía.</w:t>
+      </w:r>
       <w:bookmarkEnd w:id="81"/>
-      <w:r>
-        <w:t xml:space="preserve">Tabla </w:t>
-      </w:r>
-      <w:r>
-        <w:fldChar w:fldCharType="begin"/>
-      </w:r>
-      <w:r>
-        <w:instrText xml:space="preserve"> SEQ Tabla \* ARABIC </w:instrText>
-      </w:r>
-      <w:r>
-        <w:fldChar w:fldCharType="separate"/>
-      </w:r>
-      <w:r>
-        <w:rPr>
-          <w:noProof/>
-        </w:rPr>
-        <w:t>12</w:t>
-      </w:r>
-      <w:r>
-        <w:rPr>
-          <w:noProof/>
-        </w:rPr>
-        <w:fldChar w:fldCharType="end"/>
-      </w:r>
-      <w:r>
-        <w:t>.</w:t>
-      </w:r>
-      <w:r>
-        <w:t xml:space="preserve"> </w:t>
-      </w:r>
-      <w:r>
-        <w:t>Costo de consumo en telefonía.</w:t>
-      </w:r>
-      <w:bookmarkEnd w:id="82"/>
     </w:p>
     <w:tbl>
       <w:tblPr>
@@ -25853,7 +25574,7 @@
       <w:pPr>
         <w:pStyle w:val="Titulo4"/>
       </w:pPr>
-      <w:bookmarkStart w:id="83" w:name="_Toc30065978"/>
+      <w:bookmarkStart w:id="82" w:name="_Toc30065978"/>
       <w:r>
         <w:t>1.6.5.</w:t>
       </w:r>
@@ -25863,49 +25584,36 @@
       <w:r>
         <w:t xml:space="preserve"> Agua Potable</w:t>
       </w:r>
-      <w:bookmarkEnd w:id="83"/>
+      <w:bookmarkEnd w:id="82"/>
     </w:p>
     <w:p>
       <w:pPr>
         <w:pStyle w:val="Epgrafe"/>
         <w:keepNext/>
       </w:pPr>
-      <w:bookmarkStart w:id="84" w:name="_heading=h.2r0uhxc" w:colFirst="0" w:colLast="0"/>
-      <w:bookmarkStart w:id="85" w:name="_heading=h.1664s55" w:colFirst="0" w:colLast="0"/>
-      <w:bookmarkStart w:id="86" w:name="_Toc30069748"/>
+      <w:bookmarkStart w:id="83" w:name="_heading=h.2r0uhxc" w:colFirst="0" w:colLast="0"/>
+      <w:bookmarkStart w:id="84" w:name="_heading=h.1664s55" w:colFirst="0" w:colLast="0"/>
+      <w:bookmarkStart w:id="85" w:name="_Toc30069748"/>
+      <w:bookmarkEnd w:id="83"/>
       <w:bookmarkEnd w:id="84"/>
+      <w:r>
+        <w:t xml:space="preserve">Tabla </w:t>
+      </w:r>
+      <w:fldSimple w:instr=" SEQ Tabla \* ARABIC ">
+        <w:r>
+          <w:rPr>
+            <w:noProof/>
+          </w:rPr>
+          <w:t>13</w:t>
+        </w:r>
+      </w:fldSimple>
+      <w:r>
+        <w:t xml:space="preserve">. </w:t>
+      </w:r>
+      <w:r>
+        <w:t>Costo de consumo de agua potable.</w:t>
+      </w:r>
       <w:bookmarkEnd w:id="85"/>
-      <w:r>
-        <w:t xml:space="preserve">Tabla </w:t>
-      </w:r>
-      <w:r>
-        <w:fldChar w:fldCharType="begin"/>
-      </w:r>
-      <w:r>
-        <w:instrText xml:space="preserve"> SEQ Tabla \* ARABIC </w:instrText>
-      </w:r>
-      <w:r>
-        <w:fldChar w:fldCharType="separate"/>
-      </w:r>
-      <w:r>
-        <w:rPr>
-          <w:noProof/>
-        </w:rPr>
-        <w:t>13</w:t>
-      </w:r>
-      <w:r>
-        <w:rPr>
-          <w:noProof/>
-        </w:rPr>
-        <w:fldChar w:fldCharType="end"/>
-      </w:r>
-      <w:r>
-        <w:t xml:space="preserve">. </w:t>
-      </w:r>
-      <w:r>
-        <w:t>Costo de consumo de agua potable.</w:t>
-      </w:r>
-      <w:bookmarkEnd w:id="86"/>
     </w:p>
     <w:tbl>
       <w:tblPr>
@@ -26206,53 +25914,40 @@
       <w:pPr>
         <w:pStyle w:val="Titulo3"/>
       </w:pPr>
-      <w:bookmarkStart w:id="87" w:name="_Toc30065979"/>
+      <w:bookmarkStart w:id="86" w:name="_Toc30065979"/>
       <w:r>
         <w:t>1.6.6 Resumen de Inversión Inicial</w:t>
       </w:r>
-      <w:bookmarkEnd w:id="87"/>
+      <w:bookmarkEnd w:id="86"/>
     </w:p>
     <w:p>
       <w:pPr>
         <w:pStyle w:val="Epgrafe"/>
         <w:keepNext/>
       </w:pPr>
-      <w:bookmarkStart w:id="88" w:name="_heading=h.25b2l0r" w:colFirst="0" w:colLast="0"/>
-      <w:bookmarkStart w:id="89" w:name="_heading=h.kgcv8k" w:colFirst="0" w:colLast="0"/>
-      <w:bookmarkStart w:id="90" w:name="_Toc30069749"/>
+      <w:bookmarkStart w:id="87" w:name="_heading=h.25b2l0r" w:colFirst="0" w:colLast="0"/>
+      <w:bookmarkStart w:id="88" w:name="_heading=h.kgcv8k" w:colFirst="0" w:colLast="0"/>
+      <w:bookmarkStart w:id="89" w:name="_Toc30069749"/>
+      <w:bookmarkEnd w:id="87"/>
       <w:bookmarkEnd w:id="88"/>
+      <w:r>
+        <w:t xml:space="preserve">Tabla </w:t>
+      </w:r>
+      <w:fldSimple w:instr=" SEQ Tabla \* ARABIC ">
+        <w:r>
+          <w:rPr>
+            <w:noProof/>
+          </w:rPr>
+          <w:t>14</w:t>
+        </w:r>
+      </w:fldSimple>
+      <w:r>
+        <w:t xml:space="preserve">. </w:t>
+      </w:r>
+      <w:r>
+        <w:t>Resumen de inversión inicial.</w:t>
+      </w:r>
       <w:bookmarkEnd w:id="89"/>
-      <w:r>
-        <w:t xml:space="preserve">Tabla </w:t>
-      </w:r>
-      <w:r>
-        <w:fldChar w:fldCharType="begin"/>
-      </w:r>
-      <w:r>
-        <w:instrText xml:space="preserve"> SEQ Tabla \* ARABIC </w:instrText>
-      </w:r>
-      <w:r>
-        <w:fldChar w:fldCharType="separate"/>
-      </w:r>
-      <w:r>
-        <w:rPr>
-          <w:noProof/>
-        </w:rPr>
-        <w:t>14</w:t>
-      </w:r>
-      <w:r>
-        <w:rPr>
-          <w:noProof/>
-        </w:rPr>
-        <w:fldChar w:fldCharType="end"/>
-      </w:r>
-      <w:r>
-        <w:t xml:space="preserve">. </w:t>
-      </w:r>
-      <w:r>
-        <w:t>Resumen de inversión inicial.</w:t>
-      </w:r>
-      <w:bookmarkEnd w:id="90"/>
     </w:p>
     <w:tbl>
       <w:tblPr>
@@ -26877,8 +26572,8 @@
                 <w:szCs w:val="24"/>
               </w:rPr>
             </w:pPr>
-            <w:bookmarkStart w:id="91" w:name="_heading=h.34g0dwd" w:colFirst="0" w:colLast="0"/>
-            <w:bookmarkEnd w:id="91"/>
+            <w:bookmarkStart w:id="90" w:name="_heading=h.34g0dwd" w:colFirst="0" w:colLast="0"/>
+            <w:bookmarkEnd w:id="90"/>
             <w:r>
               <w:rPr>
                 <w:rFonts w:ascii="Times New Roman" w:eastAsia="Times New Roman" w:hAnsi="Times New Roman" w:cs="Times New Roman"/>
@@ -27085,14 +26780,13 @@
         </w:rPr>
         <w:t>Nota: Resumen de costos incurridos en todo el proyecto, el cálculo de imprevisto es el 5% de contingencia del proyecto.</w:t>
       </w:r>
-      <w:bookmarkStart w:id="92" w:name="bookmark=kix.vy075ypwsmwl" w:colFirst="0" w:colLast="0"/>
-      <w:bookmarkEnd w:id="92"/>
+      <w:bookmarkStart w:id="91" w:name="bookmark=kix.vy075ypwsmwl" w:colFirst="0" w:colLast="0"/>
+      <w:bookmarkEnd w:id="91"/>
     </w:p>
     <w:p>
       <w:pPr>
         <w:pStyle w:val="Ttulo2"/>
         <w:sectPr>
-          <w:type w:val="continuous"/>
           <w:pgSz w:w="12240" w:h="15840"/>
           <w:pgMar w:top="1417" w:right="1701" w:bottom="1417" w:left="1701" w:header="708" w:footer="708" w:gutter="0"/>
           <w:cols w:space="720" w:equalWidth="0">
@@ -27100,17 +26794,17 @@
           </w:cols>
         </w:sectPr>
       </w:pPr>
-      <w:bookmarkStart w:id="93" w:name="_Toc30065980"/>
+      <w:bookmarkStart w:id="92" w:name="_Toc30065980"/>
       <w:r>
         <w:t>1.7 CRONOGRAMA</w:t>
       </w:r>
+      <w:bookmarkEnd w:id="92"/>
+    </w:p>
+    <w:p>
+      <w:bookmarkStart w:id="93" w:name="_heading=h.2iq8gzs" w:colFirst="0" w:colLast="0"/>
+      <w:bookmarkStart w:id="94" w:name="_heading=h.xvir7l" w:colFirst="0" w:colLast="0"/>
       <w:bookmarkEnd w:id="93"/>
-    </w:p>
-    <w:p>
-      <w:bookmarkStart w:id="94" w:name="_heading=h.2iq8gzs" w:colFirst="0" w:colLast="0"/>
-      <w:bookmarkStart w:id="95" w:name="_heading=h.xvir7l" w:colFirst="0" w:colLast="0"/>
       <w:bookmarkEnd w:id="94"/>
-      <w:bookmarkEnd w:id="95"/>
       <w:r>
         <w:rPr>
           <w:rFonts w:ascii="Times New Roman" w:eastAsia="Times New Roman" w:hAnsi="Times New Roman" w:cs="Times New Roman"/>
@@ -27129,38 +26823,25 @@
         <w:pStyle w:val="Epgrafe"/>
         <w:keepNext/>
       </w:pPr>
-      <w:bookmarkStart w:id="96" w:name="_Toc30069750"/>
+      <w:bookmarkStart w:id="95" w:name="_Toc30069750"/>
       <w:r>
         <w:t xml:space="preserve">Tabla </w:t>
       </w:r>
-      <w:r>
-        <w:fldChar w:fldCharType="begin"/>
-      </w:r>
-      <w:r>
-        <w:instrText xml:space="preserve"> SEQ Tabla \* ARABIC </w:instrText>
-      </w:r>
-      <w:r>
-        <w:fldChar w:fldCharType="separate"/>
-      </w:r>
-      <w:r>
-        <w:rPr>
-          <w:noProof/>
-        </w:rPr>
-        <w:t>15</w:t>
-      </w:r>
-      <w:r>
-        <w:rPr>
-          <w:noProof/>
-        </w:rPr>
-        <w:fldChar w:fldCharType="end"/>
-      </w:r>
+      <w:fldSimple w:instr=" SEQ Tabla \* ARABIC ">
+        <w:r>
+          <w:rPr>
+            <w:noProof/>
+          </w:rPr>
+          <w:t>15</w:t>
+        </w:r>
+      </w:fldSimple>
       <w:r>
         <w:t xml:space="preserve">. </w:t>
       </w:r>
       <w:r>
         <w:t>Cronograma de actividades.</w:t>
       </w:r>
-      <w:bookmarkEnd w:id="96"/>
+      <w:bookmarkEnd w:id="95"/>
     </w:p>
     <w:tbl>
       <w:tblPr>
@@ -27200,8 +26881,8 @@
                 <w:color w:val="000000"/>
               </w:rPr>
             </w:pPr>
-            <w:bookmarkStart w:id="97" w:name="_heading=h.jd5p6uo48k0k" w:colFirst="0" w:colLast="0"/>
-            <w:bookmarkEnd w:id="97"/>
+            <w:bookmarkStart w:id="96" w:name="_heading=h.jd5p6uo48k0k" w:colFirst="0" w:colLast="0"/>
+            <w:bookmarkEnd w:id="96"/>
             <w:r>
               <w:rPr>
                 <w:rFonts w:ascii="Times New Roman" w:eastAsia="Times New Roman" w:hAnsi="Times New Roman" w:cs="Times New Roman"/>
@@ -27933,15 +27614,7 @@
                 <w:rFonts w:ascii="Times New Roman" w:hAnsi="Times New Roman" w:cs="Times New Roman"/>
                 <w:b w:val="0"/>
               </w:rPr>
-              <w:t xml:space="preserve">Realizar Observación en la </w:t>
-            </w:r>
-            <w:r>
-              <w:rPr>
-                <w:rFonts w:ascii="Times New Roman" w:hAnsi="Times New Roman" w:cs="Times New Roman"/>
-                <w:b w:val="0"/>
-              </w:rPr>
-              <w:lastRenderedPageBreak/>
-              <w:t>agencia</w:t>
+              <w:t>Realizar Observación en la agencia</w:t>
             </w:r>
           </w:p>
         </w:tc>
@@ -27966,7 +27639,6 @@
               <w:rPr>
                 <w:rFonts w:ascii="Times New Roman" w:hAnsi="Times New Roman" w:cs="Times New Roman"/>
               </w:rPr>
-              <w:lastRenderedPageBreak/>
               <w:t>2d</w:t>
             </w:r>
           </w:p>
@@ -28096,7 +27768,6 @@
                 <w:rFonts w:ascii="Times New Roman" w:hAnsi="Times New Roman" w:cs="Times New Roman"/>
                 <w:b w:val="0"/>
               </w:rPr>
-              <w:lastRenderedPageBreak/>
               <w:t>Elaborar cuestionarios para entrevistas</w:t>
             </w:r>
           </w:p>
@@ -28838,6 +28509,7 @@
                 <w:rFonts w:ascii="Times New Roman" w:hAnsi="Times New Roman" w:cs="Times New Roman"/>
                 <w:b w:val="0"/>
               </w:rPr>
+              <w:lastRenderedPageBreak/>
               <w:t>Verificar resultados</w:t>
             </w:r>
           </w:p>
@@ -32861,7 +32533,6 @@
                 <w:rFonts w:ascii="Times New Roman" w:hAnsi="Times New Roman" w:cs="Times New Roman"/>
                 <w:b w:val="0"/>
               </w:rPr>
-              <w:lastRenderedPageBreak/>
               <w:t>Sprint 10</w:t>
             </w:r>
           </w:p>
@@ -33901,6 +33572,7 @@
                 <w:rFonts w:ascii="Times New Roman" w:hAnsi="Times New Roman" w:cs="Times New Roman"/>
                 <w:b w:val="0"/>
               </w:rPr>
+              <w:lastRenderedPageBreak/>
               <w:t>Fase III: Implementación, exposición y defensa</w:t>
             </w:r>
           </w:p>
@@ -35672,7 +35344,7 @@
         </w:tc>
       </w:tr>
     </w:tbl>
-    <w:bookmarkStart w:id="98" w:name="_Toc30065981" w:displacedByCustomXml="next"/>
+    <w:bookmarkStart w:id="97" w:name="_Toc30065981" w:displacedByCustomXml="next"/>
     <w:sdt>
       <w:sdtPr>
         <w:rPr>
@@ -35688,15 +35360,156 @@
           <w:docPartGallery w:val="AutoText"/>
         </w:docPartObj>
       </w:sdtPr>
+      <w:sdtEndPr/>
       <w:sdtContent>
+        <w:p>
+          <w:pPr>
+            <w:pStyle w:val="Ttulo1"/>
+            <w:rPr>
+              <w:rFonts w:ascii="Calibri" w:eastAsia="Calibri" w:hAnsi="Calibri" w:cs="Calibri"/>
+              <w:b w:val="0"/>
+              <w:bCs w:val="0"/>
+              <w:color w:val="auto"/>
+              <w:sz w:val="22"/>
+              <w:szCs w:val="22"/>
+            </w:rPr>
+          </w:pPr>
+        </w:p>
+        <w:p>
+          <w:pPr>
+            <w:pStyle w:val="Ttulo1"/>
+            <w:rPr>
+              <w:rFonts w:ascii="Calibri" w:eastAsia="Calibri" w:hAnsi="Calibri" w:cs="Calibri"/>
+              <w:b w:val="0"/>
+              <w:bCs w:val="0"/>
+              <w:color w:val="auto"/>
+              <w:sz w:val="22"/>
+              <w:szCs w:val="22"/>
+            </w:rPr>
+          </w:pPr>
+        </w:p>
+        <w:p>
+          <w:pPr>
+            <w:pStyle w:val="Ttulo1"/>
+            <w:rPr>
+              <w:rFonts w:ascii="Calibri" w:eastAsia="Calibri" w:hAnsi="Calibri" w:cs="Calibri"/>
+              <w:b w:val="0"/>
+              <w:bCs w:val="0"/>
+              <w:color w:val="auto"/>
+              <w:sz w:val="22"/>
+              <w:szCs w:val="22"/>
+            </w:rPr>
+          </w:pPr>
+        </w:p>
+        <w:p>
+          <w:pPr>
+            <w:pStyle w:val="Ttulo1"/>
+            <w:rPr>
+              <w:rFonts w:ascii="Calibri" w:eastAsia="Calibri" w:hAnsi="Calibri" w:cs="Calibri"/>
+              <w:b w:val="0"/>
+              <w:bCs w:val="0"/>
+              <w:color w:val="auto"/>
+              <w:sz w:val="22"/>
+              <w:szCs w:val="22"/>
+            </w:rPr>
+          </w:pPr>
+        </w:p>
+        <w:p>
+          <w:pPr>
+            <w:pStyle w:val="Ttulo1"/>
+            <w:rPr>
+              <w:rFonts w:ascii="Calibri" w:eastAsia="Calibri" w:hAnsi="Calibri" w:cs="Calibri"/>
+              <w:b w:val="0"/>
+              <w:bCs w:val="0"/>
+              <w:color w:val="auto"/>
+              <w:sz w:val="22"/>
+              <w:szCs w:val="22"/>
+            </w:rPr>
+          </w:pPr>
+        </w:p>
+        <w:p>
+          <w:pPr>
+            <w:pStyle w:val="Ttulo1"/>
+            <w:rPr>
+              <w:rFonts w:ascii="Calibri" w:eastAsia="Calibri" w:hAnsi="Calibri" w:cs="Calibri"/>
+              <w:b w:val="0"/>
+              <w:bCs w:val="0"/>
+              <w:color w:val="auto"/>
+              <w:sz w:val="22"/>
+              <w:szCs w:val="22"/>
+            </w:rPr>
+          </w:pPr>
+        </w:p>
+        <w:p>
+          <w:pPr>
+            <w:pStyle w:val="Ttulo1"/>
+            <w:rPr>
+              <w:rFonts w:ascii="Calibri" w:eastAsia="Calibri" w:hAnsi="Calibri" w:cs="Calibri"/>
+              <w:b w:val="0"/>
+              <w:bCs w:val="0"/>
+              <w:color w:val="auto"/>
+              <w:sz w:val="22"/>
+              <w:szCs w:val="22"/>
+            </w:rPr>
+          </w:pPr>
+        </w:p>
+        <w:p>
+          <w:pPr>
+            <w:pStyle w:val="Ttulo1"/>
+            <w:rPr>
+              <w:rFonts w:ascii="Calibri" w:eastAsia="Calibri" w:hAnsi="Calibri" w:cs="Calibri"/>
+              <w:b w:val="0"/>
+              <w:bCs w:val="0"/>
+              <w:color w:val="auto"/>
+              <w:sz w:val="22"/>
+              <w:szCs w:val="22"/>
+            </w:rPr>
+          </w:pPr>
+        </w:p>
+        <w:p>
+          <w:pPr>
+            <w:pStyle w:val="Ttulo1"/>
+            <w:rPr>
+              <w:rFonts w:ascii="Calibri" w:eastAsia="Calibri" w:hAnsi="Calibri" w:cs="Calibri"/>
+              <w:b w:val="0"/>
+              <w:bCs w:val="0"/>
+              <w:color w:val="auto"/>
+              <w:sz w:val="22"/>
+              <w:szCs w:val="22"/>
+            </w:rPr>
+          </w:pPr>
+        </w:p>
+        <w:p>
+          <w:pPr>
+            <w:pStyle w:val="Ttulo1"/>
+            <w:rPr>
+              <w:rFonts w:ascii="Calibri" w:eastAsia="Calibri" w:hAnsi="Calibri" w:cs="Calibri"/>
+              <w:b w:val="0"/>
+              <w:bCs w:val="0"/>
+              <w:color w:val="auto"/>
+              <w:sz w:val="22"/>
+              <w:szCs w:val="22"/>
+            </w:rPr>
+            <w:sectPr>
+              <w:type w:val="continuous"/>
+              <w:pgSz w:w="12240" w:h="15840"/>
+              <w:pgMar w:top="1418" w:right="1701" w:bottom="1418" w:left="1701" w:header="709" w:footer="709" w:gutter="0"/>
+              <w:cols w:space="720" w:equalWidth="0">
+                <w:col w:w="8837"/>
+              </w:cols>
+              <w:docGrid w:linePitch="299"/>
+            </w:sectPr>
+          </w:pPr>
+        </w:p>
         <w:p>
           <w:pPr>
             <w:pStyle w:val="Ttulo1"/>
           </w:pPr>
           <w:r>
+            <w:lastRenderedPageBreak/>
             <w:t>Referencias</w:t>
           </w:r>
-          <w:bookmarkEnd w:id="98"/>
+          <w:bookmarkEnd w:id="97"/>
         </w:p>
         <w:sdt>
           <w:sdtPr>
@@ -35997,63 +35810,6 @@
     <w:p>
       <w:pPr>
         <w:rPr>
-          <w:rFonts w:ascii="Century Gothic" w:eastAsia="Century Gothic" w:hAnsi="Century Gothic" w:cs="Century Gothic"/>
-          <w:b/>
-        </w:rPr>
-      </w:pPr>
-    </w:p>
-    <w:p>
-      <w:pPr>
-        <w:rPr>
-          <w:rFonts w:ascii="Century Gothic" w:eastAsia="Century Gothic" w:hAnsi="Century Gothic" w:cs="Century Gothic"/>
-          <w:b/>
-        </w:rPr>
-      </w:pPr>
-    </w:p>
-    <w:p>
-      <w:pPr>
-        <w:rPr>
-          <w:rFonts w:ascii="Century Gothic" w:eastAsia="Century Gothic" w:hAnsi="Century Gothic" w:cs="Century Gothic"/>
-          <w:b/>
-        </w:rPr>
-      </w:pPr>
-    </w:p>
-    <w:p>
-      <w:pPr>
-        <w:rPr>
-          <w:rFonts w:ascii="Century Gothic" w:eastAsia="Century Gothic" w:hAnsi="Century Gothic" w:cs="Century Gothic"/>
-          <w:b/>
-        </w:rPr>
-      </w:pPr>
-    </w:p>
-    <w:p>
-      <w:pPr>
-        <w:rPr>
-          <w:rFonts w:ascii="Century Gothic" w:eastAsia="Century Gothic" w:hAnsi="Century Gothic" w:cs="Century Gothic"/>
-          <w:b/>
-        </w:rPr>
-      </w:pPr>
-    </w:p>
-    <w:p>
-      <w:pPr>
-        <w:rPr>
-          <w:rFonts w:ascii="Century Gothic" w:eastAsia="Century Gothic" w:hAnsi="Century Gothic" w:cs="Century Gothic"/>
-          <w:b/>
-        </w:rPr>
-      </w:pPr>
-    </w:p>
-    <w:p>
-      <w:pPr>
-        <w:rPr>
-          <w:rFonts w:ascii="Century Gothic" w:eastAsia="Century Gothic" w:hAnsi="Century Gothic" w:cs="Century Gothic"/>
-          <w:b/>
-        </w:rPr>
-      </w:pPr>
-    </w:p>
-    <w:p>
-      <w:pPr>
-        <w:jc w:val="center"/>
-        <w:rPr>
           <w:rFonts w:ascii="Times New Roman" w:eastAsia="Century Gothic" w:hAnsi="Times New Roman" w:cs="Times New Roman"/>
           <w:b/>
           <w:sz w:val="160"/>
@@ -36063,15 +35819,59 @@
     <w:p>
       <w:pPr>
         <w:pStyle w:val="Ttulo1"/>
-      </w:pPr>
-      <w:bookmarkStart w:id="99" w:name="_Toc30065982"/>
-      <w:r>
+        <w:jc w:val="center"/>
+        <w:rPr>
+          <w:sz w:val="48"/>
+        </w:rPr>
+      </w:pPr>
+      <w:bookmarkStart w:id="98" w:name="_Toc30065982"/>
+    </w:p>
+    <w:p>
+      <w:pPr>
+        <w:pStyle w:val="Ttulo1"/>
+        <w:jc w:val="center"/>
+        <w:rPr>
+          <w:sz w:val="48"/>
+        </w:rPr>
+      </w:pPr>
+    </w:p>
+    <w:p>
+      <w:pPr>
+        <w:pStyle w:val="Ttulo1"/>
+        <w:jc w:val="center"/>
+        <w:rPr>
+          <w:sz w:val="48"/>
+        </w:rPr>
+      </w:pPr>
+    </w:p>
+    <w:p>
+      <w:pPr>
+        <w:pStyle w:val="Ttulo1"/>
+        <w:jc w:val="center"/>
+        <w:rPr>
+          <w:sz w:val="48"/>
+        </w:rPr>
+      </w:pPr>
+    </w:p>
+    <w:p>
+      <w:pPr>
+        <w:pStyle w:val="Ttulo1"/>
+        <w:jc w:val="center"/>
+        <w:rPr>
+          <w:sz w:val="48"/>
+        </w:rPr>
+      </w:pPr>
+      <w:bookmarkStart w:id="99" w:name="_GoBack"/>
+      <w:bookmarkEnd w:id="99"/>
+      <w:r>
+        <w:rPr>
+          <w:sz w:val="48"/>
+        </w:rPr>
         <w:t>ANEXOS</w:t>
       </w:r>
-      <w:bookmarkEnd w:id="99"/>
+      <w:bookmarkEnd w:id="98"/>
     </w:p>
     <w:sectPr>
-      <w:type w:val="continuous"/>
       <w:pgSz w:w="12240" w:h="15840"/>
       <w:pgMar w:top="1418" w:right="1701" w:bottom="1418" w:left="1701" w:header="709" w:footer="709" w:gutter="0"/>
       <w:cols w:space="720" w:equalWidth="0">
@@ -36163,7 +35963,7 @@
         <w:sz w:val="24"/>
         <w:szCs w:val="24"/>
       </w:rPr>
-      <w:t>12</w:t>
+      <w:t>3</w:t>
     </w:r>
     <w:r>
       <w:rPr>
@@ -43338,6 +43138,12 @@
 </file>
 
 <file path=customXml/item1.xml><?xml version="1.0" encoding="utf-8"?>
+<go:gDocsCustomXmlDataStorage xmlns:go="http://customooxmlschemas.google.com/" xmlns:r="http://schemas.openxmlformats.org/officeDocument/2006/relationships">
+  <go:docsCustomData xmlns:go="http://customooxmlschemas.google.com/" roundtripDataSignature="AMtx7mi4LcNR9nys+licFz9PPGtvxO3IEQ==">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</go:docsCustomData>
+</go:gDocsCustomXmlDataStorage>
+</file>
+
+<file path=customXml/item2.xml><?xml version="1.0" encoding="utf-8"?>
 <s:customData xmlns="http://www.wps.cn/officeDocument/2013/wpsCustomData" xmlns:s="http://www.wps.cn/officeDocument/2013/wpsCustomData">
   <customSectProps>
     <customSectPr/>
@@ -43350,12 +43156,6 @@
     <customSectPr/>
   </customSectProps>
 </s:customData>
-</file>
-
-<file path=customXml/item2.xml><?xml version="1.0" encoding="utf-8"?>
-<go:gDocsCustomXmlDataStorage xmlns:go="http://customooxmlschemas.google.com/" xmlns:r="http://schemas.openxmlformats.org/officeDocument/2006/relationships">
-  <go:docsCustomData xmlns:go="http://customooxmlschemas.google.com/" roundtripDataSignature="AMtx7mi4LcNR9nys+licFz9PPGtvxO3IEQ==">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</go:docsCustomData>
-</go:gDocsCustomXmlDataStorage>
 </file>
 
 <file path=customXml/item3.xml><?xml version="1.0" encoding="utf-8"?>
@@ -43448,14 +43248,6 @@
 </file>
 
 <file path=customXml/itemProps1.xml><?xml version="1.0" encoding="utf-8"?>
-<ds:datastoreItem xmlns:ds="http://schemas.openxmlformats.org/officeDocument/2006/customXml" ds:itemID="{B1977F7D-205B-4081-913C-38D41E755F92}">
-  <ds:schemaRefs>
-    <ds:schemaRef ds:uri="http://www.wps.cn/officeDocument/2013/wpsCustomData"/>
-  </ds:schemaRefs>
-</ds:datastoreItem>
-</file>
-
-<file path=customXml/itemProps2.xml><?xml version="1.0" encoding="utf-8"?>
 <ds:datastoreItem xmlns:ds="http://schemas.openxmlformats.org/officeDocument/2006/customXml" ds:itemID="{11111111-1234-1234-1234-123412341234}">
   <ds:schemaRefs>
     <ds:schemaRef ds:uri="http://customooxmlschemas.google.com/"/>
@@ -43464,8 +43256,16 @@
 </ds:datastoreItem>
 </file>
 
+<file path=customXml/itemProps2.xml><?xml version="1.0" encoding="utf-8"?>
+<ds:datastoreItem xmlns:ds="http://schemas.openxmlformats.org/officeDocument/2006/customXml" ds:itemID="{B1977F7D-205B-4081-913C-38D41E755F92}">
+  <ds:schemaRefs>
+    <ds:schemaRef ds:uri="http://www.wps.cn/officeDocument/2013/wpsCustomData"/>
+  </ds:schemaRefs>
+</ds:datastoreItem>
+</file>
+
 <file path=customXml/itemProps3.xml><?xml version="1.0" encoding="utf-8"?>
-<ds:datastoreItem xmlns:ds="http://schemas.openxmlformats.org/officeDocument/2006/customXml" ds:itemID="{408E7A20-7A9A-4FD1-85DC-A104A940DBEB}">
+<ds:datastoreItem xmlns:ds="http://schemas.openxmlformats.org/officeDocument/2006/customXml" ds:itemID="{EC25B2DF-4754-4D71-BE1B-D0B84A0595B2}">
   <ds:schemaRefs>
     <ds:schemaRef ds:uri="http://schemas.openxmlformats.org/officeDocument/2006/bibliography"/>
   </ds:schemaRefs>

</xml_diff>